<commit_message>
fixed seed problem. Changed script and word
</commit_message>
<xml_diff>
--- a/DAMA51_HW4 v2.docx
+++ b/DAMA51_HW4 v2.docx
@@ -2773,7 +2773,7 @@
                       <w:highlight w:val="yellow"/>
                       <w:lang w:val="en-US" w:eastAsia="el-GR" w:bidi="ar-SA"/>
                     </w:rPr>
-                    <w:t>-0.170</w:t>
+                    <w:t>1.233</w:t>
                   </w:r>
                 </w:p>
               </w:tc>
@@ -2835,7 +2835,7 @@
                       <w:highlight w:val="yellow"/>
                       <w:lang w:val="en-US" w:eastAsia="el-GR" w:bidi="ar-SA"/>
                     </w:rPr>
-                    <w:t>2</w:t>
+                    <w:t>1</w:t>
                   </w:r>
                 </w:p>
               </w:tc>
@@ -2897,7 +2897,7 @@
                       <w:highlight w:val="yellow"/>
                       <w:lang w:val="en-US" w:eastAsia="el-GR" w:bidi="ar-SA"/>
                     </w:rPr>
-                    <w:t>3.385</w:t>
+                    <w:t>3.493</w:t>
                   </w:r>
                 </w:p>
               </w:tc>
@@ -2962,7 +2962,7 @@
                       <w:highlight w:val="yellow"/>
                       <w:lang w:val="en-US" w:eastAsia="el-GR" w:bidi="ar-SA"/>
                     </w:rPr>
-                    <w:t>1.259</w:t>
+                    <w:t>-0.244</w:t>
                   </w:r>
                 </w:p>
               </w:tc>
@@ -3024,7 +3024,7 @@
                       <w:highlight w:val="yellow"/>
                       <w:lang w:val="en-US" w:eastAsia="el-GR" w:bidi="ar-SA"/>
                     </w:rPr>
-                    <w:t>1</w:t>
+                    <w:t>2</w:t>
                   </w:r>
                 </w:p>
               </w:tc>
@@ -3086,7 +3086,7 @@
                       <w:highlight w:val="yellow"/>
                       <w:lang w:val="en-US" w:eastAsia="el-GR" w:bidi="ar-SA"/>
                     </w:rPr>
-                    <w:t>2.625</w:t>
+                    <w:t>5.124</w:t>
                   </w:r>
                 </w:p>
               </w:tc>
@@ -3286,7 +3286,7 @@
                       <w:highlight w:val="yellow"/>
                       <w:lang w:val="en-US" w:eastAsia="el-GR" w:bidi="ar-SA"/>
                     </w:rPr>
-                    <w:t>5.141</w:t>
+                    <w:t>2.638</w:t>
                   </w:r>
                 </w:p>
               </w:tc>
@@ -13714,7 +13714,7 @@
                               <w:docPartGallery w:val="Page Numbers (Bottom of Page)"/>
                               <w:docPartUnique w:val="true"/>
                             </w:docPartObj>
-                            <w:id w:val="1353335621"/>
+                            <w:id w:val="581770069"/>
                           </w:sdtPr>
                           <w:sdtContent>
                             <w:p>
@@ -13790,7 +13790,7 @@
                         <w:docPartGallery w:val="Page Numbers (Bottom of Page)"/>
                         <w:docPartUnique w:val="true"/>
                       </w:docPartObj>
-                      <w:id w:val="789900405"/>
+                      <w:id w:val="1625619564"/>
                     </w:sdtPr>
                     <w:sdtContent>
                       <w:p>

</xml_diff>

<commit_message>
working on topic 3b
</commit_message>
<xml_diff>
--- a/DAMA51_HW4 v2.docx
+++ b/DAMA51_HW4 v2.docx
@@ -3163,7 +3163,19 @@
                       <w:highlight w:val="yellow"/>
                       <w:lang w:val="en-US" w:eastAsia="el-GR" w:bidi="ar-SA"/>
                     </w:rPr>
-                    <w:t>1.004</w:t>
+                    <w:t>1.0</w:t>
+                  </w:r>
+                  <w:r>
+                    <w:rPr>
+                      <w:rFonts w:eastAsia="Monaco" w:cs="Monaco" w:ascii="Calibri" w:hAnsi="Calibri" w:asciiTheme="minorHAnsi" w:hAnsiTheme="minorHAnsi"/>
+                      <w:color w:val="000000"/>
+                      <w:kern w:val="0"/>
+                      <w:sz w:val="22"/>
+                      <w:szCs w:val="22"/>
+                      <w:highlight w:val="yellow"/>
+                      <w:lang w:val="en-US" w:eastAsia="el-GR" w:bidi="ar-SA"/>
+                    </w:rPr>
+                    <w:t>11</w:t>
                   </w:r>
                 </w:p>
               </w:tc>
@@ -4144,6 +4156,7 @@
                                       <w:highlight w:val="yellow"/>
                                       <w:lang w:val="en-US" w:eastAsia="el-GR" w:bidi="ar-SA"/>
                                     </w:rPr>
+                                    <w:t>65</w:t>
                                   </w:r>
                                 </w:p>
                               </w:tc>
@@ -4157,7 +4170,7 @@
                                     <w:pStyle w:val="FrameContents"/>
                                     <w:widowControl/>
                                     <w:spacing w:before="0" w:after="0"/>
-                                    <w:jc w:val="left"/>
+                                    <w:jc w:val="center"/>
                                     <w:rPr>
                                       <w:highlight w:val="yellow"/>
                                       <w:lang w:val="en-US"/>
@@ -4172,6 +4185,7 @@
                                       <w:highlight w:val="yellow"/>
                                       <w:lang w:val="en-US" w:eastAsia="el-GR" w:bidi="ar-SA"/>
                                     </w:rPr>
+                                    <w:t>2</w:t>
                                   </w:r>
                                 </w:p>
                               </w:tc>
@@ -4200,6 +4214,7 @@
                                       <w:highlight w:val="yellow"/>
                                       <w:lang w:val="en-US" w:eastAsia="el-GR" w:bidi="ar-SA"/>
                                     </w:rPr>
+                                    <w:t>3</w:t>
                                   </w:r>
                                 </w:p>
                               </w:tc>
@@ -4258,6 +4273,7 @@
                                       <w:highlight w:val="yellow"/>
                                       <w:lang w:val="en-US" w:eastAsia="el-GR" w:bidi="ar-SA"/>
                                     </w:rPr>
+                                    <w:t>3</w:t>
                                   </w:r>
                                 </w:p>
                               </w:tc>
@@ -4286,6 +4302,7 @@
                                       <w:highlight w:val="yellow"/>
                                       <w:lang w:val="en-US" w:eastAsia="el-GR" w:bidi="ar-SA"/>
                                     </w:rPr>
+                                    <w:t>67</w:t>
                                   </w:r>
                                 </w:p>
                               </w:tc>
@@ -4314,6 +4331,7 @@
                                       <w:highlight w:val="yellow"/>
                                       <w:lang w:val="en-US" w:eastAsia="el-GR" w:bidi="ar-SA"/>
                                     </w:rPr>
+                                    <w:t>0</w:t>
                                   </w:r>
                                 </w:p>
                               </w:tc>
@@ -4372,6 +4390,7 @@
                                       <w:highlight w:val="yellow"/>
                                       <w:lang w:val="en-US" w:eastAsia="el-GR" w:bidi="ar-SA"/>
                                     </w:rPr>
+                                    <w:t>7</w:t>
                                   </w:r>
                                 </w:p>
                               </w:tc>
@@ -4400,6 +4419,7 @@
                                       <w:highlight w:val="yellow"/>
                                       <w:lang w:val="en-US" w:eastAsia="el-GR" w:bidi="ar-SA"/>
                                     </w:rPr>
+                                    <w:t>0</w:t>
                                   </w:r>
                                 </w:p>
                               </w:tc>
@@ -4428,6 +4448,7 @@
                                       <w:highlight w:val="yellow"/>
                                       <w:lang w:val="en-US" w:eastAsia="el-GR" w:bidi="ar-SA"/>
                                     </w:rPr>
+                                    <w:t>63</w:t>
                                   </w:r>
                                 </w:p>
                               </w:tc>
@@ -4709,6 +4730,7 @@
                                 <w:highlight w:val="yellow"/>
                                 <w:lang w:val="en-US" w:eastAsia="el-GR" w:bidi="ar-SA"/>
                               </w:rPr>
+                              <w:t>65</w:t>
                             </w:r>
                           </w:p>
                         </w:tc>
@@ -4722,7 +4744,7 @@
                               <w:pStyle w:val="FrameContents"/>
                               <w:widowControl/>
                               <w:spacing w:before="0" w:after="0"/>
-                              <w:jc w:val="left"/>
+                              <w:jc w:val="center"/>
                               <w:rPr>
                                 <w:highlight w:val="yellow"/>
                                 <w:lang w:val="en-US"/>
@@ -4737,6 +4759,7 @@
                                 <w:highlight w:val="yellow"/>
                                 <w:lang w:val="en-US" w:eastAsia="el-GR" w:bidi="ar-SA"/>
                               </w:rPr>
+                              <w:t>2</w:t>
                             </w:r>
                           </w:p>
                         </w:tc>
@@ -4765,6 +4788,7 @@
                                 <w:highlight w:val="yellow"/>
                                 <w:lang w:val="en-US" w:eastAsia="el-GR" w:bidi="ar-SA"/>
                               </w:rPr>
+                              <w:t>3</w:t>
                             </w:r>
                           </w:p>
                         </w:tc>
@@ -4823,6 +4847,7 @@
                                 <w:highlight w:val="yellow"/>
                                 <w:lang w:val="en-US" w:eastAsia="el-GR" w:bidi="ar-SA"/>
                               </w:rPr>
+                              <w:t>3</w:t>
                             </w:r>
                           </w:p>
                         </w:tc>
@@ -4851,6 +4876,7 @@
                                 <w:highlight w:val="yellow"/>
                                 <w:lang w:val="en-US" w:eastAsia="el-GR" w:bidi="ar-SA"/>
                               </w:rPr>
+                              <w:t>67</w:t>
                             </w:r>
                           </w:p>
                         </w:tc>
@@ -4879,6 +4905,7 @@
                                 <w:highlight w:val="yellow"/>
                                 <w:lang w:val="en-US" w:eastAsia="el-GR" w:bidi="ar-SA"/>
                               </w:rPr>
+                              <w:t>0</w:t>
                             </w:r>
                           </w:p>
                         </w:tc>
@@ -4937,6 +4964,7 @@
                                 <w:highlight w:val="yellow"/>
                                 <w:lang w:val="en-US" w:eastAsia="el-GR" w:bidi="ar-SA"/>
                               </w:rPr>
+                              <w:t>7</w:t>
                             </w:r>
                           </w:p>
                         </w:tc>
@@ -4965,6 +4993,7 @@
                                 <w:highlight w:val="yellow"/>
                                 <w:lang w:val="en-US" w:eastAsia="el-GR" w:bidi="ar-SA"/>
                               </w:rPr>
+                              <w:t>0</w:t>
                             </w:r>
                           </w:p>
                         </w:tc>
@@ -4993,6 +5022,7 @@
                                 <w:highlight w:val="yellow"/>
                                 <w:lang w:val="en-US" w:eastAsia="el-GR" w:bidi="ar-SA"/>
                               </w:rPr>
+                              <w:t>63</w:t>
                             </w:r>
                           </w:p>
                         </w:tc>
@@ -13714,7 +13744,7 @@
                               <w:docPartGallery w:val="Page Numbers (Bottom of Page)"/>
                               <w:docPartUnique w:val="true"/>
                             </w:docPartObj>
-                            <w:id w:val="581770069"/>
+                            <w:id w:val="1211839085"/>
                           </w:sdtPr>
                           <w:sdtContent>
                             <w:p>
@@ -13790,7 +13820,7 @@
                         <w:docPartGallery w:val="Page Numbers (Bottom of Page)"/>
                         <w:docPartUnique w:val="true"/>
                       </w:docPartObj>
-                      <w:id w:val="1625619564"/>
+                      <w:id w:val="175473349"/>
                     </w:sdtPr>
                     <w:sdtContent>
                       <w:p>

</xml_diff>

<commit_message>
finished 4b. Missing factoextra for 3c
</commit_message>
<xml_diff>
--- a/DAMA51_HW4 v2.docx
+++ b/DAMA51_HW4 v2.docx
@@ -375,7 +375,7 @@
     <w:p>
       <w:pPr>
         <w:pStyle w:val="Heading1"/>
-        <w:shd w:fill="17365D" w:val="clear"/>
+        <w:shd w:val="clear" w:fill="17365D"/>
         <w:rPr>
           <w:rFonts w:ascii="Arial" w:hAnsi="Arial" w:cs="Arial"/>
           <w:lang w:val="en-US"/>
@@ -655,15 +655,15 @@
         <w:tblLook w:val="0600" w:noHBand="1" w:noVBand="1" w:firstColumn="0" w:lastRow="0" w:lastColumn="0" w:firstRow="0"/>
       </w:tblPr>
       <w:tblGrid>
-        <w:gridCol w:w="3590"/>
-        <w:gridCol w:w="3042"/>
+        <w:gridCol w:w="3589"/>
+        <w:gridCol w:w="3043"/>
         <w:gridCol w:w="2394"/>
       </w:tblGrid>
       <w:tr>
         <w:trPr/>
         <w:tc>
           <w:tcPr>
-            <w:tcW w:w="3590" w:type="dxa"/>
+            <w:tcW w:w="3589" w:type="dxa"/>
             <w:tcBorders>
               <w:top w:val="single" w:sz="4" w:space="0" w:color="000000"/>
               <w:left w:val="single" w:sz="4" w:space="0" w:color="000000"/>
@@ -701,7 +701,7 @@
         </w:tc>
         <w:tc>
           <w:tcPr>
-            <w:tcW w:w="3042" w:type="dxa"/>
+            <w:tcW w:w="3043" w:type="dxa"/>
             <w:tcBorders>
               <w:top w:val="single" w:sz="4" w:space="0" w:color="000000"/>
               <w:left w:val="single" w:sz="4" w:space="0" w:color="000000"/>
@@ -780,7 +780,7 @@
         <w:trPr/>
         <w:tc>
           <w:tcPr>
-            <w:tcW w:w="3590" w:type="dxa"/>
+            <w:tcW w:w="3589" w:type="dxa"/>
             <w:tcBorders>
               <w:top w:val="single" w:sz="4" w:space="0" w:color="000000"/>
               <w:left w:val="single" w:sz="4" w:space="0" w:color="000000"/>
@@ -820,7 +820,7 @@
         </w:tc>
         <w:tc>
           <w:tcPr>
-            <w:tcW w:w="3042" w:type="dxa"/>
+            <w:tcW w:w="3043" w:type="dxa"/>
             <w:tcBorders>
               <w:top w:val="single" w:sz="4" w:space="0" w:color="000000"/>
               <w:left w:val="single" w:sz="4" w:space="0" w:color="000000"/>
@@ -886,7 +886,7 @@
         <w:trPr/>
         <w:tc>
           <w:tcPr>
-            <w:tcW w:w="3590" w:type="dxa"/>
+            <w:tcW w:w="3589" w:type="dxa"/>
             <w:tcBorders>
               <w:top w:val="single" w:sz="4" w:space="0" w:color="000000"/>
               <w:left w:val="single" w:sz="4" w:space="0" w:color="000000"/>
@@ -933,7 +933,7 @@
         </w:tc>
         <w:tc>
           <w:tcPr>
-            <w:tcW w:w="3042" w:type="dxa"/>
+            <w:tcW w:w="3043" w:type="dxa"/>
             <w:tcBorders>
               <w:top w:val="single" w:sz="4" w:space="0" w:color="000000"/>
               <w:left w:val="single" w:sz="4" w:space="0" w:color="000000"/>
@@ -999,7 +999,7 @@
         <w:trPr/>
         <w:tc>
           <w:tcPr>
-            <w:tcW w:w="3590" w:type="dxa"/>
+            <w:tcW w:w="3589" w:type="dxa"/>
             <w:tcBorders>
               <w:top w:val="single" w:sz="4" w:space="0" w:color="000000"/>
               <w:left w:val="single" w:sz="4" w:space="0" w:color="000000"/>
@@ -1046,7 +1046,7 @@
         </w:tc>
         <w:tc>
           <w:tcPr>
-            <w:tcW w:w="3042" w:type="dxa"/>
+            <w:tcW w:w="3043" w:type="dxa"/>
             <w:tcBorders>
               <w:top w:val="single" w:sz="4" w:space="0" w:color="000000"/>
               <w:left w:val="single" w:sz="4" w:space="0" w:color="000000"/>
@@ -1116,7 +1116,7 @@
         </w:trPr>
         <w:tc>
           <w:tcPr>
-            <w:tcW w:w="3590" w:type="dxa"/>
+            <w:tcW w:w="3589" w:type="dxa"/>
             <w:tcBorders>
               <w:top w:val="single" w:sz="4" w:space="0" w:color="000000"/>
               <w:left w:val="single" w:sz="4" w:space="0" w:color="000000"/>
@@ -1161,7 +1161,7 @@
         </w:tc>
         <w:tc>
           <w:tcPr>
-            <w:tcW w:w="3042" w:type="dxa"/>
+            <w:tcW w:w="3043" w:type="dxa"/>
             <w:tcBorders>
               <w:top w:val="single" w:sz="4" w:space="0" w:color="000000"/>
               <w:left w:val="single" w:sz="4" w:space="0" w:color="000000"/>
@@ -1225,7 +1225,7 @@
         </w:trPr>
         <w:tc>
           <w:tcPr>
-            <w:tcW w:w="3590" w:type="dxa"/>
+            <w:tcW w:w="3589" w:type="dxa"/>
             <w:tcBorders>
               <w:top w:val="single" w:sz="4" w:space="0" w:color="000000"/>
               <w:left w:val="single" w:sz="4" w:space="0" w:color="000000"/>
@@ -1274,7 +1274,7 @@
         </w:tc>
         <w:tc>
           <w:tcPr>
-            <w:tcW w:w="3042" w:type="dxa"/>
+            <w:tcW w:w="3043" w:type="dxa"/>
             <w:tcBorders>
               <w:top w:val="single" w:sz="4" w:space="0" w:color="000000"/>
               <w:left w:val="single" w:sz="4" w:space="0" w:color="000000"/>
@@ -1342,7 +1342,7 @@
         <w:trPr/>
         <w:tc>
           <w:tcPr>
-            <w:tcW w:w="3590" w:type="dxa"/>
+            <w:tcW w:w="3589" w:type="dxa"/>
             <w:tcBorders>
               <w:top w:val="single" w:sz="4" w:space="0" w:color="000000"/>
               <w:left w:val="single" w:sz="4" w:space="0" w:color="000000"/>
@@ -1379,7 +1379,7 @@
         </w:tc>
         <w:tc>
           <w:tcPr>
-            <w:tcW w:w="3042" w:type="dxa"/>
+            <w:tcW w:w="3043" w:type="dxa"/>
             <w:tcBorders>
               <w:top w:val="single" w:sz="4" w:space="0" w:color="000000"/>
               <w:left w:val="single" w:sz="4" w:space="0" w:color="000000"/>
@@ -1460,7 +1460,7 @@
     <w:p>
       <w:pPr>
         <w:pStyle w:val="Heading1"/>
-        <w:shd w:fill="17365D" w:val="clear"/>
+        <w:shd w:val="clear" w:fill="17365D"/>
         <w:rPr>
           <w:rFonts w:ascii="Arial" w:hAnsi="Arial" w:cs="Arial"/>
           <w:lang w:val="en-US"/>
@@ -1585,7 +1585,7 @@
     <w:p>
       <w:pPr>
         <w:pStyle w:val="Heading1"/>
-        <w:shd w:fill="17365D" w:val="clear"/>
+        <w:shd w:val="clear" w:fill="17365D"/>
         <w:rPr>
           <w:rFonts w:ascii="Arial" w:hAnsi="Arial" w:cs="Arial"/>
           <w:lang w:val="en-US"/>
@@ -1722,7 +1722,7 @@
           <w:p>
             <w:pPr>
               <w:pStyle w:val="Normal"/>
-              <w:widowControl/>
+              <w:widowControl w:val="false"/>
               <w:spacing w:before="120" w:after="0"/>
               <w:rPr>
                 <w:sz w:val="22"/>
@@ -1732,18 +1732,16 @@
             </w:pPr>
             <w:r>
               <w:rPr>
-                <w:rFonts w:eastAsia="Times New Roman" w:cs="Times New Roman"/>
-                <w:kern w:val="0"/>
                 <w:sz w:val="22"/>
                 <w:szCs w:val="22"/>
-                <w:lang w:val="en-US" w:eastAsia="el-GR" w:bidi="ar-SA"/>
+                <w:lang w:val="en-US"/>
               </w:rPr>
             </w:r>
           </w:p>
           <w:p>
             <w:pPr>
               <w:pStyle w:val="Normal"/>
-              <w:widowControl/>
+              <w:widowControl w:val="false"/>
               <w:rPr>
                 <w:sz w:val="22"/>
                 <w:szCs w:val="22"/>
@@ -1752,18 +1750,16 @@
             </w:pPr>
             <w:r>
               <w:rPr>
-                <w:rFonts w:eastAsia="Times New Roman" w:cs="Times New Roman"/>
-                <w:kern w:val="0"/>
                 <w:sz w:val="22"/>
                 <w:szCs w:val="22"/>
-                <w:lang w:val="en-US" w:eastAsia="el-GR" w:bidi="ar-SA"/>
+                <w:lang w:val="en-US"/>
               </w:rPr>
             </w:r>
           </w:p>
           <w:p>
             <w:pPr>
               <w:pStyle w:val="Normal"/>
-              <w:widowControl/>
+              <w:widowControl w:val="false"/>
               <w:rPr>
                 <w:sz w:val="22"/>
                 <w:szCs w:val="22"/>
@@ -1772,18 +1768,16 @@
             </w:pPr>
             <w:r>
               <w:rPr>
-                <w:rFonts w:eastAsia="Times New Roman" w:cs="Times New Roman"/>
-                <w:kern w:val="0"/>
                 <w:sz w:val="22"/>
                 <w:szCs w:val="22"/>
-                <w:lang w:val="en-US" w:eastAsia="el-GR" w:bidi="ar-SA"/>
+                <w:lang w:val="en-US"/>
               </w:rPr>
             </w:r>
           </w:p>
           <w:p>
             <w:pPr>
               <w:pStyle w:val="Normal"/>
-              <w:widowControl/>
+              <w:widowControl w:val="false"/>
               <w:rPr>
                 <w:sz w:val="22"/>
                 <w:szCs w:val="22"/>
@@ -1792,18 +1786,16 @@
             </w:pPr>
             <w:r>
               <w:rPr>
-                <w:rFonts w:eastAsia="Times New Roman" w:cs="Times New Roman"/>
-                <w:kern w:val="0"/>
                 <w:sz w:val="22"/>
                 <w:szCs w:val="22"/>
-                <w:lang w:val="en-US" w:eastAsia="el-GR" w:bidi="ar-SA"/>
+                <w:lang w:val="en-US"/>
               </w:rPr>
             </w:r>
           </w:p>
           <w:p>
             <w:pPr>
               <w:pStyle w:val="Normal"/>
-              <w:widowControl/>
+              <w:widowControl w:val="false"/>
               <w:rPr>
                 <w:sz w:val="22"/>
                 <w:szCs w:val="22"/>
@@ -1812,18 +1804,16 @@
             </w:pPr>
             <w:r>
               <w:rPr>
-                <w:rFonts w:eastAsia="Times New Roman" w:cs="Times New Roman"/>
-                <w:kern w:val="0"/>
                 <w:sz w:val="22"/>
                 <w:szCs w:val="22"/>
-                <w:lang w:val="en-US" w:eastAsia="el-GR" w:bidi="ar-SA"/>
+                <w:lang w:val="en-US"/>
               </w:rPr>
             </w:r>
           </w:p>
           <w:p>
             <w:pPr>
               <w:pStyle w:val="Normal"/>
-              <w:widowControl/>
+              <w:widowControl w:val="false"/>
               <w:rPr>
                 <w:sz w:val="22"/>
                 <w:szCs w:val="22"/>
@@ -1832,18 +1822,16 @@
             </w:pPr>
             <w:r>
               <w:rPr>
-                <w:rFonts w:eastAsia="Times New Roman" w:cs="Times New Roman"/>
-                <w:kern w:val="0"/>
                 <w:sz w:val="22"/>
                 <w:szCs w:val="22"/>
-                <w:lang w:val="en-US" w:eastAsia="el-GR" w:bidi="ar-SA"/>
+                <w:lang w:val="en-US"/>
               </w:rPr>
             </w:r>
           </w:p>
           <w:p>
             <w:pPr>
               <w:pStyle w:val="Normal"/>
-              <w:widowControl/>
+              <w:widowControl w:val="false"/>
               <w:rPr>
                 <w:sz w:val="22"/>
                 <w:szCs w:val="22"/>
@@ -1852,18 +1840,16 @@
             </w:pPr>
             <w:r>
               <w:rPr>
-                <w:rFonts w:eastAsia="Times New Roman" w:cs="Times New Roman"/>
-                <w:kern w:val="0"/>
                 <w:sz w:val="22"/>
                 <w:szCs w:val="22"/>
-                <w:lang w:val="en-US" w:eastAsia="el-GR" w:bidi="ar-SA"/>
+                <w:lang w:val="en-US"/>
               </w:rPr>
             </w:r>
           </w:p>
           <w:p>
             <w:pPr>
               <w:pStyle w:val="Normal"/>
-              <w:widowControl/>
+              <w:widowControl w:val="false"/>
               <w:rPr>
                 <w:sz w:val="22"/>
                 <w:szCs w:val="22"/>
@@ -1872,18 +1858,16 @@
             </w:pPr>
             <w:r>
               <w:rPr>
-                <w:rFonts w:eastAsia="Times New Roman" w:cs="Times New Roman"/>
-                <w:kern w:val="0"/>
                 <w:sz w:val="22"/>
                 <w:szCs w:val="22"/>
-                <w:lang w:val="en-US" w:eastAsia="el-GR" w:bidi="ar-SA"/>
+                <w:lang w:val="en-US"/>
               </w:rPr>
             </w:r>
           </w:p>
           <w:p>
             <w:pPr>
               <w:pStyle w:val="Normal"/>
-              <w:widowControl/>
+              <w:widowControl w:val="false"/>
               <w:rPr>
                 <w:sz w:val="22"/>
                 <w:szCs w:val="22"/>
@@ -1892,18 +1876,16 @@
             </w:pPr>
             <w:r>
               <w:rPr>
-                <w:rFonts w:eastAsia="Times New Roman" w:cs="Times New Roman"/>
-                <w:kern w:val="0"/>
                 <w:sz w:val="22"/>
                 <w:szCs w:val="22"/>
-                <w:lang w:val="en-US" w:eastAsia="el-GR" w:bidi="ar-SA"/>
+                <w:lang w:val="en-US"/>
               </w:rPr>
             </w:r>
           </w:p>
           <w:p>
             <w:pPr>
               <w:pStyle w:val="Normal"/>
-              <w:widowControl/>
+              <w:widowControl w:val="false"/>
               <w:rPr>
                 <w:sz w:val="22"/>
                 <w:szCs w:val="22"/>
@@ -1912,18 +1894,16 @@
             </w:pPr>
             <w:r>
               <w:rPr>
-                <w:rFonts w:eastAsia="Times New Roman" w:cs="Times New Roman"/>
-                <w:kern w:val="0"/>
                 <w:sz w:val="22"/>
                 <w:szCs w:val="22"/>
-                <w:lang w:val="en-US" w:eastAsia="el-GR" w:bidi="ar-SA"/>
+                <w:lang w:val="en-US"/>
               </w:rPr>
             </w:r>
           </w:p>
           <w:p>
             <w:pPr>
               <w:pStyle w:val="Normal"/>
-              <w:widowControl/>
+              <w:widowControl w:val="false"/>
               <w:rPr>
                 <w:sz w:val="22"/>
                 <w:szCs w:val="22"/>
@@ -1932,11 +1912,9 @@
             </w:pPr>
             <w:r>
               <w:rPr>
-                <w:rFonts w:eastAsia="Times New Roman" w:cs="Times New Roman"/>
-                <w:kern w:val="0"/>
                 <w:sz w:val="22"/>
                 <w:szCs w:val="22"/>
-                <w:lang w:val="en-US" w:eastAsia="el-GR" w:bidi="ar-SA"/>
+                <w:lang w:val="en-US"/>
               </w:rPr>
             </w:r>
           </w:p>
@@ -2085,7 +2063,7 @@
     <w:p>
       <w:pPr>
         <w:pStyle w:val="Heading1"/>
-        <w:shd w:fill="17365D" w:val="clear"/>
+        <w:shd w:val="clear" w:fill="17365D"/>
         <w:spacing w:lineRule="auto" w:line="259"/>
         <w:rPr>
           <w:rFonts w:ascii="Arial" w:hAnsi="Arial" w:cs="Arial"/>
@@ -2541,7 +2519,7 @@
           <w:p>
             <w:pPr>
               <w:pStyle w:val="Normal"/>
-              <w:widowControl/>
+              <w:widowControl w:val="false"/>
               <w:spacing w:lineRule="auto" w:line="259" w:before="120" w:after="0"/>
               <w:rPr>
                 <w:b/>
@@ -2568,7 +2546,7 @@
           <w:p>
             <w:pPr>
               <w:pStyle w:val="Normal"/>
-              <w:widowControl/>
+              <w:widowControl w:val="false"/>
               <w:spacing w:lineRule="auto" w:line="259"/>
               <w:rPr>
                 <w:sz w:val="22"/>
@@ -2578,11 +2556,9 @@
             </w:pPr>
             <w:r>
               <w:rPr>
-                <w:rFonts w:eastAsia="Times New Roman" w:cs="Times New Roman"/>
-                <w:kern w:val="0"/>
                 <w:sz w:val="22"/>
                 <w:szCs w:val="22"/>
-                <w:lang w:val="en-US" w:eastAsia="el-GR" w:bidi="ar-SA"/>
+                <w:lang w:val="en-US"/>
               </w:rPr>
             </w:r>
           </w:p>
@@ -2602,22 +2578,22 @@
               <w:tblLook w:val="04a0" w:noHBand="0" w:noVBand="1" w:firstColumn="1" w:lastRow="0" w:lastColumn="0" w:firstRow="1"/>
             </w:tblPr>
             <w:tblGrid>
-              <w:gridCol w:w="2931"/>
               <w:gridCol w:w="2930"/>
               <w:gridCol w:w="2930"/>
+              <w:gridCol w:w="2931"/>
             </w:tblGrid>
             <w:tr>
               <w:trPr/>
               <w:tc>
                 <w:tcPr>
-                  <w:tcW w:w="2931" w:type="dxa"/>
+                  <w:tcW w:w="2930" w:type="dxa"/>
                   <w:tcBorders/>
                   <w:shd w:color="auto" w:fill="C6D9F1" w:themeFill="text2" w:themeFillTint="33" w:val="clear"/>
                 </w:tcPr>
                 <w:p>
                   <w:pPr>
                     <w:pStyle w:val="Normal"/>
-                    <w:widowControl/>
+                    <w:widowControl w:val="false"/>
                     <w:spacing w:before="120" w:after="0"/>
                     <w:rPr>
                       <w:rFonts w:ascii="Monaco" w:hAnsi="Monaco" w:eastAsia="Monaco" w:cs="Monaco"/>
@@ -2653,7 +2629,7 @@
                 <w:p>
                   <w:pPr>
                     <w:pStyle w:val="Normal"/>
-                    <w:widowControl/>
+                    <w:widowControl w:val="false"/>
                     <w:spacing w:before="120" w:after="0"/>
                     <w:rPr>
                       <w:rFonts w:ascii="Monaco" w:hAnsi="Monaco" w:eastAsia="Monaco" w:cs="Monaco"/>
@@ -2680,14 +2656,14 @@
               </w:tc>
               <w:tc>
                 <w:tcPr>
-                  <w:tcW w:w="2930" w:type="dxa"/>
+                  <w:tcW w:w="2931" w:type="dxa"/>
                   <w:tcBorders/>
                   <w:shd w:color="auto" w:fill="C6D9F1" w:themeFill="text2" w:themeFillTint="33" w:val="clear"/>
                 </w:tcPr>
                 <w:p>
                   <w:pPr>
                     <w:pStyle w:val="Normal"/>
-                    <w:widowControl/>
+                    <w:widowControl w:val="false"/>
                     <w:spacing w:before="120" w:after="0"/>
                     <w:rPr>
                       <w:rFonts w:ascii="Monaco" w:hAnsi="Monaco" w:eastAsia="Monaco" w:cs="Monaco"/>
@@ -2717,14 +2693,14 @@
               <w:trPr/>
               <w:tc>
                 <w:tcPr>
-                  <w:tcW w:w="2931" w:type="dxa"/>
+                  <w:tcW w:w="2930" w:type="dxa"/>
                   <w:tcBorders/>
                   <w:shd w:color="auto" w:fill="C6D9F1" w:themeFill="text2" w:themeFillTint="33" w:val="clear"/>
                 </w:tcPr>
                 <w:p>
                   <w:pPr>
                     <w:pStyle w:val="Normal"/>
-                    <w:widowControl/>
+                    <w:widowControl w:val="false"/>
                     <w:spacing w:before="120" w:after="0"/>
                     <w:rPr>
                       <w:rFonts w:ascii="Monaco" w:hAnsi="Monaco" w:eastAsia="Monaco" w:cs="Monaco"/>
@@ -2761,19 +2737,7 @@
                       <w:highlight w:val="yellow"/>
                       <w:lang w:val="en-US" w:eastAsia="el-GR" w:bidi="ar-SA"/>
                     </w:rPr>
-                    <w:t xml:space="preserve"> </w:t>
-                  </w:r>
-                  <w:r>
-                    <w:rPr>
-                      <w:rFonts w:eastAsia="Monaco" w:cs="Monaco" w:ascii="Monaco" w:hAnsi="Monaco"/>
-                      <w:color w:val="000000" w:themeColor="text1"/>
-                      <w:kern w:val="0"/>
-                      <w:sz w:val="18"/>
-                      <w:szCs w:val="18"/>
-                      <w:highlight w:val="yellow"/>
-                      <w:lang w:val="en-US" w:eastAsia="el-GR" w:bidi="ar-SA"/>
-                    </w:rPr>
-                    <w:t>1.233</w:t>
+                    <w:t xml:space="preserve"> 1.233</w:t>
                   </w:r>
                 </w:p>
               </w:tc>
@@ -2786,7 +2750,7 @@
                 <w:p>
                   <w:pPr>
                     <w:pStyle w:val="Normal"/>
-                    <w:widowControl/>
+                    <w:widowControl w:val="false"/>
                     <w:spacing w:before="120" w:after="0"/>
                     <w:rPr>
                       <w:rFonts w:ascii="Monaco" w:hAnsi="Monaco" w:eastAsia="Monaco" w:cs="Monaco"/>
@@ -2823,32 +2787,20 @@
                       <w:highlight w:val="yellow"/>
                       <w:lang w:val="en-US" w:eastAsia="el-GR" w:bidi="ar-SA"/>
                     </w:rPr>
-                    <w:t xml:space="preserve"> </w:t>
-                  </w:r>
-                  <w:r>
-                    <w:rPr>
-                      <w:rFonts w:eastAsia="Monaco" w:cs="Monaco" w:ascii="Monaco" w:hAnsi="Monaco"/>
-                      <w:color w:val="000000" w:themeColor="text1"/>
-                      <w:kern w:val="0"/>
-                      <w:sz w:val="18"/>
-                      <w:szCs w:val="18"/>
-                      <w:highlight w:val="yellow"/>
-                      <w:lang w:val="en-US" w:eastAsia="el-GR" w:bidi="ar-SA"/>
-                    </w:rPr>
-                    <w:t>1</w:t>
+                    <w:t xml:space="preserve"> 1</w:t>
                   </w:r>
                 </w:p>
               </w:tc>
               <w:tc>
                 <w:tcPr>
-                  <w:tcW w:w="2930" w:type="dxa"/>
+                  <w:tcW w:w="2931" w:type="dxa"/>
                   <w:tcBorders/>
                   <w:shd w:color="auto" w:fill="C6D9F1" w:themeFill="text2" w:themeFillTint="33" w:val="clear"/>
                 </w:tcPr>
                 <w:p>
                   <w:pPr>
                     <w:pStyle w:val="Normal"/>
-                    <w:widowControl/>
+                    <w:widowControl w:val="false"/>
                     <w:spacing w:before="120" w:after="0"/>
                     <w:rPr>
                       <w:kern w:val="0"/>
@@ -2885,19 +2837,7 @@
                       <w:highlight w:val="yellow"/>
                       <w:lang w:val="en-US" w:eastAsia="el-GR" w:bidi="ar-SA"/>
                     </w:rPr>
-                    <w:t xml:space="preserve"> </w:t>
-                  </w:r>
-                  <w:r>
-                    <w:rPr>
-                      <w:rFonts w:eastAsia="Monaco" w:cs="Monaco" w:ascii="Monaco" w:hAnsi="Monaco"/>
-                      <w:color w:val="000000" w:themeColor="text1"/>
-                      <w:kern w:val="0"/>
-                      <w:sz w:val="18"/>
-                      <w:szCs w:val="18"/>
-                      <w:highlight w:val="yellow"/>
-                      <w:lang w:val="en-US" w:eastAsia="el-GR" w:bidi="ar-SA"/>
-                    </w:rPr>
-                    <w:t>3.493</w:t>
+                    <w:t xml:space="preserve"> 3.493</w:t>
                   </w:r>
                 </w:p>
               </w:tc>
@@ -2906,14 +2846,14 @@
               <w:trPr/>
               <w:tc>
                 <w:tcPr>
-                  <w:tcW w:w="2931" w:type="dxa"/>
+                  <w:tcW w:w="2930" w:type="dxa"/>
                   <w:tcBorders/>
                   <w:shd w:color="auto" w:fill="C6D9F1" w:themeFill="text2" w:themeFillTint="33" w:val="clear"/>
                 </w:tcPr>
                 <w:p>
                   <w:pPr>
                     <w:pStyle w:val="Normal"/>
-                    <w:widowControl/>
+                    <w:widowControl w:val="false"/>
                     <w:spacing w:lineRule="auto" w:line="259" w:before="120" w:after="0"/>
                     <w:rPr>
                       <w:rFonts w:ascii="Calibri" w:hAnsi="Calibri" w:asciiTheme="minorHAnsi" w:hAnsiTheme="minorHAnsi"/>
@@ -2975,7 +2915,7 @@
                 <w:p>
                   <w:pPr>
                     <w:pStyle w:val="Normal"/>
-                    <w:widowControl/>
+                    <w:widowControl w:val="false"/>
                     <w:spacing w:before="120" w:after="0"/>
                     <w:rPr>
                       <w:rFonts w:ascii="Monaco" w:hAnsi="Monaco" w:eastAsia="Monaco" w:cs="Monaco"/>
@@ -3012,32 +2952,20 @@
                       <w:highlight w:val="yellow"/>
                       <w:lang w:val="en-US" w:eastAsia="el-GR" w:bidi="ar-SA"/>
                     </w:rPr>
-                    <w:t xml:space="preserve"> </w:t>
-                  </w:r>
-                  <w:r>
-                    <w:rPr>
-                      <w:rFonts w:eastAsia="Monaco" w:cs="Monaco" w:ascii="Monaco" w:hAnsi="Monaco"/>
-                      <w:color w:val="000000" w:themeColor="text1"/>
-                      <w:kern w:val="0"/>
-                      <w:sz w:val="18"/>
-                      <w:szCs w:val="18"/>
-                      <w:highlight w:val="yellow"/>
-                      <w:lang w:val="en-US" w:eastAsia="el-GR" w:bidi="ar-SA"/>
-                    </w:rPr>
-                    <w:t>2</w:t>
+                    <w:t xml:space="preserve"> 2</w:t>
                   </w:r>
                 </w:p>
               </w:tc>
               <w:tc>
                 <w:tcPr>
-                  <w:tcW w:w="2930" w:type="dxa"/>
+                  <w:tcW w:w="2931" w:type="dxa"/>
                   <w:tcBorders/>
                   <w:shd w:color="auto" w:fill="C6D9F1" w:themeFill="text2" w:themeFillTint="33" w:val="clear"/>
                 </w:tcPr>
                 <w:p>
                   <w:pPr>
                     <w:pStyle w:val="Normal"/>
-                    <w:widowControl/>
+                    <w:widowControl w:val="false"/>
                     <w:spacing w:before="120" w:after="0"/>
                     <w:rPr>
                       <w:kern w:val="0"/>
@@ -3074,19 +3002,7 @@
                       <w:highlight w:val="yellow"/>
                       <w:lang w:val="en-US" w:eastAsia="el-GR" w:bidi="ar-SA"/>
                     </w:rPr>
-                    <w:t xml:space="preserve"> </w:t>
-                  </w:r>
-                  <w:r>
-                    <w:rPr>
-                      <w:rFonts w:eastAsia="Monaco" w:cs="Monaco" w:ascii="Monaco" w:hAnsi="Monaco"/>
-                      <w:color w:val="000000" w:themeColor="text1"/>
-                      <w:kern w:val="0"/>
-                      <w:sz w:val="18"/>
-                      <w:szCs w:val="18"/>
-                      <w:highlight w:val="yellow"/>
-                      <w:lang w:val="en-US" w:eastAsia="el-GR" w:bidi="ar-SA"/>
-                    </w:rPr>
-                    <w:t>5.124</w:t>
+                    <w:t xml:space="preserve"> 5.124</w:t>
                   </w:r>
                 </w:p>
               </w:tc>
@@ -3095,14 +3011,14 @@
               <w:trPr/>
               <w:tc>
                 <w:tcPr>
-                  <w:tcW w:w="2931" w:type="dxa"/>
+                  <w:tcW w:w="2930" w:type="dxa"/>
                   <w:tcBorders/>
                   <w:shd w:color="auto" w:fill="C6D9F1" w:themeFill="text2" w:themeFillTint="33" w:val="clear"/>
                 </w:tcPr>
                 <w:p>
                   <w:pPr>
                     <w:pStyle w:val="Normal"/>
-                    <w:widowControl/>
+                    <w:widowControl w:val="false"/>
                     <w:spacing w:lineRule="auto" w:line="259" w:before="120" w:after="0"/>
                     <w:rPr>
                       <w:rFonts w:ascii="Calibri" w:hAnsi="Calibri" w:asciiTheme="minorHAnsi" w:hAnsiTheme="minorHAnsi"/>
@@ -3151,31 +3067,7 @@
                       <w:highlight w:val="yellow"/>
                       <w:lang w:val="en-US" w:eastAsia="el-GR" w:bidi="ar-SA"/>
                     </w:rPr>
-                    <w:t>-</w:t>
-                  </w:r>
-                  <w:r>
-                    <w:rPr>
-                      <w:rFonts w:eastAsia="Monaco" w:cs="Monaco" w:ascii="Calibri" w:hAnsi="Calibri" w:asciiTheme="minorHAnsi" w:hAnsiTheme="minorHAnsi"/>
-                      <w:color w:val="000000"/>
-                      <w:kern w:val="0"/>
-                      <w:sz w:val="22"/>
-                      <w:szCs w:val="22"/>
-                      <w:highlight w:val="yellow"/>
-                      <w:lang w:val="en-US" w:eastAsia="el-GR" w:bidi="ar-SA"/>
-                    </w:rPr>
-                    <w:t>1.0</w:t>
-                  </w:r>
-                  <w:r>
-                    <w:rPr>
-                      <w:rFonts w:eastAsia="Monaco" w:cs="Monaco" w:ascii="Calibri" w:hAnsi="Calibri" w:asciiTheme="minorHAnsi" w:hAnsiTheme="minorHAnsi"/>
-                      <w:color w:val="000000"/>
-                      <w:kern w:val="0"/>
-                      <w:sz w:val="22"/>
-                      <w:szCs w:val="22"/>
-                      <w:highlight w:val="yellow"/>
-                      <w:lang w:val="en-US" w:eastAsia="el-GR" w:bidi="ar-SA"/>
-                    </w:rPr>
-                    <w:t>11</w:t>
+                    <w:t>-1.011</w:t>
                   </w:r>
                 </w:p>
               </w:tc>
@@ -3188,7 +3080,7 @@
                 <w:p>
                   <w:pPr>
                     <w:pStyle w:val="Normal"/>
-                    <w:widowControl/>
+                    <w:widowControl w:val="false"/>
                     <w:spacing w:before="120" w:after="0"/>
                     <w:rPr>
                       <w:rFonts w:ascii="Monaco" w:hAnsi="Monaco" w:eastAsia="Monaco" w:cs="Monaco"/>
@@ -3225,32 +3117,20 @@
                       <w:highlight w:val="yellow"/>
                       <w:lang w:val="en-US" w:eastAsia="el-GR" w:bidi="ar-SA"/>
                     </w:rPr>
-                    <w:t xml:space="preserve"> </w:t>
-                  </w:r>
-                  <w:r>
-                    <w:rPr>
-                      <w:rFonts w:eastAsia="Monaco" w:cs="Monaco" w:ascii="Monaco" w:hAnsi="Monaco"/>
-                      <w:color w:val="000000" w:themeColor="text1"/>
-                      <w:kern w:val="0"/>
-                      <w:sz w:val="18"/>
-                      <w:szCs w:val="18"/>
-                      <w:highlight w:val="yellow"/>
-                      <w:lang w:val="en-US" w:eastAsia="el-GR" w:bidi="ar-SA"/>
-                    </w:rPr>
-                    <w:t>3</w:t>
+                    <w:t xml:space="preserve"> 3</w:t>
                   </w:r>
                 </w:p>
               </w:tc>
               <w:tc>
                 <w:tcPr>
-                  <w:tcW w:w="2930" w:type="dxa"/>
+                  <w:tcW w:w="2931" w:type="dxa"/>
                   <w:tcBorders/>
                   <w:shd w:color="auto" w:fill="C6D9F1" w:themeFill="text2" w:themeFillTint="33" w:val="clear"/>
                 </w:tcPr>
                 <w:p>
                   <w:pPr>
                     <w:pStyle w:val="Normal"/>
-                    <w:widowControl/>
+                    <w:widowControl w:val="false"/>
                     <w:spacing w:before="120" w:after="0"/>
                     <w:rPr>
                       <w:rFonts w:ascii="Calibri" w:hAnsi="Calibri" w:asciiTheme="minorHAnsi" w:hAnsiTheme="minorHAnsi"/>
@@ -3326,7 +3206,7 @@
           <w:p>
             <w:pPr>
               <w:pStyle w:val="Normal"/>
-              <w:widowControl/>
+              <w:widowControl w:val="false"/>
               <w:spacing w:lineRule="auto" w:line="259"/>
               <w:rPr>
                 <w:sz w:val="22"/>
@@ -3336,18 +3216,16 @@
             </w:pPr>
             <w:r>
               <w:rPr>
-                <w:rFonts w:eastAsia="Times New Roman" w:cs="Times New Roman"/>
-                <w:kern w:val="0"/>
                 <w:sz w:val="22"/>
                 <w:szCs w:val="22"/>
-                <w:lang w:val="en-US" w:eastAsia="el-GR" w:bidi="ar-SA"/>
+                <w:lang w:val="en-US"/>
               </w:rPr>
             </w:r>
           </w:p>
           <w:p>
             <w:pPr>
               <w:pStyle w:val="Normal"/>
-              <w:widowControl/>
+              <w:widowControl w:val="false"/>
               <w:spacing w:lineRule="auto" w:line="259"/>
               <w:rPr>
                 <w:sz w:val="22"/>
@@ -3357,11 +3235,9 @@
             </w:pPr>
             <w:r>
               <w:rPr>
-                <w:rFonts w:eastAsia="Times New Roman" w:cs="Times New Roman"/>
-                <w:kern w:val="0"/>
                 <w:sz w:val="22"/>
                 <w:szCs w:val="22"/>
-                <w:lang w:val="en-US" w:eastAsia="el-GR" w:bidi="ar-SA"/>
+                <w:lang w:val="en-US"/>
               </w:rPr>
             </w:r>
           </w:p>
@@ -3874,7 +3750,7 @@
           <mc:Choice Requires="wps">
             <w:drawing>
               <wp:inline distT="0" distB="7620" distL="0" distR="15875" wp14:anchorId="29986B5D">
-                <wp:extent cx="3248660" cy="1365250"/>
+                <wp:extent cx="3249295" cy="1365885"/>
                 <wp:effectExtent l="0" t="0" r="15875" b="7620"/>
                 <wp:docPr id="1" name="Shape1"/>
                 <a:graphic xmlns:a="http://schemas.openxmlformats.org/drawingml/2006/main">
@@ -3884,7 +3760,7 @@
                       <wps:spPr>
                         <a:xfrm>
                           <a:off x="0" y="0"/>
-                          <a:ext cx="3247920" cy="1364760"/>
+                          <a:ext cx="3248640" cy="1365120"/>
                         </a:xfrm>
                         <a:prstGeom prst="rect">
                           <a:avLst/>
@@ -3938,7 +3814,8 @@
                                 <w:p>
                                   <w:pPr>
                                     <w:pStyle w:val="FrameContents"/>
-                                    <w:widowControl/>
+                                    <w:widowControl w:val="false"/>
+                                    <w:suppressAutoHyphens w:val="true"/>
                                     <w:spacing w:before="0" w:after="0"/>
                                     <w:jc w:val="left"/>
                                     <w:rPr>
@@ -3969,7 +3846,8 @@
                                 <w:p>
                                   <w:pPr>
                                     <w:pStyle w:val="FrameContents"/>
-                                    <w:widowControl/>
+                                    <w:widowControl w:val="false"/>
+                                    <w:suppressAutoHyphens w:val="true"/>
                                     <w:spacing w:before="0" w:after="0"/>
                                     <w:jc w:val="center"/>
                                     <w:rPr>
@@ -4000,7 +3878,8 @@
                                 <w:p>
                                   <w:pPr>
                                     <w:pStyle w:val="FrameContents"/>
-                                    <w:widowControl/>
+                                    <w:widowControl w:val="false"/>
+                                    <w:suppressAutoHyphens w:val="true"/>
                                     <w:spacing w:before="0" w:after="0"/>
                                     <w:jc w:val="left"/>
                                     <w:rPr>
@@ -4028,7 +3907,8 @@
                                 <w:p>
                                   <w:pPr>
                                     <w:pStyle w:val="FrameContents"/>
-                                    <w:widowControl/>
+                                    <w:widowControl w:val="false"/>
+                                    <w:suppressAutoHyphens w:val="true"/>
                                     <w:spacing w:before="0" w:after="0"/>
                                     <w:jc w:val="center"/>
                                     <w:rPr>
@@ -4055,7 +3935,8 @@
                                 <w:p>
                                   <w:pPr>
                                     <w:pStyle w:val="FrameContents"/>
-                                    <w:widowControl/>
+                                    <w:widowControl w:val="false"/>
+                                    <w:suppressAutoHyphens w:val="true"/>
                                     <w:spacing w:before="0" w:after="0"/>
                                     <w:jc w:val="center"/>
                                     <w:rPr>
@@ -4082,7 +3963,8 @@
                                 <w:p>
                                   <w:pPr>
                                     <w:pStyle w:val="FrameContents"/>
-                                    <w:widowControl/>
+                                    <w:widowControl w:val="false"/>
+                                    <w:suppressAutoHyphens w:val="true"/>
                                     <w:spacing w:before="0" w:after="0"/>
                                     <w:jc w:val="center"/>
                                     <w:rPr>
@@ -4112,7 +3994,8 @@
                                 <w:p>
                                   <w:pPr>
                                     <w:pStyle w:val="FrameContents"/>
-                                    <w:widowControl/>
+                                    <w:widowControl w:val="false"/>
+                                    <w:suppressAutoHyphens w:val="true"/>
                                     <w:spacing w:before="0" w:after="0"/>
                                     <w:jc w:val="left"/>
                                     <w:rPr>
@@ -4139,7 +4022,8 @@
                                 <w:p>
                                   <w:pPr>
                                     <w:pStyle w:val="FrameContents"/>
-                                    <w:widowControl/>
+                                    <w:widowControl w:val="false"/>
+                                    <w:suppressAutoHyphens w:val="true"/>
                                     <w:spacing w:before="0" w:after="0"/>
                                     <w:jc w:val="center"/>
                                     <w:rPr>
@@ -4168,7 +4052,8 @@
                                 <w:p>
                                   <w:pPr>
                                     <w:pStyle w:val="FrameContents"/>
-                                    <w:widowControl/>
+                                    <w:widowControl w:val="false"/>
+                                    <w:suppressAutoHyphens w:val="true"/>
                                     <w:spacing w:before="0" w:after="0"/>
                                     <w:jc w:val="center"/>
                                     <w:rPr>
@@ -4197,7 +4082,8 @@
                                 <w:p>
                                   <w:pPr>
                                     <w:pStyle w:val="FrameContents"/>
-                                    <w:widowControl/>
+                                    <w:widowControl w:val="false"/>
+                                    <w:suppressAutoHyphens w:val="true"/>
                                     <w:spacing w:before="0" w:after="0"/>
                                     <w:jc w:val="center"/>
                                     <w:rPr>
@@ -4229,7 +4115,8 @@
                                 <w:p>
                                   <w:pPr>
                                     <w:pStyle w:val="FrameContents"/>
-                                    <w:widowControl/>
+                                    <w:widowControl w:val="false"/>
+                                    <w:suppressAutoHyphens w:val="true"/>
                                     <w:spacing w:before="0" w:after="0"/>
                                     <w:jc w:val="left"/>
                                     <w:rPr>
@@ -4256,7 +4143,8 @@
                                 <w:p>
                                   <w:pPr>
                                     <w:pStyle w:val="FrameContents"/>
-                                    <w:widowControl/>
+                                    <w:widowControl w:val="false"/>
+                                    <w:suppressAutoHyphens w:val="true"/>
                                     <w:spacing w:before="0" w:after="0"/>
                                     <w:jc w:val="center"/>
                                     <w:rPr>
@@ -4285,7 +4173,8 @@
                                 <w:p>
                                   <w:pPr>
                                     <w:pStyle w:val="FrameContents"/>
-                                    <w:widowControl/>
+                                    <w:widowControl w:val="false"/>
+                                    <w:suppressAutoHyphens w:val="true"/>
                                     <w:spacing w:before="0" w:after="0"/>
                                     <w:jc w:val="center"/>
                                     <w:rPr>
@@ -4314,7 +4203,8 @@
                                 <w:p>
                                   <w:pPr>
                                     <w:pStyle w:val="FrameContents"/>
-                                    <w:widowControl/>
+                                    <w:widowControl w:val="false"/>
+                                    <w:suppressAutoHyphens w:val="true"/>
                                     <w:spacing w:before="0" w:after="0"/>
                                     <w:jc w:val="center"/>
                                     <w:rPr>
@@ -4346,7 +4236,8 @@
                                 <w:p>
                                   <w:pPr>
                                     <w:pStyle w:val="FrameContents"/>
-                                    <w:widowControl/>
+                                    <w:widowControl w:val="false"/>
+                                    <w:suppressAutoHyphens w:val="true"/>
                                     <w:spacing w:before="0" w:after="0"/>
                                     <w:jc w:val="left"/>
                                     <w:rPr>
@@ -4373,7 +4264,8 @@
                                 <w:p>
                                   <w:pPr>
                                     <w:pStyle w:val="FrameContents"/>
-                                    <w:widowControl/>
+                                    <w:widowControl w:val="false"/>
+                                    <w:suppressAutoHyphens w:val="true"/>
                                     <w:spacing w:before="0" w:after="0"/>
                                     <w:jc w:val="center"/>
                                     <w:rPr>
@@ -4402,7 +4294,8 @@
                                 <w:p>
                                   <w:pPr>
                                     <w:pStyle w:val="FrameContents"/>
-                                    <w:widowControl/>
+                                    <w:widowControl w:val="false"/>
+                                    <w:suppressAutoHyphens w:val="true"/>
                                     <w:spacing w:before="0" w:after="0"/>
                                     <w:jc w:val="center"/>
                                     <w:rPr>
@@ -4431,7 +4324,8 @@
                                 <w:p>
                                   <w:pPr>
                                     <w:pStyle w:val="FrameContents"/>
-                                    <w:widowControl/>
+                                    <w:widowControl w:val="false"/>
+                                    <w:suppressAutoHyphens w:val="true"/>
                                     <w:spacing w:before="0" w:after="0"/>
                                     <w:jc w:val="center"/>
                                     <w:rPr>
@@ -4457,10 +4351,14 @@
                           <w:p>
                             <w:pPr>
                               <w:pStyle w:val="FrameContents"/>
-                              <w:rPr/>
+                              <w:rPr>
+                                <w:color w:val="000000"/>
+                              </w:rPr>
                             </w:pPr>
                             <w:r>
-                              <w:rPr/>
+                              <w:rPr>
+                                <w:color w:val="000000"/>
+                              </w:rPr>
                             </w:r>
                           </w:p>
                         </w:txbxContent>
@@ -4476,7 +4374,7 @@
           </mc:Choice>
           <mc:Fallback>
             <w:pict>
-              <v:rect id="shape_0" ID="Shape1" fillcolor="white" stroked="t" style="position:absolute;margin-left:0pt;margin-top:-108.1pt;width:255.7pt;height:107.4pt;mso-wrap-style:none;v-text-anchor:middle;mso-position-vertical:top" wp14:anchorId="29986B5D">
+              <v:rect id="shape_0" ID="Shape1" fillcolor="white" stroked="t" style="position:absolute;margin-left:0pt;margin-top:-108.15pt;width:255.75pt;height:107.45pt;mso-wrap-style:none;v-text-anchor:middle;mso-position-vertical:top" wp14:anchorId="29986B5D">
                 <v:fill o:detectmouseclick="t" type="solid" color2="black"/>
                 <v:stroke color="black" weight="9360" joinstyle="miter" endcap="flat"/>
                 <v:textbox>
@@ -4512,7 +4410,8 @@
                           <w:p>
                             <w:pPr>
                               <w:pStyle w:val="FrameContents"/>
-                              <w:widowControl/>
+                              <w:widowControl w:val="false"/>
+                              <w:suppressAutoHyphens w:val="true"/>
                               <w:spacing w:before="0" w:after="0"/>
                               <w:jc w:val="left"/>
                               <w:rPr>
@@ -4543,7 +4442,8 @@
                           <w:p>
                             <w:pPr>
                               <w:pStyle w:val="FrameContents"/>
-                              <w:widowControl/>
+                              <w:widowControl w:val="false"/>
+                              <w:suppressAutoHyphens w:val="true"/>
                               <w:spacing w:before="0" w:after="0"/>
                               <w:jc w:val="center"/>
                               <w:rPr>
@@ -4574,7 +4474,8 @@
                           <w:p>
                             <w:pPr>
                               <w:pStyle w:val="FrameContents"/>
-                              <w:widowControl/>
+                              <w:widowControl w:val="false"/>
+                              <w:suppressAutoHyphens w:val="true"/>
                               <w:spacing w:before="0" w:after="0"/>
                               <w:jc w:val="left"/>
                               <w:rPr>
@@ -4602,7 +4503,8 @@
                           <w:p>
                             <w:pPr>
                               <w:pStyle w:val="FrameContents"/>
-                              <w:widowControl/>
+                              <w:widowControl w:val="false"/>
+                              <w:suppressAutoHyphens w:val="true"/>
                               <w:spacing w:before="0" w:after="0"/>
                               <w:jc w:val="center"/>
                               <w:rPr>
@@ -4629,7 +4531,8 @@
                           <w:p>
                             <w:pPr>
                               <w:pStyle w:val="FrameContents"/>
-                              <w:widowControl/>
+                              <w:widowControl w:val="false"/>
+                              <w:suppressAutoHyphens w:val="true"/>
                               <w:spacing w:before="0" w:after="0"/>
                               <w:jc w:val="center"/>
                               <w:rPr>
@@ -4656,7 +4559,8 @@
                           <w:p>
                             <w:pPr>
                               <w:pStyle w:val="FrameContents"/>
-                              <w:widowControl/>
+                              <w:widowControl w:val="false"/>
+                              <w:suppressAutoHyphens w:val="true"/>
                               <w:spacing w:before="0" w:after="0"/>
                               <w:jc w:val="center"/>
                               <w:rPr>
@@ -4686,7 +4590,8 @@
                           <w:p>
                             <w:pPr>
                               <w:pStyle w:val="FrameContents"/>
-                              <w:widowControl/>
+                              <w:widowControl w:val="false"/>
+                              <w:suppressAutoHyphens w:val="true"/>
                               <w:spacing w:before="0" w:after="0"/>
                               <w:jc w:val="left"/>
                               <w:rPr>
@@ -4713,7 +4618,8 @@
                           <w:p>
                             <w:pPr>
                               <w:pStyle w:val="FrameContents"/>
-                              <w:widowControl/>
+                              <w:widowControl w:val="false"/>
+                              <w:suppressAutoHyphens w:val="true"/>
                               <w:spacing w:before="0" w:after="0"/>
                               <w:jc w:val="center"/>
                               <w:rPr>
@@ -4742,7 +4648,8 @@
                           <w:p>
                             <w:pPr>
                               <w:pStyle w:val="FrameContents"/>
-                              <w:widowControl/>
+                              <w:widowControl w:val="false"/>
+                              <w:suppressAutoHyphens w:val="true"/>
                               <w:spacing w:before="0" w:after="0"/>
                               <w:jc w:val="center"/>
                               <w:rPr>
@@ -4771,7 +4678,8 @@
                           <w:p>
                             <w:pPr>
                               <w:pStyle w:val="FrameContents"/>
-                              <w:widowControl/>
+                              <w:widowControl w:val="false"/>
+                              <w:suppressAutoHyphens w:val="true"/>
                               <w:spacing w:before="0" w:after="0"/>
                               <w:jc w:val="center"/>
                               <w:rPr>
@@ -4803,7 +4711,8 @@
                           <w:p>
                             <w:pPr>
                               <w:pStyle w:val="FrameContents"/>
-                              <w:widowControl/>
+                              <w:widowControl w:val="false"/>
+                              <w:suppressAutoHyphens w:val="true"/>
                               <w:spacing w:before="0" w:after="0"/>
                               <w:jc w:val="left"/>
                               <w:rPr>
@@ -4830,7 +4739,8 @@
                           <w:p>
                             <w:pPr>
                               <w:pStyle w:val="FrameContents"/>
-                              <w:widowControl/>
+                              <w:widowControl w:val="false"/>
+                              <w:suppressAutoHyphens w:val="true"/>
                               <w:spacing w:before="0" w:after="0"/>
                               <w:jc w:val="center"/>
                               <w:rPr>
@@ -4859,7 +4769,8 @@
                           <w:p>
                             <w:pPr>
                               <w:pStyle w:val="FrameContents"/>
-                              <w:widowControl/>
+                              <w:widowControl w:val="false"/>
+                              <w:suppressAutoHyphens w:val="true"/>
                               <w:spacing w:before="0" w:after="0"/>
                               <w:jc w:val="center"/>
                               <w:rPr>
@@ -4888,7 +4799,8 @@
                           <w:p>
                             <w:pPr>
                               <w:pStyle w:val="FrameContents"/>
-                              <w:widowControl/>
+                              <w:widowControl w:val="false"/>
+                              <w:suppressAutoHyphens w:val="true"/>
                               <w:spacing w:before="0" w:after="0"/>
                               <w:jc w:val="center"/>
                               <w:rPr>
@@ -4920,7 +4832,8 @@
                           <w:p>
                             <w:pPr>
                               <w:pStyle w:val="FrameContents"/>
-                              <w:widowControl/>
+                              <w:widowControl w:val="false"/>
+                              <w:suppressAutoHyphens w:val="true"/>
                               <w:spacing w:before="0" w:after="0"/>
                               <w:jc w:val="left"/>
                               <w:rPr>
@@ -4947,7 +4860,8 @@
                           <w:p>
                             <w:pPr>
                               <w:pStyle w:val="FrameContents"/>
-                              <w:widowControl/>
+                              <w:widowControl w:val="false"/>
+                              <w:suppressAutoHyphens w:val="true"/>
                               <w:spacing w:before="0" w:after="0"/>
                               <w:jc w:val="center"/>
                               <w:rPr>
@@ -4976,7 +4890,8 @@
                           <w:p>
                             <w:pPr>
                               <w:pStyle w:val="FrameContents"/>
-                              <w:widowControl/>
+                              <w:widowControl w:val="false"/>
+                              <w:suppressAutoHyphens w:val="true"/>
                               <w:spacing w:before="0" w:after="0"/>
                               <w:jc w:val="center"/>
                               <w:rPr>
@@ -5005,7 +4920,8 @@
                           <w:p>
                             <w:pPr>
                               <w:pStyle w:val="FrameContents"/>
-                              <w:widowControl/>
+                              <w:widowControl w:val="false"/>
+                              <w:suppressAutoHyphens w:val="true"/>
                               <w:spacing w:before="0" w:after="0"/>
                               <w:jc w:val="center"/>
                               <w:rPr>
@@ -5031,10 +4947,14 @@
                     <w:p>
                       <w:pPr>
                         <w:pStyle w:val="FrameContents"/>
-                        <w:rPr/>
+                        <w:rPr>
+                          <w:color w:val="000000"/>
+                        </w:rPr>
                       </w:pPr>
                       <w:r>
-                        <w:rPr/>
+                        <w:rPr>
+                          <w:color w:val="000000"/>
+                        </w:rPr>
                       </w:r>
                     </w:p>
                   </w:txbxContent>
@@ -5105,7 +5025,7 @@
                 <wp:positionV relativeFrom="paragraph">
                   <wp:posOffset>-635</wp:posOffset>
                 </wp:positionV>
-                <wp:extent cx="2686685" cy="381635"/>
+                <wp:extent cx="2687320" cy="382270"/>
                 <wp:effectExtent l="0" t="0" r="19050" b="12700"/>
                 <wp:wrapNone/>
                 <wp:docPr id="3" name="Πλαίσιο κειμένου 6"/>
@@ -5116,7 +5036,7 @@
                       <wps:spPr>
                         <a:xfrm>
                           <a:off x="0" y="0"/>
-                          <a:ext cx="2685960" cy="380880"/>
+                          <a:ext cx="2686680" cy="381600"/>
                         </a:xfrm>
                         <a:prstGeom prst="rect">
                           <a:avLst/>
@@ -5152,6 +5072,7 @@
                             </w:pPr>
                             <w:r>
                               <w:rPr>
+                                <w:color w:val="000000"/>
                                 <w:sz w:val="22"/>
                                 <w:szCs w:val="22"/>
                                 <w:lang w:val="en-US"/>
@@ -5160,6 +5081,7 @@
                             </w:r>
                             <w:r>
                               <w:rPr>
+                                <w:color w:val="000000"/>
                                 <w:sz w:val="22"/>
                                 <w:szCs w:val="22"/>
                                 <w:highlight w:val="yellow"/>
@@ -5171,10 +5093,14 @@
                           <w:p>
                             <w:pPr>
                               <w:pStyle w:val="FrameContents"/>
-                              <w:rPr/>
+                              <w:rPr>
+                                <w:color w:val="000000"/>
+                              </w:rPr>
                             </w:pPr>
                             <w:r>
-                              <w:rPr/>
+                              <w:rPr>
+                                <w:color w:val="000000"/>
+                              </w:rPr>
                             </w:r>
                           </w:p>
                         </w:txbxContent>
@@ -5190,7 +5116,7 @@
           </mc:Choice>
           <mc:Fallback>
             <w:pict>
-              <v:rect id="shape_0" ID="Πλαίσιο κειμένου 6" fillcolor="white" stroked="t" style="position:absolute;margin-left:0pt;margin-top:-0.05pt;width:211.45pt;height:29.95pt;mso-wrap-style:square;v-text-anchor:top" wp14:anchorId="7460A94F">
+              <v:rect id="shape_0" ID="Πλαίσιο κειμένου 6" fillcolor="white" stroked="t" style="position:absolute;margin-left:0pt;margin-top:-0.05pt;width:211.5pt;height:30pt;mso-wrap-style:square;v-text-anchor:top" wp14:anchorId="7460A94F">
                 <v:fill o:detectmouseclick="t" type="solid" color2="black"/>
                 <v:stroke color="black" weight="6480" joinstyle="round" endcap="flat"/>
                 <v:textbox>
@@ -5208,6 +5134,7 @@
                       </w:pPr>
                       <w:r>
                         <w:rPr>
+                          <w:color w:val="000000"/>
                           <w:sz w:val="22"/>
                           <w:szCs w:val="22"/>
                           <w:lang w:val="en-US"/>
@@ -5216,6 +5143,7 @@
                       </w:r>
                       <w:r>
                         <w:rPr>
+                          <w:color w:val="000000"/>
                           <w:sz w:val="22"/>
                           <w:szCs w:val="22"/>
                           <w:highlight w:val="yellow"/>
@@ -5227,10 +5155,14 @@
                     <w:p>
                       <w:pPr>
                         <w:pStyle w:val="FrameContents"/>
-                        <w:rPr/>
+                        <w:rPr>
+                          <w:color w:val="000000"/>
+                        </w:rPr>
                       </w:pPr>
                       <w:r>
-                        <w:rPr/>
+                        <w:rPr>
+                          <w:color w:val="000000"/>
+                        </w:rPr>
                       </w:r>
                     </w:p>
                   </w:txbxContent>
@@ -5301,7 +5233,7 @@
                 <wp:positionV relativeFrom="paragraph">
                   <wp:posOffset>-635</wp:posOffset>
                 </wp:positionV>
-                <wp:extent cx="2686685" cy="381635"/>
+                <wp:extent cx="2687320" cy="382270"/>
                 <wp:effectExtent l="0" t="0" r="19050" b="12700"/>
                 <wp:wrapNone/>
                 <wp:docPr id="5" name="Πλαίσιο κειμένου 8"/>
@@ -5312,7 +5244,7 @@
                       <wps:spPr>
                         <a:xfrm>
                           <a:off x="0" y="0"/>
-                          <a:ext cx="2685960" cy="380880"/>
+                          <a:ext cx="2686680" cy="381600"/>
                         </a:xfrm>
                         <a:prstGeom prst="rect">
                           <a:avLst/>
@@ -5348,6 +5280,7 @@
                             </w:pPr>
                             <w:r>
                               <w:rPr>
+                                <w:color w:val="000000"/>
                                 <w:sz w:val="22"/>
                                 <w:szCs w:val="22"/>
                                 <w:lang w:val="en-US"/>
@@ -5356,6 +5289,7 @@
                             </w:r>
                             <w:r>
                               <w:rPr>
+                                <w:color w:val="000000"/>
                                 <w:sz w:val="22"/>
                                 <w:szCs w:val="22"/>
                                 <w:highlight w:val="yellow"/>
@@ -5367,10 +5301,14 @@
                           <w:p>
                             <w:pPr>
                               <w:pStyle w:val="FrameContents"/>
-                              <w:rPr/>
+                              <w:rPr>
+                                <w:color w:val="000000"/>
+                              </w:rPr>
                             </w:pPr>
                             <w:r>
-                              <w:rPr/>
+                              <w:rPr>
+                                <w:color w:val="000000"/>
+                              </w:rPr>
                             </w:r>
                           </w:p>
                         </w:txbxContent>
@@ -5386,7 +5324,7 @@
           </mc:Choice>
           <mc:Fallback>
             <w:pict>
-              <v:rect id="shape_0" ID="Πλαίσιο κειμένου 8" fillcolor="white" stroked="t" style="position:absolute;margin-left:0pt;margin-top:-0.05pt;width:211.45pt;height:29.95pt;mso-wrap-style:square;v-text-anchor:top" wp14:anchorId="461B7230">
+              <v:rect id="shape_0" ID="Πλαίσιο κειμένου 8" fillcolor="white" stroked="t" style="position:absolute;margin-left:0pt;margin-top:-0.05pt;width:211.5pt;height:30pt;mso-wrap-style:square;v-text-anchor:top" wp14:anchorId="461B7230">
                 <v:fill o:detectmouseclick="t" type="solid" color2="black"/>
                 <v:stroke color="black" weight="6480" joinstyle="round" endcap="flat"/>
                 <v:textbox>
@@ -5404,6 +5342,7 @@
                       </w:pPr>
                       <w:r>
                         <w:rPr>
+                          <w:color w:val="000000"/>
                           <w:sz w:val="22"/>
                           <w:szCs w:val="22"/>
                           <w:lang w:val="en-US"/>
@@ -5412,6 +5351,7 @@
                       </w:r>
                       <w:r>
                         <w:rPr>
+                          <w:color w:val="000000"/>
                           <w:sz w:val="22"/>
                           <w:szCs w:val="22"/>
                           <w:highlight w:val="yellow"/>
@@ -5423,10 +5363,14 @@
                     <w:p>
                       <w:pPr>
                         <w:pStyle w:val="FrameContents"/>
-                        <w:rPr/>
+                        <w:rPr>
+                          <w:color w:val="000000"/>
+                        </w:rPr>
                       </w:pPr>
                       <w:r>
-                        <w:rPr/>
+                        <w:rPr>
+                          <w:color w:val="000000"/>
+                        </w:rPr>
                       </w:r>
                     </w:p>
                   </w:txbxContent>
@@ -5493,18 +5437,15 @@
           <w:bottom w:val="single" w:sz="4" w:space="1" w:color="000000"/>
           <w:right w:val="single" w:sz="4" w:space="4" w:color="000000"/>
         </w:pBdr>
-        <w:rPr>
-          <w:sz w:val="22"/>
-          <w:szCs w:val="22"/>
-          <w:lang w:val="en-US"/>
-        </w:rPr>
-      </w:pPr>
-      <w:r>
-        <w:rPr>
-          <w:sz w:val="22"/>
-          <w:szCs w:val="22"/>
-          <w:lang w:val="en-US"/>
-        </w:rPr>
+        <w:jc w:val="left"/>
+        <w:rPr>
+          <w:sz w:val="22"/>
+          <w:szCs w:val="22"/>
+          <w:lang w:val="en-US"/>
+        </w:rPr>
+      </w:pPr>
+      <w:r>
+        <w:rPr/>
       </w:r>
       <m:oMathPara xmlns:m="http://schemas.openxmlformats.org/officeDocument/2006/math">
         <m:oMathParaPr>
@@ -5680,18 +5621,15 @@
           <w:bottom w:val="single" w:sz="4" w:space="1" w:color="000000"/>
           <w:right w:val="single" w:sz="4" w:space="4" w:color="000000"/>
         </w:pBdr>
-        <w:rPr>
-          <w:sz w:val="22"/>
-          <w:szCs w:val="22"/>
-          <w:lang w:val="en-US"/>
-        </w:rPr>
-      </w:pPr>
-      <w:r>
-        <w:rPr>
-          <w:sz w:val="22"/>
-          <w:szCs w:val="22"/>
-          <w:lang w:val="en-US"/>
-        </w:rPr>
+        <w:jc w:val="left"/>
+        <w:rPr>
+          <w:sz w:val="22"/>
+          <w:szCs w:val="22"/>
+          <w:lang w:val="en-US"/>
+        </w:rPr>
+      </w:pPr>
+      <w:r>
+        <w:rPr/>
       </w:r>
       <m:oMathPara xmlns:m="http://schemas.openxmlformats.org/officeDocument/2006/math">
         <m:oMathParaPr>
@@ -6510,7 +6448,7 @@
                 <wp:positionV relativeFrom="paragraph">
                   <wp:posOffset>105410</wp:posOffset>
                 </wp:positionV>
-                <wp:extent cx="2686685" cy="381635"/>
+                <wp:extent cx="2687320" cy="382270"/>
                 <wp:effectExtent l="0" t="0" r="19050" b="12700"/>
                 <wp:wrapNone/>
                 <wp:docPr id="7" name="Πλαίσιο κειμένου 2"/>
@@ -6521,7 +6459,7 @@
                       <wps:spPr>
                         <a:xfrm>
                           <a:off x="0" y="0"/>
-                          <a:ext cx="2685960" cy="380880"/>
+                          <a:ext cx="2686680" cy="381600"/>
                         </a:xfrm>
                         <a:prstGeom prst="rect">
                           <a:avLst/>
@@ -6557,6 +6495,7 @@
                             </w:pPr>
                             <w:r>
                               <w:rPr>
+                                <w:color w:val="000000"/>
                                 <w:sz w:val="22"/>
                                 <w:szCs w:val="22"/>
                                 <w:lang w:val="en-US"/>
@@ -6567,10 +6506,14 @@
                           <w:p>
                             <w:pPr>
                               <w:pStyle w:val="FrameContents"/>
-                              <w:rPr/>
+                              <w:rPr>
+                                <w:color w:val="000000"/>
+                              </w:rPr>
                             </w:pPr>
                             <w:r>
-                              <w:rPr/>
+                              <w:rPr>
+                                <w:color w:val="000000"/>
+                              </w:rPr>
                             </w:r>
                           </w:p>
                         </w:txbxContent>
@@ -6586,7 +6529,7 @@
           </mc:Choice>
           <mc:Fallback>
             <w:pict>
-              <v:rect id="shape_0" ID="Πλαίσιο κειμένου 2" fillcolor="white" stroked="t" style="position:absolute;margin-left:6pt;margin-top:8.3pt;width:211.45pt;height:29.95pt;mso-wrap-style:square;v-text-anchor:top" wp14:anchorId="7DE44EF5">
+              <v:rect id="shape_0" ID="Πλαίσιο κειμένου 2" fillcolor="white" stroked="t" style="position:absolute;margin-left:6pt;margin-top:8.3pt;width:211.5pt;height:30pt;mso-wrap-style:square;v-text-anchor:top" wp14:anchorId="7DE44EF5">
                 <v:fill o:detectmouseclick="t" type="solid" color2="black"/>
                 <v:stroke color="black" weight="6480" joinstyle="round" endcap="flat"/>
                 <v:textbox>
@@ -6604,6 +6547,7 @@
                       </w:pPr>
                       <w:r>
                         <w:rPr>
+                          <w:color w:val="000000"/>
                           <w:sz w:val="22"/>
                           <w:szCs w:val="22"/>
                           <w:lang w:val="en-US"/>
@@ -6614,10 +6558,14 @@
                     <w:p>
                       <w:pPr>
                         <w:pStyle w:val="FrameContents"/>
-                        <w:rPr/>
+                        <w:rPr>
+                          <w:color w:val="000000"/>
+                        </w:rPr>
                       </w:pPr>
                       <w:r>
-                        <w:rPr/>
+                        <w:rPr>
+                          <w:color w:val="000000"/>
+                        </w:rPr>
                       </w:r>
                     </w:p>
                   </w:txbxContent>
@@ -6688,7 +6636,7 @@
                 <wp:positionV relativeFrom="paragraph">
                   <wp:posOffset>96520</wp:posOffset>
                 </wp:positionV>
-                <wp:extent cx="2686685" cy="381635"/>
+                <wp:extent cx="2687320" cy="382270"/>
                 <wp:effectExtent l="0" t="0" r="19050" b="12700"/>
                 <wp:wrapNone/>
                 <wp:docPr id="9" name="Πλαίσιο κειμένου 5"/>
@@ -6699,7 +6647,7 @@
                       <wps:spPr>
                         <a:xfrm>
                           <a:off x="0" y="0"/>
-                          <a:ext cx="2685960" cy="380880"/>
+                          <a:ext cx="2686680" cy="381600"/>
                         </a:xfrm>
                         <a:prstGeom prst="rect">
                           <a:avLst/>
@@ -6735,6 +6683,7 @@
                             </w:pPr>
                             <w:r>
                               <w:rPr>
+                                <w:color w:val="000000"/>
                                 <w:sz w:val="22"/>
                                 <w:szCs w:val="22"/>
                                 <w:lang w:val="en-US"/>
@@ -6745,10 +6694,14 @@
                           <w:p>
                             <w:pPr>
                               <w:pStyle w:val="FrameContents"/>
-                              <w:rPr/>
+                              <w:rPr>
+                                <w:color w:val="000000"/>
+                              </w:rPr>
                             </w:pPr>
                             <w:r>
-                              <w:rPr/>
+                              <w:rPr>
+                                <w:color w:val="000000"/>
+                              </w:rPr>
                             </w:r>
                           </w:p>
                         </w:txbxContent>
@@ -6764,7 +6717,7 @@
           </mc:Choice>
           <mc:Fallback>
             <w:pict>
-              <v:rect id="shape_0" ID="Πλαίσιο κειμένου 5" fillcolor="white" stroked="t" style="position:absolute;margin-left:8.4pt;margin-top:7.6pt;width:211.45pt;height:29.95pt;mso-wrap-style:square;v-text-anchor:top" wp14:anchorId="1B14BDBD">
+              <v:rect id="shape_0" ID="Πλαίσιο κειμένου 5" fillcolor="white" stroked="t" style="position:absolute;margin-left:8.4pt;margin-top:7.6pt;width:211.5pt;height:30pt;mso-wrap-style:square;v-text-anchor:top" wp14:anchorId="1B14BDBD">
                 <v:fill o:detectmouseclick="t" type="solid" color2="black"/>
                 <v:stroke color="black" weight="6480" joinstyle="round" endcap="flat"/>
                 <v:textbox>
@@ -6782,6 +6735,7 @@
                       </w:pPr>
                       <w:r>
                         <w:rPr>
+                          <w:color w:val="000000"/>
                           <w:sz w:val="22"/>
                           <w:szCs w:val="22"/>
                           <w:lang w:val="en-US"/>
@@ -6792,10 +6746,14 @@
                     <w:p>
                       <w:pPr>
                         <w:pStyle w:val="FrameContents"/>
-                        <w:rPr/>
+                        <w:rPr>
+                          <w:color w:val="000000"/>
+                        </w:rPr>
                       </w:pPr>
                       <w:r>
-                        <w:rPr/>
+                        <w:rPr>
+                          <w:color w:val="000000"/>
+                        </w:rPr>
                       </w:r>
                     </w:p>
                   </w:txbxContent>
@@ -6868,7 +6826,7 @@
                 <wp:positionV relativeFrom="paragraph">
                   <wp:posOffset>175895</wp:posOffset>
                 </wp:positionV>
-                <wp:extent cx="5134610" cy="534035"/>
+                <wp:extent cx="5135245" cy="534670"/>
                 <wp:effectExtent l="0" t="0" r="9525" b="12700"/>
                 <wp:wrapNone/>
                 <wp:docPr id="11" name="Πλαίσιο κειμένου 9"/>
@@ -6879,7 +6837,7 @@
                       <wps:spPr>
                         <a:xfrm>
                           <a:off x="0" y="0"/>
-                          <a:ext cx="5133960" cy="533520"/>
+                          <a:ext cx="5134680" cy="533880"/>
                         </a:xfrm>
                         <a:prstGeom prst="rect">
                           <a:avLst/>
@@ -6914,6 +6872,7 @@
                             </w:pPr>
                             <w:r>
                               <w:rPr>
+                                <w:color w:val="000000"/>
                                 <w:sz w:val="22"/>
                                 <w:szCs w:val="22"/>
                                 <w:lang w:val="en-US"/>
@@ -6934,7 +6893,7 @@
           </mc:Choice>
           <mc:Fallback>
             <w:pict>
-              <v:rect id="shape_0" ID="Πλαίσιο κειμένου 9" fillcolor="white" stroked="t" style="position:absolute;margin-left:9pt;margin-top:13.85pt;width:404.2pt;height:41.95pt;mso-wrap-style:square;v-text-anchor:top" wp14:anchorId="09687CD7">
+              <v:rect id="shape_0" ID="Πλαίσιο κειμένου 9" fillcolor="white" stroked="t" style="position:absolute;margin-left:9pt;margin-top:13.85pt;width:404.25pt;height:42pt;mso-wrap-style:square;v-text-anchor:top" wp14:anchorId="09687CD7">
                 <v:fill o:detectmouseclick="t" type="solid" color2="black"/>
                 <v:stroke color="black" weight="6480" joinstyle="round" endcap="flat"/>
                 <v:textbox>
@@ -6951,6 +6910,7 @@
                       </w:pPr>
                       <w:r>
                         <w:rPr>
+                          <w:color w:val="000000"/>
                           <w:sz w:val="22"/>
                           <w:szCs w:val="22"/>
                           <w:lang w:val="en-US"/>
@@ -7745,7 +7705,7 @@
           <mc:Choice Requires="wps">
             <w:drawing>
               <wp:inline distT="0" distB="0" distL="0" distR="0" wp14:anchorId="21606F9C">
-                <wp:extent cx="305435" cy="305435"/>
+                <wp:extent cx="306070" cy="306070"/>
                 <wp:effectExtent l="0" t="0" r="0" b="0"/>
                 <wp:docPr id="13" name="Shape7"/>
                 <a:graphic xmlns:a="http://schemas.openxmlformats.org/drawingml/2006/main">
@@ -7755,7 +7715,7 @@
                       <wps:spPr>
                         <a:xfrm>
                           <a:off x="0" y="0"/>
-                          <a:ext cx="304920" cy="304920"/>
+                          <a:ext cx="305280" cy="305280"/>
                         </a:xfrm>
                         <a:prstGeom prst="rect">
                           <a:avLst/>
@@ -7780,7 +7740,7 @@
           </mc:Choice>
           <mc:Fallback>
             <w:pict>
-              <v:rect id="shape_0" ID="Shape7" stroked="f" style="position:absolute;margin-left:0pt;margin-top:-24.05pt;width:23.95pt;height:23.95pt;mso-wrap-style:none;v-text-anchor:middle;mso-position-vertical:top" wp14:anchorId="21606F9C">
+              <v:rect id="shape_0" ID="Shape7" stroked="f" style="position:absolute;margin-left:0pt;margin-top:-24.1pt;width:24pt;height:24pt;mso-wrap-style:none;v-text-anchor:middle;mso-position-vertical:top" wp14:anchorId="21606F9C">
                 <v:fill o:detectmouseclick="t" on="false"/>
                 <v:stroke color="#3465a4" joinstyle="round" endcap="flat"/>
                 <w10:wrap type="square"/>
@@ -7894,7 +7854,7 @@
     <w:p>
       <w:pPr>
         <w:pStyle w:val="Heading1"/>
-        <w:shd w:fill="17365D" w:val="clear"/>
+        <w:shd w:val="clear" w:fill="17365D"/>
         <w:rPr>
           <w:rFonts w:cs="Arial"/>
           <w:color w:val="FFFFFF" w:themeColor="background1"/>
@@ -8070,13 +8030,41 @@
           <w:right w:val="single" w:sz="4" w:space="4" w:color="000000"/>
         </w:pBdr>
         <w:rPr>
-          <w:sz w:val="22"/>
-          <w:szCs w:val="22"/>
-          <w:lang w:val="en-US"/>
-        </w:rPr>
-      </w:pPr>
-      <w:r>
-        <w:rPr>
+          <w:color w:val="C9211E"/>
+          <w:sz w:val="22"/>
+          <w:szCs w:val="22"/>
+          <w:lang w:val="en-US"/>
+        </w:rPr>
+      </w:pPr>
+      <w:r>
+        <w:rPr>
+          <w:color w:val="C9211E"/>
+          <w:sz w:val="22"/>
+          <w:szCs w:val="22"/>
+          <w:lang w:val="en-US"/>
+        </w:rPr>
+        <w:t>What is the ispect?</w:t>
+      </w:r>
+    </w:p>
+    <w:p>
+      <w:pPr>
+        <w:pStyle w:val="Normal"/>
+        <w:pBdr>
+          <w:top w:val="single" w:sz="4" w:space="1" w:color="000000"/>
+          <w:left w:val="single" w:sz="4" w:space="4" w:color="000000"/>
+          <w:bottom w:val="single" w:sz="4" w:space="1" w:color="000000"/>
+          <w:right w:val="single" w:sz="4" w:space="4" w:color="000000"/>
+        </w:pBdr>
+        <w:rPr>
+          <w:color w:val="C9211E"/>
+          <w:sz w:val="22"/>
+          <w:szCs w:val="22"/>
+          <w:lang w:val="en-US"/>
+        </w:rPr>
+      </w:pPr>
+      <w:r>
+        <w:rPr>
+          <w:color w:val="C9211E"/>
           <w:sz w:val="22"/>
           <w:szCs w:val="22"/>
           <w:lang w:val="en-US"/>
@@ -8367,7 +8355,7 @@
           <w:p>
             <w:pPr>
               <w:pStyle w:val="Normal"/>
-              <w:widowControl/>
+              <w:widowControl w:val="false"/>
               <w:spacing w:before="120" w:after="0"/>
               <w:rPr>
                 <w:lang w:val="en-US"/>
@@ -8387,7 +8375,7 @@
           <w:p>
             <w:pPr>
               <w:pStyle w:val="Normal"/>
-              <w:widowControl/>
+              <w:widowControl w:val="false"/>
               <w:rPr>
                 <w:rFonts w:ascii="Courier New" w:hAnsi="Courier New" w:cs="Courier New"/>
                 <w:lang w:val="en-US"/>
@@ -8395,18 +8383,15 @@
             </w:pPr>
             <w:r>
               <w:rPr>
-                <w:rFonts w:eastAsia="Times New Roman" w:cs="Courier New" w:ascii="Courier New" w:hAnsi="Courier New"/>
-                <w:kern w:val="0"/>
-                <w:sz w:val="20"/>
-                <w:szCs w:val="20"/>
-                <w:lang w:val="en-US" w:eastAsia="el-GR" w:bidi="ar-SA"/>
+                <w:rFonts w:cs="Courier New" w:ascii="Courier New" w:hAnsi="Courier New"/>
+                <w:lang w:val="en-US"/>
               </w:rPr>
             </w:r>
           </w:p>
           <w:p>
             <w:pPr>
               <w:pStyle w:val="Normal"/>
-              <w:widowControl/>
+              <w:widowControl w:val="false"/>
               <w:rPr>
                 <w:rFonts w:ascii="Courier New" w:hAnsi="Courier New" w:cs="Courier New"/>
                 <w:lang w:val="en-US"/>
@@ -8454,7 +8439,7 @@
                 <w:p>
                   <w:pPr>
                     <w:pStyle w:val="Normal"/>
-                    <w:widowControl/>
+                    <w:widowControl w:val="false"/>
                     <w:spacing w:before="120" w:after="0"/>
                     <w:jc w:val="center"/>
                     <w:rPr>
@@ -8483,7 +8468,7 @@
                 <w:p>
                   <w:pPr>
                     <w:pStyle w:val="Normal"/>
-                    <w:widowControl/>
+                    <w:widowControl w:val="false"/>
                     <w:spacing w:before="120" w:after="0"/>
                     <w:jc w:val="center"/>
                     <w:rPr>
@@ -8512,7 +8497,7 @@
                 <w:p>
                   <w:pPr>
                     <w:pStyle w:val="Normal"/>
-                    <w:widowControl/>
+                    <w:widowControl w:val="false"/>
                     <w:spacing w:before="120" w:after="0"/>
                     <w:jc w:val="center"/>
                     <w:rPr>
@@ -8541,7 +8526,7 @@
                 <w:p>
                   <w:pPr>
                     <w:pStyle w:val="Normal"/>
-                    <w:widowControl/>
+                    <w:widowControl w:val="false"/>
                     <w:spacing w:before="120" w:after="0"/>
                     <w:jc w:val="center"/>
                     <w:rPr>
@@ -8573,7 +8558,7 @@
                 <w:p>
                   <w:pPr>
                     <w:pStyle w:val="Normal"/>
-                    <w:widowControl/>
+                    <w:widowControl w:val="false"/>
                     <w:spacing w:before="120" w:after="0"/>
                     <w:jc w:val="center"/>
                     <w:rPr>
@@ -8602,7 +8587,7 @@
                 <w:p>
                   <w:pPr>
                     <w:pStyle w:val="Normal"/>
-                    <w:widowControl/>
+                    <w:widowControl w:val="false"/>
                     <w:spacing w:before="120" w:after="0"/>
                     <w:jc w:val="center"/>
                     <w:rPr>
@@ -8612,13 +8597,10 @@
                   </w:pPr>
                   <w:r>
                     <w:rPr>
-                      <w:rFonts w:eastAsia="Times New Roman" w:cs="Times New Roman"/>
                       <w:color w:val="000000" w:themeColor="text1"/>
-                      <w:kern w:val="0"/>
-                      <w:sz w:val="20"/>
-                      <w:szCs w:val="20"/>
-                      <w:lang w:val="en-US" w:eastAsia="el-GR" w:bidi="ar-SA"/>
+                      <w:lang w:val="en-US"/>
                     </w:rPr>
+                    <w:t>270.344</w:t>
                   </w:r>
                 </w:p>
               </w:tc>
@@ -8630,7 +8612,7 @@
                 <w:p>
                   <w:pPr>
                     <w:pStyle w:val="Normal"/>
-                    <w:widowControl/>
+                    <w:widowControl w:val="false"/>
                     <w:spacing w:before="120" w:after="0"/>
                     <w:jc w:val="center"/>
                     <w:rPr>
@@ -8640,13 +8622,10 @@
                   </w:pPr>
                   <w:r>
                     <w:rPr>
-                      <w:rFonts w:eastAsia="Times New Roman" w:cs="Times New Roman"/>
                       <w:color w:val="000000" w:themeColor="text1"/>
-                      <w:kern w:val="0"/>
-                      <w:sz w:val="20"/>
-                      <w:szCs w:val="20"/>
-                      <w:lang w:val="en-US" w:eastAsia="el-GR" w:bidi="ar-SA"/>
+                      <w:lang w:val="en-US"/>
                     </w:rPr>
+                    <w:t>315.044</w:t>
                   </w:r>
                 </w:p>
               </w:tc>
@@ -8658,7 +8637,7 @@
                 <w:p>
                   <w:pPr>
                     <w:pStyle w:val="Normal"/>
-                    <w:widowControl/>
+                    <w:widowControl w:val="false"/>
                     <w:spacing w:before="120" w:after="0"/>
                     <w:jc w:val="center"/>
                     <w:rPr>
@@ -8668,13 +8647,10 @@
                   </w:pPr>
                   <w:r>
                     <w:rPr>
-                      <w:rFonts w:eastAsia="Times New Roman" w:cs="Times New Roman"/>
                       <w:color w:val="000000" w:themeColor="text1"/>
-                      <w:kern w:val="0"/>
-                      <w:sz w:val="20"/>
-                      <w:szCs w:val="20"/>
-                      <w:lang w:val="en-US" w:eastAsia="el-GR" w:bidi="ar-SA"/>
+                      <w:lang w:val="en-US"/>
                     </w:rPr>
+                    <w:t>493.828</w:t>
                   </w:r>
                 </w:p>
               </w:tc>
@@ -8699,126 +8675,98 @@
           <w:p>
             <w:pPr>
               <w:pStyle w:val="Normal"/>
-              <w:widowControl/>
+              <w:widowControl w:val="false"/>
               <w:rPr>
                 <w:lang w:val="en-US"/>
               </w:rPr>
             </w:pPr>
             <w:r>
               <w:rPr>
-                <w:rFonts w:eastAsia="Times New Roman" w:cs="Times New Roman"/>
-                <w:kern w:val="0"/>
-                <w:sz w:val="20"/>
-                <w:szCs w:val="20"/>
-                <w:lang w:val="en-US" w:eastAsia="el-GR" w:bidi="ar-SA"/>
+                <w:lang w:val="en-US"/>
               </w:rPr>
             </w:r>
           </w:p>
           <w:p>
             <w:pPr>
               <w:pStyle w:val="Normal"/>
-              <w:widowControl/>
+              <w:widowControl w:val="false"/>
               <w:rPr>
                 <w:lang w:val="en-US"/>
               </w:rPr>
             </w:pPr>
             <w:r>
               <w:rPr>
-                <w:rFonts w:eastAsia="Times New Roman" w:cs="Times New Roman"/>
-                <w:kern w:val="0"/>
-                <w:sz w:val="20"/>
-                <w:szCs w:val="20"/>
-                <w:lang w:val="en-US" w:eastAsia="el-GR" w:bidi="ar-SA"/>
+                <w:lang w:val="en-US"/>
               </w:rPr>
             </w:r>
           </w:p>
           <w:p>
             <w:pPr>
               <w:pStyle w:val="Normal"/>
-              <w:widowControl/>
+              <w:widowControl w:val="false"/>
               <w:rPr>
                 <w:lang w:val="en-US"/>
               </w:rPr>
             </w:pPr>
             <w:r>
               <w:rPr>
-                <w:rFonts w:eastAsia="Times New Roman" w:cs="Times New Roman"/>
-                <w:kern w:val="0"/>
-                <w:sz w:val="20"/>
-                <w:szCs w:val="20"/>
-                <w:lang w:val="en-US" w:eastAsia="el-GR" w:bidi="ar-SA"/>
+                <w:lang w:val="en-US"/>
               </w:rPr>
             </w:r>
           </w:p>
           <w:p>
             <w:pPr>
               <w:pStyle w:val="Normal"/>
-              <w:widowControl/>
+              <w:widowControl w:val="false"/>
               <w:rPr>
                 <w:lang w:val="en-US"/>
               </w:rPr>
             </w:pPr>
             <w:r>
               <w:rPr>
-                <w:rFonts w:eastAsia="Times New Roman" w:cs="Times New Roman"/>
-                <w:kern w:val="0"/>
-                <w:sz w:val="20"/>
-                <w:szCs w:val="20"/>
-                <w:lang w:val="en-US" w:eastAsia="el-GR" w:bidi="ar-SA"/>
+                <w:lang w:val="en-US"/>
               </w:rPr>
             </w:r>
           </w:p>
           <w:p>
             <w:pPr>
               <w:pStyle w:val="Normal"/>
-              <w:widowControl/>
+              <w:widowControl w:val="false"/>
               <w:rPr>
                 <w:lang w:val="en-US"/>
               </w:rPr>
             </w:pPr>
             <w:r>
               <w:rPr>
-                <w:rFonts w:eastAsia="Times New Roman" w:cs="Times New Roman"/>
-                <w:kern w:val="0"/>
-                <w:sz w:val="20"/>
-                <w:szCs w:val="20"/>
-                <w:lang w:val="en-US" w:eastAsia="el-GR" w:bidi="ar-SA"/>
+                <w:lang w:val="en-US"/>
               </w:rPr>
             </w:r>
           </w:p>
           <w:p>
             <w:pPr>
               <w:pStyle w:val="Normal"/>
-              <w:widowControl/>
+              <w:widowControl w:val="false"/>
               <w:rPr>
                 <w:lang w:val="en-US"/>
               </w:rPr>
             </w:pPr>
             <w:r>
               <w:rPr>
-                <w:rFonts w:eastAsia="Times New Roman" w:cs="Times New Roman"/>
-                <w:kern w:val="0"/>
-                <w:sz w:val="20"/>
-                <w:szCs w:val="20"/>
-                <w:lang w:val="en-US" w:eastAsia="el-GR" w:bidi="ar-SA"/>
+                <w:lang w:val="en-US"/>
               </w:rPr>
             </w:r>
           </w:p>
           <w:p>
             <w:pPr>
               <w:pStyle w:val="Normal"/>
-              <w:widowControl/>
+              <w:widowControl w:val="false"/>
               <w:rPr>
                 <w:lang w:val="en-US"/>
               </w:rPr>
             </w:pPr>
             <w:r>
               <w:rPr>
-                <w:rFonts w:eastAsia="Times New Roman" w:cs="Times New Roman"/>
-                <w:kern w:val="0"/>
-                <w:sz w:val="20"/>
-                <w:szCs w:val="20"/>
-                <w:lang w:val="en-US" w:eastAsia="el-GR" w:bidi="ar-SA"/>
+                <w:lang w:val="en-US"/>
               </w:rPr>
             </w:r>
           </w:p>
@@ -9014,7 +8962,7 @@
           <mc:Choice Requires="wps">
             <w:drawing>
               <wp:inline distT="0" distB="0" distL="0" distR="0" wp14:anchorId="71BBBEA0">
-                <wp:extent cx="305435" cy="305435"/>
+                <wp:extent cx="306070" cy="306070"/>
                 <wp:effectExtent l="0" t="0" r="0" b="0"/>
                 <wp:docPr id="14" name="Shape8"/>
                 <a:graphic xmlns:a="http://schemas.openxmlformats.org/drawingml/2006/main">
@@ -9024,7 +8972,7 @@
                       <wps:spPr>
                         <a:xfrm>
                           <a:off x="0" y="0"/>
-                          <a:ext cx="304920" cy="304920"/>
+                          <a:ext cx="305280" cy="305280"/>
                         </a:xfrm>
                         <a:prstGeom prst="rect">
                           <a:avLst/>
@@ -9049,7 +8997,7 @@
           </mc:Choice>
           <mc:Fallback>
             <w:pict>
-              <v:rect id="shape_0" ID="Shape8" stroked="f" style="position:absolute;margin-left:0pt;margin-top:-24.05pt;width:23.95pt;height:23.95pt;mso-wrap-style:none;v-text-anchor:middle;mso-position-vertical:top" wp14:anchorId="71BBBEA0">
+              <v:rect id="shape_0" ID="Shape8" stroked="f" style="position:absolute;margin-left:0pt;margin-top:-24.1pt;width:24pt;height:24pt;mso-wrap-style:none;v-text-anchor:middle;mso-position-vertical:top" wp14:anchorId="71BBBEA0">
                 <v:fill o:detectmouseclick="t" on="false"/>
                 <v:stroke color="#3465a4" joinstyle="round" endcap="flat"/>
                 <w10:wrap type="square"/>
@@ -9969,7 +9917,7 @@
           <mc:Choice Requires="wps">
             <w:drawing>
               <wp:inline distT="0" distB="17145" distL="0" distR="12700" wp14:anchorId="19069096">
-                <wp:extent cx="1765935" cy="491490"/>
+                <wp:extent cx="1766570" cy="492125"/>
                 <wp:effectExtent l="0" t="0" r="12700" b="17145"/>
                 <wp:docPr id="15" name="Shape9"/>
                 <a:graphic xmlns:a="http://schemas.openxmlformats.org/drawingml/2006/main">
@@ -9979,7 +9927,7 @@
                       <wps:spPr>
                         <a:xfrm>
                           <a:off x="0" y="0"/>
-                          <a:ext cx="1765440" cy="490680"/>
+                          <a:ext cx="1765800" cy="491400"/>
                         </a:xfrm>
                         <a:prstGeom prst="rect">
                           <a:avLst/>
@@ -10097,7 +10045,7 @@
           </mc:Choice>
           <mc:Fallback>
             <w:pict>
-              <v:rect id="shape_0" ID="Shape9" fillcolor="white" stroked="t" style="position:absolute;margin-left:0pt;margin-top:-40.05pt;width:138.95pt;height:38.6pt;mso-wrap-style:square;v-text-anchor:top;mso-position-vertical:top" wp14:anchorId="19069096">
+              <v:rect id="shape_0" ID="Shape9" fillcolor="white" stroked="t" style="position:absolute;margin-left:0pt;margin-top:-40.1pt;width:139pt;height:38.65pt;mso-wrap-style:square;v-text-anchor:top;mso-position-vertical:top" wp14:anchorId="19069096">
                 <v:fill o:detectmouseclick="t" type="solid" color2="black"/>
                 <v:stroke color="black" weight="9360" joinstyle="miter" endcap="flat"/>
                 <v:textbox>
@@ -10390,7 +10338,7 @@
     <w:p>
       <w:pPr>
         <w:pStyle w:val="Heading1"/>
-        <w:shd w:fill="17365D" w:val="clear"/>
+        <w:shd w:val="clear" w:fill="17365D"/>
         <w:rPr>
           <w:rFonts w:cs="Arial"/>
           <w:color w:val="FFFFFF" w:themeColor="background1"/>
@@ -10875,7 +10823,7 @@
           <w:p>
             <w:pPr>
               <w:pStyle w:val="Normal"/>
-              <w:widowControl/>
+              <w:widowControl w:val="false"/>
               <w:spacing w:before="120" w:after="0"/>
               <w:rPr>
                 <w:lang w:val="en-US"/>
@@ -10895,18 +10843,14 @@
           <w:p>
             <w:pPr>
               <w:pStyle w:val="Normal"/>
-              <w:widowControl/>
+              <w:widowControl w:val="false"/>
               <w:rPr>
                 <w:lang w:val="en-US"/>
               </w:rPr>
             </w:pPr>
             <w:r>
               <w:rPr>
-                <w:rFonts w:eastAsia="Times New Roman" w:cs="Times New Roman"/>
-                <w:kern w:val="0"/>
-                <w:sz w:val="20"/>
-                <w:szCs w:val="20"/>
-                <w:lang w:val="en-US" w:eastAsia="el-GR" w:bidi="ar-SA"/>
+                <w:lang w:val="en-US"/>
               </w:rPr>
             </w:r>
           </w:p>
@@ -10939,7 +10883,7 @@
                 <w:p>
                   <w:pPr>
                     <w:pStyle w:val="Normal"/>
-                    <w:widowControl/>
+                    <w:widowControl w:val="false"/>
                     <w:spacing w:before="120" w:after="0"/>
                     <w:jc w:val="center"/>
                     <w:rPr>
@@ -10966,7 +10910,7 @@
                 <w:p>
                   <w:pPr>
                     <w:pStyle w:val="Normal"/>
-                    <w:widowControl/>
+                    <w:widowControl w:val="false"/>
                     <w:spacing w:before="120" w:after="0"/>
                     <w:jc w:val="center"/>
                     <w:rPr>
@@ -10996,7 +10940,7 @@
                 <w:p>
                   <w:pPr>
                     <w:pStyle w:val="Normal"/>
-                    <w:widowControl/>
+                    <w:widowControl w:val="false"/>
                     <w:spacing w:before="120" w:after="0"/>
                     <w:jc w:val="center"/>
                     <w:rPr>
@@ -11023,7 +10967,7 @@
                 <w:p>
                   <w:pPr>
                     <w:pStyle w:val="Normal"/>
-                    <w:widowControl/>
+                    <w:widowControl w:val="false"/>
                     <w:spacing w:before="120" w:after="0"/>
                     <w:jc w:val="center"/>
                     <w:rPr>
@@ -11033,12 +10977,8 @@
                   </w:pPr>
                   <w:r>
                     <w:rPr>
-                      <w:rFonts w:eastAsia="Times New Roman" w:cs="Times New Roman"/>
                       <w:color w:val="FF0000"/>
-                      <w:kern w:val="0"/>
-                      <w:sz w:val="20"/>
-                      <w:szCs w:val="20"/>
-                      <w:lang w:val="en-US" w:eastAsia="el-GR" w:bidi="ar-SA"/>
+                      <w:lang w:val="en-US"/>
                     </w:rPr>
                   </w:r>
                 </w:p>
@@ -11054,7 +10994,7 @@
                 <w:p>
                   <w:pPr>
                     <w:pStyle w:val="Normal"/>
-                    <w:widowControl/>
+                    <w:widowControl w:val="false"/>
                     <w:spacing w:before="120" w:after="0"/>
                     <w:jc w:val="center"/>
                     <w:rPr>
@@ -11081,7 +11021,7 @@
                 <w:p>
                   <w:pPr>
                     <w:pStyle w:val="Normal"/>
-                    <w:widowControl/>
+                    <w:widowControl w:val="false"/>
                     <w:spacing w:before="120" w:after="0"/>
                     <w:jc w:val="center"/>
                     <w:rPr>
@@ -11091,12 +11031,8 @@
                   </w:pPr>
                   <w:r>
                     <w:rPr>
-                      <w:rFonts w:eastAsia="Times New Roman" w:cs="Times New Roman"/>
                       <w:color w:val="FF0000"/>
-                      <w:kern w:val="0"/>
-                      <w:sz w:val="20"/>
-                      <w:szCs w:val="20"/>
-                      <w:lang w:val="en-GB" w:eastAsia="el-GR" w:bidi="ar-SA"/>
+                      <w:lang w:val="en-GB"/>
                     </w:rPr>
                   </w:r>
                 </w:p>
@@ -11112,7 +11048,7 @@
                 <w:p>
                   <w:pPr>
                     <w:pStyle w:val="Normal"/>
-                    <w:widowControl/>
+                    <w:widowControl w:val="false"/>
                     <w:spacing w:before="120" w:after="0"/>
                     <w:jc w:val="center"/>
                     <w:rPr>
@@ -11139,7 +11075,7 @@
                 <w:p>
                   <w:pPr>
                     <w:pStyle w:val="Normal"/>
-                    <w:widowControl/>
+                    <w:widowControl w:val="false"/>
                     <w:spacing w:before="120" w:after="0"/>
                     <w:jc w:val="center"/>
                     <w:rPr>
@@ -11149,12 +11085,8 @@
                   </w:pPr>
                   <w:r>
                     <w:rPr>
-                      <w:rFonts w:eastAsia="Times New Roman" w:cs="Times New Roman"/>
                       <w:color w:val="FF0000"/>
-                      <w:kern w:val="0"/>
-                      <w:sz w:val="20"/>
-                      <w:szCs w:val="20"/>
-                      <w:lang w:val="en-US" w:eastAsia="el-GR" w:bidi="ar-SA"/>
+                      <w:lang w:val="en-US"/>
                     </w:rPr>
                   </w:r>
                 </w:p>
@@ -11178,162 +11110,126 @@
           <w:p>
             <w:pPr>
               <w:pStyle w:val="Normal"/>
-              <w:widowControl/>
+              <w:widowControl w:val="false"/>
               <w:rPr>
                 <w:lang w:val="en-US"/>
               </w:rPr>
             </w:pPr>
             <w:r>
               <w:rPr>
-                <w:rFonts w:eastAsia="Times New Roman" w:cs="Times New Roman"/>
-                <w:kern w:val="0"/>
-                <w:sz w:val="20"/>
-                <w:szCs w:val="20"/>
-                <w:lang w:val="en-US" w:eastAsia="el-GR" w:bidi="ar-SA"/>
+                <w:lang w:val="en-US"/>
               </w:rPr>
             </w:r>
           </w:p>
           <w:p>
             <w:pPr>
               <w:pStyle w:val="Normal"/>
-              <w:widowControl/>
+              <w:widowControl w:val="false"/>
               <w:rPr>
                 <w:lang w:val="en-US"/>
               </w:rPr>
             </w:pPr>
             <w:r>
               <w:rPr>
-                <w:rFonts w:eastAsia="Times New Roman" w:cs="Times New Roman"/>
-                <w:kern w:val="0"/>
-                <w:sz w:val="20"/>
-                <w:szCs w:val="20"/>
-                <w:lang w:val="en-US" w:eastAsia="el-GR" w:bidi="ar-SA"/>
+                <w:lang w:val="en-US"/>
               </w:rPr>
             </w:r>
           </w:p>
           <w:p>
             <w:pPr>
               <w:pStyle w:val="Normal"/>
-              <w:widowControl/>
+              <w:widowControl w:val="false"/>
               <w:rPr>
                 <w:lang w:val="en-US"/>
               </w:rPr>
             </w:pPr>
             <w:r>
               <w:rPr>
-                <w:rFonts w:eastAsia="Times New Roman" w:cs="Times New Roman"/>
-                <w:kern w:val="0"/>
-                <w:sz w:val="20"/>
-                <w:szCs w:val="20"/>
-                <w:lang w:val="en-US" w:eastAsia="el-GR" w:bidi="ar-SA"/>
+                <w:lang w:val="en-US"/>
               </w:rPr>
             </w:r>
           </w:p>
           <w:p>
             <w:pPr>
               <w:pStyle w:val="Normal"/>
-              <w:widowControl/>
+              <w:widowControl w:val="false"/>
               <w:rPr>
                 <w:lang w:val="en-US"/>
               </w:rPr>
             </w:pPr>
             <w:r>
               <w:rPr>
-                <w:rFonts w:eastAsia="Times New Roman" w:cs="Times New Roman"/>
-                <w:kern w:val="0"/>
-                <w:sz w:val="20"/>
-                <w:szCs w:val="20"/>
-                <w:lang w:val="en-US" w:eastAsia="el-GR" w:bidi="ar-SA"/>
+                <w:lang w:val="en-US"/>
               </w:rPr>
             </w:r>
           </w:p>
           <w:p>
             <w:pPr>
               <w:pStyle w:val="Normal"/>
-              <w:widowControl/>
+              <w:widowControl w:val="false"/>
               <w:rPr>
                 <w:lang w:val="en-US"/>
               </w:rPr>
             </w:pPr>
             <w:r>
               <w:rPr>
-                <w:rFonts w:eastAsia="Times New Roman" w:cs="Times New Roman"/>
-                <w:kern w:val="0"/>
-                <w:sz w:val="20"/>
-                <w:szCs w:val="20"/>
-                <w:lang w:val="en-US" w:eastAsia="el-GR" w:bidi="ar-SA"/>
+                <w:lang w:val="en-US"/>
               </w:rPr>
             </w:r>
           </w:p>
           <w:p>
             <w:pPr>
               <w:pStyle w:val="Normal"/>
-              <w:widowControl/>
+              <w:widowControl w:val="false"/>
               <w:rPr>
                 <w:lang w:val="en-US"/>
               </w:rPr>
             </w:pPr>
             <w:r>
               <w:rPr>
-                <w:rFonts w:eastAsia="Times New Roman" w:cs="Times New Roman"/>
-                <w:kern w:val="0"/>
-                <w:sz w:val="20"/>
-                <w:szCs w:val="20"/>
-                <w:lang w:val="en-US" w:eastAsia="el-GR" w:bidi="ar-SA"/>
+                <w:lang w:val="en-US"/>
               </w:rPr>
             </w:r>
           </w:p>
           <w:p>
             <w:pPr>
               <w:pStyle w:val="Normal"/>
-              <w:widowControl/>
+              <w:widowControl w:val="false"/>
               <w:rPr>
                 <w:lang w:val="en-US"/>
               </w:rPr>
             </w:pPr>
             <w:r>
               <w:rPr>
-                <w:rFonts w:eastAsia="Times New Roman" w:cs="Times New Roman"/>
-                <w:kern w:val="0"/>
-                <w:sz w:val="20"/>
-                <w:szCs w:val="20"/>
-                <w:lang w:val="en-US" w:eastAsia="el-GR" w:bidi="ar-SA"/>
+                <w:lang w:val="en-US"/>
               </w:rPr>
             </w:r>
           </w:p>
           <w:p>
             <w:pPr>
               <w:pStyle w:val="Normal"/>
-              <w:widowControl/>
+              <w:widowControl w:val="false"/>
               <w:rPr>
                 <w:lang w:val="en-US"/>
               </w:rPr>
             </w:pPr>
             <w:r>
               <w:rPr>
-                <w:rFonts w:eastAsia="Times New Roman" w:cs="Times New Roman"/>
-                <w:kern w:val="0"/>
-                <w:sz w:val="20"/>
-                <w:szCs w:val="20"/>
-                <w:lang w:val="en-US" w:eastAsia="el-GR" w:bidi="ar-SA"/>
+                <w:lang w:val="en-US"/>
               </w:rPr>
             </w:r>
           </w:p>
           <w:p>
             <w:pPr>
               <w:pStyle w:val="Normal"/>
-              <w:widowControl/>
+              <w:widowControl w:val="false"/>
               <w:rPr>
                 <w:lang w:val="en-US"/>
               </w:rPr>
             </w:pPr>
             <w:r>
               <w:rPr>
-                <w:rFonts w:eastAsia="Times New Roman" w:cs="Times New Roman"/>
-                <w:kern w:val="0"/>
-                <w:sz w:val="20"/>
-                <w:szCs w:val="20"/>
-                <w:lang w:val="en-US" w:eastAsia="el-GR" w:bidi="ar-SA"/>
+                <w:lang w:val="en-US"/>
               </w:rPr>
             </w:r>
           </w:p>
@@ -11817,7 +11713,7 @@
           <w:p>
             <w:pPr>
               <w:pStyle w:val="Normal"/>
-              <w:widowControl/>
+              <w:widowControl w:val="false"/>
               <w:spacing w:before="120" w:after="0"/>
               <w:rPr>
                 <w:lang w:val="en-US"/>
@@ -11837,7 +11733,7 @@
           <w:p>
             <w:pPr>
               <w:pStyle w:val="Normal"/>
-              <w:widowControl/>
+              <w:widowControl w:val="false"/>
               <w:spacing w:before="0" w:after="0"/>
               <w:rPr>
                 <w:lang w:val="en-US"/>
@@ -11845,11 +11741,7 @@
             </w:pPr>
             <w:r>
               <w:rPr>
-                <w:rFonts w:eastAsia="Times New Roman" w:cs="Times New Roman"/>
-                <w:kern w:val="0"/>
-                <w:sz w:val="20"/>
-                <w:szCs w:val="20"/>
-                <w:lang w:val="en-US" w:eastAsia="el-GR" w:bidi="ar-SA"/>
+                <w:lang w:val="en-US"/>
               </w:rPr>
             </w:r>
           </w:p>
@@ -11885,7 +11777,7 @@
                 <w:p>
                   <w:pPr>
                     <w:pStyle w:val="Normal"/>
-                    <w:widowControl/>
+                    <w:widowControl w:val="false"/>
                     <w:spacing w:before="120" w:after="0"/>
                     <w:jc w:val="center"/>
                     <w:rPr>
@@ -11915,7 +11807,7 @@
                 <w:p>
                   <w:pPr>
                     <w:pStyle w:val="Normal"/>
-                    <w:widowControl/>
+                    <w:widowControl w:val="false"/>
                     <w:spacing w:before="120" w:after="0"/>
                     <w:jc w:val="center"/>
                     <w:rPr>
@@ -11947,7 +11839,7 @@
                 <w:p>
                   <w:pPr>
                     <w:pStyle w:val="Normal"/>
-                    <w:widowControl/>
+                    <w:widowControl w:val="false"/>
                     <w:spacing w:before="120" w:after="0"/>
                     <w:jc w:val="center"/>
                     <w:rPr>
@@ -11957,12 +11849,8 @@
                   </w:pPr>
                   <w:r>
                     <w:rPr>
-                      <w:rFonts w:eastAsia="Times New Roman" w:cs="Times New Roman"/>
                       <w:color w:val="FF0000"/>
-                      <w:kern w:val="0"/>
-                      <w:sz w:val="20"/>
-                      <w:szCs w:val="20"/>
-                      <w:lang w:val="en-US" w:eastAsia="el-GR" w:bidi="ar-SA"/>
+                      <w:lang w:val="en-US"/>
                     </w:rPr>
                   </w:r>
                 </w:p>
@@ -11977,7 +11865,7 @@
                 <w:p>
                   <w:pPr>
                     <w:pStyle w:val="Normal"/>
-                    <w:widowControl/>
+                    <w:widowControl w:val="false"/>
                     <w:spacing w:before="120" w:after="0"/>
                     <w:jc w:val="center"/>
                     <w:rPr>
@@ -11987,12 +11875,8 @@
                   </w:pPr>
                   <w:r>
                     <w:rPr>
-                      <w:rFonts w:eastAsia="Times New Roman" w:cs="Times New Roman"/>
                       <w:color w:val="FF0000"/>
-                      <w:kern w:val="0"/>
-                      <w:sz w:val="20"/>
-                      <w:szCs w:val="20"/>
-                      <w:lang w:val="en-US" w:eastAsia="el-GR" w:bidi="ar-SA"/>
+                      <w:lang w:val="en-US"/>
                     </w:rPr>
                   </w:r>
                 </w:p>
@@ -12010,7 +11894,7 @@
                 <w:p>
                   <w:pPr>
                     <w:pStyle w:val="Normal"/>
-                    <w:widowControl/>
+                    <w:widowControl w:val="false"/>
                     <w:spacing w:before="120" w:after="0"/>
                     <w:jc w:val="center"/>
                     <w:rPr>
@@ -12020,12 +11904,8 @@
                   </w:pPr>
                   <w:r>
                     <w:rPr>
-                      <w:rFonts w:eastAsia="Times New Roman" w:cs="Times New Roman"/>
                       <w:color w:val="FF0000"/>
-                      <w:kern w:val="0"/>
-                      <w:sz w:val="20"/>
-                      <w:szCs w:val="20"/>
-                      <w:lang w:val="en-US" w:eastAsia="el-GR" w:bidi="ar-SA"/>
+                      <w:lang w:val="en-US"/>
                     </w:rPr>
                   </w:r>
                 </w:p>
@@ -12040,7 +11920,7 @@
                 <w:p>
                   <w:pPr>
                     <w:pStyle w:val="Normal"/>
-                    <w:widowControl/>
+                    <w:widowControl w:val="false"/>
                     <w:spacing w:before="120" w:after="0"/>
                     <w:jc w:val="center"/>
                     <w:rPr>
@@ -12050,12 +11930,8 @@
                   </w:pPr>
                   <w:r>
                     <w:rPr>
-                      <w:rFonts w:eastAsia="Times New Roman" w:cs="Times New Roman"/>
                       <w:color w:val="FF0000"/>
-                      <w:kern w:val="0"/>
-                      <w:sz w:val="20"/>
-                      <w:szCs w:val="20"/>
-                      <w:lang w:val="en-US" w:eastAsia="el-GR" w:bidi="ar-SA"/>
+                      <w:lang w:val="en-US"/>
                     </w:rPr>
                   </w:r>
                 </w:p>
@@ -12073,7 +11949,7 @@
                 <w:p>
                   <w:pPr>
                     <w:pStyle w:val="Normal"/>
-                    <w:widowControl/>
+                    <w:widowControl w:val="false"/>
                     <w:spacing w:before="120" w:after="0"/>
                     <w:jc w:val="center"/>
                     <w:rPr>
@@ -12083,12 +11959,8 @@
                   </w:pPr>
                   <w:r>
                     <w:rPr>
-                      <w:rFonts w:eastAsia="Times New Roman" w:cs="Times New Roman"/>
                       <w:color w:val="FF0000"/>
-                      <w:kern w:val="0"/>
-                      <w:sz w:val="20"/>
-                      <w:szCs w:val="20"/>
-                      <w:lang w:val="en-US" w:eastAsia="el-GR" w:bidi="ar-SA"/>
+                      <w:lang w:val="en-US"/>
                     </w:rPr>
                   </w:r>
                 </w:p>
@@ -12103,7 +11975,7 @@
                 <w:p>
                   <w:pPr>
                     <w:pStyle w:val="Normal"/>
-                    <w:widowControl/>
+                    <w:widowControl w:val="false"/>
                     <w:spacing w:before="120" w:after="0"/>
                     <w:jc w:val="center"/>
                     <w:rPr>
@@ -12113,12 +11985,8 @@
                   </w:pPr>
                   <w:r>
                     <w:rPr>
-                      <w:rFonts w:eastAsia="Times New Roman" w:cs="Times New Roman"/>
                       <w:color w:val="FF0000"/>
-                      <w:kern w:val="0"/>
-                      <w:sz w:val="20"/>
-                      <w:szCs w:val="20"/>
-                      <w:lang w:val="en-US" w:eastAsia="el-GR" w:bidi="ar-SA"/>
+                      <w:lang w:val="en-US"/>
                     </w:rPr>
                   </w:r>
                 </w:p>
@@ -12136,7 +12004,7 @@
                 <w:p>
                   <w:pPr>
                     <w:pStyle w:val="Normal"/>
-                    <w:widowControl/>
+                    <w:widowControl w:val="false"/>
                     <w:spacing w:before="120" w:after="0"/>
                     <w:jc w:val="center"/>
                     <w:rPr>
@@ -12146,12 +12014,8 @@
                   </w:pPr>
                   <w:r>
                     <w:rPr>
-                      <w:rFonts w:eastAsia="Times New Roman" w:cs="Times New Roman"/>
                       <w:color w:val="FF0000"/>
-                      <w:kern w:val="0"/>
-                      <w:sz w:val="20"/>
-                      <w:szCs w:val="20"/>
-                      <w:lang w:val="en-US" w:eastAsia="el-GR" w:bidi="ar-SA"/>
+                      <w:lang w:val="en-US"/>
                     </w:rPr>
                   </w:r>
                 </w:p>
@@ -12166,7 +12030,7 @@
                 <w:p>
                   <w:pPr>
                     <w:pStyle w:val="Normal"/>
-                    <w:widowControl/>
+                    <w:widowControl w:val="false"/>
                     <w:spacing w:before="120" w:after="0"/>
                     <w:jc w:val="center"/>
                     <w:rPr>
@@ -12176,12 +12040,8 @@
                   </w:pPr>
                   <w:r>
                     <w:rPr>
-                      <w:rFonts w:eastAsia="Times New Roman" w:cs="Times New Roman"/>
                       <w:color w:val="FF0000"/>
-                      <w:kern w:val="0"/>
-                      <w:sz w:val="20"/>
-                      <w:szCs w:val="20"/>
-                      <w:lang w:val="en-US" w:eastAsia="el-GR" w:bidi="ar-SA"/>
+                      <w:lang w:val="en-US"/>
                     </w:rPr>
                   </w:r>
                 </w:p>
@@ -12200,7 +12060,7 @@
                 <w:p>
                   <w:pPr>
                     <w:pStyle w:val="Normal"/>
-                    <w:widowControl/>
+                    <w:widowControl w:val="false"/>
                     <w:spacing w:before="120" w:after="0"/>
                     <w:jc w:val="center"/>
                     <w:rPr>
@@ -12210,12 +12070,8 @@
                   </w:pPr>
                   <w:r>
                     <w:rPr>
-                      <w:rFonts w:eastAsia="Times New Roman" w:cs="Times New Roman"/>
                       <w:color w:val="FF0000"/>
-                      <w:kern w:val="0"/>
-                      <w:sz w:val="20"/>
-                      <w:szCs w:val="20"/>
-                      <w:lang w:val="en-US" w:eastAsia="el-GR" w:bidi="ar-SA"/>
+                      <w:lang w:val="en-US"/>
                     </w:rPr>
                   </w:r>
                 </w:p>
@@ -12231,7 +12087,7 @@
                 <w:p>
                   <w:pPr>
                     <w:pStyle w:val="Normal"/>
-                    <w:widowControl/>
+                    <w:widowControl w:val="false"/>
                     <w:spacing w:before="120" w:after="0"/>
                     <w:jc w:val="center"/>
                     <w:rPr>
@@ -12241,12 +12097,8 @@
                   </w:pPr>
                   <w:r>
                     <w:rPr>
-                      <w:rFonts w:eastAsia="Times New Roman" w:cs="Times New Roman"/>
                       <w:color w:val="FF0000"/>
-                      <w:kern w:val="0"/>
-                      <w:sz w:val="20"/>
-                      <w:szCs w:val="20"/>
-                      <w:lang w:val="en-US" w:eastAsia="el-GR" w:bidi="ar-SA"/>
+                      <w:lang w:val="en-US"/>
                     </w:rPr>
                   </w:r>
                 </w:p>
@@ -12271,7 +12123,7 @@
           <w:p>
             <w:pPr>
               <w:pStyle w:val="Normal"/>
-              <w:widowControl/>
+              <w:widowControl w:val="false"/>
               <w:spacing w:before="0" w:after="0"/>
               <w:rPr>
                 <w:lang w:val="en-US"/>
@@ -12279,18 +12131,14 @@
             </w:pPr>
             <w:r>
               <w:rPr>
-                <w:rFonts w:eastAsia="Times New Roman" w:cs="Times New Roman"/>
-                <w:kern w:val="0"/>
-                <w:sz w:val="20"/>
-                <w:szCs w:val="20"/>
-                <w:lang w:val="en-US" w:eastAsia="el-GR" w:bidi="ar-SA"/>
+                <w:lang w:val="en-US"/>
               </w:rPr>
             </w:r>
           </w:p>
           <w:p>
             <w:pPr>
               <w:pStyle w:val="Normal"/>
-              <w:widowControl/>
+              <w:widowControl w:val="false"/>
               <w:spacing w:before="0" w:after="0"/>
               <w:rPr>
                 <w:lang w:val="en-US"/>
@@ -12298,306 +12146,238 @@
             </w:pPr>
             <w:r>
               <w:rPr>
-                <w:rFonts w:eastAsia="Times New Roman" w:cs="Times New Roman"/>
-                <w:kern w:val="0"/>
-                <w:sz w:val="20"/>
-                <w:szCs w:val="20"/>
-                <w:lang w:val="en-US" w:eastAsia="el-GR" w:bidi="ar-SA"/>
+                <w:lang w:val="en-US"/>
               </w:rPr>
             </w:r>
           </w:p>
           <w:p>
             <w:pPr>
               <w:pStyle w:val="Normal"/>
-              <w:widowControl/>
+              <w:widowControl w:val="false"/>
               <w:rPr>
                 <w:lang w:val="en-US"/>
               </w:rPr>
             </w:pPr>
             <w:r>
               <w:rPr>
-                <w:rFonts w:eastAsia="Times New Roman" w:cs="Times New Roman"/>
-                <w:kern w:val="0"/>
-                <w:sz w:val="20"/>
-                <w:szCs w:val="20"/>
-                <w:lang w:val="en-US" w:eastAsia="el-GR" w:bidi="ar-SA"/>
+                <w:lang w:val="en-US"/>
               </w:rPr>
             </w:r>
           </w:p>
           <w:p>
             <w:pPr>
               <w:pStyle w:val="Normal"/>
-              <w:widowControl/>
+              <w:widowControl w:val="false"/>
               <w:rPr>
                 <w:lang w:val="en-US"/>
               </w:rPr>
             </w:pPr>
             <w:r>
               <w:rPr>
-                <w:rFonts w:eastAsia="Times New Roman" w:cs="Times New Roman"/>
-                <w:kern w:val="0"/>
-                <w:sz w:val="20"/>
-                <w:szCs w:val="20"/>
-                <w:lang w:val="en-US" w:eastAsia="el-GR" w:bidi="ar-SA"/>
+                <w:lang w:val="en-US"/>
               </w:rPr>
             </w:r>
           </w:p>
           <w:p>
             <w:pPr>
               <w:pStyle w:val="Normal"/>
-              <w:widowControl/>
+              <w:widowControl w:val="false"/>
               <w:rPr>
                 <w:lang w:val="en-US"/>
               </w:rPr>
             </w:pPr>
             <w:r>
               <w:rPr>
-                <w:rFonts w:eastAsia="Times New Roman" w:cs="Times New Roman"/>
-                <w:kern w:val="0"/>
-                <w:sz w:val="20"/>
-                <w:szCs w:val="20"/>
-                <w:lang w:val="en-US" w:eastAsia="el-GR" w:bidi="ar-SA"/>
+                <w:lang w:val="en-US"/>
               </w:rPr>
             </w:r>
           </w:p>
           <w:p>
             <w:pPr>
               <w:pStyle w:val="Normal"/>
-              <w:widowControl/>
+              <w:widowControl w:val="false"/>
               <w:rPr>
                 <w:lang w:val="en-US"/>
               </w:rPr>
             </w:pPr>
             <w:r>
               <w:rPr>
-                <w:rFonts w:eastAsia="Times New Roman" w:cs="Times New Roman"/>
-                <w:kern w:val="0"/>
-                <w:sz w:val="20"/>
-                <w:szCs w:val="20"/>
-                <w:lang w:val="en-US" w:eastAsia="el-GR" w:bidi="ar-SA"/>
+                <w:lang w:val="en-US"/>
               </w:rPr>
             </w:r>
           </w:p>
           <w:p>
             <w:pPr>
               <w:pStyle w:val="Normal"/>
-              <w:widowControl/>
+              <w:widowControl w:val="false"/>
               <w:rPr>
                 <w:lang w:val="en-US"/>
               </w:rPr>
             </w:pPr>
             <w:r>
               <w:rPr>
-                <w:rFonts w:eastAsia="Times New Roman" w:cs="Times New Roman"/>
-                <w:kern w:val="0"/>
-                <w:sz w:val="20"/>
-                <w:szCs w:val="20"/>
-                <w:lang w:val="en-US" w:eastAsia="el-GR" w:bidi="ar-SA"/>
+                <w:lang w:val="en-US"/>
               </w:rPr>
             </w:r>
           </w:p>
           <w:p>
             <w:pPr>
               <w:pStyle w:val="Normal"/>
-              <w:widowControl/>
+              <w:widowControl w:val="false"/>
               <w:rPr>
                 <w:lang w:val="en-US"/>
               </w:rPr>
             </w:pPr>
             <w:r>
               <w:rPr>
-                <w:rFonts w:eastAsia="Times New Roman" w:cs="Times New Roman"/>
-                <w:kern w:val="0"/>
-                <w:sz w:val="20"/>
-                <w:szCs w:val="20"/>
-                <w:lang w:val="en-US" w:eastAsia="el-GR" w:bidi="ar-SA"/>
+                <w:lang w:val="en-US"/>
               </w:rPr>
             </w:r>
           </w:p>
           <w:p>
             <w:pPr>
               <w:pStyle w:val="Normal"/>
-              <w:widowControl/>
+              <w:widowControl w:val="false"/>
               <w:rPr>
                 <w:lang w:val="en-US"/>
               </w:rPr>
             </w:pPr>
             <w:r>
               <w:rPr>
-                <w:rFonts w:eastAsia="Times New Roman" w:cs="Times New Roman"/>
-                <w:kern w:val="0"/>
-                <w:sz w:val="20"/>
-                <w:szCs w:val="20"/>
-                <w:lang w:val="en-US" w:eastAsia="el-GR" w:bidi="ar-SA"/>
+                <w:lang w:val="en-US"/>
               </w:rPr>
             </w:r>
           </w:p>
           <w:p>
             <w:pPr>
               <w:pStyle w:val="Normal"/>
-              <w:widowControl/>
+              <w:widowControl w:val="false"/>
               <w:rPr>
                 <w:lang w:val="en-US"/>
               </w:rPr>
             </w:pPr>
             <w:r>
               <w:rPr>
-                <w:rFonts w:eastAsia="Times New Roman" w:cs="Times New Roman"/>
-                <w:kern w:val="0"/>
-                <w:sz w:val="20"/>
-                <w:szCs w:val="20"/>
-                <w:lang w:val="en-US" w:eastAsia="el-GR" w:bidi="ar-SA"/>
+                <w:lang w:val="en-US"/>
               </w:rPr>
             </w:r>
           </w:p>
           <w:p>
             <w:pPr>
               <w:pStyle w:val="Normal"/>
-              <w:widowControl/>
+              <w:widowControl w:val="false"/>
               <w:rPr>
                 <w:lang w:val="en-US"/>
               </w:rPr>
             </w:pPr>
             <w:r>
               <w:rPr>
-                <w:rFonts w:eastAsia="Times New Roman" w:cs="Times New Roman"/>
-                <w:kern w:val="0"/>
-                <w:sz w:val="20"/>
-                <w:szCs w:val="20"/>
-                <w:lang w:val="en-US" w:eastAsia="el-GR" w:bidi="ar-SA"/>
+                <w:lang w:val="en-US"/>
               </w:rPr>
             </w:r>
           </w:p>
           <w:p>
             <w:pPr>
               <w:pStyle w:val="Normal"/>
-              <w:widowControl/>
+              <w:widowControl w:val="false"/>
               <w:rPr>
                 <w:lang w:val="en-US"/>
               </w:rPr>
             </w:pPr>
             <w:r>
               <w:rPr>
-                <w:rFonts w:eastAsia="Times New Roman" w:cs="Times New Roman"/>
-                <w:kern w:val="0"/>
-                <w:sz w:val="20"/>
-                <w:szCs w:val="20"/>
-                <w:lang w:val="en-US" w:eastAsia="el-GR" w:bidi="ar-SA"/>
+                <w:lang w:val="en-US"/>
               </w:rPr>
             </w:r>
           </w:p>
           <w:p>
             <w:pPr>
               <w:pStyle w:val="Normal"/>
-              <w:widowControl/>
+              <w:widowControl w:val="false"/>
               <w:rPr>
                 <w:lang w:val="en-US"/>
               </w:rPr>
             </w:pPr>
             <w:r>
               <w:rPr>
-                <w:rFonts w:eastAsia="Times New Roman" w:cs="Times New Roman"/>
-                <w:kern w:val="0"/>
-                <w:sz w:val="20"/>
-                <w:szCs w:val="20"/>
-                <w:lang w:val="en-US" w:eastAsia="el-GR" w:bidi="ar-SA"/>
+                <w:lang w:val="en-US"/>
               </w:rPr>
             </w:r>
           </w:p>
           <w:p>
             <w:pPr>
               <w:pStyle w:val="Normal"/>
-              <w:widowControl/>
+              <w:widowControl w:val="false"/>
               <w:rPr>
                 <w:lang w:val="en-US"/>
               </w:rPr>
             </w:pPr>
             <w:r>
               <w:rPr>
-                <w:rFonts w:eastAsia="Times New Roman" w:cs="Times New Roman"/>
-                <w:kern w:val="0"/>
-                <w:sz w:val="20"/>
-                <w:szCs w:val="20"/>
-                <w:lang w:val="en-US" w:eastAsia="el-GR" w:bidi="ar-SA"/>
+                <w:lang w:val="en-US"/>
               </w:rPr>
             </w:r>
           </w:p>
           <w:p>
             <w:pPr>
               <w:pStyle w:val="Normal"/>
-              <w:widowControl/>
+              <w:widowControl w:val="false"/>
               <w:rPr>
                 <w:lang w:val="en-US"/>
               </w:rPr>
             </w:pPr>
             <w:r>
               <w:rPr>
-                <w:rFonts w:eastAsia="Times New Roman" w:cs="Times New Roman"/>
-                <w:kern w:val="0"/>
-                <w:sz w:val="20"/>
-                <w:szCs w:val="20"/>
-                <w:lang w:val="en-US" w:eastAsia="el-GR" w:bidi="ar-SA"/>
+                <w:lang w:val="en-US"/>
               </w:rPr>
             </w:r>
           </w:p>
           <w:p>
             <w:pPr>
               <w:pStyle w:val="Normal"/>
-              <w:widowControl/>
+              <w:widowControl w:val="false"/>
               <w:rPr>
                 <w:lang w:val="en-US"/>
               </w:rPr>
             </w:pPr>
             <w:r>
               <w:rPr>
-                <w:rFonts w:eastAsia="Times New Roman" w:cs="Times New Roman"/>
-                <w:kern w:val="0"/>
-                <w:sz w:val="20"/>
-                <w:szCs w:val="20"/>
-                <w:lang w:val="en-US" w:eastAsia="el-GR" w:bidi="ar-SA"/>
+                <w:lang w:val="en-US"/>
               </w:rPr>
             </w:r>
           </w:p>
           <w:p>
             <w:pPr>
               <w:pStyle w:val="Normal"/>
-              <w:widowControl/>
+              <w:widowControl w:val="false"/>
               <w:rPr>
                 <w:lang w:val="en-US"/>
               </w:rPr>
             </w:pPr>
             <w:r>
               <w:rPr>
-                <w:rFonts w:eastAsia="Times New Roman" w:cs="Times New Roman"/>
-                <w:kern w:val="0"/>
-                <w:sz w:val="20"/>
-                <w:szCs w:val="20"/>
-                <w:lang w:val="en-US" w:eastAsia="el-GR" w:bidi="ar-SA"/>
+                <w:lang w:val="en-US"/>
               </w:rPr>
             </w:r>
           </w:p>
           <w:p>
             <w:pPr>
               <w:pStyle w:val="Normal"/>
-              <w:widowControl/>
+              <w:widowControl w:val="false"/>
               <w:rPr>
                 <w:lang w:val="en-US"/>
               </w:rPr>
             </w:pPr>
             <w:r>
               <w:rPr>
-                <w:rFonts w:eastAsia="Times New Roman" w:cs="Times New Roman"/>
-                <w:kern w:val="0"/>
-                <w:sz w:val="20"/>
-                <w:szCs w:val="20"/>
-                <w:lang w:val="en-US" w:eastAsia="el-GR" w:bidi="ar-SA"/>
+                <w:lang w:val="en-US"/>
               </w:rPr>
             </w:r>
           </w:p>
           <w:p>
             <w:pPr>
               <w:pStyle w:val="Normal"/>
-              <w:widowControl/>
+              <w:widowControl w:val="false"/>
               <w:spacing w:before="0" w:after="0"/>
               <w:rPr>
                 <w:lang w:val="en-US"/>
@@ -12605,18 +12385,14 @@
             </w:pPr>
             <w:r>
               <w:rPr>
-                <w:rFonts w:eastAsia="Times New Roman" w:cs="Times New Roman"/>
-                <w:kern w:val="0"/>
-                <w:sz w:val="20"/>
-                <w:szCs w:val="20"/>
-                <w:lang w:val="en-US" w:eastAsia="el-GR" w:bidi="ar-SA"/>
+                <w:lang w:val="en-US"/>
               </w:rPr>
             </w:r>
           </w:p>
           <w:p>
             <w:pPr>
               <w:pStyle w:val="Normal"/>
-              <w:widowControl/>
+              <w:widowControl w:val="false"/>
               <w:spacing w:before="0" w:after="0"/>
               <w:rPr>
                 <w:lang w:val="en-US"/>
@@ -12624,11 +12400,7 @@
             </w:pPr>
             <w:r>
               <w:rPr>
-                <w:rFonts w:eastAsia="Times New Roman" w:cs="Times New Roman"/>
-                <w:kern w:val="0"/>
-                <w:sz w:val="20"/>
-                <w:szCs w:val="20"/>
-                <w:lang w:val="en-US" w:eastAsia="el-GR" w:bidi="ar-SA"/>
+                <w:lang w:val="en-US"/>
               </w:rPr>
             </w:r>
           </w:p>
@@ -12829,7 +12601,7 @@
           <w:p>
             <w:pPr>
               <w:pStyle w:val="Normal"/>
-              <w:widowControl/>
+              <w:widowControl w:val="false"/>
               <w:spacing w:before="120" w:after="0"/>
               <w:rPr>
                 <w:lang w:val="en-US"/>
@@ -12849,18 +12621,14 @@
           <w:p>
             <w:pPr>
               <w:pStyle w:val="Normal"/>
-              <w:widowControl/>
+              <w:widowControl w:val="false"/>
               <w:rPr>
                 <w:lang w:val="en-US"/>
               </w:rPr>
             </w:pPr>
             <w:r>
               <w:rPr>
-                <w:rFonts w:eastAsia="Times New Roman" w:cs="Times New Roman"/>
-                <w:kern w:val="0"/>
-                <w:sz w:val="20"/>
-                <w:szCs w:val="20"/>
-                <w:lang w:val="en-US" w:eastAsia="el-GR" w:bidi="ar-SA"/>
+                <w:lang w:val="en-US"/>
               </w:rPr>
             </w:r>
           </w:p>
@@ -12895,7 +12663,7 @@
                 <w:p>
                   <w:pPr>
                     <w:pStyle w:val="Normal"/>
-                    <w:widowControl/>
+                    <w:widowControl w:val="false"/>
                     <w:spacing w:before="120" w:after="0"/>
                     <w:jc w:val="center"/>
                     <w:rPr>
@@ -12925,7 +12693,7 @@
                 <w:p>
                   <w:pPr>
                     <w:pStyle w:val="Normal"/>
-                    <w:widowControl/>
+                    <w:widowControl w:val="false"/>
                     <w:spacing w:before="120" w:after="0"/>
                     <w:jc w:val="center"/>
                     <w:rPr>
@@ -12957,7 +12725,7 @@
                 <w:p>
                   <w:pPr>
                     <w:pStyle w:val="Normal"/>
-                    <w:widowControl/>
+                    <w:widowControl w:val="false"/>
                     <w:spacing w:before="120" w:after="0"/>
                     <w:jc w:val="center"/>
                     <w:rPr>
@@ -12992,7 +12760,7 @@
                 <w:p>
                   <w:pPr>
                     <w:pStyle w:val="Normal"/>
-                    <w:widowControl/>
+                    <w:widowControl w:val="false"/>
                     <w:spacing w:before="120" w:after="0"/>
                     <w:jc w:val="center"/>
                     <w:rPr>
@@ -13001,11 +12769,7 @@
                   </w:pPr>
                   <w:r>
                     <w:rPr>
-                      <w:rFonts w:eastAsia="Times New Roman" w:cs="Times New Roman"/>
-                      <w:kern w:val="0"/>
-                      <w:sz w:val="20"/>
-                      <w:szCs w:val="20"/>
-                      <w:lang w:val="en-US" w:eastAsia="el-GR" w:bidi="ar-SA"/>
+                      <w:lang w:val="en-US"/>
                     </w:rPr>
                   </w:r>
                 </w:p>
@@ -13018,7 +12782,7 @@
                 <w:p>
                   <w:pPr>
                     <w:pStyle w:val="Normal"/>
-                    <w:widowControl/>
+                    <w:widowControl w:val="false"/>
                     <w:spacing w:before="120" w:after="0"/>
                     <w:jc w:val="center"/>
                     <w:rPr>
@@ -13058,7 +12822,7 @@
                 <w:p>
                   <w:pPr>
                     <w:pStyle w:val="Normal"/>
-                    <w:widowControl/>
+                    <w:widowControl w:val="false"/>
                     <w:spacing w:before="120" w:after="0"/>
                     <w:jc w:val="center"/>
                     <w:rPr>
@@ -13067,11 +12831,7 @@
                   </w:pPr>
                   <w:r>
                     <w:rPr>
-                      <w:rFonts w:eastAsia="Times New Roman" w:cs="Times New Roman"/>
-                      <w:kern w:val="0"/>
-                      <w:sz w:val="20"/>
-                      <w:szCs w:val="20"/>
-                      <w:lang w:val="en-US" w:eastAsia="el-GR" w:bidi="ar-SA"/>
+                      <w:lang w:val="en-US"/>
                     </w:rPr>
                   </w:r>
                 </w:p>
@@ -13084,7 +12844,7 @@
                 <w:p>
                   <w:pPr>
                     <w:pStyle w:val="Normal"/>
-                    <w:widowControl/>
+                    <w:widowControl w:val="false"/>
                     <w:spacing w:before="120" w:after="0"/>
                     <w:jc w:val="center"/>
                     <w:rPr>
@@ -13132,7 +12892,7 @@
           <w:p>
             <w:pPr>
               <w:pStyle w:val="Normal"/>
-              <w:widowControl/>
+              <w:widowControl w:val="false"/>
               <w:rPr>
                 <w:rFonts w:cs="Arial"/>
                 <w:sz w:val="18"/>
@@ -13142,18 +12902,17 @@
             </w:pPr>
             <w:r>
               <w:rPr>
-                <w:rFonts w:eastAsia="Times New Roman" w:cs="Arial"/>
-                <w:kern w:val="0"/>
+                <w:rFonts w:cs="Arial"/>
                 <w:sz w:val="18"/>
                 <w:szCs w:val="18"/>
-                <w:lang w:val="en-US" w:eastAsia="el-GR" w:bidi="ar-SA"/>
+                <w:lang w:val="en-US"/>
               </w:rPr>
             </w:r>
           </w:p>
           <w:p>
             <w:pPr>
               <w:pStyle w:val="Normal"/>
-              <w:widowControl/>
+              <w:widowControl w:val="false"/>
               <w:rPr>
                 <w:rFonts w:cs="Arial"/>
                 <w:sz w:val="18"/>
@@ -13163,18 +12922,17 @@
             </w:pPr>
             <w:r>
               <w:rPr>
-                <w:rFonts w:eastAsia="Times New Roman" w:cs="Arial"/>
-                <w:kern w:val="0"/>
+                <w:rFonts w:cs="Arial"/>
                 <w:sz w:val="18"/>
                 <w:szCs w:val="18"/>
-                <w:lang w:val="en-US" w:eastAsia="el-GR" w:bidi="ar-SA"/>
+                <w:lang w:val="en-US"/>
               </w:rPr>
             </w:r>
           </w:p>
           <w:p>
             <w:pPr>
               <w:pStyle w:val="Normal"/>
-              <w:widowControl/>
+              <w:widowControl w:val="false"/>
               <w:rPr>
                 <w:rFonts w:cs="Arial"/>
                 <w:sz w:val="18"/>
@@ -13184,18 +12942,17 @@
             </w:pPr>
             <w:r>
               <w:rPr>
-                <w:rFonts w:eastAsia="Times New Roman" w:cs="Arial"/>
-                <w:kern w:val="0"/>
+                <w:rFonts w:cs="Arial"/>
                 <w:sz w:val="18"/>
                 <w:szCs w:val="18"/>
-                <w:lang w:val="en-US" w:eastAsia="el-GR" w:bidi="ar-SA"/>
+                <w:lang w:val="en-US"/>
               </w:rPr>
             </w:r>
           </w:p>
           <w:p>
             <w:pPr>
               <w:pStyle w:val="Normal"/>
-              <w:widowControl/>
+              <w:widowControl w:val="false"/>
               <w:rPr>
                 <w:rFonts w:cs="Arial"/>
                 <w:sz w:val="18"/>
@@ -13205,18 +12962,17 @@
             </w:pPr>
             <w:r>
               <w:rPr>
-                <w:rFonts w:eastAsia="Times New Roman" w:cs="Arial"/>
-                <w:kern w:val="0"/>
+                <w:rFonts w:cs="Arial"/>
                 <w:sz w:val="18"/>
                 <w:szCs w:val="18"/>
-                <w:lang w:val="en-US" w:eastAsia="el-GR" w:bidi="ar-SA"/>
+                <w:lang w:val="en-US"/>
               </w:rPr>
             </w:r>
           </w:p>
           <w:p>
             <w:pPr>
               <w:pStyle w:val="Normal"/>
-              <w:widowControl/>
+              <w:widowControl w:val="false"/>
               <w:rPr>
                 <w:rFonts w:cs="Arial"/>
                 <w:sz w:val="18"/>
@@ -13226,18 +12982,17 @@
             </w:pPr>
             <w:r>
               <w:rPr>
-                <w:rFonts w:eastAsia="Times New Roman" w:cs="Arial"/>
-                <w:kern w:val="0"/>
+                <w:rFonts w:cs="Arial"/>
                 <w:sz w:val="18"/>
                 <w:szCs w:val="18"/>
-                <w:lang w:val="en-US" w:eastAsia="el-GR" w:bidi="ar-SA"/>
+                <w:lang w:val="en-US"/>
               </w:rPr>
             </w:r>
           </w:p>
           <w:p>
             <w:pPr>
               <w:pStyle w:val="Normal"/>
-              <w:widowControl/>
+              <w:widowControl w:val="false"/>
               <w:rPr>
                 <w:rFonts w:cs="Arial"/>
                 <w:sz w:val="18"/>
@@ -13247,18 +13002,17 @@
             </w:pPr>
             <w:r>
               <w:rPr>
-                <w:rFonts w:eastAsia="Times New Roman" w:cs="Arial"/>
-                <w:kern w:val="0"/>
+                <w:rFonts w:cs="Arial"/>
                 <w:sz w:val="18"/>
                 <w:szCs w:val="18"/>
-                <w:lang w:val="en-US" w:eastAsia="el-GR" w:bidi="ar-SA"/>
+                <w:lang w:val="en-US"/>
               </w:rPr>
             </w:r>
           </w:p>
           <w:p>
             <w:pPr>
               <w:pStyle w:val="Normal"/>
-              <w:widowControl/>
+              <w:widowControl w:val="false"/>
               <w:rPr>
                 <w:rFonts w:cs="Arial"/>
                 <w:sz w:val="18"/>
@@ -13268,18 +13022,17 @@
             </w:pPr>
             <w:r>
               <w:rPr>
-                <w:rFonts w:eastAsia="Times New Roman" w:cs="Arial"/>
-                <w:kern w:val="0"/>
+                <w:rFonts w:cs="Arial"/>
                 <w:sz w:val="18"/>
                 <w:szCs w:val="18"/>
-                <w:lang w:val="en-US" w:eastAsia="el-GR" w:bidi="ar-SA"/>
+                <w:lang w:val="en-US"/>
               </w:rPr>
             </w:r>
           </w:p>
           <w:p>
             <w:pPr>
               <w:pStyle w:val="Normal"/>
-              <w:widowControl/>
+              <w:widowControl w:val="false"/>
               <w:rPr>
                 <w:rFonts w:cs="Arial"/>
                 <w:sz w:val="18"/>
@@ -13289,18 +13042,17 @@
             </w:pPr>
             <w:r>
               <w:rPr>
-                <w:rFonts w:eastAsia="Times New Roman" w:cs="Arial"/>
-                <w:kern w:val="0"/>
+                <w:rFonts w:cs="Arial"/>
                 <w:sz w:val="18"/>
                 <w:szCs w:val="18"/>
-                <w:lang w:val="en-US" w:eastAsia="el-GR" w:bidi="ar-SA"/>
+                <w:lang w:val="en-US"/>
               </w:rPr>
             </w:r>
           </w:p>
           <w:p>
             <w:pPr>
               <w:pStyle w:val="Normal"/>
-              <w:widowControl/>
+              <w:widowControl w:val="false"/>
               <w:rPr>
                 <w:rFonts w:cs="Arial"/>
                 <w:sz w:val="18"/>
@@ -13310,18 +13062,17 @@
             </w:pPr>
             <w:r>
               <w:rPr>
-                <w:rFonts w:eastAsia="Times New Roman" w:cs="Arial"/>
-                <w:kern w:val="0"/>
+                <w:rFonts w:cs="Arial"/>
                 <w:sz w:val="18"/>
                 <w:szCs w:val="18"/>
-                <w:lang w:val="en-US" w:eastAsia="el-GR" w:bidi="ar-SA"/>
+                <w:lang w:val="en-US"/>
               </w:rPr>
             </w:r>
           </w:p>
           <w:p>
             <w:pPr>
               <w:pStyle w:val="Normal"/>
-              <w:widowControl/>
+              <w:widowControl w:val="false"/>
               <w:rPr>
                 <w:rFonts w:cs="Arial"/>
                 <w:sz w:val="18"/>
@@ -13331,18 +13082,17 @@
             </w:pPr>
             <w:r>
               <w:rPr>
-                <w:rFonts w:eastAsia="Times New Roman" w:cs="Arial"/>
-                <w:kern w:val="0"/>
+                <w:rFonts w:cs="Arial"/>
                 <w:sz w:val="18"/>
                 <w:szCs w:val="18"/>
-                <w:lang w:val="en-US" w:eastAsia="el-GR" w:bidi="ar-SA"/>
+                <w:lang w:val="en-US"/>
               </w:rPr>
             </w:r>
           </w:p>
           <w:p>
             <w:pPr>
               <w:pStyle w:val="Normal"/>
-              <w:widowControl/>
+              <w:widowControl w:val="false"/>
               <w:rPr>
                 <w:rFonts w:cs="Arial"/>
                 <w:sz w:val="18"/>
@@ -13352,18 +13102,17 @@
             </w:pPr>
             <w:r>
               <w:rPr>
-                <w:rFonts w:eastAsia="Times New Roman" w:cs="Arial"/>
-                <w:kern w:val="0"/>
+                <w:rFonts w:cs="Arial"/>
                 <w:sz w:val="18"/>
                 <w:szCs w:val="18"/>
-                <w:lang w:val="en-US" w:eastAsia="el-GR" w:bidi="ar-SA"/>
+                <w:lang w:val="en-US"/>
               </w:rPr>
             </w:r>
           </w:p>
           <w:p>
             <w:pPr>
               <w:pStyle w:val="Normal"/>
-              <w:widowControl/>
+              <w:widowControl w:val="false"/>
               <w:rPr>
                 <w:rFonts w:cs="Arial"/>
                 <w:sz w:val="18"/>
@@ -13373,18 +13122,17 @@
             </w:pPr>
             <w:r>
               <w:rPr>
-                <w:rFonts w:eastAsia="Times New Roman" w:cs="Arial"/>
-                <w:kern w:val="0"/>
+                <w:rFonts w:cs="Arial"/>
                 <w:sz w:val="18"/>
                 <w:szCs w:val="18"/>
-                <w:lang w:val="en-US" w:eastAsia="el-GR" w:bidi="ar-SA"/>
+                <w:lang w:val="en-US"/>
               </w:rPr>
             </w:r>
           </w:p>
           <w:p>
             <w:pPr>
               <w:pStyle w:val="Normal"/>
-              <w:widowControl/>
+              <w:widowControl w:val="false"/>
               <w:rPr>
                 <w:rFonts w:cs="Arial"/>
                 <w:sz w:val="18"/>
@@ -13394,18 +13142,17 @@
             </w:pPr>
             <w:r>
               <w:rPr>
-                <w:rFonts w:eastAsia="Times New Roman" w:cs="Arial"/>
-                <w:kern w:val="0"/>
+                <w:rFonts w:cs="Arial"/>
                 <w:sz w:val="18"/>
                 <w:szCs w:val="18"/>
-                <w:lang w:val="en-US" w:eastAsia="el-GR" w:bidi="ar-SA"/>
+                <w:lang w:val="en-US"/>
               </w:rPr>
             </w:r>
           </w:p>
           <w:p>
             <w:pPr>
               <w:pStyle w:val="Normal"/>
-              <w:widowControl/>
+              <w:widowControl w:val="false"/>
               <w:rPr>
                 <w:rFonts w:cs="Arial"/>
                 <w:sz w:val="18"/>
@@ -13415,36 +13162,31 @@
             </w:pPr>
             <w:r>
               <w:rPr>
-                <w:rFonts w:eastAsia="Times New Roman" w:cs="Arial"/>
-                <w:kern w:val="0"/>
+                <w:rFonts w:cs="Arial"/>
                 <w:sz w:val="18"/>
                 <w:szCs w:val="18"/>
-                <w:lang w:val="en-US" w:eastAsia="el-GR" w:bidi="ar-SA"/>
+                <w:lang w:val="en-US"/>
               </w:rPr>
             </w:r>
           </w:p>
           <w:p>
             <w:pPr>
               <w:pStyle w:val="Normal"/>
-              <w:widowControl/>
+              <w:widowControl w:val="false"/>
               <w:rPr>
                 <w:lang w:val="en-US"/>
               </w:rPr>
             </w:pPr>
             <w:r>
               <w:rPr>
-                <w:rFonts w:eastAsia="Times New Roman" w:cs="Times New Roman"/>
-                <w:kern w:val="0"/>
-                <w:sz w:val="20"/>
-                <w:szCs w:val="20"/>
-                <w:lang w:val="en-US" w:eastAsia="el-GR" w:bidi="ar-SA"/>
+                <w:lang w:val="en-US"/>
               </w:rPr>
             </w:r>
           </w:p>
           <w:p>
             <w:pPr>
               <w:pStyle w:val="Normal"/>
-              <w:widowControl/>
+              <w:widowControl w:val="false"/>
               <w:spacing w:before="0" w:after="0"/>
               <w:jc w:val="left"/>
               <w:rPr>
@@ -13455,11 +13197,9 @@
             </w:pPr>
             <w:r>
               <w:rPr>
-                <w:rFonts w:eastAsia="Times New Roman" w:cs="Times New Roman"/>
-                <w:kern w:val="0"/>
                 <w:sz w:val="22"/>
                 <w:szCs w:val="22"/>
-                <w:lang w:val="en-GB" w:eastAsia="el-GR" w:bidi="ar-SA"/>
+                <w:lang w:val="en-GB"/>
               </w:rPr>
             </w:r>
           </w:p>
@@ -13599,7 +13339,7 @@
           <w:p>
             <w:pPr>
               <w:pStyle w:val="Normal"/>
-              <w:widowControl/>
+              <w:widowControl w:val="false"/>
               <w:spacing w:before="120" w:after="0"/>
               <w:rPr>
                 <w:lang w:val="en-US"/>
@@ -13619,252 +13359,196 @@
           <w:p>
             <w:pPr>
               <w:pStyle w:val="Normal"/>
-              <w:widowControl/>
+              <w:widowControl w:val="false"/>
               <w:rPr>
                 <w:lang w:val="en-US"/>
               </w:rPr>
             </w:pPr>
             <w:r>
               <w:rPr>
-                <w:rFonts w:eastAsia="Times New Roman" w:cs="Times New Roman"/>
-                <w:kern w:val="0"/>
-                <w:sz w:val="20"/>
-                <w:szCs w:val="20"/>
-                <w:lang w:val="en-US" w:eastAsia="el-GR" w:bidi="ar-SA"/>
+                <w:lang w:val="en-US"/>
               </w:rPr>
             </w:r>
           </w:p>
           <w:p>
             <w:pPr>
               <w:pStyle w:val="Normal"/>
-              <w:widowControl/>
+              <w:widowControl w:val="false"/>
               <w:rPr>
                 <w:lang w:val="en-US"/>
               </w:rPr>
             </w:pPr>
             <w:r>
               <w:rPr>
-                <w:rFonts w:eastAsia="Times New Roman" w:cs="Times New Roman"/>
-                <w:kern w:val="0"/>
-                <w:sz w:val="20"/>
-                <w:szCs w:val="20"/>
-                <w:lang w:val="en-US" w:eastAsia="el-GR" w:bidi="ar-SA"/>
+                <w:lang w:val="en-US"/>
               </w:rPr>
             </w:r>
           </w:p>
           <w:p>
             <w:pPr>
               <w:pStyle w:val="Normal"/>
-              <w:widowControl/>
+              <w:widowControl w:val="false"/>
               <w:rPr>
                 <w:lang w:val="en-US"/>
               </w:rPr>
             </w:pPr>
             <w:r>
               <w:rPr>
-                <w:rFonts w:eastAsia="Times New Roman" w:cs="Times New Roman"/>
-                <w:kern w:val="0"/>
-                <w:sz w:val="20"/>
-                <w:szCs w:val="20"/>
-                <w:lang w:val="en-US" w:eastAsia="el-GR" w:bidi="ar-SA"/>
+                <w:lang w:val="en-US"/>
               </w:rPr>
             </w:r>
           </w:p>
           <w:p>
             <w:pPr>
               <w:pStyle w:val="Normal"/>
-              <w:widowControl/>
+              <w:widowControl w:val="false"/>
               <w:rPr>
                 <w:lang w:val="en-US"/>
               </w:rPr>
             </w:pPr>
             <w:r>
               <w:rPr>
-                <w:rFonts w:eastAsia="Times New Roman" w:cs="Times New Roman"/>
-                <w:kern w:val="0"/>
-                <w:sz w:val="20"/>
-                <w:szCs w:val="20"/>
-                <w:lang w:val="en-US" w:eastAsia="el-GR" w:bidi="ar-SA"/>
+                <w:lang w:val="en-US"/>
               </w:rPr>
             </w:r>
           </w:p>
           <w:p>
             <w:pPr>
               <w:pStyle w:val="Normal"/>
-              <w:widowControl/>
+              <w:widowControl w:val="false"/>
               <w:rPr>
                 <w:lang w:val="en-US"/>
               </w:rPr>
             </w:pPr>
             <w:r>
               <w:rPr>
-                <w:rFonts w:eastAsia="Times New Roman" w:cs="Times New Roman"/>
-                <w:kern w:val="0"/>
-                <w:sz w:val="20"/>
-                <w:szCs w:val="20"/>
-                <w:lang w:val="en-US" w:eastAsia="el-GR" w:bidi="ar-SA"/>
+                <w:lang w:val="en-US"/>
               </w:rPr>
             </w:r>
           </w:p>
           <w:p>
             <w:pPr>
               <w:pStyle w:val="Normal"/>
-              <w:widowControl/>
+              <w:widowControl w:val="false"/>
               <w:rPr>
                 <w:lang w:val="en-US"/>
               </w:rPr>
             </w:pPr>
             <w:r>
               <w:rPr>
-                <w:rFonts w:eastAsia="Times New Roman" w:cs="Times New Roman"/>
-                <w:kern w:val="0"/>
-                <w:sz w:val="20"/>
-                <w:szCs w:val="20"/>
-                <w:lang w:val="en-US" w:eastAsia="el-GR" w:bidi="ar-SA"/>
+                <w:lang w:val="en-US"/>
               </w:rPr>
             </w:r>
           </w:p>
           <w:p>
             <w:pPr>
               <w:pStyle w:val="Normal"/>
-              <w:widowControl/>
+              <w:widowControl w:val="false"/>
               <w:rPr>
                 <w:lang w:val="en-US"/>
               </w:rPr>
             </w:pPr>
             <w:r>
               <w:rPr>
-                <w:rFonts w:eastAsia="Times New Roman" w:cs="Times New Roman"/>
-                <w:kern w:val="0"/>
-                <w:sz w:val="20"/>
-                <w:szCs w:val="20"/>
-                <w:lang w:val="en-US" w:eastAsia="el-GR" w:bidi="ar-SA"/>
+                <w:lang w:val="en-US"/>
               </w:rPr>
             </w:r>
           </w:p>
           <w:p>
             <w:pPr>
               <w:pStyle w:val="Normal"/>
-              <w:widowControl/>
+              <w:widowControl w:val="false"/>
               <w:rPr>
                 <w:lang w:val="en-US"/>
               </w:rPr>
             </w:pPr>
             <w:r>
               <w:rPr>
-                <w:rFonts w:eastAsia="Times New Roman" w:cs="Times New Roman"/>
-                <w:kern w:val="0"/>
-                <w:sz w:val="20"/>
-                <w:szCs w:val="20"/>
-                <w:lang w:val="en-US" w:eastAsia="el-GR" w:bidi="ar-SA"/>
+                <w:lang w:val="en-US"/>
               </w:rPr>
             </w:r>
           </w:p>
           <w:p>
             <w:pPr>
               <w:pStyle w:val="Normal"/>
-              <w:widowControl/>
+              <w:widowControl w:val="false"/>
               <w:rPr>
                 <w:lang w:val="en-US"/>
               </w:rPr>
             </w:pPr>
             <w:r>
               <w:rPr>
-                <w:rFonts w:eastAsia="Times New Roman" w:cs="Times New Roman"/>
-                <w:kern w:val="0"/>
-                <w:sz w:val="20"/>
-                <w:szCs w:val="20"/>
-                <w:lang w:val="en-US" w:eastAsia="el-GR" w:bidi="ar-SA"/>
+                <w:lang w:val="en-US"/>
               </w:rPr>
             </w:r>
           </w:p>
           <w:p>
             <w:pPr>
               <w:pStyle w:val="Normal"/>
-              <w:widowControl/>
+              <w:widowControl w:val="false"/>
               <w:rPr>
                 <w:lang w:val="en-US"/>
               </w:rPr>
             </w:pPr>
             <w:r>
               <w:rPr>
-                <w:rFonts w:eastAsia="Times New Roman" w:cs="Times New Roman"/>
-                <w:kern w:val="0"/>
-                <w:sz w:val="20"/>
-                <w:szCs w:val="20"/>
-                <w:lang w:val="en-US" w:eastAsia="el-GR" w:bidi="ar-SA"/>
+                <w:lang w:val="en-US"/>
               </w:rPr>
             </w:r>
           </w:p>
           <w:p>
             <w:pPr>
               <w:pStyle w:val="Normal"/>
-              <w:widowControl/>
+              <w:widowControl w:val="false"/>
               <w:rPr>
                 <w:lang w:val="en-US"/>
               </w:rPr>
             </w:pPr>
             <w:r>
               <w:rPr>
-                <w:rFonts w:eastAsia="Times New Roman" w:cs="Times New Roman"/>
-                <w:kern w:val="0"/>
-                <w:sz w:val="20"/>
-                <w:szCs w:val="20"/>
-                <w:lang w:val="en-US" w:eastAsia="el-GR" w:bidi="ar-SA"/>
+                <w:lang w:val="en-US"/>
               </w:rPr>
             </w:r>
           </w:p>
           <w:p>
             <w:pPr>
               <w:pStyle w:val="Normal"/>
-              <w:widowControl/>
+              <w:widowControl w:val="false"/>
               <w:rPr>
                 <w:lang w:val="en-US"/>
               </w:rPr>
             </w:pPr>
             <w:r>
               <w:rPr>
-                <w:rFonts w:eastAsia="Times New Roman" w:cs="Times New Roman"/>
-                <w:kern w:val="0"/>
-                <w:sz w:val="20"/>
-                <w:szCs w:val="20"/>
-                <w:lang w:val="en-US" w:eastAsia="el-GR" w:bidi="ar-SA"/>
+                <w:lang w:val="en-US"/>
               </w:rPr>
             </w:r>
           </w:p>
           <w:p>
             <w:pPr>
               <w:pStyle w:val="Normal"/>
-              <w:widowControl/>
+              <w:widowControl w:val="false"/>
               <w:rPr>
                 <w:lang w:val="en-US"/>
               </w:rPr>
             </w:pPr>
             <w:r>
               <w:rPr>
-                <w:rFonts w:eastAsia="Times New Roman" w:cs="Times New Roman"/>
-                <w:kern w:val="0"/>
-                <w:sz w:val="20"/>
-                <w:szCs w:val="20"/>
-                <w:lang w:val="en-US" w:eastAsia="el-GR" w:bidi="ar-SA"/>
+                <w:lang w:val="en-US"/>
               </w:rPr>
             </w:r>
           </w:p>
           <w:p>
             <w:pPr>
               <w:pStyle w:val="Normal"/>
-              <w:widowControl/>
+              <w:widowControl w:val="false"/>
               <w:rPr>
                 <w:lang w:val="en-US"/>
               </w:rPr>
             </w:pPr>
             <w:r>
               <w:rPr>
-                <w:rFonts w:eastAsia="Times New Roman" w:cs="Times New Roman"/>
-                <w:kern w:val="0"/>
-                <w:sz w:val="20"/>
-                <w:szCs w:val="20"/>
-                <w:lang w:val="en-US" w:eastAsia="el-GR" w:bidi="ar-SA"/>
+                <w:lang w:val="en-US"/>
               </w:rPr>
             </w:r>
           </w:p>
@@ -13926,19 +13610,22 @@
       </w:rPr>
     </w:pPr>
     <w:r>
-      <w:rPr/>
+      <w:rPr>
+        <w:b/>
+        <w:lang w:val="el-GR"/>
+      </w:rPr>
       <mc:AlternateContent>
         <mc:Choice Requires="wps">
           <w:drawing>
-            <wp:anchor behindDoc="1" distT="0" distB="0" distL="0" distR="0" simplePos="0" locked="0" layoutInCell="0" allowOverlap="1" relativeHeight="31" wp14:anchorId="30B9746C">
+            <wp:anchor behindDoc="1" distT="0" distB="0" distL="0" distR="0" simplePos="0" locked="0" layoutInCell="0" allowOverlap="1" relativeHeight="18" wp14:anchorId="30B9746C">
               <wp:simplePos x="0" y="0"/>
               <wp:positionH relativeFrom="column">
-                <wp:posOffset>-927100</wp:posOffset>
+                <wp:posOffset>-926465</wp:posOffset>
               </wp:positionH>
               <wp:positionV relativeFrom="paragraph">
                 <wp:posOffset>194945</wp:posOffset>
               </wp:positionV>
-              <wp:extent cx="7664450" cy="635"/>
+              <wp:extent cx="7665085" cy="1270"/>
               <wp:effectExtent l="0" t="38100" r="51435" b="38100"/>
               <wp:wrapNone/>
               <wp:docPr id="18" name="Ευθεία γραμμή σύνδεσης 1"/>
@@ -13949,7 +13636,7 @@
                     <wps:spPr>
                       <a:xfrm>
                         <a:off x="0" y="0"/>
-                        <a:ext cx="7663680" cy="0"/>
+                        <a:ext cx="7664400" cy="0"/>
                       </a:xfrm>
                       <a:prstGeom prst="line">
                         <a:avLst/>
@@ -13976,7 +13663,7 @@
         </mc:Choice>
         <mc:Fallback>
           <w:pict>
-            <v:line id="shape_0" from="-73pt,15.35pt" to="530.4pt,15.35pt" ID="Ευθεία γραμμή σύνδεσης 1" stroked="t" style="position:absolute" wp14:anchorId="30B9746C">
+            <v:line id="shape_0" from="-72.95pt,15.35pt" to="530.5pt,15.35pt" ID="Ευθεία γραμμή σύνδεσης 1" stroked="t" style="position:absolute" wp14:anchorId="30B9746C">
               <v:stroke color="#07192f" weight="76320" joinstyle="round" endcap="flat"/>
               <v:fill o:detectmouseclick="t" on="false"/>
               <w10:wrap type="none"/>
@@ -13998,35 +13685,10 @@
       </w:rPr>
     </w:pPr>
     <w:r>
-      <w:rPr>
-        <w:rFonts w:ascii="Calibri" w:hAnsi="Calibri" w:asciiTheme="minorHAnsi" w:hAnsiTheme="minorHAnsi"/>
-        <w:b/>
-        <w:color w:val="CA2C81"/>
-      </w:rPr>
-      <w:t>DAMA51, 4</w:t>
-    </w:r>
-    <w:r>
-      <w:rPr>
-        <w:rFonts w:ascii="Calibri" w:hAnsi="Calibri" w:asciiTheme="minorHAnsi" w:hAnsiTheme="minorHAnsi"/>
-        <w:b/>
-        <w:color w:val="CA2C81"/>
-        <w:vertAlign w:val="superscript"/>
-      </w:rPr>
-      <w:t>th</w:t>
-    </w:r>
-    <w:r>
-      <w:rPr>
-        <w:rFonts w:ascii="Calibri" w:hAnsi="Calibri" w:asciiTheme="minorHAnsi" w:hAnsiTheme="minorHAnsi"/>
-        <w:b/>
-        <w:color w:val="CA2C81"/>
-      </w:rPr>
-      <w:t xml:space="preserve"> Written Assignment, 2022-23</w:t>
-    </w:r>
-    <w:r>
       <mc:AlternateContent>
         <mc:Choice Requires="wps">
           <w:drawing>
-            <wp:anchor behindDoc="0" distT="0" distB="0" distL="0" distR="0" simplePos="0" locked="0" layoutInCell="0" allowOverlap="1" relativeHeight="56">
+            <wp:anchor behindDoc="1" distT="0" distB="0" distL="0" distR="0" simplePos="0" locked="0" layoutInCell="0" allowOverlap="1" relativeHeight="49">
               <wp:simplePos x="0" y="0"/>
               <wp:positionH relativeFrom="page">
                 <wp:posOffset>6788150</wp:posOffset>
@@ -14034,26 +13696,33 @@
               <wp:positionV relativeFrom="paragraph">
                 <wp:posOffset>55245</wp:posOffset>
               </wp:positionV>
-              <wp:extent cx="473075" cy="222250"/>
+              <wp:extent cx="473710" cy="221615"/>
               <wp:effectExtent l="0" t="0" r="0" b="0"/>
               <wp:wrapNone/>
               <wp:docPr id="19" name="Frame8"/>
               <a:graphic xmlns:a="http://schemas.openxmlformats.org/drawingml/2006/main">
                 <a:graphicData uri="http://schemas.microsoft.com/office/word/2010/wordprocessingShape">
                   <wps:wsp>
-                    <wps:cNvSpPr txBox="1"/>
+                    <wps:cNvSpPr/>
                     <wps:spPr>
                       <a:xfrm>
                         <a:off x="0" y="0"/>
-                        <a:ext cx="473075" cy="222250"/>
+                        <a:ext cx="473040" cy="221040"/>
                       </a:xfrm>
-                      <a:prstGeom prst="rect"/>
-                      <a:solidFill>
-                        <a:srgbClr val="FFFFFF">
-                          <a:alpha val="0"/>
-                        </a:srgbClr>
-                      </a:solidFill>
+                      <a:prstGeom prst="rect">
+                        <a:avLst/>
+                      </a:prstGeom>
+                      <a:noFill/>
+                      <a:ln w="0">
+                        <a:noFill/>
+                      </a:ln>
                     </wps:spPr>
+                    <wps:style>
+                      <a:lnRef idx="0"/>
+                      <a:fillRef idx="0"/>
+                      <a:effectRef idx="0"/>
+                      <a:fontRef idx="minor"/>
+                    </wps:style>
                     <wps:txbx>
                       <w:txbxContent>
                         <w:sdt>
@@ -14062,13 +13731,12 @@
                               <w:docPartGallery w:val="Page Numbers (Bottom of Page)"/>
                               <w:docPartUnique w:val="true"/>
                             </w:docPartObj>
-                            <w:id w:val="2147232298"/>
+                            <w:id w:val="365296735"/>
                           </w:sdtPr>
                           <w:sdtContent>
                             <w:p>
                               <w:pPr>
                                 <w:pStyle w:val="Footer"/>
-                                <w:pBdr/>
                                 <w:spacing w:before="120" w:after="0"/>
                                 <w:rPr>
                                   <w:rStyle w:val="Pagenumber"/>
@@ -14104,7 +13772,7 @@
                                 <w:rPr>
                                   <w:rStyle w:val="Pagenumber"/>
                                 </w:rPr>
-                                <w:t>5</w:t>
+                                <w:t>8</w:t>
                               </w:r>
                               <w:r>
                                 <w:rPr>
@@ -14117,7 +13785,7 @@
                         </w:sdt>
                       </w:txbxContent>
                     </wps:txbx>
-                    <wps:bodyPr anchor="t" lIns="0" tIns="0" rIns="0" bIns="0">
+                    <wps:bodyPr lIns="0" rIns="0" tIns="0" bIns="0">
                       <a:spAutoFit/>
                     </wps:bodyPr>
                   </wps:wsp>
@@ -14128,9 +13796,10 @@
         </mc:Choice>
         <mc:Fallback>
           <w:pict>
-            <v:rect fillcolor="#FFFFFF" style="position:absolute;rotation:0;width:37.25pt;height:17.5pt;mso-wrap-distance-left:0pt;mso-wrap-distance-right:0pt;mso-wrap-distance-top:0pt;mso-wrap-distance-bottom:0pt;margin-top:4.35pt;mso-position-vertical-relative:text;margin-left:534.5pt;mso-position-horizontal-relative:page">
-              <v:fill opacity="0f"/>
-              <v:textbox inset="0in,0in,0in,0in">
+            <v:rect id="shape_0" ID="Frame8" fillcolor="white" stroked="f" style="position:absolute;margin-left:534.5pt;margin-top:4.35pt;width:37.2pt;height:17.35pt;mso-wrap-style:square;v-text-anchor:top;mso-position-horizontal-relative:page">
+              <v:fill o:detectmouseclick="t" type="solid" color2="black" opacity="0"/>
+              <v:stroke color="#3465a4" joinstyle="round" endcap="flat"/>
+              <v:textbox>
                 <w:txbxContent>
                   <w:sdt>
                     <w:sdtPr>
@@ -14138,13 +13807,12 @@
                         <w:docPartGallery w:val="Page Numbers (Bottom of Page)"/>
                         <w:docPartUnique w:val="true"/>
                       </w:docPartObj>
-                      <w:id w:val="1870269820"/>
+                      <w:id w:val="1466314929"/>
                     </w:sdtPr>
                     <w:sdtContent>
                       <w:p>
                         <w:pPr>
                           <w:pStyle w:val="Footer"/>
-                          <w:pBdr/>
                           <w:spacing w:before="120" w:after="0"/>
                           <w:rPr>
                             <w:rStyle w:val="Pagenumber"/>
@@ -14180,7 +13848,7 @@
                           <w:rPr>
                             <w:rStyle w:val="Pagenumber"/>
                           </w:rPr>
-                          <w:t>5</w:t>
+                          <w:t>8</w:t>
                         </w:r>
                         <w:r>
                           <w:rPr>
@@ -14198,6 +13866,31 @@
           </w:pict>
         </mc:Fallback>
       </mc:AlternateContent>
+    </w:r>
+    <w:r>
+      <w:rPr>
+        <w:rFonts w:ascii="Calibri" w:hAnsi="Calibri" w:asciiTheme="minorHAnsi" w:hAnsiTheme="minorHAnsi"/>
+        <w:b/>
+        <w:color w:val="CA2C81"/>
+      </w:rPr>
+      <w:t>DAMA51, 4</w:t>
+    </w:r>
+    <w:r>
+      <w:rPr>
+        <w:rFonts w:ascii="Calibri" w:hAnsi="Calibri" w:asciiTheme="minorHAnsi" w:hAnsiTheme="minorHAnsi"/>
+        <w:b/>
+        <w:color w:val="CA2C81"/>
+        <w:vertAlign w:val="superscript"/>
+      </w:rPr>
+      <w:t>th</w:t>
+    </w:r>
+    <w:r>
+      <w:rPr>
+        <w:rFonts w:ascii="Calibri" w:hAnsi="Calibri" w:asciiTheme="minorHAnsi" w:hAnsiTheme="minorHAnsi"/>
+        <w:b/>
+        <w:color w:val="CA2C81"/>
+      </w:rPr>
+      <w:t xml:space="preserve"> Written Assignment, 2022-23</w:t>
     </w:r>
   </w:p>
   <w:p>
@@ -15628,7 +15321,7 @@
     <w:qFormat/>
     <w:rsid w:val="006d5a79"/>
     <w:pPr>
-      <w:shd w:fill="17365D" w:val="clear"/>
+      <w:shd w:val="clear" w:fill="17365D"/>
       <w:spacing w:before="360" w:after="0"/>
       <w:outlineLvl w:val="1"/>
     </w:pPr>
@@ -16481,6 +16174,7 @@
     <w:rsid w:val="006d5a79"/>
     <w:pPr>
       <w:widowControl/>
+      <w:suppressAutoHyphens w:val="true"/>
       <w:bidi w:val="0"/>
       <w:spacing w:before="0" w:after="0"/>
       <w:jc w:val="left"/>
@@ -16500,12 +16194,13 @@
     <w:rsid w:val="006d5a79"/>
     <w:pPr>
       <w:widowControl/>
+      <w:suppressAutoHyphens w:val="true"/>
       <w:bidi w:val="0"/>
       <w:spacing w:before="0" w:after="0"/>
       <w:jc w:val="left"/>
     </w:pPr>
     <w:rPr>
-      <w:rFonts w:ascii="Bookman Old Style" w:hAnsi="Bookman Old Style" w:cs="Bookman Old Style" w:eastAsia="Times New Roman"/>
+      <w:rFonts w:ascii="Bookman Old Style" w:hAnsi="Bookman Old Style" w:eastAsia="Times New Roman" w:cs="Bookman Old Style"/>
       <w:color w:val="000000"/>
       <w:kern w:val="0"/>
       <w:sz w:val="24"/>

</xml_diff>

<commit_message>
missing only topic2, factoextra plots, final plot
</commit_message>
<xml_diff>
--- a/DAMA51_HW4 v2.docx
+++ b/DAMA51_HW4 v2.docx
@@ -8367,6 +8367,28 @@
                               </w:rPr>
                               <w:t xml:space="preserve">Comment on whether the clusters are well separated: </w:t>
                             </w:r>
+                            <w:r>
+                              <w:rPr>
+                                <w:b/>
+                                <w:bCs/>
+                                <w:color w:val="000000"/>
+                                <w:sz w:val="22"/>
+                                <w:szCs w:val="22"/>
+                                <w:lang w:val="en-US"/>
+                              </w:rPr>
+                              <w:t xml:space="preserve">NOT </w:t>
+                            </w:r>
+                            <w:r>
+                              <w:rPr>
+                                <w:b w:val="false"/>
+                                <w:bCs w:val="false"/>
+                                <w:color w:val="000000"/>
+                                <w:sz w:val="22"/>
+                                <w:szCs w:val="22"/>
+                                <w:lang w:val="en-US"/>
+                              </w:rPr>
+                              <w:t>well seperated because silhouette is smaller than 0.5 in both cases.</w:t>
+                            </w:r>
                           </w:p>
                         </w:txbxContent>
                       </wps:txbx>
@@ -8405,6 +8427,28 @@
                         </w:rPr>
                         <w:t xml:space="preserve">Comment on whether the clusters are well separated: </w:t>
                       </w:r>
+                      <w:r>
+                        <w:rPr>
+                          <w:b/>
+                          <w:bCs/>
+                          <w:color w:val="000000"/>
+                          <w:sz w:val="22"/>
+                          <w:szCs w:val="22"/>
+                          <w:lang w:val="en-US"/>
+                        </w:rPr>
+                        <w:t xml:space="preserve">NOT </w:t>
+                      </w:r>
+                      <w:r>
+                        <w:rPr>
+                          <w:b w:val="false"/>
+                          <w:bCs w:val="false"/>
+                          <w:color w:val="000000"/>
+                          <w:sz w:val="22"/>
+                          <w:szCs w:val="22"/>
+                          <w:lang w:val="en-US"/>
+                        </w:rPr>
+                        <w:t>well seperated because silhouette is smaller than 0.5 in both cases.</w:t>
+                      </w:r>
                     </w:p>
                   </w:txbxContent>
                 </v:textbox>
@@ -9107,6 +9151,45 @@
           <w:lang w:val="en-US" w:eastAsia="en-US"/>
         </w:rPr>
         <w:t>[1] 0.341</w:t>
+      </w:r>
+    </w:p>
+    <w:p>
+      <w:pPr>
+        <w:pStyle w:val="Normal"/>
+        <w:pBdr>
+          <w:top w:val="single" w:sz="4" w:space="1" w:color="000000"/>
+          <w:left w:val="single" w:sz="4" w:space="4" w:color="000000"/>
+          <w:bottom w:val="single" w:sz="4" w:space="1" w:color="000000"/>
+          <w:right w:val="single" w:sz="4" w:space="4" w:color="000000"/>
+        </w:pBdr>
+        <w:rPr>
+          <w:lang w:val="en-US" w:eastAsia="en-US"/>
+        </w:rPr>
+      </w:pPr>
+      <w:r>
+        <w:rPr>
+          <w:lang w:val="en-US" w:eastAsia="en-US"/>
+        </w:rPr>
+      </w:r>
+    </w:p>
+    <w:p>
+      <w:pPr>
+        <w:pStyle w:val="Normal"/>
+        <w:pBdr>
+          <w:top w:val="single" w:sz="4" w:space="1" w:color="000000"/>
+          <w:left w:val="single" w:sz="4" w:space="4" w:color="000000"/>
+          <w:bottom w:val="single" w:sz="4" w:space="1" w:color="000000"/>
+          <w:right w:val="single" w:sz="4" w:space="4" w:color="000000"/>
+        </w:pBdr>
+        <w:rPr>
+          <w:lang w:val="en-US" w:eastAsia="en-US"/>
+        </w:rPr>
+      </w:pPr>
+      <w:r>
+        <w:rPr>
+          <w:lang w:val="en-US" w:eastAsia="en-US"/>
+        </w:rPr>
+        <w:t>#I confirm the silhouette for 4 clusters is lower.</w:t>
       </w:r>
     </w:p>
     <w:p>
@@ -19112,7 +19195,7 @@
                               <w:docPartGallery w:val="Page Numbers (Bottom of Page)"/>
                               <w:docPartUnique w:val="true"/>
                             </w:docPartObj>
-                            <w:id w:val="839963619"/>
+                            <w:id w:val="706957909"/>
                           </w:sdtPr>
                           <w:sdtContent>
                             <w:p>
@@ -19158,7 +19241,7 @@
                                   <w:rStyle w:val="Pagenumber"/>
                                   <w:color w:val="000000"/>
                                 </w:rPr>
-                                <w:t>22</w:t>
+                                <w:t>12</w:t>
                               </w:r>
                               <w:r>
                                 <w:rPr>
@@ -19194,7 +19277,7 @@
                         <w:docPartGallery w:val="Page Numbers (Bottom of Page)"/>
                         <w:docPartUnique w:val="true"/>
                       </w:docPartObj>
-                      <w:id w:val="526650676"/>
+                      <w:id w:val="1339113201"/>
                     </w:sdtPr>
                     <w:sdtContent>
                       <w:p>
@@ -19240,7 +19323,7 @@
                             <w:rStyle w:val="Pagenumber"/>
                             <w:color w:val="000000"/>
                           </w:rPr>
-                          <w:t>22</w:t>
+                          <w:t>12</w:t>
                         </w:r>
                         <w:r>
                           <w:rPr>

</xml_diff>

<commit_message>
working on fixing word
</commit_message>
<xml_diff>
--- a/DAMA51_HW4 v2.docx
+++ b/DAMA51_HW4 v2.docx
@@ -655,15 +655,15 @@
         <w:tblLook w:val="0600" w:noHBand="1" w:noVBand="1" w:firstColumn="0" w:lastRow="0" w:lastColumn="0" w:firstRow="0"/>
       </w:tblPr>
       <w:tblGrid>
-        <w:gridCol w:w="3588"/>
-        <w:gridCol w:w="3044"/>
+        <w:gridCol w:w="3587"/>
+        <w:gridCol w:w="3045"/>
         <w:gridCol w:w="2394"/>
       </w:tblGrid>
       <w:tr>
         <w:trPr/>
         <w:tc>
           <w:tcPr>
-            <w:tcW w:w="3588" w:type="dxa"/>
+            <w:tcW w:w="3587" w:type="dxa"/>
             <w:tcBorders>
               <w:top w:val="single" w:sz="4" w:space="0" w:color="000000"/>
               <w:left w:val="single" w:sz="4" w:space="0" w:color="000000"/>
@@ -701,7 +701,7 @@
         </w:tc>
         <w:tc>
           <w:tcPr>
-            <w:tcW w:w="3044" w:type="dxa"/>
+            <w:tcW w:w="3045" w:type="dxa"/>
             <w:tcBorders>
               <w:top w:val="single" w:sz="4" w:space="0" w:color="000000"/>
               <w:left w:val="single" w:sz="4" w:space="0" w:color="000000"/>
@@ -780,7 +780,7 @@
         <w:trPr/>
         <w:tc>
           <w:tcPr>
-            <w:tcW w:w="3588" w:type="dxa"/>
+            <w:tcW w:w="3587" w:type="dxa"/>
             <w:tcBorders>
               <w:top w:val="single" w:sz="4" w:space="0" w:color="000000"/>
               <w:left w:val="single" w:sz="4" w:space="0" w:color="000000"/>
@@ -820,7 +820,7 @@
         </w:tc>
         <w:tc>
           <w:tcPr>
-            <w:tcW w:w="3044" w:type="dxa"/>
+            <w:tcW w:w="3045" w:type="dxa"/>
             <w:tcBorders>
               <w:top w:val="single" w:sz="4" w:space="0" w:color="000000"/>
               <w:left w:val="single" w:sz="4" w:space="0" w:color="000000"/>
@@ -886,7 +886,7 @@
         <w:trPr/>
         <w:tc>
           <w:tcPr>
-            <w:tcW w:w="3588" w:type="dxa"/>
+            <w:tcW w:w="3587" w:type="dxa"/>
             <w:tcBorders>
               <w:top w:val="single" w:sz="4" w:space="0" w:color="000000"/>
               <w:left w:val="single" w:sz="4" w:space="0" w:color="000000"/>
@@ -933,7 +933,7 @@
         </w:tc>
         <w:tc>
           <w:tcPr>
-            <w:tcW w:w="3044" w:type="dxa"/>
+            <w:tcW w:w="3045" w:type="dxa"/>
             <w:tcBorders>
               <w:top w:val="single" w:sz="4" w:space="0" w:color="000000"/>
               <w:left w:val="single" w:sz="4" w:space="0" w:color="000000"/>
@@ -999,7 +999,7 @@
         <w:trPr/>
         <w:tc>
           <w:tcPr>
-            <w:tcW w:w="3588" w:type="dxa"/>
+            <w:tcW w:w="3587" w:type="dxa"/>
             <w:tcBorders>
               <w:top w:val="single" w:sz="4" w:space="0" w:color="000000"/>
               <w:left w:val="single" w:sz="4" w:space="0" w:color="000000"/>
@@ -1046,7 +1046,7 @@
         </w:tc>
         <w:tc>
           <w:tcPr>
-            <w:tcW w:w="3044" w:type="dxa"/>
+            <w:tcW w:w="3045" w:type="dxa"/>
             <w:tcBorders>
               <w:top w:val="single" w:sz="4" w:space="0" w:color="000000"/>
               <w:left w:val="single" w:sz="4" w:space="0" w:color="000000"/>
@@ -1116,7 +1116,7 @@
         </w:trPr>
         <w:tc>
           <w:tcPr>
-            <w:tcW w:w="3588" w:type="dxa"/>
+            <w:tcW w:w="3587" w:type="dxa"/>
             <w:tcBorders>
               <w:top w:val="single" w:sz="4" w:space="0" w:color="000000"/>
               <w:left w:val="single" w:sz="4" w:space="0" w:color="000000"/>
@@ -1161,7 +1161,7 @@
         </w:tc>
         <w:tc>
           <w:tcPr>
-            <w:tcW w:w="3044" w:type="dxa"/>
+            <w:tcW w:w="3045" w:type="dxa"/>
             <w:tcBorders>
               <w:top w:val="single" w:sz="4" w:space="0" w:color="000000"/>
               <w:left w:val="single" w:sz="4" w:space="0" w:color="000000"/>
@@ -1225,7 +1225,7 @@
         </w:trPr>
         <w:tc>
           <w:tcPr>
-            <w:tcW w:w="3588" w:type="dxa"/>
+            <w:tcW w:w="3587" w:type="dxa"/>
             <w:tcBorders>
               <w:top w:val="single" w:sz="4" w:space="0" w:color="000000"/>
               <w:left w:val="single" w:sz="4" w:space="0" w:color="000000"/>
@@ -1274,7 +1274,7 @@
         </w:tc>
         <w:tc>
           <w:tcPr>
-            <w:tcW w:w="3044" w:type="dxa"/>
+            <w:tcW w:w="3045" w:type="dxa"/>
             <w:tcBorders>
               <w:top w:val="single" w:sz="4" w:space="0" w:color="000000"/>
               <w:left w:val="single" w:sz="4" w:space="0" w:color="000000"/>
@@ -1342,7 +1342,7 @@
         <w:trPr/>
         <w:tc>
           <w:tcPr>
-            <w:tcW w:w="3588" w:type="dxa"/>
+            <w:tcW w:w="3587" w:type="dxa"/>
             <w:tcBorders>
               <w:top w:val="single" w:sz="4" w:space="0" w:color="000000"/>
               <w:left w:val="single" w:sz="4" w:space="0" w:color="000000"/>
@@ -1379,7 +1379,7 @@
         </w:tc>
         <w:tc>
           <w:tcPr>
-            <w:tcW w:w="3044" w:type="dxa"/>
+            <w:tcW w:w="3045" w:type="dxa"/>
             <w:tcBorders>
               <w:top w:val="single" w:sz="4" w:space="0" w:color="000000"/>
               <w:left w:val="single" w:sz="4" w:space="0" w:color="000000"/>
@@ -1719,6 +1719,344 @@
             <w:tcW w:w="9017" w:type="dxa"/>
             <w:tcBorders/>
           </w:tcPr>
+          <w:p>
+            <w:pPr>
+              <w:pStyle w:val="Normal"/>
+              <w:widowControl w:val="false"/>
+              <w:spacing w:before="120" w:after="0"/>
+              <w:rPr>
+                <w:sz w:val="22"/>
+                <w:szCs w:val="22"/>
+                <w:lang w:val="en-US"/>
+              </w:rPr>
+            </w:pPr>
+            <w:r>
+              <w:rPr>
+                <w:sz w:val="22"/>
+                <w:szCs w:val="22"/>
+                <w:lang w:val="en-US"/>
+              </w:rPr>
+              <w:t xml:space="preserve">A </w:t>
+            </w:r>
+            <w:r>
+              <w:rPr>
+                <w:sz w:val="22"/>
+                <w:szCs w:val="22"/>
+                <w:lang w:val="en-US"/>
+              </w:rPr>
+              <w:t xml:space="preserve">comparison is made among three </w:t>
+            </w:r>
+            <w:r>
+              <w:rPr>
+                <w:sz w:val="22"/>
+                <w:szCs w:val="22"/>
+                <w:lang w:val="en-US"/>
+              </w:rPr>
+              <w:t xml:space="preserve">important </w:t>
+            </w:r>
+            <w:r>
+              <w:rPr>
+                <w:rFonts w:eastAsia="Times New Roman" w:cs="Times New Roman"/>
+                <w:color w:val="auto"/>
+                <w:kern w:val="0"/>
+                <w:sz w:val="22"/>
+                <w:szCs w:val="22"/>
+                <w:lang w:val="en-US" w:eastAsia="el-GR" w:bidi="ar-SA"/>
+              </w:rPr>
+              <w:t>components</w:t>
+            </w:r>
+            <w:r>
+              <w:rPr>
+                <w:sz w:val="22"/>
+                <w:szCs w:val="22"/>
+                <w:lang w:val="en-US"/>
+              </w:rPr>
+              <w:t xml:space="preserve"> </w:t>
+            </w:r>
+            <w:r>
+              <w:rPr>
+                <w:sz w:val="22"/>
+                <w:szCs w:val="22"/>
+                <w:lang w:val="en-US"/>
+              </w:rPr>
+              <w:t>of</w:t>
+            </w:r>
+            <w:r>
+              <w:rPr>
+                <w:sz w:val="22"/>
+                <w:szCs w:val="22"/>
+                <w:lang w:val="en-US"/>
+              </w:rPr>
+              <w:t xml:space="preserve"> IT technology; </w:t>
+            </w:r>
+            <w:r>
+              <w:rPr>
+                <w:sz w:val="22"/>
+                <w:szCs w:val="22"/>
+                <w:lang w:val="en-US"/>
+              </w:rPr>
+              <w:t>h</w:t>
+            </w:r>
+            <w:r>
+              <w:rPr>
+                <w:sz w:val="22"/>
+                <w:szCs w:val="22"/>
+                <w:lang w:val="en-US"/>
+              </w:rPr>
+              <w:t xml:space="preserve">ardware, </w:t>
+            </w:r>
+            <w:r>
+              <w:rPr>
+                <w:sz w:val="22"/>
+                <w:szCs w:val="22"/>
+                <w:lang w:val="en-US"/>
+              </w:rPr>
+              <w:t>s</w:t>
+            </w:r>
+            <w:r>
+              <w:rPr>
+                <w:sz w:val="22"/>
+                <w:szCs w:val="22"/>
+                <w:lang w:val="en-US"/>
+              </w:rPr>
+              <w:t xml:space="preserve">oftware </w:t>
+            </w:r>
+            <w:r>
+              <w:rPr>
+                <w:sz w:val="22"/>
+                <w:szCs w:val="22"/>
+                <w:lang w:val="en-US"/>
+              </w:rPr>
+              <w:t xml:space="preserve">and </w:t>
+            </w:r>
+            <w:r>
+              <w:rPr>
+                <w:sz w:val="22"/>
+                <w:szCs w:val="22"/>
+                <w:lang w:val="en-US"/>
+              </w:rPr>
+              <w:t>d</w:t>
+            </w:r>
+            <w:r>
+              <w:rPr>
+                <w:sz w:val="22"/>
+                <w:szCs w:val="22"/>
+                <w:lang w:val="en-US"/>
+              </w:rPr>
+              <w:t xml:space="preserve">ata. Specifically, making a historical review, </w:t>
+            </w:r>
+            <w:r>
+              <w:rPr>
+                <w:sz w:val="22"/>
+                <w:szCs w:val="22"/>
+                <w:lang w:val="en-US"/>
+              </w:rPr>
+              <w:t xml:space="preserve">the article </w:t>
+            </w:r>
+            <w:r>
+              <w:rPr>
+                <w:sz w:val="22"/>
+                <w:szCs w:val="22"/>
+                <w:lang w:val="en-US"/>
+              </w:rPr>
+              <w:t xml:space="preserve">points out that as the hardware </w:t>
+            </w:r>
+            <w:r>
+              <w:rPr>
+                <w:sz w:val="22"/>
+                <w:szCs w:val="22"/>
+                <w:lang w:val="en-US"/>
+              </w:rPr>
+              <w:t xml:space="preserve">and software </w:t>
+            </w:r>
+            <w:r>
+              <w:rPr>
+                <w:sz w:val="22"/>
+                <w:szCs w:val="22"/>
+                <w:lang w:val="en-US"/>
+              </w:rPr>
+              <w:t>development was increasing, so did the</w:t>
+            </w:r>
+            <w:r>
+              <w:rPr>
+                <w:sz w:val="22"/>
+                <w:szCs w:val="22"/>
+                <w:lang w:val="en-US"/>
+              </w:rPr>
+              <w:t>ir</w:t>
+            </w:r>
+            <w:r>
+              <w:rPr>
+                <w:sz w:val="22"/>
+                <w:szCs w:val="22"/>
+                <w:lang w:val="en-US"/>
+              </w:rPr>
+              <w:t xml:space="preserve"> complexity. </w:t>
+            </w:r>
+            <w:r>
+              <w:rPr>
+                <w:rFonts w:eastAsia="Times New Roman" w:cs="Times New Roman"/>
+                <w:color w:val="auto"/>
+                <w:kern w:val="0"/>
+                <w:sz w:val="22"/>
+                <w:szCs w:val="22"/>
+                <w:lang w:val="en-US" w:eastAsia="el-GR" w:bidi="ar-SA"/>
+              </w:rPr>
+              <w:t>Consequently</w:t>
+            </w:r>
+            <w:r>
+              <w:rPr>
+                <w:sz w:val="22"/>
+                <w:szCs w:val="22"/>
+                <w:lang w:val="en-US"/>
+              </w:rPr>
+              <w:t xml:space="preserve">, </w:t>
+            </w:r>
+            <w:r>
+              <w:rPr>
+                <w:sz w:val="22"/>
+                <w:szCs w:val="22"/>
+                <w:lang w:val="en-US"/>
+              </w:rPr>
+              <w:t xml:space="preserve">since the amount of data </w:t>
+            </w:r>
+            <w:r>
+              <w:rPr>
+                <w:rFonts w:eastAsia="Times New Roman" w:cs="Times New Roman"/>
+                <w:color w:val="auto"/>
+                <w:kern w:val="0"/>
+                <w:sz w:val="22"/>
+                <w:szCs w:val="22"/>
+                <w:lang w:val="en-US" w:eastAsia="el-GR" w:bidi="ar-SA"/>
+              </w:rPr>
+              <w:t>is</w:t>
+            </w:r>
+            <w:r>
+              <w:rPr>
+                <w:sz w:val="22"/>
+                <w:szCs w:val="22"/>
+                <w:lang w:val="en-US"/>
+              </w:rPr>
+              <w:t xml:space="preserve"> increas</w:t>
+            </w:r>
+            <w:r>
+              <w:rPr>
+                <w:sz w:val="22"/>
+                <w:szCs w:val="22"/>
+                <w:lang w:val="en-US"/>
+              </w:rPr>
+              <w:t>ing</w:t>
+            </w:r>
+            <w:r>
+              <w:rPr>
+                <w:rFonts w:eastAsia="Times New Roman" w:cs="Times New Roman"/>
+                <w:color w:val="auto"/>
+                <w:kern w:val="0"/>
+                <w:sz w:val="22"/>
+                <w:szCs w:val="22"/>
+                <w:lang w:val="en-US" w:eastAsia="el-GR" w:bidi="ar-SA"/>
+              </w:rPr>
+              <w:t>,</w:t>
+            </w:r>
+            <w:r>
+              <w:rPr>
+                <w:sz w:val="22"/>
+                <w:szCs w:val="22"/>
+                <w:lang w:val="en-US"/>
+              </w:rPr>
+              <w:t xml:space="preserve"> the complexity of managing and maintaining them is getting gradually more </w:t>
+            </w:r>
+            <w:r>
+              <w:rPr>
+                <w:sz w:val="22"/>
+                <w:szCs w:val="22"/>
+                <w:lang w:val="en-US"/>
+              </w:rPr>
+              <w:t>difficult.</w:t>
+            </w:r>
+          </w:p>
+          <w:p>
+            <w:pPr>
+              <w:pStyle w:val="Normal"/>
+              <w:widowControl w:val="false"/>
+              <w:spacing w:before="120" w:after="0"/>
+              <w:rPr>
+                <w:sz w:val="22"/>
+                <w:szCs w:val="22"/>
+                <w:lang w:val="en-US"/>
+              </w:rPr>
+            </w:pPr>
+            <w:r>
+              <w:rPr>
+                <w:sz w:val="22"/>
+                <w:szCs w:val="22"/>
+                <w:lang w:val="en-US"/>
+              </w:rPr>
+              <w:t xml:space="preserve">The author believes that modern start-ups are less inclined to treat data engineering carefully because they are focused on software development which will </w:t>
+            </w:r>
+            <w:r>
+              <w:rPr>
+                <w:sz w:val="22"/>
+                <w:szCs w:val="22"/>
+                <w:lang w:val="en-US"/>
+              </w:rPr>
+              <w:t xml:space="preserve">quickly </w:t>
+            </w:r>
+            <w:r>
+              <w:rPr>
+                <w:rFonts w:eastAsia="Times New Roman" w:cs="Times New Roman"/>
+                <w:color w:val="auto"/>
+                <w:kern w:val="0"/>
+                <w:sz w:val="22"/>
+                <w:szCs w:val="22"/>
+                <w:lang w:val="en-US" w:eastAsia="el-GR" w:bidi="ar-SA"/>
+              </w:rPr>
+              <w:t>result in a profit</w:t>
+            </w:r>
+            <w:r>
+              <w:rPr>
+                <w:sz w:val="22"/>
+                <w:szCs w:val="22"/>
+                <w:lang w:val="en-US"/>
+              </w:rPr>
+              <w:t>. Data engineering, although important, do not have an impact immediately and th</w:t>
+            </w:r>
+            <w:r>
+              <w:rPr>
+                <w:sz w:val="22"/>
+                <w:szCs w:val="22"/>
+                <w:lang w:val="en-US"/>
+              </w:rPr>
+              <w:t>e</w:t>
+            </w:r>
+            <w:r>
+              <w:rPr>
+                <w:sz w:val="22"/>
+                <w:szCs w:val="22"/>
+                <w:lang w:val="en-US"/>
+              </w:rPr>
+              <w:t>refore is neglected.</w:t>
+            </w:r>
+          </w:p>
+          <w:p>
+            <w:pPr>
+              <w:pStyle w:val="Normal"/>
+              <w:widowControl w:val="false"/>
+              <w:spacing w:before="120" w:after="0"/>
+              <w:rPr>
+                <w:sz w:val="22"/>
+                <w:szCs w:val="22"/>
+                <w:lang w:val="en-US"/>
+              </w:rPr>
+            </w:pPr>
+            <w:r>
+              <w:rPr>
+                <w:sz w:val="22"/>
+                <w:szCs w:val="22"/>
+                <w:lang w:val="en-US"/>
+              </w:rPr>
+            </w:r>
+          </w:p>
           <w:p>
             <w:pPr>
               <w:pStyle w:val="Normal"/>
@@ -3240,7 +3578,7 @@
                 <w:szCs w:val="22"/>
                 <w:lang w:val="en-US"/>
               </w:rPr>
-              <w:t>set.seed(123)</w:t>
+              <w:t>&gt;set.seed(123)</w:t>
             </w:r>
           </w:p>
           <w:p>
@@ -3260,7 +3598,7 @@
                 <w:szCs w:val="22"/>
                 <w:lang w:val="en-US"/>
               </w:rPr>
-              <w:t>seeds_orig = read.csv('seeds_dataset.csv', header=T)</w:t>
+              <w:t>&gt;seeds_orig = read.csv('seeds_dataset.csv', header=T)</w:t>
             </w:r>
           </w:p>
           <w:p>
@@ -3319,7 +3657,7 @@
                 <w:szCs w:val="22"/>
                 <w:lang w:val="en-US"/>
               </w:rPr>
-              <w:t>rm_cols = which(colnames(seeds_orig) %in% c('seeID', 'seedType'))</w:t>
+              <w:t>&gt;rm_cols = which(colnames(seeds_orig) %in% c('seeID', 'seedType'))</w:t>
             </w:r>
           </w:p>
           <w:p>
@@ -3339,7 +3677,7 @@
                 <w:szCs w:val="22"/>
                 <w:lang w:val="en-US"/>
               </w:rPr>
-              <w:t>print(rm_cols)</w:t>
+              <w:t>&gt;print(rm_cols)</w:t>
             </w:r>
           </w:p>
           <w:p>
@@ -3379,7 +3717,7 @@
                 <w:szCs w:val="22"/>
                 <w:lang w:val="en-US"/>
               </w:rPr>
-              <w:t>seeds = seeds_orig[,-rm_cols] #seeds without seeID and seedType columns</w:t>
+              <w:t>&gt;seeds = seeds_orig[,-rm_cols] #seeds without seeID and seedType columns</w:t>
             </w:r>
           </w:p>
           <w:p>
@@ -3418,7 +3756,7 @@
                 <w:szCs w:val="22"/>
                 <w:lang w:val="en-US"/>
               </w:rPr>
-              <w:t>scseeds = scale(seeds) #scale seeds</w:t>
+              <w:t>&gt;scseeds = scale(seeds) #scale seeds</w:t>
             </w:r>
           </w:p>
           <w:p>
@@ -3438,7 +3776,7 @@
                 <w:szCs w:val="22"/>
                 <w:lang w:val="en-US"/>
               </w:rPr>
-              <w:t>print(class(scseeds)) #check the type of scseeds is a matrix</w:t>
+              <w:t>&gt;print(class(scseeds)) #check the type of scseeds is a matrix</w:t>
             </w:r>
           </w:p>
           <w:p>
@@ -3478,7 +3816,7 @@
                 <w:szCs w:val="22"/>
                 <w:lang w:val="en-US"/>
               </w:rPr>
-              <w:t>scseeds = as.data.frame(scseeds) #convert it to data frame</w:t>
+              <w:t>&gt;scseeds = as.data.frame(scseeds) #convert it to data frame</w:t>
             </w:r>
           </w:p>
           <w:p>
@@ -3517,7 +3855,7 @@
                 <w:szCs w:val="22"/>
                 <w:lang w:val="en-US"/>
               </w:rPr>
-              <w:t xml:space="preserve">print(sapply(scseeds, mean)) #indeed the mean is 0, (very close to zero due to rounding errors) for every attribute </w:t>
+              <w:t xml:space="preserve">&gt;print(sapply(scseeds, mean)) #indeed the mean is 0, (very close to zero due to rounding errors) for every attribute </w:t>
             </w:r>
           </w:p>
           <w:p>
@@ -3697,7 +4035,7 @@
                 <w:szCs w:val="22"/>
                 <w:lang w:val="en-US"/>
               </w:rPr>
-              <w:t>print(sapply(scseeds, sd)) #indeed the standard deviation is 1 for every attribute</w:t>
+              <w:t>&gt;print(sapply(scseeds, sd)) #indeed the standard deviation is 1 for every attribute</w:t>
             </w:r>
           </w:p>
           <w:p>
@@ -3717,7 +4055,7 @@
                 <w:szCs w:val="22"/>
                 <w:lang w:val="en-US"/>
               </w:rPr>
-              <w:t xml:space="preserve">print(sapply(scseeds, sd)) </w:t>
+              <w:t xml:space="preserve">&gt;print(sapply(scseeds, sd)) </w:t>
             </w:r>
           </w:p>
           <w:p>
@@ -3897,7 +4235,7 @@
                 <w:szCs w:val="22"/>
                 <w:lang w:val="en-US"/>
               </w:rPr>
-              <w:t xml:space="preserve">c = kmeans(scseeds, 3) #apply kmeans algorithm to scseeds with 3 centers </w:t>
+              <w:t xml:space="preserve">&gt;c = kmeans(scseeds, 3) #apply kmeans algorithm to scseeds with 3 centers </w:t>
             </w:r>
           </w:p>
           <w:p>
@@ -3956,7 +4294,7 @@
                 <w:szCs w:val="22"/>
                 <w:lang w:val="en-US"/>
               </w:rPr>
-              <w:t>print(round(c$centers[,'perimeter'],3))</w:t>
+              <w:t>&gt;print(round(c$centers[,'perimeter'],3))</w:t>
             </w:r>
           </w:p>
           <w:p>
@@ -4052,7 +4390,7 @@
                 <w:szCs w:val="22"/>
                 <w:lang w:val="en-US"/>
               </w:rPr>
-              <w:t>print(c$cluster[c(9,55,189)])</w:t>
+              <w:t>&gt;print(c$cluster[c(9,55,189)])</w:t>
             </w:r>
           </w:p>
           <w:p>
@@ -4112,7 +4450,7 @@
                 <w:szCs w:val="22"/>
                 <w:lang w:val="en-US"/>
               </w:rPr>
-              <w:t>print(round(dist(c$centers, method='euclidean'),3))</w:t>
+              <w:t>&gt;print(round(dist(c$centers, method='euclidean'),3))</w:t>
             </w:r>
           </w:p>
           <w:p>
@@ -4711,7 +5049,7 @@
           <mc:Choice Requires="wps">
             <w:drawing>
               <wp:inline distT="0" distB="7620" distL="0" distR="15875" wp14:anchorId="29986B5D">
-                <wp:extent cx="3249930" cy="1366520"/>
+                <wp:extent cx="3250565" cy="1367155"/>
                 <wp:effectExtent l="0" t="0" r="15875" b="7620"/>
                 <wp:docPr id="1" name="Shape1"/>
                 <a:graphic xmlns:a="http://schemas.openxmlformats.org/drawingml/2006/main">
@@ -4721,7 +5059,7 @@
                       <wps:spPr>
                         <a:xfrm>
                           <a:off x="0" y="0"/>
-                          <a:ext cx="3249360" cy="1365840"/>
+                          <a:ext cx="3250080" cy="1366560"/>
                         </a:xfrm>
                         <a:prstGeom prst="rect">
                           <a:avLst/>
@@ -5333,7 +5671,7 @@
           </mc:Choice>
           <mc:Fallback>
             <w:pict>
-              <v:rect id="shape_0" ID="Shape1" fillcolor="white" stroked="t" style="position:absolute;margin-left:0pt;margin-top:-108.2pt;width:255.8pt;height:107.5pt;mso-wrap-style:none;v-text-anchor:middle;mso-position-vertical:top" wp14:anchorId="29986B5D">
+              <v:rect id="shape_0" ID="Shape1" fillcolor="white" stroked="t" style="position:absolute;margin-left:0pt;margin-top:-108.25pt;width:255.85pt;height:107.55pt;mso-wrap-style:none;v-text-anchor:middle;mso-position-vertical:top" wp14:anchorId="29986B5D">
                 <v:fill o:detectmouseclick="t" type="solid" color2="black"/>
                 <v:stroke color="black" weight="9360" joinstyle="miter" endcap="flat"/>
                 <v:textbox>
@@ -5982,7 +6320,7 @@
                 <wp:positionV relativeFrom="paragraph">
                   <wp:posOffset>-635</wp:posOffset>
                 </wp:positionV>
-                <wp:extent cx="2687955" cy="382905"/>
+                <wp:extent cx="2688590" cy="383540"/>
                 <wp:effectExtent l="0" t="0" r="19050" b="12700"/>
                 <wp:wrapNone/>
                 <wp:docPr id="3" name="Πλαίσιο κειμένου 6"/>
@@ -5993,7 +6331,7 @@
                       <wps:spPr>
                         <a:xfrm>
                           <a:off x="0" y="0"/>
-                          <a:ext cx="2687400" cy="382320"/>
+                          <a:ext cx="2688120" cy="383040"/>
                         </a:xfrm>
                         <a:prstGeom prst="rect">
                           <a:avLst/>
@@ -6071,7 +6409,7 @@
           </mc:Choice>
           <mc:Fallback>
             <w:pict>
-              <v:rect id="shape_0" ID="Πλαίσιο κειμένου 6" fillcolor="white" stroked="t" style="position:absolute;margin-left:0pt;margin-top:-0.05pt;width:211.55pt;height:30.05pt;mso-wrap-style:square;v-text-anchor:top" wp14:anchorId="7460A94F">
+              <v:rect id="shape_0" ID="Πλαίσιο κειμένου 6" fillcolor="white" stroked="t" style="position:absolute;margin-left:0pt;margin-top:-0.05pt;width:211.6pt;height:30.1pt;mso-wrap-style:square;v-text-anchor:top" wp14:anchorId="7460A94F">
                 <v:fill o:detectmouseclick="t" type="solid" color2="black"/>
                 <v:stroke color="black" weight="6480" joinstyle="round" endcap="flat"/>
                 <v:textbox>
@@ -6186,7 +6524,7 @@
                 <wp:positionV relativeFrom="paragraph">
                   <wp:posOffset>-635</wp:posOffset>
                 </wp:positionV>
-                <wp:extent cx="2687955" cy="382905"/>
+                <wp:extent cx="2688590" cy="383540"/>
                 <wp:effectExtent l="0" t="0" r="19050" b="12700"/>
                 <wp:wrapNone/>
                 <wp:docPr id="5" name="Πλαίσιο κειμένου 8"/>
@@ -6197,7 +6535,7 @@
                       <wps:spPr>
                         <a:xfrm>
                           <a:off x="0" y="0"/>
-                          <a:ext cx="2687400" cy="382320"/>
+                          <a:ext cx="2688120" cy="383040"/>
                         </a:xfrm>
                         <a:prstGeom prst="rect">
                           <a:avLst/>
@@ -6275,7 +6613,7 @@
           </mc:Choice>
           <mc:Fallback>
             <w:pict>
-              <v:rect id="shape_0" ID="Πλαίσιο κειμένου 8" fillcolor="white" stroked="t" style="position:absolute;margin-left:0pt;margin-top:-0.05pt;width:211.55pt;height:30.05pt;mso-wrap-style:square;v-text-anchor:top" wp14:anchorId="461B7230">
+              <v:rect id="shape_0" ID="Πλαίσιο κειμένου 8" fillcolor="white" stroked="t" style="position:absolute;margin-left:0pt;margin-top:-0.05pt;width:211.6pt;height:30.1pt;mso-wrap-style:square;v-text-anchor:top" wp14:anchorId="461B7230">
                 <v:fill o:detectmouseclick="t" type="solid" color2="black"/>
                 <v:stroke color="black" weight="6480" joinstyle="round" endcap="flat"/>
                 <v:textbox>
@@ -6375,7 +6713,7 @@
           <w:szCs w:val="22"/>
           <w:lang w:val="en-US"/>
         </w:rPr>
-        <w:t>print(c$cluster)</w:t>
+        <w:t>&gt;print(c$cluster)</w:t>
       </w:r>
     </w:p>
     <w:p>
@@ -6679,172 +7017,172 @@
           <w:szCs w:val="22"/>
           <w:lang w:val="en-US"/>
         </w:rPr>
-        <w:t>rearranged_vector = vector(mode='integer', length=length(c$cluster))</w:t>
-      </w:r>
-    </w:p>
-    <w:p>
-      <w:pPr>
-        <w:pStyle w:val="Normal"/>
-        <w:pBdr>
-          <w:top w:val="single" w:sz="4" w:space="1" w:color="000000"/>
-          <w:left w:val="single" w:sz="4" w:space="4" w:color="000000"/>
-          <w:bottom w:val="single" w:sz="4" w:space="1" w:color="000000"/>
-          <w:right w:val="single" w:sz="4" w:space="4" w:color="000000"/>
-        </w:pBdr>
-        <w:rPr>
-          <w:sz w:val="22"/>
-          <w:szCs w:val="22"/>
-          <w:lang w:val="en-US"/>
-        </w:rPr>
-      </w:pPr>
-      <w:r>
-        <w:rPr>
-          <w:sz w:val="22"/>
-          <w:szCs w:val="22"/>
-          <w:lang w:val="en-US"/>
-        </w:rPr>
-      </w:r>
-    </w:p>
-    <w:p>
-      <w:pPr>
-        <w:pStyle w:val="Normal"/>
-        <w:pBdr>
-          <w:top w:val="single" w:sz="4" w:space="1" w:color="000000"/>
-          <w:left w:val="single" w:sz="4" w:space="4" w:color="000000"/>
-          <w:bottom w:val="single" w:sz="4" w:space="1" w:color="000000"/>
-          <w:right w:val="single" w:sz="4" w:space="4" w:color="000000"/>
-        </w:pBdr>
-        <w:rPr>
-          <w:sz w:val="22"/>
-          <w:szCs w:val="22"/>
-          <w:lang w:val="en-US"/>
-        </w:rPr>
-      </w:pPr>
-      <w:r>
-        <w:rPr>
-          <w:sz w:val="22"/>
-          <w:szCs w:val="22"/>
-          <w:lang w:val="en-US"/>
-        </w:rPr>
-      </w:r>
-    </w:p>
-    <w:p>
-      <w:pPr>
-        <w:pStyle w:val="Normal"/>
-        <w:pBdr>
-          <w:top w:val="single" w:sz="4" w:space="1" w:color="000000"/>
-          <w:left w:val="single" w:sz="4" w:space="4" w:color="000000"/>
-          <w:bottom w:val="single" w:sz="4" w:space="1" w:color="000000"/>
-          <w:right w:val="single" w:sz="4" w:space="4" w:color="000000"/>
-        </w:pBdr>
-        <w:rPr>
-          <w:sz w:val="22"/>
-          <w:szCs w:val="22"/>
-          <w:lang w:val="en-US"/>
-        </w:rPr>
-      </w:pPr>
-      <w:r>
-        <w:rPr>
-          <w:sz w:val="22"/>
-          <w:szCs w:val="22"/>
-          <w:lang w:val="en-US"/>
-        </w:rPr>
-        <w:t>rearranged_vector = vector(mode='integer', length=length(c$cluster))</w:t>
-      </w:r>
-    </w:p>
-    <w:p>
-      <w:pPr>
-        <w:pStyle w:val="Normal"/>
-        <w:pBdr>
-          <w:top w:val="single" w:sz="4" w:space="1" w:color="000000"/>
-          <w:left w:val="single" w:sz="4" w:space="4" w:color="000000"/>
-          <w:bottom w:val="single" w:sz="4" w:space="1" w:color="000000"/>
-          <w:right w:val="single" w:sz="4" w:space="4" w:color="000000"/>
-        </w:pBdr>
-        <w:rPr>
-          <w:sz w:val="22"/>
-          <w:szCs w:val="22"/>
-          <w:lang w:val="en-US"/>
-        </w:rPr>
-      </w:pPr>
-      <w:r>
-        <w:rPr>
-          <w:sz w:val="22"/>
-          <w:szCs w:val="22"/>
-          <w:lang w:val="en-US"/>
-        </w:rPr>
-      </w:r>
-    </w:p>
-    <w:p>
-      <w:pPr>
-        <w:pStyle w:val="Normal"/>
-        <w:pBdr>
-          <w:top w:val="single" w:sz="4" w:space="1" w:color="000000"/>
-          <w:left w:val="single" w:sz="4" w:space="4" w:color="000000"/>
-          <w:bottom w:val="single" w:sz="4" w:space="1" w:color="000000"/>
-          <w:right w:val="single" w:sz="4" w:space="4" w:color="000000"/>
-        </w:pBdr>
-        <w:rPr>
-          <w:sz w:val="22"/>
-          <w:szCs w:val="22"/>
-          <w:lang w:val="en-US"/>
-        </w:rPr>
-      </w:pPr>
-      <w:r>
-        <w:rPr>
-          <w:sz w:val="22"/>
-          <w:szCs w:val="22"/>
-          <w:lang w:val="en-US"/>
-        </w:rPr>
-        <w:t>rearranged_vector[c$cluster==2] =1</w:t>
-      </w:r>
-    </w:p>
-    <w:p>
-      <w:pPr>
-        <w:pStyle w:val="Normal"/>
-        <w:pBdr>
-          <w:top w:val="single" w:sz="4" w:space="1" w:color="000000"/>
-          <w:left w:val="single" w:sz="4" w:space="4" w:color="000000"/>
-          <w:bottom w:val="single" w:sz="4" w:space="1" w:color="000000"/>
-          <w:right w:val="single" w:sz="4" w:space="4" w:color="000000"/>
-        </w:pBdr>
-        <w:rPr>
-          <w:sz w:val="22"/>
-          <w:szCs w:val="22"/>
-          <w:lang w:val="en-US"/>
-        </w:rPr>
-      </w:pPr>
-      <w:r>
-        <w:rPr>
-          <w:sz w:val="22"/>
-          <w:szCs w:val="22"/>
-          <w:lang w:val="en-US"/>
-        </w:rPr>
-        <w:t>rearranged_vector[c$cluster==1] =2</w:t>
-      </w:r>
-    </w:p>
-    <w:p>
-      <w:pPr>
-        <w:pStyle w:val="Normal"/>
-        <w:pBdr>
-          <w:top w:val="single" w:sz="4" w:space="1" w:color="000000"/>
-          <w:left w:val="single" w:sz="4" w:space="4" w:color="000000"/>
-          <w:bottom w:val="single" w:sz="4" w:space="1" w:color="000000"/>
-          <w:right w:val="single" w:sz="4" w:space="4" w:color="000000"/>
-        </w:pBdr>
-        <w:rPr>
-          <w:sz w:val="22"/>
-          <w:szCs w:val="22"/>
-          <w:lang w:val="en-US"/>
-        </w:rPr>
-      </w:pPr>
-      <w:r>
-        <w:rPr>
-          <w:sz w:val="22"/>
-          <w:szCs w:val="22"/>
-          <w:lang w:val="en-US"/>
-        </w:rPr>
-        <w:t>rearranged_vector[c$cluster==3] =3</w:t>
+        <w:t>&gt;rearranged_vector = vector(mode='integer', length=length(c$cluster))</w:t>
+      </w:r>
+    </w:p>
+    <w:p>
+      <w:pPr>
+        <w:pStyle w:val="Normal"/>
+        <w:pBdr>
+          <w:top w:val="single" w:sz="4" w:space="1" w:color="000000"/>
+          <w:left w:val="single" w:sz="4" w:space="4" w:color="000000"/>
+          <w:bottom w:val="single" w:sz="4" w:space="1" w:color="000000"/>
+          <w:right w:val="single" w:sz="4" w:space="4" w:color="000000"/>
+        </w:pBdr>
+        <w:rPr>
+          <w:sz w:val="22"/>
+          <w:szCs w:val="22"/>
+          <w:lang w:val="en-US"/>
+        </w:rPr>
+      </w:pPr>
+      <w:r>
+        <w:rPr>
+          <w:sz w:val="22"/>
+          <w:szCs w:val="22"/>
+          <w:lang w:val="en-US"/>
+        </w:rPr>
+      </w:r>
+    </w:p>
+    <w:p>
+      <w:pPr>
+        <w:pStyle w:val="Normal"/>
+        <w:pBdr>
+          <w:top w:val="single" w:sz="4" w:space="1" w:color="000000"/>
+          <w:left w:val="single" w:sz="4" w:space="4" w:color="000000"/>
+          <w:bottom w:val="single" w:sz="4" w:space="1" w:color="000000"/>
+          <w:right w:val="single" w:sz="4" w:space="4" w:color="000000"/>
+        </w:pBdr>
+        <w:rPr>
+          <w:sz w:val="22"/>
+          <w:szCs w:val="22"/>
+          <w:lang w:val="en-US"/>
+        </w:rPr>
+      </w:pPr>
+      <w:r>
+        <w:rPr>
+          <w:sz w:val="22"/>
+          <w:szCs w:val="22"/>
+          <w:lang w:val="en-US"/>
+        </w:rPr>
+      </w:r>
+    </w:p>
+    <w:p>
+      <w:pPr>
+        <w:pStyle w:val="Normal"/>
+        <w:pBdr>
+          <w:top w:val="single" w:sz="4" w:space="1" w:color="000000"/>
+          <w:left w:val="single" w:sz="4" w:space="4" w:color="000000"/>
+          <w:bottom w:val="single" w:sz="4" w:space="1" w:color="000000"/>
+          <w:right w:val="single" w:sz="4" w:space="4" w:color="000000"/>
+        </w:pBdr>
+        <w:rPr>
+          <w:sz w:val="22"/>
+          <w:szCs w:val="22"/>
+          <w:lang w:val="en-US"/>
+        </w:rPr>
+      </w:pPr>
+      <w:r>
+        <w:rPr>
+          <w:sz w:val="22"/>
+          <w:szCs w:val="22"/>
+          <w:lang w:val="en-US"/>
+        </w:rPr>
+        <w:t>&gt;rearranged_vector = vector(mode='integer', length=length(c$cluster))</w:t>
+      </w:r>
+    </w:p>
+    <w:p>
+      <w:pPr>
+        <w:pStyle w:val="Normal"/>
+        <w:pBdr>
+          <w:top w:val="single" w:sz="4" w:space="1" w:color="000000"/>
+          <w:left w:val="single" w:sz="4" w:space="4" w:color="000000"/>
+          <w:bottom w:val="single" w:sz="4" w:space="1" w:color="000000"/>
+          <w:right w:val="single" w:sz="4" w:space="4" w:color="000000"/>
+        </w:pBdr>
+        <w:rPr>
+          <w:sz w:val="22"/>
+          <w:szCs w:val="22"/>
+          <w:lang w:val="en-US"/>
+        </w:rPr>
+      </w:pPr>
+      <w:r>
+        <w:rPr>
+          <w:sz w:val="22"/>
+          <w:szCs w:val="22"/>
+          <w:lang w:val="en-US"/>
+        </w:rPr>
+      </w:r>
+    </w:p>
+    <w:p>
+      <w:pPr>
+        <w:pStyle w:val="Normal"/>
+        <w:pBdr>
+          <w:top w:val="single" w:sz="4" w:space="1" w:color="000000"/>
+          <w:left w:val="single" w:sz="4" w:space="4" w:color="000000"/>
+          <w:bottom w:val="single" w:sz="4" w:space="1" w:color="000000"/>
+          <w:right w:val="single" w:sz="4" w:space="4" w:color="000000"/>
+        </w:pBdr>
+        <w:rPr>
+          <w:sz w:val="22"/>
+          <w:szCs w:val="22"/>
+          <w:lang w:val="en-US"/>
+        </w:rPr>
+      </w:pPr>
+      <w:r>
+        <w:rPr>
+          <w:sz w:val="22"/>
+          <w:szCs w:val="22"/>
+          <w:lang w:val="en-US"/>
+        </w:rPr>
+        <w:t>&gt;rearranged_vector[c$cluster==2] =1</w:t>
+      </w:r>
+    </w:p>
+    <w:p>
+      <w:pPr>
+        <w:pStyle w:val="Normal"/>
+        <w:pBdr>
+          <w:top w:val="single" w:sz="4" w:space="1" w:color="000000"/>
+          <w:left w:val="single" w:sz="4" w:space="4" w:color="000000"/>
+          <w:bottom w:val="single" w:sz="4" w:space="1" w:color="000000"/>
+          <w:right w:val="single" w:sz="4" w:space="4" w:color="000000"/>
+        </w:pBdr>
+        <w:rPr>
+          <w:sz w:val="22"/>
+          <w:szCs w:val="22"/>
+          <w:lang w:val="en-US"/>
+        </w:rPr>
+      </w:pPr>
+      <w:r>
+        <w:rPr>
+          <w:sz w:val="22"/>
+          <w:szCs w:val="22"/>
+          <w:lang w:val="en-US"/>
+        </w:rPr>
+        <w:t>&gt;rearranged_vector[c$cluster==1] =2</w:t>
+      </w:r>
+    </w:p>
+    <w:p>
+      <w:pPr>
+        <w:pStyle w:val="Normal"/>
+        <w:pBdr>
+          <w:top w:val="single" w:sz="4" w:space="1" w:color="000000"/>
+          <w:left w:val="single" w:sz="4" w:space="4" w:color="000000"/>
+          <w:bottom w:val="single" w:sz="4" w:space="1" w:color="000000"/>
+          <w:right w:val="single" w:sz="4" w:space="4" w:color="000000"/>
+        </w:pBdr>
+        <w:rPr>
+          <w:sz w:val="22"/>
+          <w:szCs w:val="22"/>
+          <w:lang w:val="en-US"/>
+        </w:rPr>
+      </w:pPr>
+      <w:r>
+        <w:rPr>
+          <w:sz w:val="22"/>
+          <w:szCs w:val="22"/>
+          <w:lang w:val="en-US"/>
+        </w:rPr>
+        <w:t>&gt;rearranged_vector[c$cluster==3] =3</w:t>
       </w:r>
     </w:p>
     <w:p>
@@ -6915,149 +7253,149 @@
           <w:szCs w:val="22"/>
           <w:lang w:val="en-US"/>
         </w:rPr>
-        <w:t>library('caret')</w:t>
-      </w:r>
-    </w:p>
-    <w:p>
-      <w:pPr>
-        <w:pStyle w:val="Normal"/>
-        <w:pBdr>
-          <w:top w:val="single" w:sz="4" w:space="1" w:color="000000"/>
-          <w:left w:val="single" w:sz="4" w:space="4" w:color="000000"/>
-          <w:bottom w:val="single" w:sz="4" w:space="1" w:color="000000"/>
-          <w:right w:val="single" w:sz="4" w:space="4" w:color="000000"/>
-        </w:pBdr>
-        <w:rPr>
-          <w:sz w:val="22"/>
-          <w:szCs w:val="22"/>
-          <w:lang w:val="en-US"/>
-        </w:rPr>
-      </w:pPr>
-      <w:r>
-        <w:rPr>
-          <w:sz w:val="22"/>
-          <w:szCs w:val="22"/>
-          <w:lang w:val="en-US"/>
-        </w:rPr>
-      </w:r>
-    </w:p>
-    <w:p>
-      <w:pPr>
-        <w:pStyle w:val="Normal"/>
-        <w:pBdr>
-          <w:top w:val="single" w:sz="4" w:space="1" w:color="000000"/>
-          <w:left w:val="single" w:sz="4" w:space="4" w:color="000000"/>
-          <w:bottom w:val="single" w:sz="4" w:space="1" w:color="000000"/>
-          <w:right w:val="single" w:sz="4" w:space="4" w:color="000000"/>
-        </w:pBdr>
-        <w:rPr>
-          <w:sz w:val="22"/>
-          <w:szCs w:val="22"/>
-          <w:lang w:val="en-US"/>
-        </w:rPr>
-      </w:pPr>
-      <w:r>
-        <w:rPr>
-          <w:sz w:val="22"/>
-          <w:szCs w:val="22"/>
-          <w:lang w:val="en-US"/>
-        </w:rPr>
-        <w:t>seedTypeFactor = factor(seeds_orig$seedType)</w:t>
-      </w:r>
-    </w:p>
-    <w:p>
-      <w:pPr>
-        <w:pStyle w:val="Normal"/>
-        <w:pBdr>
-          <w:top w:val="single" w:sz="4" w:space="1" w:color="000000"/>
-          <w:left w:val="single" w:sz="4" w:space="4" w:color="000000"/>
-          <w:bottom w:val="single" w:sz="4" w:space="1" w:color="000000"/>
-          <w:right w:val="single" w:sz="4" w:space="4" w:color="000000"/>
-        </w:pBdr>
-        <w:rPr>
-          <w:sz w:val="22"/>
-          <w:szCs w:val="22"/>
-          <w:lang w:val="en-US"/>
-        </w:rPr>
-      </w:pPr>
-      <w:r>
-        <w:rPr>
-          <w:sz w:val="22"/>
-          <w:szCs w:val="22"/>
-          <w:lang w:val="en-US"/>
-        </w:rPr>
-        <w:t>clusterFactor = factor(rearranged_vector)</w:t>
-      </w:r>
-    </w:p>
-    <w:p>
-      <w:pPr>
-        <w:pStyle w:val="Normal"/>
-        <w:pBdr>
-          <w:top w:val="single" w:sz="4" w:space="1" w:color="000000"/>
-          <w:left w:val="single" w:sz="4" w:space="4" w:color="000000"/>
-          <w:bottom w:val="single" w:sz="4" w:space="1" w:color="000000"/>
-          <w:right w:val="single" w:sz="4" w:space="4" w:color="000000"/>
-        </w:pBdr>
-        <w:rPr>
-          <w:sz w:val="22"/>
-          <w:szCs w:val="22"/>
-          <w:lang w:val="en-US"/>
-        </w:rPr>
-      </w:pPr>
-      <w:r>
-        <w:rPr>
-          <w:sz w:val="22"/>
-          <w:szCs w:val="22"/>
-          <w:lang w:val="en-US"/>
-        </w:rPr>
-      </w:r>
-    </w:p>
-    <w:p>
-      <w:pPr>
-        <w:pStyle w:val="Normal"/>
-        <w:pBdr>
-          <w:top w:val="single" w:sz="4" w:space="1" w:color="000000"/>
-          <w:left w:val="single" w:sz="4" w:space="4" w:color="000000"/>
-          <w:bottom w:val="single" w:sz="4" w:space="1" w:color="000000"/>
-          <w:right w:val="single" w:sz="4" w:space="4" w:color="000000"/>
-        </w:pBdr>
-        <w:rPr>
-          <w:sz w:val="22"/>
-          <w:szCs w:val="22"/>
-          <w:lang w:val="en-US"/>
-        </w:rPr>
-      </w:pPr>
-      <w:r>
-        <w:rPr>
-          <w:sz w:val="22"/>
-          <w:szCs w:val="22"/>
-          <w:lang w:val="en-US"/>
-        </w:rPr>
-        <w:t>conf = confusionMatrix(data=clusterFactor, reference=seedTypeFactor)</w:t>
-      </w:r>
-    </w:p>
-    <w:p>
-      <w:pPr>
-        <w:pStyle w:val="Normal"/>
-        <w:pBdr>
-          <w:top w:val="single" w:sz="4" w:space="1" w:color="000000"/>
-          <w:left w:val="single" w:sz="4" w:space="4" w:color="000000"/>
-          <w:bottom w:val="single" w:sz="4" w:space="1" w:color="000000"/>
-          <w:right w:val="single" w:sz="4" w:space="4" w:color="000000"/>
-        </w:pBdr>
-        <w:rPr>
-          <w:sz w:val="22"/>
-          <w:szCs w:val="22"/>
-          <w:lang w:val="en-US"/>
-        </w:rPr>
-      </w:pPr>
-      <w:r>
-        <w:rPr>
-          <w:sz w:val="22"/>
-          <w:szCs w:val="22"/>
-          <w:lang w:val="en-US"/>
-        </w:rPr>
-        <w:t>print(conf$table)</w:t>
+        <w:t>&gt;library('caret')</w:t>
+      </w:r>
+    </w:p>
+    <w:p>
+      <w:pPr>
+        <w:pStyle w:val="Normal"/>
+        <w:pBdr>
+          <w:top w:val="single" w:sz="4" w:space="1" w:color="000000"/>
+          <w:left w:val="single" w:sz="4" w:space="4" w:color="000000"/>
+          <w:bottom w:val="single" w:sz="4" w:space="1" w:color="000000"/>
+          <w:right w:val="single" w:sz="4" w:space="4" w:color="000000"/>
+        </w:pBdr>
+        <w:rPr>
+          <w:sz w:val="22"/>
+          <w:szCs w:val="22"/>
+          <w:lang w:val="en-US"/>
+        </w:rPr>
+      </w:pPr>
+      <w:r>
+        <w:rPr>
+          <w:sz w:val="22"/>
+          <w:szCs w:val="22"/>
+          <w:lang w:val="en-US"/>
+        </w:rPr>
+      </w:r>
+    </w:p>
+    <w:p>
+      <w:pPr>
+        <w:pStyle w:val="Normal"/>
+        <w:pBdr>
+          <w:top w:val="single" w:sz="4" w:space="1" w:color="000000"/>
+          <w:left w:val="single" w:sz="4" w:space="4" w:color="000000"/>
+          <w:bottom w:val="single" w:sz="4" w:space="1" w:color="000000"/>
+          <w:right w:val="single" w:sz="4" w:space="4" w:color="000000"/>
+        </w:pBdr>
+        <w:rPr>
+          <w:sz w:val="22"/>
+          <w:szCs w:val="22"/>
+          <w:lang w:val="en-US"/>
+        </w:rPr>
+      </w:pPr>
+      <w:r>
+        <w:rPr>
+          <w:sz w:val="22"/>
+          <w:szCs w:val="22"/>
+          <w:lang w:val="en-US"/>
+        </w:rPr>
+        <w:t>&gt;seedTypeFactor = factor(seeds_orig$seedType)</w:t>
+      </w:r>
+    </w:p>
+    <w:p>
+      <w:pPr>
+        <w:pStyle w:val="Normal"/>
+        <w:pBdr>
+          <w:top w:val="single" w:sz="4" w:space="1" w:color="000000"/>
+          <w:left w:val="single" w:sz="4" w:space="4" w:color="000000"/>
+          <w:bottom w:val="single" w:sz="4" w:space="1" w:color="000000"/>
+          <w:right w:val="single" w:sz="4" w:space="4" w:color="000000"/>
+        </w:pBdr>
+        <w:rPr>
+          <w:sz w:val="22"/>
+          <w:szCs w:val="22"/>
+          <w:lang w:val="en-US"/>
+        </w:rPr>
+      </w:pPr>
+      <w:r>
+        <w:rPr>
+          <w:sz w:val="22"/>
+          <w:szCs w:val="22"/>
+          <w:lang w:val="en-US"/>
+        </w:rPr>
+        <w:t>&gt;clusterFactor = factor(rearranged_vector)</w:t>
+      </w:r>
+    </w:p>
+    <w:p>
+      <w:pPr>
+        <w:pStyle w:val="Normal"/>
+        <w:pBdr>
+          <w:top w:val="single" w:sz="4" w:space="1" w:color="000000"/>
+          <w:left w:val="single" w:sz="4" w:space="4" w:color="000000"/>
+          <w:bottom w:val="single" w:sz="4" w:space="1" w:color="000000"/>
+          <w:right w:val="single" w:sz="4" w:space="4" w:color="000000"/>
+        </w:pBdr>
+        <w:rPr>
+          <w:sz w:val="22"/>
+          <w:szCs w:val="22"/>
+          <w:lang w:val="en-US"/>
+        </w:rPr>
+      </w:pPr>
+      <w:r>
+        <w:rPr>
+          <w:sz w:val="22"/>
+          <w:szCs w:val="22"/>
+          <w:lang w:val="en-US"/>
+        </w:rPr>
+      </w:r>
+    </w:p>
+    <w:p>
+      <w:pPr>
+        <w:pStyle w:val="Normal"/>
+        <w:pBdr>
+          <w:top w:val="single" w:sz="4" w:space="1" w:color="000000"/>
+          <w:left w:val="single" w:sz="4" w:space="4" w:color="000000"/>
+          <w:bottom w:val="single" w:sz="4" w:space="1" w:color="000000"/>
+          <w:right w:val="single" w:sz="4" w:space="4" w:color="000000"/>
+        </w:pBdr>
+        <w:rPr>
+          <w:sz w:val="22"/>
+          <w:szCs w:val="22"/>
+          <w:lang w:val="en-US"/>
+        </w:rPr>
+      </w:pPr>
+      <w:r>
+        <w:rPr>
+          <w:sz w:val="22"/>
+          <w:szCs w:val="22"/>
+          <w:lang w:val="en-US"/>
+        </w:rPr>
+        <w:t>&gt;conf = confusionMatrix(data=clusterFactor, reference=seedTypeFactor)</w:t>
+      </w:r>
+    </w:p>
+    <w:p>
+      <w:pPr>
+        <w:pStyle w:val="Normal"/>
+        <w:pBdr>
+          <w:top w:val="single" w:sz="4" w:space="1" w:color="000000"/>
+          <w:left w:val="single" w:sz="4" w:space="4" w:color="000000"/>
+          <w:bottom w:val="single" w:sz="4" w:space="1" w:color="000000"/>
+          <w:right w:val="single" w:sz="4" w:space="4" w:color="000000"/>
+        </w:pBdr>
+        <w:rPr>
+          <w:sz w:val="22"/>
+          <w:szCs w:val="22"/>
+          <w:lang w:val="en-US"/>
+        </w:rPr>
+      </w:pPr>
+      <w:r>
+        <w:rPr>
+          <w:sz w:val="22"/>
+          <w:szCs w:val="22"/>
+          <w:lang w:val="en-US"/>
+        </w:rPr>
+        <w:t>&gt;print(conf$table)</w:t>
       </w:r>
     </w:p>
     <w:p>
@@ -7644,7 +7982,6 @@
       </w:pPr>
       <w:r>
         <w:rPr>
-          <w:rFonts w:cs="Courier New" w:ascii="Courier New" w:hAnsi="Courier New"/>
           <w:sz w:val="22"/>
           <w:szCs w:val="22"/>
           <w:lang w:val="en-US"/>
@@ -7904,7 +8241,7 @@
                 <wp:positionV relativeFrom="paragraph">
                   <wp:posOffset>105410</wp:posOffset>
                 </wp:positionV>
-                <wp:extent cx="2782570" cy="382905"/>
+                <wp:extent cx="2783205" cy="383540"/>
                 <wp:effectExtent l="0" t="0" r="19050" b="12700"/>
                 <wp:wrapNone/>
                 <wp:docPr id="7" name="Πλαίσιο κειμένου 2"/>
@@ -7915,7 +8252,7 @@
                       <wps:spPr>
                         <a:xfrm>
                           <a:off x="0" y="0"/>
-                          <a:ext cx="2782080" cy="382320"/>
+                          <a:ext cx="2782440" cy="383040"/>
                         </a:xfrm>
                         <a:prstGeom prst="rect">
                           <a:avLst/>
@@ -7993,7 +8330,7 @@
           </mc:Choice>
           <mc:Fallback>
             <w:pict>
-              <v:rect id="shape_0" ID="Πλαίσιο κειμένου 2" fillcolor="white" stroked="t" style="position:absolute;margin-left:6pt;margin-top:8.3pt;width:219pt;height:30.05pt;mso-wrap-style:square;v-text-anchor:top" wp14:anchorId="7DE44EF5">
+              <v:rect id="shape_0" ID="Πλαίσιο κειμένου 2" fillcolor="white" stroked="t" style="position:absolute;margin-left:6pt;margin-top:8.3pt;width:219.05pt;height:30.1pt;mso-wrap-style:square;v-text-anchor:top" wp14:anchorId="7DE44EF5">
                 <v:fill o:detectmouseclick="t" type="solid" color2="black"/>
                 <v:stroke color="black" weight="6480" joinstyle="round" endcap="flat"/>
                 <v:textbox>
@@ -8108,7 +8445,7 @@
                 <wp:positionV relativeFrom="paragraph">
                   <wp:posOffset>96520</wp:posOffset>
                 </wp:positionV>
-                <wp:extent cx="2799715" cy="382905"/>
+                <wp:extent cx="2800350" cy="383540"/>
                 <wp:effectExtent l="0" t="0" r="19050" b="12700"/>
                 <wp:wrapNone/>
                 <wp:docPr id="9" name="Πλαίσιο κειμένου 5"/>
@@ -8119,7 +8456,7 @@
                       <wps:spPr>
                         <a:xfrm>
                           <a:off x="0" y="0"/>
-                          <a:ext cx="2799000" cy="382320"/>
+                          <a:ext cx="2799720" cy="383040"/>
                         </a:xfrm>
                         <a:prstGeom prst="rect">
                           <a:avLst/>
@@ -8197,7 +8534,7 @@
           </mc:Choice>
           <mc:Fallback>
             <w:pict>
-              <v:rect id="shape_0" ID="Πλαίσιο κειμένου 5" fillcolor="white" stroked="t" style="position:absolute;margin-left:8.4pt;margin-top:7.6pt;width:220.35pt;height:30.05pt;mso-wrap-style:square;v-text-anchor:top" wp14:anchorId="1B14BDBD">
+              <v:rect id="shape_0" ID="Πλαίσιο κειμένου 5" fillcolor="white" stroked="t" style="position:absolute;margin-left:8.4pt;margin-top:7.6pt;width:220.4pt;height:30.1pt;mso-wrap-style:square;v-text-anchor:top" wp14:anchorId="1B14BDBD">
                 <v:fill o:detectmouseclick="t" type="solid" color2="black"/>
                 <v:stroke color="black" weight="6480" joinstyle="round" endcap="flat"/>
                 <v:textbox>
@@ -8314,7 +8651,7 @@
                 <wp:positionV relativeFrom="paragraph">
                   <wp:posOffset>175895</wp:posOffset>
                 </wp:positionV>
-                <wp:extent cx="5135880" cy="535305"/>
+                <wp:extent cx="5136515" cy="535940"/>
                 <wp:effectExtent l="0" t="0" r="9525" b="12700"/>
                 <wp:wrapNone/>
                 <wp:docPr id="11" name="Πλαίσιο κειμένου 9"/>
@@ -8325,7 +8662,7 @@
                       <wps:spPr>
                         <a:xfrm>
                           <a:off x="0" y="0"/>
-                          <a:ext cx="5135400" cy="534600"/>
+                          <a:ext cx="5135760" cy="535320"/>
                         </a:xfrm>
                         <a:prstGeom prst="rect">
                           <a:avLst/>
@@ -8403,7 +8740,7 @@
           </mc:Choice>
           <mc:Fallback>
             <w:pict>
-              <v:rect id="shape_0" ID="Πλαίσιο κειμένου 9" fillcolor="white" stroked="t" style="position:absolute;margin-left:9pt;margin-top:13.85pt;width:404.3pt;height:42.05pt;mso-wrap-style:square;v-text-anchor:top" wp14:anchorId="09687CD7">
+              <v:rect id="shape_0" ID="Πλαίσιο κειμένου 9" fillcolor="white" stroked="t" style="position:absolute;margin-left:9pt;margin-top:13.85pt;width:404.35pt;height:42.1pt;mso-wrap-style:square;v-text-anchor:top" wp14:anchorId="09687CD7">
                 <v:fill o:detectmouseclick="t" type="solid" color2="black"/>
                 <v:stroke color="black" weight="6480" joinstyle="round" endcap="flat"/>
                 <v:textbox>
@@ -8535,7 +8872,7 @@
           <w:shd w:fill="auto" w:val="clear"/>
           <w:lang w:val="en-US"/>
         </w:rPr>
-        <w:t>library(cluster) #must be installed</w:t>
+        <w:t>&gt;library(cluster) #must be installed</w:t>
       </w:r>
     </w:p>
     <w:p>
@@ -8615,7 +8952,7 @@
           <w:shd w:fill="auto" w:val="clear"/>
           <w:lang w:val="en-US"/>
         </w:rPr>
-        <w:t>sil3 = silhouette(c$cluster, dist(scseeds))</w:t>
+        <w:t>&gt;sil3 = silhouette(c$cluster, dist(scseeds))</w:t>
       </w:r>
     </w:p>
     <w:p>
@@ -8669,7 +9006,7 @@
           <w:shd w:fill="auto" w:val="clear"/>
           <w:lang w:val="en-US"/>
         </w:rPr>
-        <w:t>print(round(mean(sil3[,3]),3))</w:t>
+        <w:t>&gt;print(round(mean(sil3[,3]),3))</w:t>
       </w:r>
     </w:p>
     <w:p>
@@ -8718,7 +9055,11 @@
         </w:rPr>
       </w:pPr>
       <w:r>
-        <w:rPr/>
+        <w:rPr>
+          <w:b/>
+          <w:bCs/>
+          <w:lang w:val="en-US" w:eastAsia="en-US"/>
+        </w:rPr>
       </w:r>
     </w:p>
     <w:p>
@@ -9556,7 +9897,7 @@
           <mc:Choice Requires="wps">
             <w:drawing>
               <wp:inline distT="0" distB="0" distL="0" distR="0" wp14:anchorId="21606F9C">
-                <wp:extent cx="306705" cy="306705"/>
+                <wp:extent cx="307340" cy="307340"/>
                 <wp:effectExtent l="0" t="0" r="0" b="0"/>
                 <wp:docPr id="13" name="Shape7"/>
                 <a:graphic xmlns:a="http://schemas.openxmlformats.org/drawingml/2006/main">
@@ -9566,7 +9907,7 @@
                       <wps:spPr>
                         <a:xfrm>
                           <a:off x="0" y="0"/>
-                          <a:ext cx="306000" cy="306000"/>
+                          <a:ext cx="306720" cy="306720"/>
                         </a:xfrm>
                         <a:prstGeom prst="rect">
                           <a:avLst/>
@@ -9591,7 +9932,7 @@
           </mc:Choice>
           <mc:Fallback>
             <w:pict>
-              <v:rect id="shape_0" ID="Shape7" stroked="f" style="position:absolute;margin-left:0pt;margin-top:-24.15pt;width:24.05pt;height:24.05pt;mso-wrap-style:none;v-text-anchor:middle;mso-position-vertical:top" wp14:anchorId="21606F9C">
+              <v:rect id="shape_0" ID="Shape7" stroked="f" style="position:absolute;margin-left:0pt;margin-top:-24.2pt;width:24.1pt;height:24.1pt;mso-wrap-style:none;v-text-anchor:middle;mso-position-vertical:top" wp14:anchorId="21606F9C">
                 <v:fill o:detectmouseclick="t" on="false"/>
                 <v:stroke color="#3465a4" joinstyle="round" endcap="flat"/>
                 <w10:wrap type="square"/>
@@ -9887,7 +10228,11 @@
         </w:rPr>
       </w:pPr>
       <w:r>
-        <w:rPr/>
+        <w:rPr>
+          <w:sz w:val="22"/>
+          <w:szCs w:val="22"/>
+          <w:lang w:val="en-US"/>
+        </w:rPr>
       </w:r>
     </w:p>
     <w:p>
@@ -9998,17 +10343,22 @@
           <w:szCs w:val="22"/>
           <w:lang w:val="en-US"/>
         </w:rPr>
-        <w:t>print(</w:t>
-      </w:r>
-      <w:r>
+        <w:t xml:space="preserve">print(head(europe_orig)) </w:t>
+      </w:r>
+    </w:p>
+    <w:p>
+      <w:pPr>
+        <w:pStyle w:val="Normal"/>
+        <w:pBdr>
+          <w:top w:val="single" w:sz="4" w:space="1" w:color="000000"/>
+          <w:left w:val="single" w:sz="4" w:space="4" w:color="000000"/>
+          <w:bottom w:val="single" w:sz="4" w:space="1" w:color="000000"/>
+          <w:right w:val="single" w:sz="4" w:space="4" w:color="000000"/>
+        </w:pBdr>
         <w:rPr>
           <w:color w:val="000000"/>
-          <w:sz w:val="22"/>
-          <w:szCs w:val="22"/>
-          <w:lang w:val="en-US"/>
-        </w:rPr>
-        <w:t>head(</w:t>
-      </w:r>
+        </w:rPr>
+      </w:pPr>
       <w:r>
         <w:rPr>
           <w:color w:val="000000"/>
@@ -10016,7 +10366,7 @@
           <w:szCs w:val="22"/>
           <w:lang w:val="en-US"/>
         </w:rPr>
-        <w:t>europe_orig)</w:t>
+        <w:t xml:space="preserve">                       </w:t>
       </w:r>
       <w:r>
         <w:rPr>
@@ -10025,7 +10375,7 @@
           <w:szCs w:val="22"/>
           <w:lang w:val="en-US"/>
         </w:rPr>
-        <w:t xml:space="preserve">) </w:t>
+        <w:t>X Other Alcoholic.Beverages Sugar Oils Meat Dairy.Eggs</w:t>
       </w:r>
     </w:p>
     <w:p>
@@ -10048,149 +10398,117 @@
           <w:szCs w:val="22"/>
           <w:lang w:val="en-US"/>
         </w:rPr>
-        <w:t xml:space="preserve">                       </w:t>
-      </w:r>
-      <w:r>
+        <w:t>1                Albania    33                  73   197  322  345        579</w:t>
+      </w:r>
+    </w:p>
+    <w:p>
+      <w:pPr>
+        <w:pStyle w:val="Normal"/>
+        <w:pBdr>
+          <w:top w:val="single" w:sz="4" w:space="1" w:color="000000"/>
+          <w:left w:val="single" w:sz="4" w:space="4" w:color="000000"/>
+          <w:bottom w:val="single" w:sz="4" w:space="1" w:color="000000"/>
+          <w:right w:val="single" w:sz="4" w:space="4" w:color="000000"/>
+        </w:pBdr>
         <w:rPr>
           <w:color w:val="000000"/>
-          <w:sz w:val="22"/>
-          <w:szCs w:val="22"/>
-          <w:lang w:val="en-US"/>
-        </w:rPr>
-        <w:t>X Other Alcoholic.Beverages Sugar Oils Meat Dairy.Eggs</w:t>
-      </w:r>
-    </w:p>
-    <w:p>
-      <w:pPr>
-        <w:pStyle w:val="Normal"/>
-        <w:pBdr>
-          <w:top w:val="single" w:sz="4" w:space="1" w:color="000000"/>
-          <w:left w:val="single" w:sz="4" w:space="4" w:color="000000"/>
-          <w:bottom w:val="single" w:sz="4" w:space="1" w:color="000000"/>
-          <w:right w:val="single" w:sz="4" w:space="4" w:color="000000"/>
-        </w:pBdr>
+        </w:rPr>
+      </w:pPr>
+      <w:r>
         <w:rPr>
           <w:color w:val="000000"/>
-        </w:rPr>
-      </w:pPr>
-      <w:r>
+          <w:sz w:val="22"/>
+          <w:szCs w:val="22"/>
+          <w:lang w:val="en-US"/>
+        </w:rPr>
+        <w:t>2                Austria    37                 243   436 1045  416        326</w:t>
+      </w:r>
+    </w:p>
+    <w:p>
+      <w:pPr>
+        <w:pStyle w:val="Normal"/>
+        <w:pBdr>
+          <w:top w:val="single" w:sz="4" w:space="1" w:color="000000"/>
+          <w:left w:val="single" w:sz="4" w:space="4" w:color="000000"/>
+          <w:bottom w:val="single" w:sz="4" w:space="1" w:color="000000"/>
+          <w:right w:val="single" w:sz="4" w:space="4" w:color="000000"/>
+        </w:pBdr>
         <w:rPr>
           <w:color w:val="000000"/>
-          <w:sz w:val="22"/>
-          <w:szCs w:val="22"/>
-          <w:lang w:val="en-US"/>
-        </w:rPr>
-        <w:t>1                Albania    33                  73   197  322  345        579</w:t>
-      </w:r>
-    </w:p>
-    <w:p>
-      <w:pPr>
-        <w:pStyle w:val="Normal"/>
-        <w:pBdr>
-          <w:top w:val="single" w:sz="4" w:space="1" w:color="000000"/>
-          <w:left w:val="single" w:sz="4" w:space="4" w:color="000000"/>
-          <w:bottom w:val="single" w:sz="4" w:space="1" w:color="000000"/>
-          <w:right w:val="single" w:sz="4" w:space="4" w:color="000000"/>
-        </w:pBdr>
+        </w:rPr>
+      </w:pPr>
+      <w:r>
         <w:rPr>
           <w:color w:val="000000"/>
-        </w:rPr>
-      </w:pPr>
-      <w:r>
+          <w:sz w:val="22"/>
+          <w:szCs w:val="22"/>
+          <w:lang w:val="en-US"/>
+        </w:rPr>
+        <w:t>3                Belarus    68                 214   307  620  438        237</w:t>
+      </w:r>
+    </w:p>
+    <w:p>
+      <w:pPr>
+        <w:pStyle w:val="Normal"/>
+        <w:pBdr>
+          <w:top w:val="single" w:sz="4" w:space="1" w:color="000000"/>
+          <w:left w:val="single" w:sz="4" w:space="4" w:color="000000"/>
+          <w:bottom w:val="single" w:sz="4" w:space="1" w:color="000000"/>
+          <w:right w:val="single" w:sz="4" w:space="4" w:color="000000"/>
+        </w:pBdr>
         <w:rPr>
           <w:color w:val="000000"/>
-          <w:sz w:val="22"/>
-          <w:szCs w:val="22"/>
-          <w:lang w:val="en-US"/>
-        </w:rPr>
-        <w:t>2                Austria    37                 243   436 1045  416        326</w:t>
-      </w:r>
-    </w:p>
-    <w:p>
-      <w:pPr>
-        <w:pStyle w:val="Normal"/>
-        <w:pBdr>
-          <w:top w:val="single" w:sz="4" w:space="1" w:color="000000"/>
-          <w:left w:val="single" w:sz="4" w:space="4" w:color="000000"/>
-          <w:bottom w:val="single" w:sz="4" w:space="1" w:color="000000"/>
-          <w:right w:val="single" w:sz="4" w:space="4" w:color="000000"/>
-        </w:pBdr>
+        </w:rPr>
+      </w:pPr>
+      <w:r>
         <w:rPr>
           <w:color w:val="000000"/>
-        </w:rPr>
-      </w:pPr>
-      <w:r>
+          <w:sz w:val="22"/>
+          <w:szCs w:val="22"/>
+          <w:lang w:val="en-US"/>
+        </w:rPr>
+        <w:t>4                Belgium    34                 171   496  988  313        428</w:t>
+      </w:r>
+    </w:p>
+    <w:p>
+      <w:pPr>
+        <w:pStyle w:val="Normal"/>
+        <w:pBdr>
+          <w:top w:val="single" w:sz="4" w:space="1" w:color="000000"/>
+          <w:left w:val="single" w:sz="4" w:space="4" w:color="000000"/>
+          <w:bottom w:val="single" w:sz="4" w:space="1" w:color="000000"/>
+          <w:right w:val="single" w:sz="4" w:space="4" w:color="000000"/>
+        </w:pBdr>
         <w:rPr>
           <w:color w:val="000000"/>
-          <w:sz w:val="22"/>
-          <w:szCs w:val="22"/>
-          <w:lang w:val="en-US"/>
-        </w:rPr>
-        <w:t>3                Belarus    68                 214   307  620  438        237</w:t>
-      </w:r>
-    </w:p>
-    <w:p>
-      <w:pPr>
-        <w:pStyle w:val="Normal"/>
-        <w:pBdr>
-          <w:top w:val="single" w:sz="4" w:space="1" w:color="000000"/>
-          <w:left w:val="single" w:sz="4" w:space="4" w:color="000000"/>
-          <w:bottom w:val="single" w:sz="4" w:space="1" w:color="000000"/>
-          <w:right w:val="single" w:sz="4" w:space="4" w:color="000000"/>
-        </w:pBdr>
+        </w:rPr>
+      </w:pPr>
+      <w:r>
         <w:rPr>
           <w:color w:val="000000"/>
-        </w:rPr>
-      </w:pPr>
-      <w:r>
+          <w:sz w:val="22"/>
+          <w:szCs w:val="22"/>
+          <w:lang w:val="en-US"/>
+        </w:rPr>
+        <w:t>5 Bosnia and Herzegovina   131                 232   178  228  180        300</w:t>
+      </w:r>
+    </w:p>
+    <w:p>
+      <w:pPr>
+        <w:pStyle w:val="Normal"/>
+        <w:pBdr>
+          <w:top w:val="single" w:sz="4" w:space="1" w:color="000000"/>
+          <w:left w:val="single" w:sz="4" w:space="4" w:color="000000"/>
+          <w:bottom w:val="single" w:sz="4" w:space="1" w:color="000000"/>
+          <w:right w:val="single" w:sz="4" w:space="4" w:color="000000"/>
+        </w:pBdr>
         <w:rPr>
           <w:color w:val="000000"/>
-          <w:sz w:val="22"/>
-          <w:szCs w:val="22"/>
-          <w:lang w:val="en-US"/>
-        </w:rPr>
-        <w:t>4                Belgium    34                 171   496  988  313        428</w:t>
-      </w:r>
-    </w:p>
-    <w:p>
-      <w:pPr>
-        <w:pStyle w:val="Normal"/>
-        <w:pBdr>
-          <w:top w:val="single" w:sz="4" w:space="1" w:color="000000"/>
-          <w:left w:val="single" w:sz="4" w:space="4" w:color="000000"/>
-          <w:bottom w:val="single" w:sz="4" w:space="1" w:color="000000"/>
-          <w:right w:val="single" w:sz="4" w:space="4" w:color="000000"/>
-        </w:pBdr>
+        </w:rPr>
+      </w:pPr>
+      <w:r>
         <w:rPr>
           <w:color w:val="000000"/>
-        </w:rPr>
-      </w:pPr>
-      <w:r>
-        <w:rPr>
-          <w:color w:val="000000"/>
-          <w:sz w:val="22"/>
-          <w:szCs w:val="22"/>
-          <w:lang w:val="en-US"/>
-        </w:rPr>
-        <w:t>5 Bosnia and Herzegovina   131                 232   178  228  180        300</w:t>
-      </w:r>
-    </w:p>
-    <w:p>
-      <w:pPr>
-        <w:pStyle w:val="Normal"/>
-        <w:pBdr>
-          <w:top w:val="single" w:sz="4" w:space="1" w:color="000000"/>
-          <w:left w:val="single" w:sz="4" w:space="4" w:color="000000"/>
-          <w:bottom w:val="single" w:sz="4" w:space="1" w:color="000000"/>
-          <w:right w:val="single" w:sz="4" w:space="4" w:color="000000"/>
-        </w:pBdr>
-        <w:rPr>
-          <w:color w:val="000000"/>
-        </w:rPr>
-      </w:pPr>
-      <w:r>
-        <w:rPr>
-          <w:color w:val="000000"/>
           <w:sz w:val="22"/>
           <w:szCs w:val="22"/>
           <w:lang w:val="en-US"/>
@@ -10215,7 +10533,9 @@
       </w:pPr>
       <w:r>
         <w:rPr>
-          <w:color w:val="000000"/>
+          <w:sz w:val="22"/>
+          <w:szCs w:val="22"/>
+          <w:lang w:val="en-US"/>
         </w:rPr>
       </w:r>
     </w:p>
@@ -11542,7 +11862,9 @@
         </w:rPr>
       </w:pPr>
       <w:r>
-        <w:rPr/>
+        <w:rPr>
+          <w:lang w:val="en-US"/>
+        </w:rPr>
       </w:r>
     </w:p>
     <w:p>
@@ -11750,7 +12072,7 @@
           <mc:Choice Requires="wps">
             <w:drawing>
               <wp:inline distT="0" distB="0" distL="0" distR="0" wp14:anchorId="71BBBEA0">
-                <wp:extent cx="306705" cy="306705"/>
+                <wp:extent cx="307340" cy="307340"/>
                 <wp:effectExtent l="0" t="0" r="0" b="0"/>
                 <wp:docPr id="14" name="Shape8"/>
                 <a:graphic xmlns:a="http://schemas.openxmlformats.org/drawingml/2006/main">
@@ -11760,7 +12082,7 @@
                       <wps:spPr>
                         <a:xfrm>
                           <a:off x="0" y="0"/>
-                          <a:ext cx="306000" cy="306000"/>
+                          <a:ext cx="306720" cy="306720"/>
                         </a:xfrm>
                         <a:prstGeom prst="rect">
                           <a:avLst/>
@@ -11785,7 +12107,7 @@
           </mc:Choice>
           <mc:Fallback>
             <w:pict>
-              <v:rect id="shape_0" ID="Shape8" stroked="f" style="position:absolute;margin-left:0pt;margin-top:-24.15pt;width:24.05pt;height:24.05pt;mso-wrap-style:none;v-text-anchor:middle;mso-position-vertical:top" wp14:anchorId="71BBBEA0">
+              <v:rect id="shape_0" ID="Shape8" stroked="f" style="position:absolute;margin-left:0pt;margin-top:-24.2pt;width:24.1pt;height:24.1pt;mso-wrap-style:none;v-text-anchor:middle;mso-position-vertical:top" wp14:anchorId="71BBBEA0">
                 <v:fill o:detectmouseclick="t" on="false"/>
                 <v:stroke color="#3465a4" joinstyle="round" endcap="flat"/>
                 <w10:wrap type="square"/>
@@ -11794,7 +12116,7 @@
           </mc:Fallback>
         </mc:AlternateContent>
         <w:drawing>
-          <wp:anchor behindDoc="0" distT="0" distB="0" distL="0" distR="0" simplePos="0" locked="0" layoutInCell="0" allowOverlap="1" relativeHeight="104">
+          <wp:anchor behindDoc="0" distT="0" distB="0" distL="0" distR="0" simplePos="0" locked="0" layoutInCell="0" allowOverlap="1" relativeHeight="74">
             <wp:simplePos x="0" y="0"/>
             <wp:positionH relativeFrom="column">
               <wp:align>center</wp:align>
@@ -12170,7 +12492,11 @@
         </w:rPr>
       </w:pPr>
       <w:r>
-        <w:rPr/>
+        <w:rPr>
+          <w:b/>
+          <w:bCs/>
+          <w:lang w:val="en-US"/>
+        </w:rPr>
       </w:r>
     </w:p>
     <w:p>
@@ -12190,7 +12516,11 @@
         </w:rPr>
       </w:pPr>
       <w:r>
-        <w:rPr/>
+        <w:rPr>
+          <w:b/>
+          <w:bCs/>
+          <w:lang w:val="en-US"/>
+        </w:rPr>
       </w:r>
     </w:p>
     <w:p>
@@ -12210,7 +12540,11 @@
         </w:rPr>
       </w:pPr>
       <w:r>
-        <w:rPr/>
+        <w:rPr>
+          <w:b/>
+          <w:bCs/>
+          <w:lang w:val="en-US"/>
+        </w:rPr>
       </w:r>
     </w:p>
     <w:p>
@@ -12256,7 +12590,7 @@
           <w:lang w:val="en-US"/>
         </w:rPr>
         <w:drawing>
-          <wp:anchor behindDoc="0" distT="0" distB="0" distL="0" distR="0" simplePos="0" locked="0" layoutInCell="0" allowOverlap="1" relativeHeight="105">
+          <wp:anchor behindDoc="0" distT="0" distB="0" distL="0" distR="0" simplePos="0" locked="0" layoutInCell="0" allowOverlap="1" relativeHeight="75">
             <wp:simplePos x="0" y="0"/>
             <wp:positionH relativeFrom="column">
               <wp:align>center</wp:align>
@@ -13132,7 +13466,7 @@
           <mc:Choice Requires="wps">
             <w:drawing>
               <wp:inline distT="0" distB="17145" distL="0" distR="12700" wp14:anchorId="19069096">
-                <wp:extent cx="1767205" cy="492760"/>
+                <wp:extent cx="1767840" cy="493395"/>
                 <wp:effectExtent l="0" t="0" r="12700" b="17145"/>
                 <wp:docPr id="17" name="Shape9"/>
                 <a:graphic xmlns:a="http://schemas.openxmlformats.org/drawingml/2006/main">
@@ -13142,7 +13476,7 @@
                       <wps:spPr>
                         <a:xfrm>
                           <a:off x="0" y="0"/>
-                          <a:ext cx="1766520" cy="492120"/>
+                          <a:ext cx="1767240" cy="492840"/>
                         </a:xfrm>
                         <a:prstGeom prst="rect">
                           <a:avLst/>
@@ -13273,7 +13607,7 @@
           </mc:Choice>
           <mc:Fallback>
             <w:pict>
-              <v:rect id="shape_0" ID="Shape9" fillcolor="white" stroked="t" style="position:absolute;margin-left:0pt;margin-top:-40.15pt;width:139.05pt;height:38.7pt;mso-wrap-style:square;v-text-anchor:top;mso-position-vertical:top" wp14:anchorId="19069096">
+              <v:rect id="shape_0" ID="Shape9" fillcolor="white" stroked="t" style="position:absolute;margin-left:0pt;margin-top:-40.2pt;width:139.1pt;height:38.75pt;mso-wrap-style:square;v-text-anchor:top;mso-position-vertical:top" wp14:anchorId="19069096">
                 <v:fill o:detectmouseclick="t" type="solid" color2="black"/>
                 <v:stroke color="black" weight="9360" joinstyle="miter" endcap="flat"/>
                 <v:textbox>
@@ -13398,7 +13732,11 @@
         </w:rPr>
       </w:pPr>
       <w:r>
-        <w:rPr/>
+        <w:rPr>
+          <w:sz w:val="22"/>
+          <w:szCs w:val="22"/>
+          <w:lang w:val="en-US"/>
+        </w:rPr>
       </w:r>
     </w:p>
     <w:p>
@@ -13441,7 +13779,11 @@
         </w:rPr>
       </w:pPr>
       <w:r>
-        <w:rPr/>
+        <w:rPr>
+          <w:sz w:val="22"/>
+          <w:szCs w:val="22"/>
+          <w:lang w:val="en-US"/>
+        </w:rPr>
       </w:r>
     </w:p>
     <w:p>
@@ -13510,7 +13852,11 @@
         </w:rPr>
       </w:pPr>
       <w:r>
-        <w:rPr/>
+        <w:rPr>
+          <w:sz w:val="22"/>
+          <w:szCs w:val="22"/>
+          <w:lang w:val="en-US"/>
+        </w:rPr>
       </w:r>
     </w:p>
     <w:p>
@@ -13654,7 +14000,11 @@
         </w:rPr>
       </w:pPr>
       <w:r>
-        <w:rPr/>
+        <w:rPr>
+          <w:sz w:val="22"/>
+          <w:szCs w:val="22"/>
+          <w:lang w:val="en-US"/>
+        </w:rPr>
       </w:r>
     </w:p>
     <w:p>
@@ -13730,23 +14080,7 @@
         </w:rPr>
         <w:tab/>
         <w:tab/>
-        <w:t>return (max_cluster_number-1) #return the previous max_cluster_number, wh</w:t>
-      </w:r>
-      <w:r>
-        <w:rPr>
-          <w:sz w:val="22"/>
-          <w:szCs w:val="22"/>
-          <w:lang w:val="en-US"/>
-        </w:rPr>
-        <w:t>ere flag</w:t>
-      </w:r>
-      <w:r>
-        <w:rPr>
-          <w:sz w:val="22"/>
-          <w:szCs w:val="22"/>
-          <w:lang w:val="en-US"/>
-        </w:rPr>
-        <w:t xml:space="preserve"> was TRUE</w:t>
+        <w:t>return (max_cluster_number-1) #return the previous max_cluster_number, where flag was TRUE</w:t>
       </w:r>
     </w:p>
     <w:p>
@@ -13921,15 +14255,7 @@
           <w:szCs w:val="22"/>
           <w:lang w:val="en-US"/>
         </w:rPr>
-        <w:t>Greece_and_Cyprus_max_cluster</w:t>
-      </w:r>
-      <w:r>
-        <w:rPr>
-          <w:sz w:val="22"/>
-          <w:szCs w:val="22"/>
-          <w:lang w:val="en-US"/>
-        </w:rPr>
-        <w:t>()</w:t>
+        <w:t>Greece_and_Cyprus_max_cluster()</w:t>
       </w:r>
     </w:p>
     <w:p>
@@ -13972,178 +14298,218 @@
         </w:rPr>
       </w:pPr>
       <w:r>
-        <w:rPr/>
-      </w:r>
-    </w:p>
-    <w:p>
-      <w:pPr>
-        <w:pStyle w:val="Normal"/>
-        <w:pBdr>
-          <w:top w:val="single" w:sz="4" w:space="1" w:color="000000"/>
-          <w:left w:val="single" w:sz="4" w:space="4" w:color="000000"/>
-          <w:bottom w:val="single" w:sz="4" w:space="1" w:color="000000"/>
-          <w:right w:val="single" w:sz="4" w:space="4" w:color="000000"/>
-        </w:pBdr>
-        <w:rPr>
-          <w:sz w:val="22"/>
-          <w:szCs w:val="22"/>
-          <w:lang w:val="en-US"/>
-        </w:rPr>
-      </w:pPr>
-      <w:r>
-        <w:rPr/>
-      </w:r>
-    </w:p>
-    <w:p>
-      <w:pPr>
-        <w:pStyle w:val="Normal"/>
-        <w:pBdr>
-          <w:top w:val="single" w:sz="4" w:space="1" w:color="000000"/>
-          <w:left w:val="single" w:sz="4" w:space="4" w:color="000000"/>
-          <w:bottom w:val="single" w:sz="4" w:space="1" w:color="000000"/>
-          <w:right w:val="single" w:sz="4" w:space="4" w:color="000000"/>
-        </w:pBdr>
-        <w:rPr>
-          <w:sz w:val="22"/>
-          <w:szCs w:val="22"/>
-          <w:lang w:val="en-US"/>
-        </w:rPr>
-      </w:pPr>
-      <w:r>
-        <w:rPr/>
-      </w:r>
-    </w:p>
-    <w:p>
-      <w:pPr>
-        <w:pStyle w:val="Normal"/>
-        <w:pBdr>
-          <w:top w:val="single" w:sz="4" w:space="1" w:color="000000"/>
-          <w:left w:val="single" w:sz="4" w:space="4" w:color="000000"/>
-          <w:bottom w:val="single" w:sz="4" w:space="1" w:color="000000"/>
-          <w:right w:val="single" w:sz="4" w:space="4" w:color="000000"/>
-        </w:pBdr>
-        <w:rPr>
-          <w:sz w:val="22"/>
-          <w:szCs w:val="22"/>
-          <w:lang w:val="en-US"/>
-        </w:rPr>
-      </w:pPr>
-      <w:r>
-        <w:rPr/>
-      </w:r>
-    </w:p>
-    <w:p>
-      <w:pPr>
-        <w:pStyle w:val="Normal"/>
-        <w:pBdr>
-          <w:top w:val="single" w:sz="4" w:space="1" w:color="000000"/>
-          <w:left w:val="single" w:sz="4" w:space="4" w:color="000000"/>
-          <w:bottom w:val="single" w:sz="4" w:space="1" w:color="000000"/>
-          <w:right w:val="single" w:sz="4" w:space="4" w:color="000000"/>
-        </w:pBdr>
-        <w:rPr>
-          <w:sz w:val="22"/>
-          <w:szCs w:val="22"/>
-          <w:lang w:val="en-US"/>
-        </w:rPr>
-      </w:pPr>
-      <w:r>
-        <w:rPr/>
-      </w:r>
-    </w:p>
-    <w:p>
-      <w:pPr>
-        <w:pStyle w:val="Normal"/>
-        <w:pBdr>
-          <w:top w:val="single" w:sz="4" w:space="1" w:color="000000"/>
-          <w:left w:val="single" w:sz="4" w:space="4" w:color="000000"/>
-          <w:bottom w:val="single" w:sz="4" w:space="1" w:color="000000"/>
-          <w:right w:val="single" w:sz="4" w:space="4" w:color="000000"/>
-        </w:pBdr>
-        <w:rPr>
-          <w:sz w:val="22"/>
-          <w:szCs w:val="22"/>
-          <w:lang w:val="en-US"/>
-        </w:rPr>
-      </w:pPr>
-      <w:r>
-        <w:rPr/>
-      </w:r>
-    </w:p>
-    <w:p>
-      <w:pPr>
-        <w:pStyle w:val="Normal"/>
-        <w:pBdr>
-          <w:top w:val="single" w:sz="4" w:space="1" w:color="000000"/>
-          <w:left w:val="single" w:sz="4" w:space="4" w:color="000000"/>
-          <w:bottom w:val="single" w:sz="4" w:space="1" w:color="000000"/>
-          <w:right w:val="single" w:sz="4" w:space="4" w:color="000000"/>
-        </w:pBdr>
-        <w:rPr>
-          <w:sz w:val="22"/>
-          <w:szCs w:val="22"/>
-          <w:lang w:val="en-US"/>
-        </w:rPr>
-      </w:pPr>
-      <w:r>
-        <w:rPr/>
-      </w:r>
-    </w:p>
-    <w:p>
-      <w:pPr>
-        <w:pStyle w:val="Normal"/>
-        <w:pBdr>
-          <w:top w:val="single" w:sz="4" w:space="1" w:color="000000"/>
-          <w:left w:val="single" w:sz="4" w:space="4" w:color="000000"/>
-          <w:bottom w:val="single" w:sz="4" w:space="1" w:color="000000"/>
-          <w:right w:val="single" w:sz="4" w:space="4" w:color="000000"/>
-        </w:pBdr>
-        <w:rPr>
-          <w:sz w:val="22"/>
-          <w:szCs w:val="22"/>
-          <w:lang w:val="en-US"/>
-        </w:rPr>
-      </w:pPr>
-      <w:r>
-        <w:rPr/>
-      </w:r>
-    </w:p>
-    <w:p>
-      <w:pPr>
-        <w:pStyle w:val="Normal"/>
-        <w:pBdr>
-          <w:top w:val="single" w:sz="4" w:space="1" w:color="000000"/>
-          <w:left w:val="single" w:sz="4" w:space="4" w:color="000000"/>
-          <w:bottom w:val="single" w:sz="4" w:space="1" w:color="000000"/>
-          <w:right w:val="single" w:sz="4" w:space="4" w:color="000000"/>
-        </w:pBdr>
-        <w:rPr>
-          <w:sz w:val="22"/>
-          <w:szCs w:val="22"/>
-          <w:lang w:val="en-US"/>
-        </w:rPr>
-      </w:pPr>
-      <w:r>
-        <w:rPr/>
-      </w:r>
-    </w:p>
-    <w:p>
-      <w:pPr>
-        <w:pStyle w:val="Normal"/>
-        <w:pBdr>
-          <w:top w:val="single" w:sz="4" w:space="1" w:color="000000"/>
-          <w:left w:val="single" w:sz="4" w:space="4" w:color="000000"/>
-          <w:bottom w:val="single" w:sz="4" w:space="1" w:color="000000"/>
-          <w:right w:val="single" w:sz="4" w:space="4" w:color="000000"/>
-        </w:pBdr>
-        <w:rPr>
-          <w:sz w:val="22"/>
-          <w:szCs w:val="22"/>
-          <w:lang w:val="en-US"/>
-        </w:rPr>
-      </w:pPr>
-      <w:r>
-        <w:rPr/>
+        <w:rPr>
+          <w:sz w:val="22"/>
+          <w:szCs w:val="22"/>
+          <w:lang w:val="en-US"/>
+        </w:rPr>
+      </w:r>
+    </w:p>
+    <w:p>
+      <w:pPr>
+        <w:pStyle w:val="Normal"/>
+        <w:pBdr>
+          <w:top w:val="single" w:sz="4" w:space="1" w:color="000000"/>
+          <w:left w:val="single" w:sz="4" w:space="4" w:color="000000"/>
+          <w:bottom w:val="single" w:sz="4" w:space="1" w:color="000000"/>
+          <w:right w:val="single" w:sz="4" w:space="4" w:color="000000"/>
+        </w:pBdr>
+        <w:rPr>
+          <w:sz w:val="22"/>
+          <w:szCs w:val="22"/>
+          <w:lang w:val="en-US"/>
+        </w:rPr>
+      </w:pPr>
+      <w:r>
+        <w:rPr>
+          <w:sz w:val="22"/>
+          <w:szCs w:val="22"/>
+          <w:lang w:val="en-US"/>
+        </w:rPr>
+      </w:r>
+    </w:p>
+    <w:p>
+      <w:pPr>
+        <w:pStyle w:val="Normal"/>
+        <w:pBdr>
+          <w:top w:val="single" w:sz="4" w:space="1" w:color="000000"/>
+          <w:left w:val="single" w:sz="4" w:space="4" w:color="000000"/>
+          <w:bottom w:val="single" w:sz="4" w:space="1" w:color="000000"/>
+          <w:right w:val="single" w:sz="4" w:space="4" w:color="000000"/>
+        </w:pBdr>
+        <w:rPr>
+          <w:sz w:val="22"/>
+          <w:szCs w:val="22"/>
+          <w:lang w:val="en-US"/>
+        </w:rPr>
+      </w:pPr>
+      <w:r>
+        <w:rPr>
+          <w:sz w:val="22"/>
+          <w:szCs w:val="22"/>
+          <w:lang w:val="en-US"/>
+        </w:rPr>
+      </w:r>
+    </w:p>
+    <w:p>
+      <w:pPr>
+        <w:pStyle w:val="Normal"/>
+        <w:pBdr>
+          <w:top w:val="single" w:sz="4" w:space="1" w:color="000000"/>
+          <w:left w:val="single" w:sz="4" w:space="4" w:color="000000"/>
+          <w:bottom w:val="single" w:sz="4" w:space="1" w:color="000000"/>
+          <w:right w:val="single" w:sz="4" w:space="4" w:color="000000"/>
+        </w:pBdr>
+        <w:rPr>
+          <w:sz w:val="22"/>
+          <w:szCs w:val="22"/>
+          <w:lang w:val="en-US"/>
+        </w:rPr>
+      </w:pPr>
+      <w:r>
+        <w:rPr>
+          <w:sz w:val="22"/>
+          <w:szCs w:val="22"/>
+          <w:lang w:val="en-US"/>
+        </w:rPr>
+      </w:r>
+    </w:p>
+    <w:p>
+      <w:pPr>
+        <w:pStyle w:val="Normal"/>
+        <w:pBdr>
+          <w:top w:val="single" w:sz="4" w:space="1" w:color="000000"/>
+          <w:left w:val="single" w:sz="4" w:space="4" w:color="000000"/>
+          <w:bottom w:val="single" w:sz="4" w:space="1" w:color="000000"/>
+          <w:right w:val="single" w:sz="4" w:space="4" w:color="000000"/>
+        </w:pBdr>
+        <w:rPr>
+          <w:sz w:val="22"/>
+          <w:szCs w:val="22"/>
+          <w:lang w:val="en-US"/>
+        </w:rPr>
+      </w:pPr>
+      <w:r>
+        <w:rPr>
+          <w:sz w:val="22"/>
+          <w:szCs w:val="22"/>
+          <w:lang w:val="en-US"/>
+        </w:rPr>
+      </w:r>
+    </w:p>
+    <w:p>
+      <w:pPr>
+        <w:pStyle w:val="Normal"/>
+        <w:pBdr>
+          <w:top w:val="single" w:sz="4" w:space="1" w:color="000000"/>
+          <w:left w:val="single" w:sz="4" w:space="4" w:color="000000"/>
+          <w:bottom w:val="single" w:sz="4" w:space="1" w:color="000000"/>
+          <w:right w:val="single" w:sz="4" w:space="4" w:color="000000"/>
+        </w:pBdr>
+        <w:rPr>
+          <w:sz w:val="22"/>
+          <w:szCs w:val="22"/>
+          <w:lang w:val="en-US"/>
+        </w:rPr>
+      </w:pPr>
+      <w:r>
+        <w:rPr>
+          <w:sz w:val="22"/>
+          <w:szCs w:val="22"/>
+          <w:lang w:val="en-US"/>
+        </w:rPr>
+      </w:r>
+    </w:p>
+    <w:p>
+      <w:pPr>
+        <w:pStyle w:val="Normal"/>
+        <w:pBdr>
+          <w:top w:val="single" w:sz="4" w:space="1" w:color="000000"/>
+          <w:left w:val="single" w:sz="4" w:space="4" w:color="000000"/>
+          <w:bottom w:val="single" w:sz="4" w:space="1" w:color="000000"/>
+          <w:right w:val="single" w:sz="4" w:space="4" w:color="000000"/>
+        </w:pBdr>
+        <w:rPr>
+          <w:sz w:val="22"/>
+          <w:szCs w:val="22"/>
+          <w:lang w:val="en-US"/>
+        </w:rPr>
+      </w:pPr>
+      <w:r>
+        <w:rPr>
+          <w:sz w:val="22"/>
+          <w:szCs w:val="22"/>
+          <w:lang w:val="en-US"/>
+        </w:rPr>
+      </w:r>
+    </w:p>
+    <w:p>
+      <w:pPr>
+        <w:pStyle w:val="Normal"/>
+        <w:pBdr>
+          <w:top w:val="single" w:sz="4" w:space="1" w:color="000000"/>
+          <w:left w:val="single" w:sz="4" w:space="4" w:color="000000"/>
+          <w:bottom w:val="single" w:sz="4" w:space="1" w:color="000000"/>
+          <w:right w:val="single" w:sz="4" w:space="4" w:color="000000"/>
+        </w:pBdr>
+        <w:rPr>
+          <w:sz w:val="22"/>
+          <w:szCs w:val="22"/>
+          <w:lang w:val="en-US"/>
+        </w:rPr>
+      </w:pPr>
+      <w:r>
+        <w:rPr>
+          <w:sz w:val="22"/>
+          <w:szCs w:val="22"/>
+          <w:lang w:val="en-US"/>
+        </w:rPr>
+      </w:r>
+    </w:p>
+    <w:p>
+      <w:pPr>
+        <w:pStyle w:val="Normal"/>
+        <w:pBdr>
+          <w:top w:val="single" w:sz="4" w:space="1" w:color="000000"/>
+          <w:left w:val="single" w:sz="4" w:space="4" w:color="000000"/>
+          <w:bottom w:val="single" w:sz="4" w:space="1" w:color="000000"/>
+          <w:right w:val="single" w:sz="4" w:space="4" w:color="000000"/>
+        </w:pBdr>
+        <w:rPr>
+          <w:sz w:val="22"/>
+          <w:szCs w:val="22"/>
+          <w:lang w:val="en-US"/>
+        </w:rPr>
+      </w:pPr>
+      <w:r>
+        <w:rPr>
+          <w:sz w:val="22"/>
+          <w:szCs w:val="22"/>
+          <w:lang w:val="en-US"/>
+        </w:rPr>
+      </w:r>
+    </w:p>
+    <w:p>
+      <w:pPr>
+        <w:pStyle w:val="Normal"/>
+        <w:pBdr>
+          <w:top w:val="single" w:sz="4" w:space="1" w:color="000000"/>
+          <w:left w:val="single" w:sz="4" w:space="4" w:color="000000"/>
+          <w:bottom w:val="single" w:sz="4" w:space="1" w:color="000000"/>
+          <w:right w:val="single" w:sz="4" w:space="4" w:color="000000"/>
+        </w:pBdr>
+        <w:rPr>
+          <w:sz w:val="22"/>
+          <w:szCs w:val="22"/>
+          <w:lang w:val="en-US"/>
+        </w:rPr>
+      </w:pPr>
+      <w:r>
+        <w:rPr>
+          <w:sz w:val="22"/>
+          <w:szCs w:val="22"/>
+          <w:lang w:val="en-US"/>
+        </w:rPr>
       </w:r>
     </w:p>
     <w:p>
@@ -14492,16 +14858,14 @@
           <w:t>appstrans@itemInfo</w:t>
         </w:r>
       </w:hyperlink>
-      <w:hyperlink r:id="rId6">
-        <w:r>
-          <w:rPr>
-            <w:sz w:val="22"/>
-            <w:szCs w:val="22"/>
-            <w:lang w:val="en-US"/>
-          </w:rPr>
-          <w:t>)</w:t>
-        </w:r>
-      </w:hyperlink>
+      <w:r>
+        <w:rPr>
+          <w:sz w:val="22"/>
+          <w:szCs w:val="22"/>
+          <w:lang w:val="en-US"/>
+        </w:rPr>
+        <w:t>)</w:t>
+      </w:r>
     </w:p>
     <w:p>
       <w:pPr>
@@ -15917,7 +16281,7 @@
           <w:lang w:val="en-US"/>
         </w:rPr>
         <w:drawing>
-          <wp:anchor behindDoc="0" distT="0" distB="0" distL="0" distR="0" simplePos="0" locked="0" layoutInCell="0" allowOverlap="1" relativeHeight="106">
+          <wp:anchor behindDoc="0" distT="0" distB="0" distL="0" distR="0" simplePos="0" locked="0" layoutInCell="0" allowOverlap="1" relativeHeight="76">
             <wp:simplePos x="0" y="0"/>
             <wp:positionH relativeFrom="column">
               <wp:align>center</wp:align>
@@ -15942,7 +16306,7 @@
                     </pic:cNvPicPr>
                   </pic:nvPicPr>
                   <pic:blipFill>
-                    <a:blip r:embed="rId7"/>
+                    <a:blip r:embed="rId6"/>
                     <a:stretch>
                       <a:fillRect/>
                     </a:stretch>
@@ -19044,8 +19408,8 @@
       </w:r>
     </w:p>
     <w:sectPr>
-      <w:headerReference w:type="default" r:id="rId8"/>
-      <w:footerReference w:type="default" r:id="rId9"/>
+      <w:headerReference w:type="default" r:id="rId7"/>
+      <w:footerReference w:type="default" r:id="rId8"/>
       <w:type w:val="nextPage"/>
       <w:pgSz w:w="11906" w:h="16838"/>
       <w:pgMar w:left="1440" w:right="1440" w:header="794" w:top="1440" w:footer="284" w:bottom="1440" w:gutter="0"/>
@@ -19084,12 +19448,12 @@
             <wp:anchor behindDoc="1" distT="0" distB="0" distL="0" distR="0" simplePos="0" locked="0" layoutInCell="0" allowOverlap="1" relativeHeight="26" wp14:anchorId="30B9746C">
               <wp:simplePos x="0" y="0"/>
               <wp:positionH relativeFrom="column">
-                <wp:posOffset>-925830</wp:posOffset>
+                <wp:posOffset>-925195</wp:posOffset>
               </wp:positionH>
               <wp:positionV relativeFrom="paragraph">
                 <wp:posOffset>194945</wp:posOffset>
               </wp:positionV>
-              <wp:extent cx="7665720" cy="1270"/>
+              <wp:extent cx="7666355" cy="1270"/>
               <wp:effectExtent l="0" t="38100" r="51435" b="38100"/>
               <wp:wrapNone/>
               <wp:docPr id="21" name="Ευθεία γραμμή σύνδεσης 1"/>
@@ -19100,7 +19464,7 @@
                     <wps:spPr>
                       <a:xfrm>
                         <a:off x="0" y="0"/>
-                        <a:ext cx="7665120" cy="0"/>
+                        <a:ext cx="7665840" cy="0"/>
                       </a:xfrm>
                       <a:prstGeom prst="line">
                         <a:avLst/>
@@ -19127,7 +19491,7 @@
         </mc:Choice>
         <mc:Fallback>
           <w:pict>
-            <v:line id="shape_0" from="-72.9pt,15.35pt" to="530.6pt,15.35pt" ID="Ευθεία γραμμή σύνδεσης 1" stroked="t" style="position:absolute" wp14:anchorId="30B9746C">
+            <v:line id="shape_0" from="-72.85pt,15.35pt" to="530.7pt,15.35pt" ID="Ευθεία γραμμή σύνδεσης 1" stroked="t" style="position:absolute" wp14:anchorId="30B9746C">
               <v:stroke color="#07192f" weight="76320" joinstyle="round" endcap="flat"/>
               <v:fill o:detectmouseclick="t" on="false"/>
               <w10:wrap type="none"/>
@@ -19160,7 +19524,7 @@
               <wp:positionV relativeFrom="paragraph">
                 <wp:posOffset>55245</wp:posOffset>
               </wp:positionV>
-              <wp:extent cx="474345" cy="221615"/>
+              <wp:extent cx="474980" cy="221615"/>
               <wp:effectExtent l="0" t="0" r="0" b="0"/>
               <wp:wrapNone/>
               <wp:docPr id="22" name="Frame8"/>
@@ -19171,7 +19535,7 @@
                     <wps:spPr>
                       <a:xfrm>
                         <a:off x="0" y="0"/>
-                        <a:ext cx="473760" cy="221040"/>
+                        <a:ext cx="474480" cy="221040"/>
                       </a:xfrm>
                       <a:prstGeom prst="rect">
                         <a:avLst/>
@@ -19195,7 +19559,7 @@
                               <w:docPartGallery w:val="Page Numbers (Bottom of Page)"/>
                               <w:docPartUnique w:val="true"/>
                             </w:docPartObj>
-                            <w:id w:val="706957909"/>
+                            <w:id w:val="1409536811"/>
                           </w:sdtPr>
                           <w:sdtContent>
                             <w:p>
@@ -19241,7 +19605,7 @@
                                   <w:rStyle w:val="Pagenumber"/>
                                   <w:color w:val="000000"/>
                                 </w:rPr>
-                                <w:t>12</w:t>
+                                <w:t>22</w:t>
                               </w:r>
                               <w:r>
                                 <w:rPr>
@@ -19266,7 +19630,7 @@
         </mc:Choice>
         <mc:Fallback>
           <w:pict>
-            <v:rect id="shape_0" ID="Frame8" stroked="f" style="position:absolute;margin-left:534.5pt;margin-top:4.35pt;width:37.25pt;height:17.35pt;mso-wrap-style:square;v-text-anchor:top;mso-position-horizontal-relative:page">
+            <v:rect id="shape_0" ID="Frame8" stroked="f" style="position:absolute;margin-left:534.5pt;margin-top:4.35pt;width:37.3pt;height:17.35pt;mso-wrap-style:square;v-text-anchor:top;mso-position-horizontal-relative:page">
               <v:fill o:detectmouseclick="t" on="false"/>
               <v:stroke color="#3465a4" joinstyle="round" endcap="flat"/>
               <v:textbox>
@@ -19277,7 +19641,7 @@
                         <w:docPartGallery w:val="Page Numbers (Bottom of Page)"/>
                         <w:docPartUnique w:val="true"/>
                       </w:docPartObj>
-                      <w:id w:val="1339113201"/>
+                      <w:id w:val="1127539660"/>
                     </w:sdtPr>
                     <w:sdtContent>
                       <w:p>
@@ -19323,7 +19687,7 @@
                             <w:rStyle w:val="Pagenumber"/>
                             <w:color w:val="000000"/>
                           </w:rPr>
-                          <w:t>12</w:t>
+                          <w:t>22</w:t>
                         </w:r>
                         <w:r>
                           <w:rPr>

</xml_diff>

<commit_message>
finished. Need review and script run
</commit_message>
<xml_diff>
--- a/DAMA51_HW4 v2.docx
+++ b/DAMA51_HW4 v2.docx
@@ -6312,7 +6312,7 @@
         <mc:AlternateContent>
           <mc:Choice Requires="wps">
             <w:drawing>
-              <wp:anchor behindDoc="0" distT="0" distB="0" distL="0" distR="0" simplePos="0" locked="0" layoutInCell="0" allowOverlap="1" relativeHeight="72" wp14:anchorId="7460A94F">
+              <wp:anchor behindDoc="0" distT="0" distB="0" distL="0" distR="0" simplePos="0" locked="0" layoutInCell="0" allowOverlap="1" relativeHeight="77" wp14:anchorId="7460A94F">
                 <wp:simplePos x="0" y="0"/>
                 <wp:positionH relativeFrom="column">
                   <wp:posOffset>0</wp:posOffset>
@@ -6516,7 +6516,7 @@
         <mc:AlternateContent>
           <mc:Choice Requires="wps">
             <w:drawing>
-              <wp:anchor behindDoc="0" distT="0" distB="0" distL="0" distR="0" simplePos="0" locked="0" layoutInCell="0" allowOverlap="1" relativeHeight="73" wp14:anchorId="461B7230">
+              <wp:anchor behindDoc="0" distT="0" distB="0" distL="0" distR="0" simplePos="0" locked="0" layoutInCell="0" allowOverlap="1" relativeHeight="78" wp14:anchorId="461B7230">
                 <wp:simplePos x="0" y="0"/>
                 <wp:positionH relativeFrom="column">
                   <wp:posOffset>0</wp:posOffset>
@@ -8233,7 +8233,7 @@
         <mc:AlternateContent>
           <mc:Choice Requires="wps">
             <w:drawing>
-              <wp:anchor behindDoc="0" distT="0" distB="0" distL="0" distR="0" simplePos="0" locked="0" layoutInCell="0" allowOverlap="1" relativeHeight="69" wp14:anchorId="7DE44EF5">
+              <wp:anchor behindDoc="0" distT="0" distB="0" distL="0" distR="0" simplePos="0" locked="0" layoutInCell="0" allowOverlap="1" relativeHeight="74" wp14:anchorId="7DE44EF5">
                 <wp:simplePos x="0" y="0"/>
                 <wp:positionH relativeFrom="column">
                   <wp:posOffset>76200</wp:posOffset>
@@ -8437,7 +8437,7 @@
         <mc:AlternateContent>
           <mc:Choice Requires="wps">
             <w:drawing>
-              <wp:anchor behindDoc="0" distT="0" distB="0" distL="0" distR="0" simplePos="0" locked="0" layoutInCell="0" allowOverlap="1" relativeHeight="70" wp14:anchorId="1B14BDBD">
+              <wp:anchor behindDoc="0" distT="0" distB="0" distL="0" distR="0" simplePos="0" locked="0" layoutInCell="0" allowOverlap="1" relativeHeight="75" wp14:anchorId="1B14BDBD">
                 <wp:simplePos x="0" y="0"/>
                 <wp:positionH relativeFrom="column">
                   <wp:posOffset>106680</wp:posOffset>
@@ -8643,7 +8643,7 @@
         <mc:AlternateContent>
           <mc:Choice Requires="wps">
             <w:drawing>
-              <wp:anchor behindDoc="0" distT="0" distB="0" distL="0" distR="0" simplePos="0" locked="0" layoutInCell="0" allowOverlap="1" relativeHeight="71" wp14:anchorId="09687CD7">
+              <wp:anchor behindDoc="0" distT="0" distB="0" distL="0" distR="0" simplePos="0" locked="0" layoutInCell="0" allowOverlap="1" relativeHeight="76" wp14:anchorId="09687CD7">
                 <wp:simplePos x="0" y="0"/>
                 <wp:positionH relativeFrom="column">
                   <wp:posOffset>114300</wp:posOffset>
@@ -9084,6 +9084,246 @@
           <w:bCs/>
           <w:lang w:val="en-US" w:eastAsia="en-US"/>
         </w:rPr>
+      </w:r>
+    </w:p>
+    <w:p>
+      <w:pPr>
+        <w:pStyle w:val="Normal"/>
+        <w:pBdr>
+          <w:top w:val="single" w:sz="4" w:space="1" w:color="000000"/>
+          <w:left w:val="single" w:sz="4" w:space="4" w:color="000000"/>
+          <w:bottom w:val="single" w:sz="4" w:space="1" w:color="000000"/>
+          <w:right w:val="single" w:sz="4" w:space="4" w:color="000000"/>
+        </w:pBdr>
+        <w:rPr>
+          <w:b/>
+          <w:b/>
+          <w:bCs/>
+          <w:lang w:val="en-US" w:eastAsia="en-US"/>
+        </w:rPr>
+      </w:pPr>
+      <w:r>
+        <w:rPr>
+          <w:b/>
+          <w:bCs/>
+          <w:lang w:val="en-US" w:eastAsia="en-US"/>
+        </w:rPr>
+      </w:r>
+    </w:p>
+    <w:p>
+      <w:pPr>
+        <w:pStyle w:val="Normal"/>
+        <w:pBdr>
+          <w:top w:val="single" w:sz="4" w:space="1" w:color="000000"/>
+          <w:left w:val="single" w:sz="4" w:space="4" w:color="000000"/>
+          <w:bottom w:val="single" w:sz="4" w:space="1" w:color="000000"/>
+          <w:right w:val="single" w:sz="4" w:space="4" w:color="000000"/>
+        </w:pBdr>
+        <w:rPr>
+          <w:b/>
+          <w:b/>
+          <w:bCs/>
+          <w:lang w:val="en-US" w:eastAsia="en-US"/>
+        </w:rPr>
+      </w:pPr>
+      <w:r>
+        <w:rPr>
+          <w:b/>
+          <w:bCs/>
+          <w:lang w:val="en-US" w:eastAsia="en-US"/>
+        </w:rPr>
+      </w:r>
+    </w:p>
+    <w:p>
+      <w:pPr>
+        <w:pStyle w:val="Normal"/>
+        <w:pBdr>
+          <w:top w:val="single" w:sz="4" w:space="1" w:color="000000"/>
+          <w:left w:val="single" w:sz="4" w:space="4" w:color="000000"/>
+          <w:bottom w:val="single" w:sz="4" w:space="1" w:color="000000"/>
+          <w:right w:val="single" w:sz="4" w:space="4" w:color="000000"/>
+        </w:pBdr>
+        <w:rPr>
+          <w:b/>
+          <w:b/>
+          <w:bCs/>
+          <w:lang w:val="en-US" w:eastAsia="en-US"/>
+        </w:rPr>
+      </w:pPr>
+      <w:r>
+        <w:rPr>
+          <w:b/>
+          <w:bCs/>
+          <w:lang w:val="en-US" w:eastAsia="en-US"/>
+        </w:rPr>
+      </w:r>
+    </w:p>
+    <w:p>
+      <w:pPr>
+        <w:pStyle w:val="Normal"/>
+        <w:pBdr>
+          <w:top w:val="single" w:sz="4" w:space="1" w:color="000000"/>
+          <w:left w:val="single" w:sz="4" w:space="4" w:color="000000"/>
+          <w:bottom w:val="single" w:sz="4" w:space="1" w:color="000000"/>
+          <w:right w:val="single" w:sz="4" w:space="4" w:color="000000"/>
+        </w:pBdr>
+        <w:rPr>
+          <w:b/>
+          <w:b/>
+          <w:bCs/>
+          <w:lang w:val="en-US" w:eastAsia="en-US"/>
+        </w:rPr>
+      </w:pPr>
+      <w:r>
+        <w:rPr>
+          <w:b/>
+          <w:bCs/>
+          <w:lang w:val="en-US" w:eastAsia="en-US"/>
+        </w:rPr>
+      </w:r>
+    </w:p>
+    <w:p>
+      <w:pPr>
+        <w:pStyle w:val="Normal"/>
+        <w:pBdr>
+          <w:top w:val="single" w:sz="4" w:space="1" w:color="000000"/>
+          <w:left w:val="single" w:sz="4" w:space="4" w:color="000000"/>
+          <w:bottom w:val="single" w:sz="4" w:space="1" w:color="000000"/>
+          <w:right w:val="single" w:sz="4" w:space="4" w:color="000000"/>
+        </w:pBdr>
+        <w:rPr>
+          <w:b/>
+          <w:b/>
+          <w:bCs/>
+          <w:lang w:val="en-US" w:eastAsia="en-US"/>
+        </w:rPr>
+      </w:pPr>
+      <w:r>
+        <w:rPr>
+          <w:b/>
+          <w:bCs/>
+          <w:lang w:val="en-US" w:eastAsia="en-US"/>
+        </w:rPr>
+      </w:r>
+    </w:p>
+    <w:p>
+      <w:pPr>
+        <w:pStyle w:val="Normal"/>
+        <w:pBdr>
+          <w:top w:val="single" w:sz="4" w:space="1" w:color="000000"/>
+          <w:left w:val="single" w:sz="4" w:space="4" w:color="000000"/>
+          <w:bottom w:val="single" w:sz="4" w:space="1" w:color="000000"/>
+          <w:right w:val="single" w:sz="4" w:space="4" w:color="000000"/>
+        </w:pBdr>
+        <w:rPr>
+          <w:b/>
+          <w:b/>
+          <w:bCs/>
+          <w:lang w:val="en-US" w:eastAsia="en-US"/>
+        </w:rPr>
+      </w:pPr>
+      <w:r>
+        <w:rPr>
+          <w:b/>
+          <w:bCs/>
+          <w:lang w:val="en-US" w:eastAsia="en-US"/>
+        </w:rPr>
+      </w:r>
+    </w:p>
+    <w:p>
+      <w:pPr>
+        <w:pStyle w:val="Normal"/>
+        <w:pBdr>
+          <w:top w:val="single" w:sz="4" w:space="1" w:color="000000"/>
+          <w:left w:val="single" w:sz="4" w:space="4" w:color="000000"/>
+          <w:bottom w:val="single" w:sz="4" w:space="1" w:color="000000"/>
+          <w:right w:val="single" w:sz="4" w:space="4" w:color="000000"/>
+        </w:pBdr>
+        <w:rPr>
+          <w:b/>
+          <w:b/>
+          <w:bCs/>
+          <w:lang w:val="en-US" w:eastAsia="en-US"/>
+        </w:rPr>
+      </w:pPr>
+      <w:r>
+        <w:rPr>
+          <w:b/>
+          <w:bCs/>
+          <w:lang w:val="en-US" w:eastAsia="en-US"/>
+        </w:rPr>
+      </w:r>
+    </w:p>
+    <w:p>
+      <w:pPr>
+        <w:pStyle w:val="Normal"/>
+        <w:pBdr>
+          <w:top w:val="single" w:sz="4" w:space="1" w:color="000000"/>
+          <w:left w:val="single" w:sz="4" w:space="4" w:color="000000"/>
+          <w:bottom w:val="single" w:sz="4" w:space="1" w:color="000000"/>
+          <w:right w:val="single" w:sz="4" w:space="4" w:color="000000"/>
+        </w:pBdr>
+        <w:rPr>
+          <w:b/>
+          <w:b/>
+          <w:bCs/>
+          <w:lang w:val="en-US" w:eastAsia="en-US"/>
+        </w:rPr>
+      </w:pPr>
+      <w:r>
+        <w:rPr>
+          <w:b/>
+          <w:bCs/>
+          <w:lang w:val="en-US" w:eastAsia="en-US"/>
+        </w:rPr>
+      </w:r>
+    </w:p>
+    <w:p>
+      <w:pPr>
+        <w:pStyle w:val="Normal"/>
+        <w:pBdr>
+          <w:top w:val="single" w:sz="4" w:space="1" w:color="000000"/>
+          <w:left w:val="single" w:sz="4" w:space="4" w:color="000000"/>
+          <w:bottom w:val="single" w:sz="4" w:space="1" w:color="000000"/>
+          <w:right w:val="single" w:sz="4" w:space="4" w:color="000000"/>
+        </w:pBdr>
+        <w:rPr>
+          <w:b/>
+          <w:b/>
+          <w:bCs/>
+          <w:lang w:val="en-US" w:eastAsia="en-US"/>
+        </w:rPr>
+      </w:pPr>
+      <w:r>
+        <w:rPr>
+          <w:b/>
+          <w:bCs/>
+          <w:lang w:val="en-US" w:eastAsia="en-US"/>
+        </w:rPr>
+      </w:r>
+    </w:p>
+    <w:p>
+      <w:pPr>
+        <w:pStyle w:val="Normal"/>
+        <w:pBdr>
+          <w:top w:val="single" w:sz="4" w:space="1" w:color="000000"/>
+          <w:left w:val="single" w:sz="4" w:space="4" w:color="000000"/>
+          <w:bottom w:val="single" w:sz="4" w:space="1" w:color="000000"/>
+          <w:right w:val="single" w:sz="4" w:space="4" w:color="000000"/>
+        </w:pBdr>
+        <w:rPr>
+          <w:b/>
+          <w:b/>
+          <w:bCs/>
+          <w:lang w:val="en-US" w:eastAsia="en-US"/>
+        </w:rPr>
+      </w:pPr>
+      <w:r>
+        <w:rPr>
+          <w:b/>
+          <w:bCs/>
+          <w:lang w:val="en-US" w:eastAsia="en-US"/>
+        </w:rPr>
         <w:t xml:space="preserve">Plot (k=3): </w:t>
       </w:r>
     </w:p>
@@ -9104,6 +9344,51 @@
         <w:rPr>
           <w:lang w:val="en-US" w:eastAsia="en-US"/>
         </w:rPr>
+        <w:drawing>
+          <wp:anchor behindDoc="0" distT="0" distB="0" distL="0" distR="0" simplePos="0" locked="0" layoutInCell="0" allowOverlap="1" relativeHeight="114">
+            <wp:simplePos x="0" y="0"/>
+            <wp:positionH relativeFrom="column">
+              <wp:align>center</wp:align>
+            </wp:positionH>
+            <wp:positionV relativeFrom="paragraph">
+              <wp:posOffset>635</wp:posOffset>
+            </wp:positionV>
+            <wp:extent cx="5731510" cy="3769995"/>
+            <wp:effectExtent l="0" t="0" r="0" b="0"/>
+            <wp:wrapSquare wrapText="largest"/>
+            <wp:docPr id="13" name="Image4" descr=""/>
+            <wp:cNvGraphicFramePr>
+              <a:graphicFrameLocks xmlns:a="http://schemas.openxmlformats.org/drawingml/2006/main" noChangeAspect="1"/>
+            </wp:cNvGraphicFramePr>
+            <a:graphic xmlns:a="http://schemas.openxmlformats.org/drawingml/2006/main">
+              <a:graphicData uri="http://schemas.openxmlformats.org/drawingml/2006/picture">
+                <pic:pic xmlns:pic="http://schemas.openxmlformats.org/drawingml/2006/picture">
+                  <pic:nvPicPr>
+                    <pic:cNvPr id="13" name="Image4" descr=""/>
+                    <pic:cNvPicPr>
+                      <a:picLocks noChangeAspect="1" noChangeArrowheads="1"/>
+                    </pic:cNvPicPr>
+                  </pic:nvPicPr>
+                  <pic:blipFill>
+                    <a:blip r:embed="rId3"/>
+                    <a:stretch>
+                      <a:fillRect/>
+                    </a:stretch>
+                  </pic:blipFill>
+                  <pic:spPr bwMode="auto">
+                    <a:xfrm>
+                      <a:off x="0" y="0"/>
+                      <a:ext cx="5731510" cy="3769995"/>
+                    </a:xfrm>
+                    <a:prstGeom prst="rect">
+                      <a:avLst/>
+                    </a:prstGeom>
+                  </pic:spPr>
+                </pic:pic>
+              </a:graphicData>
+            </a:graphic>
+          </wp:anchor>
+        </w:drawing>
       </w:r>
     </w:p>
     <w:p>
@@ -9142,6 +9427,7 @@
         <w:rPr>
           <w:lang w:val="en-US" w:eastAsia="en-US"/>
         </w:rPr>
+        <w:t>#create clustering with 4 centroids:</w:t>
       </w:r>
     </w:p>
     <w:p>
@@ -9159,46 +9445,47 @@
       </w:pPr>
       <w:r>
         <w:rPr>
+          <w:sz w:val="22"/>
+          <w:szCs w:val="22"/>
+          <w:shd w:fill="auto" w:val="clear"/>
           <w:lang w:val="en-US" w:eastAsia="en-US"/>
         </w:rPr>
-      </w:r>
-    </w:p>
-    <w:p>
-      <w:pPr>
-        <w:pStyle w:val="Normal"/>
-        <w:pBdr>
-          <w:top w:val="single" w:sz="4" w:space="1" w:color="000000"/>
-          <w:left w:val="single" w:sz="4" w:space="4" w:color="000000"/>
-          <w:bottom w:val="single" w:sz="4" w:space="1" w:color="000000"/>
-          <w:right w:val="single" w:sz="4" w:space="4" w:color="000000"/>
-        </w:pBdr>
+        <w:t>&gt;</w:t>
+      </w:r>
+      <w:r>
         <w:rPr>
           <w:lang w:val="en-US" w:eastAsia="en-US"/>
         </w:rPr>
-      </w:pPr>
-      <w:r>
+        <w:t>set.seed(123)</w:t>
+      </w:r>
+    </w:p>
+    <w:p>
+      <w:pPr>
+        <w:pStyle w:val="Normal"/>
+        <w:pBdr>
+          <w:top w:val="single" w:sz="4" w:space="1" w:color="000000"/>
+          <w:left w:val="single" w:sz="4" w:space="4" w:color="000000"/>
+          <w:bottom w:val="single" w:sz="4" w:space="1" w:color="000000"/>
+          <w:right w:val="single" w:sz="4" w:space="4" w:color="000000"/>
+        </w:pBdr>
         <w:rPr>
           <w:lang w:val="en-US" w:eastAsia="en-US"/>
         </w:rPr>
-      </w:r>
-    </w:p>
-    <w:p>
-      <w:pPr>
-        <w:pStyle w:val="Normal"/>
-        <w:pBdr>
-          <w:top w:val="single" w:sz="4" w:space="1" w:color="000000"/>
-          <w:left w:val="single" w:sz="4" w:space="4" w:color="000000"/>
-          <w:bottom w:val="single" w:sz="4" w:space="1" w:color="000000"/>
-          <w:right w:val="single" w:sz="4" w:space="4" w:color="000000"/>
-        </w:pBdr>
-        <w:rPr>
+      </w:pPr>
+      <w:r>
+        <w:rPr>
+          <w:sz w:val="22"/>
+          <w:szCs w:val="22"/>
+          <w:shd w:fill="auto" w:val="clear"/>
           <w:lang w:val="en-US" w:eastAsia="en-US"/>
         </w:rPr>
-      </w:pPr>
+        <w:t>&gt;</w:t>
+      </w:r>
       <w:r>
         <w:rPr>
           <w:lang w:val="en-US" w:eastAsia="en-US"/>
         </w:rPr>
+        <w:t>c4 = kmeans(scseeds,4)</w:t>
       </w:r>
     </w:p>
     <w:p>
@@ -9237,6 +9524,7 @@
         <w:rPr>
           <w:lang w:val="en-US" w:eastAsia="en-US"/>
         </w:rPr>
+        <w:t>#silhouette of 4 clusters:</w:t>
       </w:r>
     </w:p>
     <w:p>
@@ -9254,86 +9542,86 @@
       </w:pPr>
       <w:r>
         <w:rPr>
+          <w:sz w:val="22"/>
+          <w:szCs w:val="22"/>
+          <w:shd w:fill="auto" w:val="clear"/>
           <w:lang w:val="en-US" w:eastAsia="en-US"/>
         </w:rPr>
-      </w:r>
-    </w:p>
-    <w:p>
-      <w:pPr>
-        <w:pStyle w:val="Normal"/>
-        <w:pBdr>
-          <w:top w:val="single" w:sz="4" w:space="1" w:color="000000"/>
-          <w:left w:val="single" w:sz="4" w:space="4" w:color="000000"/>
-          <w:bottom w:val="single" w:sz="4" w:space="1" w:color="000000"/>
-          <w:right w:val="single" w:sz="4" w:space="4" w:color="000000"/>
-        </w:pBdr>
+        <w:t>&gt;</w:t>
+      </w:r>
+      <w:r>
         <w:rPr>
           <w:lang w:val="en-US" w:eastAsia="en-US"/>
         </w:rPr>
-      </w:pPr>
-      <w:r>
+        <w:t>sil4 = silhouette(c4$cluster, dist(scseeds))</w:t>
+      </w:r>
+    </w:p>
+    <w:p>
+      <w:pPr>
+        <w:pStyle w:val="Normal"/>
+        <w:pBdr>
+          <w:top w:val="single" w:sz="4" w:space="1" w:color="000000"/>
+          <w:left w:val="single" w:sz="4" w:space="4" w:color="000000"/>
+          <w:bottom w:val="single" w:sz="4" w:space="1" w:color="000000"/>
+          <w:right w:val="single" w:sz="4" w:space="4" w:color="000000"/>
+        </w:pBdr>
         <w:rPr>
           <w:lang w:val="en-US" w:eastAsia="en-US"/>
         </w:rPr>
-      </w:r>
-    </w:p>
-    <w:p>
-      <w:pPr>
-        <w:pStyle w:val="Normal"/>
-        <w:pBdr>
-          <w:top w:val="single" w:sz="4" w:space="1" w:color="000000"/>
-          <w:left w:val="single" w:sz="4" w:space="4" w:color="000000"/>
-          <w:bottom w:val="single" w:sz="4" w:space="1" w:color="000000"/>
-          <w:right w:val="single" w:sz="4" w:space="4" w:color="000000"/>
-        </w:pBdr>
+      </w:pPr>
+      <w:r>
         <w:rPr>
           <w:lang w:val="en-US" w:eastAsia="en-US"/>
         </w:rPr>
-      </w:pPr>
-      <w:r>
+      </w:r>
+    </w:p>
+    <w:p>
+      <w:pPr>
+        <w:pStyle w:val="Normal"/>
+        <w:pBdr>
+          <w:top w:val="single" w:sz="4" w:space="1" w:color="000000"/>
+          <w:left w:val="single" w:sz="4" w:space="4" w:color="000000"/>
+          <w:bottom w:val="single" w:sz="4" w:space="1" w:color="000000"/>
+          <w:right w:val="single" w:sz="4" w:space="4" w:color="000000"/>
+        </w:pBdr>
         <w:rPr>
           <w:lang w:val="en-US" w:eastAsia="en-US"/>
         </w:rPr>
-      </w:r>
-    </w:p>
-    <w:p>
-      <w:pPr>
-        <w:pStyle w:val="Normal"/>
-        <w:pBdr>
-          <w:top w:val="single" w:sz="4" w:space="1" w:color="000000"/>
-          <w:left w:val="single" w:sz="4" w:space="4" w:color="000000"/>
-          <w:bottom w:val="single" w:sz="4" w:space="1" w:color="000000"/>
-          <w:right w:val="single" w:sz="4" w:space="4" w:color="000000"/>
-        </w:pBdr>
+      </w:pPr>
+      <w:r>
         <w:rPr>
           <w:lang w:val="en-US" w:eastAsia="en-US"/>
         </w:rPr>
-      </w:pPr>
-      <w:r>
+        <w:t>#print the average silhouette of 4 clusters, rounded</w:t>
+      </w:r>
+    </w:p>
+    <w:p>
+      <w:pPr>
+        <w:pStyle w:val="Normal"/>
+        <w:pBdr>
+          <w:top w:val="single" w:sz="4" w:space="1" w:color="000000"/>
+          <w:left w:val="single" w:sz="4" w:space="4" w:color="000000"/>
+          <w:bottom w:val="single" w:sz="4" w:space="1" w:color="000000"/>
+          <w:right w:val="single" w:sz="4" w:space="4" w:color="000000"/>
+        </w:pBdr>
         <w:rPr>
           <w:lang w:val="en-US" w:eastAsia="en-US"/>
         </w:rPr>
-        <w:t>#create clustering with 4 centroids:</w:t>
-      </w:r>
-    </w:p>
-    <w:p>
-      <w:pPr>
-        <w:pStyle w:val="Normal"/>
-        <w:pBdr>
-          <w:top w:val="single" w:sz="4" w:space="1" w:color="000000"/>
-          <w:left w:val="single" w:sz="4" w:space="4" w:color="000000"/>
-          <w:bottom w:val="single" w:sz="4" w:space="1" w:color="000000"/>
-          <w:right w:val="single" w:sz="4" w:space="4" w:color="000000"/>
-        </w:pBdr>
-        <w:rPr>
+      </w:pPr>
+      <w:r>
+        <w:rPr>
+          <w:sz w:val="22"/>
+          <w:szCs w:val="22"/>
+          <w:shd w:fill="auto" w:val="clear"/>
           <w:lang w:val="en-US" w:eastAsia="en-US"/>
         </w:rPr>
-      </w:pPr>
+        <w:t>&gt;</w:t>
+      </w:r>
       <w:r>
         <w:rPr>
           <w:lang w:val="en-US" w:eastAsia="en-US"/>
         </w:rPr>
-        <w:t>set.seed(123)</w:t>
+        <w:t>print(round(mean(sil4[,3]),3))</w:t>
       </w:r>
     </w:p>
     <w:p>
@@ -9353,7 +9641,7 @@
         <w:rPr>
           <w:lang w:val="en-US" w:eastAsia="en-US"/>
         </w:rPr>
-        <w:t>c4 = kmeans(scseeds,4)</w:t>
+        <w:t>[1] 0.341</w:t>
       </w:r>
     </w:p>
     <w:p>
@@ -9392,7 +9680,7 @@
         <w:rPr>
           <w:lang w:val="en-US" w:eastAsia="en-US"/>
         </w:rPr>
-        <w:t>#silhouette of 4 clusters:</w:t>
+        <w:t>#I confirm the silhouette for 4 clusters is lower.</w:t>
       </w:r>
     </w:p>
     <w:p>
@@ -9409,10 +9697,24 @@
         </w:rPr>
       </w:pPr>
       <w:r>
+        <w:rPr/>
+      </w:r>
+    </w:p>
+    <w:p>
+      <w:pPr>
+        <w:pStyle w:val="Normal"/>
+        <w:pBdr>
+          <w:top w:val="single" w:sz="4" w:space="1" w:color="000000"/>
+          <w:left w:val="single" w:sz="4" w:space="4" w:color="000000"/>
+          <w:bottom w:val="single" w:sz="4" w:space="1" w:color="000000"/>
+          <w:right w:val="single" w:sz="4" w:space="4" w:color="000000"/>
+        </w:pBdr>
         <w:rPr>
           <w:lang w:val="en-US" w:eastAsia="en-US"/>
         </w:rPr>
-        <w:t>sil4 = silhouette(c4$cluster, dist(scseeds))</w:t>
+      </w:pPr>
+      <w:r>
+        <w:rPr/>
       </w:r>
     </w:p>
     <w:p>
@@ -9429,108 +9731,7 @@
         </w:rPr>
       </w:pPr>
       <w:r>
-        <w:rPr>
-          <w:lang w:val="en-US" w:eastAsia="en-US"/>
-        </w:rPr>
-      </w:r>
-    </w:p>
-    <w:p>
-      <w:pPr>
-        <w:pStyle w:val="Normal"/>
-        <w:pBdr>
-          <w:top w:val="single" w:sz="4" w:space="1" w:color="000000"/>
-          <w:left w:val="single" w:sz="4" w:space="4" w:color="000000"/>
-          <w:bottom w:val="single" w:sz="4" w:space="1" w:color="000000"/>
-          <w:right w:val="single" w:sz="4" w:space="4" w:color="000000"/>
-        </w:pBdr>
-        <w:rPr>
-          <w:lang w:val="en-US" w:eastAsia="en-US"/>
-        </w:rPr>
-      </w:pPr>
-      <w:r>
-        <w:rPr>
-          <w:lang w:val="en-US" w:eastAsia="en-US"/>
-        </w:rPr>
-        <w:t>#print the average silhouette of 4 clusters, rounded</w:t>
-      </w:r>
-    </w:p>
-    <w:p>
-      <w:pPr>
-        <w:pStyle w:val="Normal"/>
-        <w:pBdr>
-          <w:top w:val="single" w:sz="4" w:space="1" w:color="000000"/>
-          <w:left w:val="single" w:sz="4" w:space="4" w:color="000000"/>
-          <w:bottom w:val="single" w:sz="4" w:space="1" w:color="000000"/>
-          <w:right w:val="single" w:sz="4" w:space="4" w:color="000000"/>
-        </w:pBdr>
-        <w:rPr>
-          <w:lang w:val="en-US" w:eastAsia="en-US"/>
-        </w:rPr>
-      </w:pPr>
-      <w:r>
-        <w:rPr>
-          <w:lang w:val="en-US" w:eastAsia="en-US"/>
-        </w:rPr>
-        <w:t>print(round(mean(sil4[,3]),3))</w:t>
-      </w:r>
-    </w:p>
-    <w:p>
-      <w:pPr>
-        <w:pStyle w:val="Normal"/>
-        <w:pBdr>
-          <w:top w:val="single" w:sz="4" w:space="1" w:color="000000"/>
-          <w:left w:val="single" w:sz="4" w:space="4" w:color="000000"/>
-          <w:bottom w:val="single" w:sz="4" w:space="1" w:color="000000"/>
-          <w:right w:val="single" w:sz="4" w:space="4" w:color="000000"/>
-        </w:pBdr>
-        <w:rPr>
-          <w:lang w:val="en-US" w:eastAsia="en-US"/>
-        </w:rPr>
-      </w:pPr>
-      <w:r>
-        <w:rPr>
-          <w:lang w:val="en-US" w:eastAsia="en-US"/>
-        </w:rPr>
-        <w:t>[1] 0.341</w:t>
-      </w:r>
-    </w:p>
-    <w:p>
-      <w:pPr>
-        <w:pStyle w:val="Normal"/>
-        <w:pBdr>
-          <w:top w:val="single" w:sz="4" w:space="1" w:color="000000"/>
-          <w:left w:val="single" w:sz="4" w:space="4" w:color="000000"/>
-          <w:bottom w:val="single" w:sz="4" w:space="1" w:color="000000"/>
-          <w:right w:val="single" w:sz="4" w:space="4" w:color="000000"/>
-        </w:pBdr>
-        <w:rPr>
-          <w:lang w:val="en-US" w:eastAsia="en-US"/>
-        </w:rPr>
-      </w:pPr>
-      <w:r>
-        <w:rPr>
-          <w:lang w:val="en-US" w:eastAsia="en-US"/>
-        </w:rPr>
-      </w:r>
-    </w:p>
-    <w:p>
-      <w:pPr>
-        <w:pStyle w:val="Normal"/>
-        <w:pBdr>
-          <w:top w:val="single" w:sz="4" w:space="1" w:color="000000"/>
-          <w:left w:val="single" w:sz="4" w:space="4" w:color="000000"/>
-          <w:bottom w:val="single" w:sz="4" w:space="1" w:color="000000"/>
-          <w:right w:val="single" w:sz="4" w:space="4" w:color="000000"/>
-        </w:pBdr>
-        <w:rPr>
-          <w:lang w:val="en-US" w:eastAsia="en-US"/>
-        </w:rPr>
-      </w:pPr>
-      <w:r>
-        <w:rPr>
-          <w:lang w:val="en-US" w:eastAsia="en-US"/>
-        </w:rPr>
-        <w:t>#I confirm the silhouette for 4 clusters is lower.</w:t>
+        <w:rPr/>
       </w:r>
     </w:p>
     <w:p>
@@ -9623,375 +9824,57 @@
       </w:pPr>
       <w:r>
         <w:rPr>
-          <w:rFonts w:eastAsia="Courier New" w:cs="Arial"/>
-          <w:lang w:val="en-US"/>
-        </w:rPr>
-      </w:r>
-    </w:p>
-    <w:p>
-      <w:pPr>
-        <w:pStyle w:val="Normal"/>
-        <w:pBdr>
-          <w:top w:val="single" w:sz="4" w:space="1" w:color="000000"/>
-          <w:left w:val="single" w:sz="4" w:space="4" w:color="000000"/>
-          <w:bottom w:val="single" w:sz="4" w:space="1" w:color="000000"/>
-          <w:right w:val="single" w:sz="4" w:space="4" w:color="000000"/>
-        </w:pBdr>
-        <w:rPr>
-          <w:rFonts w:eastAsia="Courier New" w:cs="Arial"/>
-          <w:lang w:val="en-US"/>
-        </w:rPr>
-      </w:pPr>
-      <w:r>
-        <w:rPr>
-          <w:rFonts w:eastAsia="Courier New" w:cs="Arial"/>
-          <w:lang w:val="en-US"/>
-        </w:rPr>
-      </w:r>
-    </w:p>
-    <w:p>
-      <w:pPr>
-        <w:pStyle w:val="Normal"/>
-        <w:pBdr>
-          <w:top w:val="single" w:sz="4" w:space="1" w:color="000000"/>
-          <w:left w:val="single" w:sz="4" w:space="4" w:color="000000"/>
-          <w:bottom w:val="single" w:sz="4" w:space="1" w:color="000000"/>
-          <w:right w:val="single" w:sz="4" w:space="4" w:color="000000"/>
-        </w:pBdr>
-        <w:rPr>
-          <w:rFonts w:eastAsia="Courier New" w:cs="Arial"/>
-          <w:lang w:val="en-US"/>
-        </w:rPr>
-      </w:pPr>
-      <w:r>
-        <w:rPr>
-          <w:rFonts w:eastAsia="Courier New" w:cs="Arial"/>
-          <w:lang w:val="en-US"/>
-        </w:rPr>
-      </w:r>
-    </w:p>
-    <w:p>
-      <w:pPr>
-        <w:pStyle w:val="Normal"/>
-        <w:pBdr>
-          <w:top w:val="single" w:sz="4" w:space="1" w:color="000000"/>
-          <w:left w:val="single" w:sz="4" w:space="4" w:color="000000"/>
-          <w:bottom w:val="single" w:sz="4" w:space="1" w:color="000000"/>
-          <w:right w:val="single" w:sz="4" w:space="4" w:color="000000"/>
-        </w:pBdr>
-        <w:rPr>
-          <w:rFonts w:eastAsia="Courier New" w:cs="Arial"/>
-          <w:lang w:val="en-US"/>
-        </w:rPr>
-      </w:pPr>
-      <w:r>
-        <w:rPr>
-          <w:rFonts w:eastAsia="Courier New" w:cs="Arial"/>
-          <w:lang w:val="en-US"/>
-        </w:rPr>
-      </w:r>
-    </w:p>
-    <w:p>
-      <w:pPr>
-        <w:pStyle w:val="Normal"/>
-        <w:pBdr>
-          <w:top w:val="single" w:sz="4" w:space="1" w:color="000000"/>
-          <w:left w:val="single" w:sz="4" w:space="4" w:color="000000"/>
-          <w:bottom w:val="single" w:sz="4" w:space="1" w:color="000000"/>
-          <w:right w:val="single" w:sz="4" w:space="4" w:color="000000"/>
-        </w:pBdr>
-        <w:rPr>
-          <w:rFonts w:eastAsia="Courier New" w:cs="Arial"/>
-          <w:lang w:val="en-US"/>
-        </w:rPr>
-      </w:pPr>
-      <w:r>
-        <w:rPr>
-          <w:rFonts w:eastAsia="Courier New" w:cs="Arial"/>
-          <w:lang w:val="en-US"/>
-        </w:rPr>
-      </w:r>
-    </w:p>
-    <w:p>
-      <w:pPr>
-        <w:pStyle w:val="Normal"/>
-        <w:pBdr>
-          <w:top w:val="single" w:sz="4" w:space="1" w:color="000000"/>
-          <w:left w:val="single" w:sz="4" w:space="4" w:color="000000"/>
-          <w:bottom w:val="single" w:sz="4" w:space="1" w:color="000000"/>
-          <w:right w:val="single" w:sz="4" w:space="4" w:color="000000"/>
-        </w:pBdr>
-        <w:rPr>
-          <w:rFonts w:eastAsia="Courier New" w:cs="Arial"/>
-          <w:lang w:val="en-US"/>
-        </w:rPr>
-      </w:pPr>
-      <w:r>
-        <w:rPr>
-          <w:rFonts w:eastAsia="Courier New" w:cs="Arial"/>
-          <w:lang w:val="en-US"/>
-        </w:rPr>
-      </w:r>
-    </w:p>
-    <w:p>
-      <w:pPr>
-        <w:pStyle w:val="Normal"/>
-        <w:pBdr>
-          <w:top w:val="single" w:sz="4" w:space="1" w:color="000000"/>
-          <w:left w:val="single" w:sz="4" w:space="4" w:color="000000"/>
-          <w:bottom w:val="single" w:sz="4" w:space="1" w:color="000000"/>
-          <w:right w:val="single" w:sz="4" w:space="4" w:color="000000"/>
-        </w:pBdr>
-        <w:rPr>
-          <w:rFonts w:eastAsia="Courier New" w:cs="Arial"/>
-          <w:lang w:val="en-US"/>
-        </w:rPr>
-      </w:pPr>
-      <w:r>
-        <w:rPr>
-          <w:rFonts w:eastAsia="Courier New" w:cs="Arial"/>
-          <w:lang w:val="en-US"/>
-        </w:rPr>
-      </w:r>
-    </w:p>
-    <w:p>
-      <w:pPr>
-        <w:pStyle w:val="Normal"/>
-        <w:pBdr>
-          <w:top w:val="single" w:sz="4" w:space="1" w:color="000000"/>
-          <w:left w:val="single" w:sz="4" w:space="4" w:color="000000"/>
-          <w:bottom w:val="single" w:sz="4" w:space="1" w:color="000000"/>
-          <w:right w:val="single" w:sz="4" w:space="4" w:color="000000"/>
-        </w:pBdr>
-        <w:rPr>
-          <w:rFonts w:eastAsia="Courier New" w:cs="Arial"/>
-          <w:lang w:val="en-US"/>
-        </w:rPr>
-      </w:pPr>
-      <w:r>
-        <w:rPr>
-          <w:rFonts w:eastAsia="Courier New" w:cs="Arial"/>
-          <w:lang w:val="en-US"/>
-        </w:rPr>
-      </w:r>
-    </w:p>
-    <w:p>
-      <w:pPr>
-        <w:pStyle w:val="Normal"/>
-        <w:pBdr>
-          <w:top w:val="single" w:sz="4" w:space="1" w:color="000000"/>
-          <w:left w:val="single" w:sz="4" w:space="4" w:color="000000"/>
-          <w:bottom w:val="single" w:sz="4" w:space="1" w:color="000000"/>
-          <w:right w:val="single" w:sz="4" w:space="4" w:color="000000"/>
-        </w:pBdr>
-        <w:rPr>
-          <w:rFonts w:eastAsia="Courier New" w:cs="Arial"/>
-          <w:lang w:val="en-US"/>
-        </w:rPr>
-      </w:pPr>
-      <w:r>
-        <w:rPr>
-          <w:rFonts w:eastAsia="Courier New" w:cs="Arial"/>
-          <w:lang w:val="en-US"/>
-        </w:rPr>
-      </w:r>
-    </w:p>
-    <w:p>
-      <w:pPr>
-        <w:pStyle w:val="Normal"/>
-        <w:pBdr>
-          <w:top w:val="single" w:sz="4" w:space="1" w:color="000000"/>
-          <w:left w:val="single" w:sz="4" w:space="4" w:color="000000"/>
-          <w:bottom w:val="single" w:sz="4" w:space="1" w:color="000000"/>
-          <w:right w:val="single" w:sz="4" w:space="4" w:color="000000"/>
-        </w:pBdr>
-        <w:rPr>
-          <w:rFonts w:eastAsia="Courier New" w:cs="Arial"/>
-          <w:lang w:val="en-US"/>
-        </w:rPr>
-      </w:pPr>
-      <w:r>
-        <w:rPr>
-          <w:rFonts w:eastAsia="Courier New" w:cs="Arial"/>
-          <w:lang w:val="en-US"/>
-        </w:rPr>
-      </w:r>
-    </w:p>
-    <w:p>
-      <w:pPr>
-        <w:pStyle w:val="Normal"/>
-        <w:pBdr>
-          <w:top w:val="single" w:sz="4" w:space="1" w:color="000000"/>
-          <w:left w:val="single" w:sz="4" w:space="4" w:color="000000"/>
-          <w:bottom w:val="single" w:sz="4" w:space="1" w:color="000000"/>
-          <w:right w:val="single" w:sz="4" w:space="4" w:color="000000"/>
-        </w:pBdr>
-        <w:rPr>
-          <w:rFonts w:eastAsia="Courier New" w:cs="Arial"/>
-          <w:lang w:val="en-US"/>
-        </w:rPr>
-      </w:pPr>
-      <w:r>
-        <w:rPr>
-          <w:rFonts w:eastAsia="Courier New" w:cs="Arial"/>
-          <w:lang w:val="en-US"/>
-        </w:rPr>
-      </w:r>
-    </w:p>
-    <w:p>
-      <w:pPr>
-        <w:pStyle w:val="Normal"/>
-        <w:pBdr>
-          <w:top w:val="single" w:sz="4" w:space="1" w:color="000000"/>
-          <w:left w:val="single" w:sz="4" w:space="4" w:color="000000"/>
-          <w:bottom w:val="single" w:sz="4" w:space="1" w:color="000000"/>
-          <w:right w:val="single" w:sz="4" w:space="4" w:color="000000"/>
-        </w:pBdr>
-        <w:rPr>
-          <w:rFonts w:eastAsia="Courier New" w:cs="Arial"/>
-          <w:lang w:val="en-US"/>
-        </w:rPr>
-      </w:pPr>
-      <w:r>
-        <w:rPr>
-          <w:rFonts w:eastAsia="Courier New" w:cs="Arial"/>
-          <w:lang w:val="en-US"/>
-        </w:rPr>
-      </w:r>
-    </w:p>
-    <w:p>
-      <w:pPr>
-        <w:pStyle w:val="Normal"/>
-        <w:pBdr>
-          <w:top w:val="single" w:sz="4" w:space="1" w:color="000000"/>
-          <w:left w:val="single" w:sz="4" w:space="4" w:color="000000"/>
-          <w:bottom w:val="single" w:sz="4" w:space="1" w:color="000000"/>
-          <w:right w:val="single" w:sz="4" w:space="4" w:color="000000"/>
-        </w:pBdr>
-        <w:rPr>
-          <w:rFonts w:eastAsia="Courier New" w:cs="Arial"/>
-          <w:lang w:val="en-US"/>
-        </w:rPr>
-      </w:pPr>
-      <w:r>
-        <w:rPr>
-          <w:rFonts w:eastAsia="Courier New" w:cs="Arial"/>
-          <w:lang w:val="en-US"/>
-        </w:rPr>
-      </w:r>
-    </w:p>
-    <w:p>
-      <w:pPr>
-        <w:pStyle w:val="Normal"/>
-        <w:pBdr>
-          <w:top w:val="single" w:sz="4" w:space="1" w:color="000000"/>
-          <w:left w:val="single" w:sz="4" w:space="4" w:color="000000"/>
-          <w:bottom w:val="single" w:sz="4" w:space="1" w:color="000000"/>
-          <w:right w:val="single" w:sz="4" w:space="4" w:color="000000"/>
-        </w:pBdr>
-        <w:rPr/>
-      </w:pPr>
-      <w:r>
-        <w:rPr/>
-        <mc:AlternateContent>
-          <mc:Choice Requires="wps">
-            <w:drawing>
-              <wp:inline distT="0" distB="0" distL="0" distR="0" wp14:anchorId="21606F9C">
-                <wp:extent cx="307340" cy="307340"/>
-                <wp:effectExtent l="0" t="0" r="0" b="0"/>
-                <wp:docPr id="13" name="Shape7"/>
-                <a:graphic xmlns:a="http://schemas.openxmlformats.org/drawingml/2006/main">
-                  <a:graphicData uri="http://schemas.microsoft.com/office/word/2010/wordprocessingShape">
-                    <wps:wsp>
-                      <wps:cNvSpPr/>
-                      <wps:spPr>
-                        <a:xfrm>
-                          <a:off x="0" y="0"/>
-                          <a:ext cx="306720" cy="306720"/>
-                        </a:xfrm>
-                        <a:prstGeom prst="rect">
-                          <a:avLst/>
-                        </a:prstGeom>
-                        <a:noFill/>
-                        <a:ln w="0">
-                          <a:noFill/>
-                        </a:ln>
-                      </wps:spPr>
-                      <wps:style>
-                        <a:lnRef idx="0"/>
-                        <a:fillRef idx="0"/>
-                        <a:effectRef idx="0"/>
-                        <a:fontRef idx="minor"/>
-                      </wps:style>
-                      <wps:bodyPr/>
-                    </wps:wsp>
-                  </a:graphicData>
-                </a:graphic>
-              </wp:inline>
-            </w:drawing>
-          </mc:Choice>
-          <mc:Fallback>
-            <w:pict>
-              <v:rect id="shape_0" ID="Shape7" stroked="f" style="position:absolute;margin-left:0pt;margin-top:-24.2pt;width:24.1pt;height:24.1pt;mso-wrap-style:none;v-text-anchor:middle;mso-position-vertical:top" wp14:anchorId="21606F9C">
-                <v:fill o:detectmouseclick="t" on="false"/>
-                <v:stroke color="#3465a4" joinstyle="round" endcap="flat"/>
-                <w10:wrap type="square"/>
-              </v:rect>
-            </w:pict>
-          </mc:Fallback>
-        </mc:AlternateContent>
-      </w:r>
-    </w:p>
-    <w:p>
-      <w:pPr>
-        <w:pStyle w:val="Normal"/>
-        <w:pBdr>
-          <w:top w:val="single" w:sz="4" w:space="1" w:color="000000"/>
-          <w:left w:val="single" w:sz="4" w:space="4" w:color="000000"/>
-          <w:bottom w:val="single" w:sz="4" w:space="1" w:color="000000"/>
-          <w:right w:val="single" w:sz="4" w:space="4" w:color="000000"/>
-        </w:pBdr>
-        <w:rPr/>
-      </w:pPr>
-      <w:r>
-        <w:rPr/>
-      </w:r>
-    </w:p>
-    <w:p>
-      <w:pPr>
-        <w:pStyle w:val="Normal"/>
-        <w:pBdr>
-          <w:top w:val="single" w:sz="4" w:space="1" w:color="000000"/>
-          <w:left w:val="single" w:sz="4" w:space="4" w:color="000000"/>
-          <w:bottom w:val="single" w:sz="4" w:space="1" w:color="000000"/>
-          <w:right w:val="single" w:sz="4" w:space="4" w:color="000000"/>
-        </w:pBdr>
-        <w:rPr/>
-      </w:pPr>
-      <w:r>
-        <w:rPr/>
-      </w:r>
-    </w:p>
-    <w:p>
-      <w:pPr>
-        <w:pStyle w:val="Normal"/>
-        <w:rPr>
-          <w:b/>
           <w:b/>
           <w:bCs/>
           <w:sz w:val="22"/>
           <w:szCs w:val="22"/>
           <w:lang w:val="en-GB"/>
         </w:rPr>
-      </w:pPr>
-      <w:r>
-        <w:rPr>
-          <w:b/>
-          <w:bCs/>
-          <w:sz w:val="22"/>
-          <w:szCs w:val="22"/>
-          <w:lang w:val="en-GB"/>
-        </w:rPr>
+        <w:drawing>
+          <wp:anchor behindDoc="0" distT="0" distB="0" distL="0" distR="0" simplePos="0" locked="0" layoutInCell="0" allowOverlap="1" relativeHeight="115">
+            <wp:simplePos x="0" y="0"/>
+            <wp:positionH relativeFrom="column">
+              <wp:align>center</wp:align>
+            </wp:positionH>
+            <wp:positionV relativeFrom="paragraph">
+              <wp:posOffset>635</wp:posOffset>
+            </wp:positionV>
+            <wp:extent cx="5731510" cy="3769995"/>
+            <wp:effectExtent l="0" t="0" r="0" b="0"/>
+            <wp:wrapSquare wrapText="largest"/>
+            <wp:docPr id="14" name="Image5" descr=""/>
+            <wp:cNvGraphicFramePr>
+              <a:graphicFrameLocks xmlns:a="http://schemas.openxmlformats.org/drawingml/2006/main" noChangeAspect="1"/>
+            </wp:cNvGraphicFramePr>
+            <a:graphic xmlns:a="http://schemas.openxmlformats.org/drawingml/2006/main">
+              <a:graphicData uri="http://schemas.openxmlformats.org/drawingml/2006/picture">
+                <pic:pic xmlns:pic="http://schemas.openxmlformats.org/drawingml/2006/picture">
+                  <pic:nvPicPr>
+                    <pic:cNvPr id="14" name="Image5" descr=""/>
+                    <pic:cNvPicPr>
+                      <a:picLocks noChangeAspect="1" noChangeArrowheads="1"/>
+                    </pic:cNvPicPr>
+                  </pic:nvPicPr>
+                  <pic:blipFill>
+                    <a:blip r:embed="rId4"/>
+                    <a:stretch>
+                      <a:fillRect/>
+                    </a:stretch>
+                  </pic:blipFill>
+                  <pic:spPr bwMode="auto">
+                    <a:xfrm>
+                      <a:off x="0" y="0"/>
+                      <a:ext cx="5731510" cy="3769995"/>
+                    </a:xfrm>
+                    <a:prstGeom prst="rect">
+                      <a:avLst/>
+                    </a:prstGeom>
+                  </pic:spPr>
+                </pic:pic>
+              </a:graphicData>
+            </a:graphic>
+          </wp:anchor>
+        </w:drawing>
       </w:r>
     </w:p>
     <w:p>
@@ -10295,6 +10178,16 @@
           <w:color w:val="000000"/>
           <w:sz w:val="22"/>
           <w:szCs w:val="22"/>
+          <w:shd w:fill="auto" w:val="clear"/>
+          <w:lang w:val="en-US"/>
+        </w:rPr>
+        <w:t>&gt;</w:t>
+      </w:r>
+      <w:r>
+        <w:rPr>
+          <w:color w:val="000000"/>
+          <w:sz w:val="22"/>
+          <w:szCs w:val="22"/>
           <w:lang w:val="en-US"/>
         </w:rPr>
         <w:t>europe_orig = read.csv('europe_diet.csv',header=T)</w:t>
@@ -10341,6 +10234,16 @@
           <w:color w:val="000000"/>
           <w:sz w:val="22"/>
           <w:szCs w:val="22"/>
+          <w:shd w:fill="auto" w:val="clear"/>
+          <w:lang w:val="en-US"/>
+        </w:rPr>
+        <w:t>&gt;</w:t>
+      </w:r>
+      <w:r>
+        <w:rPr>
+          <w:color w:val="000000"/>
+          <w:sz w:val="22"/>
+          <w:szCs w:val="22"/>
           <w:lang w:val="en-US"/>
         </w:rPr>
         <w:t xml:space="preserve">print(head(europe_orig)) </w:t>
@@ -10777,6 +10680,15 @@
         <w:rPr>
           <w:sz w:val="22"/>
           <w:szCs w:val="22"/>
+          <w:shd w:fill="auto" w:val="clear"/>
+          <w:lang w:val="en-US"/>
+        </w:rPr>
+        <w:t>&gt;</w:t>
+      </w:r>
+      <w:r>
+        <w:rPr>
+          <w:sz w:val="22"/>
+          <w:szCs w:val="22"/>
           <w:lang w:val="en-US"/>
         </w:rPr>
         <w:t>europe = europe_orig</w:t>
@@ -10848,6 +10760,15 @@
         <w:rPr>
           <w:sz w:val="22"/>
           <w:szCs w:val="22"/>
+          <w:shd w:fill="auto" w:val="clear"/>
+          <w:lang w:val="en-US"/>
+        </w:rPr>
+        <w:t>&gt;</w:t>
+      </w:r>
+      <w:r>
+        <w:rPr>
+          <w:sz w:val="22"/>
+          <w:szCs w:val="22"/>
           <w:lang w:val="en-US"/>
         </w:rPr>
         <w:t>rownames(europe) = europe[,1]</w:t>
@@ -10915,6 +10836,15 @@
           <w:lang w:val="en-US"/>
         </w:rPr>
       </w:pPr>
+      <w:r>
+        <w:rPr>
+          <w:sz w:val="22"/>
+          <w:szCs w:val="22"/>
+          <w:shd w:fill="auto" w:val="clear"/>
+          <w:lang w:val="en-US"/>
+        </w:rPr>
+        <w:t>&gt;</w:t>
+      </w:r>
       <w:r>
         <w:rPr>
           <w:sz w:val="22"/>
@@ -11527,6 +11457,15 @@
             </w:pPr>
             <w:r>
               <w:rPr>
+                <w:sz w:val="22"/>
+                <w:szCs w:val="22"/>
+                <w:shd w:fill="auto" w:val="clear"/>
+                <w:lang w:val="en-US"/>
+              </w:rPr>
+              <w:t>&gt;</w:t>
+            </w:r>
+            <w:r>
+              <w:rPr>
                 <w:lang w:val="en-US"/>
               </w:rPr>
               <w:t>distMatrix = round(dist(europe[c('Greece','Spain','Belgium','Finland'),], method='euclidean'),3)</w:t>
@@ -11554,6 +11493,15 @@
                 <w:lang w:val="en-US"/>
               </w:rPr>
             </w:pPr>
+            <w:r>
+              <w:rPr>
+                <w:sz w:val="22"/>
+                <w:szCs w:val="22"/>
+                <w:shd w:fill="auto" w:val="clear"/>
+                <w:lang w:val="en-US"/>
+              </w:rPr>
+              <w:t>&gt;</w:t>
+            </w:r>
             <w:r>
               <w:rPr>
                 <w:lang w:val="en-US"/>
@@ -11843,6 +11791,15 @@
       </w:pPr>
       <w:r>
         <w:rPr>
+          <w:sz w:val="22"/>
+          <w:szCs w:val="22"/>
+          <w:shd w:fill="auto" w:val="clear"/>
+          <w:lang w:val="en-US"/>
+        </w:rPr>
+        <w:t>&gt;</w:t>
+      </w:r>
+      <w:r>
+        <w:rPr>
           <w:lang w:val="en-US"/>
         </w:rPr>
         <w:t>distMatrixFull = dist(europe, method='euclidean')</w:t>
@@ -11942,6 +11899,15 @@
       </w:pPr>
       <w:r>
         <w:rPr>
+          <w:sz w:val="22"/>
+          <w:szCs w:val="22"/>
+          <w:shd w:fill="auto" w:val="clear"/>
+          <w:lang w:val="en-US"/>
+        </w:rPr>
+        <w:t>&gt;</w:t>
+      </w:r>
+      <w:r>
+        <w:rPr>
           <w:lang w:val="en-US"/>
         </w:rPr>
         <w:t>cluster_complete = agnes(distMatrixFull, method='complete')</w:t>
@@ -11982,6 +11948,15 @@
       </w:pPr>
       <w:r>
         <w:rPr>
+          <w:sz w:val="22"/>
+          <w:szCs w:val="22"/>
+          <w:shd w:fill="auto" w:val="clear"/>
+          <w:lang w:val="en-US"/>
+        </w:rPr>
+        <w:t>&gt;</w:t>
+      </w:r>
+      <w:r>
+        <w:rPr>
           <w:lang w:val="en-US"/>
         </w:rPr>
         <w:t>cluster_single = agnes(distMatrixFull, method='single')</w:t>
@@ -12002,6 +11977,15 @@
       </w:pPr>
       <w:r>
         <w:rPr>
+          <w:sz w:val="22"/>
+          <w:szCs w:val="22"/>
+          <w:shd w:fill="auto" w:val="clear"/>
+          <w:lang w:val="en-US"/>
+        </w:rPr>
+        <w:t>&gt;</w:t>
+      </w:r>
+      <w:r>
+        <w:rPr>
           <w:lang w:val="en-US"/>
         </w:rPr>
         <w:t>pltree(cluster_complete, main='dendogram complete linkage') #complete linkage dendogram</w:t>
@@ -12020,6 +12004,15 @@
           <w:lang w:val="en-US"/>
         </w:rPr>
       </w:pPr>
+      <w:r>
+        <w:rPr>
+          <w:sz w:val="22"/>
+          <w:szCs w:val="22"/>
+          <w:shd w:fill="auto" w:val="clear"/>
+          <w:lang w:val="en-US"/>
+        </w:rPr>
+        <w:t>&gt;</w:t>
+      </w:r>
       <w:r>
         <w:rPr>
           <w:lang w:val="en-US"/>
@@ -12074,7 +12067,7 @@
               <wp:inline distT="0" distB="0" distL="0" distR="0" wp14:anchorId="71BBBEA0">
                 <wp:extent cx="307340" cy="307340"/>
                 <wp:effectExtent l="0" t="0" r="0" b="0"/>
-                <wp:docPr id="14" name="Shape8"/>
+                <wp:docPr id="15" name="Shape8"/>
                 <a:graphic xmlns:a="http://schemas.openxmlformats.org/drawingml/2006/main">
                   <a:graphicData uri="http://schemas.microsoft.com/office/word/2010/wordprocessingShape">
                     <wps:wsp>
@@ -12116,7 +12109,7 @@
           </mc:Fallback>
         </mc:AlternateContent>
         <w:drawing>
-          <wp:anchor behindDoc="0" distT="0" distB="0" distL="0" distR="0" simplePos="0" locked="0" layoutInCell="0" allowOverlap="1" relativeHeight="74">
+          <wp:anchor behindDoc="0" distT="0" distB="0" distL="0" distR="0" simplePos="0" locked="0" layoutInCell="0" allowOverlap="1" relativeHeight="79">
             <wp:simplePos x="0" y="0"/>
             <wp:positionH relativeFrom="column">
               <wp:align>center</wp:align>
@@ -12127,7 +12120,7 @@
             <wp:extent cx="5027295" cy="4296410"/>
             <wp:effectExtent l="0" t="0" r="0" b="0"/>
             <wp:wrapSquare wrapText="largest"/>
-            <wp:docPr id="15" name="Image1" descr=""/>
+            <wp:docPr id="16" name="Image1" descr=""/>
             <wp:cNvGraphicFramePr>
               <a:graphicFrameLocks xmlns:a="http://schemas.openxmlformats.org/drawingml/2006/main" noChangeAspect="1"/>
             </wp:cNvGraphicFramePr>
@@ -12135,13 +12128,13 @@
               <a:graphicData uri="http://schemas.openxmlformats.org/drawingml/2006/picture">
                 <pic:pic xmlns:pic="http://schemas.openxmlformats.org/drawingml/2006/picture">
                   <pic:nvPicPr>
-                    <pic:cNvPr id="15" name="Image1" descr=""/>
+                    <pic:cNvPr id="16" name="Image1" descr=""/>
                     <pic:cNvPicPr>
                       <a:picLocks noChangeAspect="1" noChangeArrowheads="1"/>
                     </pic:cNvPicPr>
                   </pic:nvPicPr>
                   <pic:blipFill>
-                    <a:blip r:embed="rId3"/>
+                    <a:blip r:embed="rId5"/>
                     <a:stretch>
                       <a:fillRect/>
                     </a:stretch>
@@ -12582,6 +12575,26 @@
           <w:right w:val="single" w:sz="4" w:space="4" w:color="000000"/>
         </w:pBdr>
         <w:rPr>
+          <w:b/>
+          <w:b/>
+          <w:bCs/>
+          <w:lang w:val="en-US"/>
+        </w:rPr>
+      </w:pPr>
+      <w:r>
+        <w:rPr/>
+      </w:r>
+    </w:p>
+    <w:p>
+      <w:pPr>
+        <w:pStyle w:val="Normal"/>
+        <w:pBdr>
+          <w:top w:val="single" w:sz="4" w:space="1" w:color="000000"/>
+          <w:left w:val="single" w:sz="4" w:space="4" w:color="000000"/>
+          <w:bottom w:val="single" w:sz="4" w:space="1" w:color="000000"/>
+          <w:right w:val="single" w:sz="4" w:space="4" w:color="000000"/>
+        </w:pBdr>
+        <w:rPr>
           <w:lang w:val="en-US"/>
         </w:rPr>
       </w:pPr>
@@ -12590,7 +12603,7 @@
           <w:lang w:val="en-US"/>
         </w:rPr>
         <w:drawing>
-          <wp:anchor behindDoc="0" distT="0" distB="0" distL="0" distR="0" simplePos="0" locked="0" layoutInCell="0" allowOverlap="1" relativeHeight="75">
+          <wp:anchor behindDoc="0" distT="0" distB="0" distL="0" distR="0" simplePos="0" locked="0" layoutInCell="0" allowOverlap="1" relativeHeight="80">
             <wp:simplePos x="0" y="0"/>
             <wp:positionH relativeFrom="column">
               <wp:align>center</wp:align>
@@ -12601,7 +12614,7 @@
             <wp:extent cx="5731510" cy="5731510"/>
             <wp:effectExtent l="0" t="0" r="0" b="0"/>
             <wp:wrapSquare wrapText="largest"/>
-            <wp:docPr id="16" name="Image2" descr=""/>
+            <wp:docPr id="17" name="Image2" descr=""/>
             <wp:cNvGraphicFramePr>
               <a:graphicFrameLocks xmlns:a="http://schemas.openxmlformats.org/drawingml/2006/main" noChangeAspect="1"/>
             </wp:cNvGraphicFramePr>
@@ -12609,13 +12622,13 @@
               <a:graphicData uri="http://schemas.openxmlformats.org/drawingml/2006/picture">
                 <pic:pic xmlns:pic="http://schemas.openxmlformats.org/drawingml/2006/picture">
                   <pic:nvPicPr>
-                    <pic:cNvPr id="16" name="Image2" descr=""/>
+                    <pic:cNvPr id="17" name="Image2" descr=""/>
                     <pic:cNvPicPr>
                       <a:picLocks noChangeAspect="1" noChangeArrowheads="1"/>
                     </pic:cNvPicPr>
                   </pic:nvPicPr>
                   <pic:blipFill>
-                    <a:blip r:embed="rId4"/>
+                    <a:blip r:embed="rId6"/>
                     <a:stretch>
                       <a:fillRect/>
                     </a:stretch>
@@ -12933,7 +12946,7 @@
         <w:rPr>
           <w:lang w:val="en-US"/>
         </w:rPr>
-        <w:t>assignments_7 = cutree(cluster_complete, k=7)</w:t>
+        <w:t>&gt;assignments_7 = cutree(cluster_complete, k=7)</w:t>
       </w:r>
     </w:p>
     <w:p>
@@ -12973,7 +12986,7 @@
         <w:rPr>
           <w:lang w:val="en-US"/>
         </w:rPr>
-        <w:t>countries = rownames(as.matrix(distMatrixFull))</w:t>
+        <w:t>&gt;countries = rownames(as.matrix(distMatrixFull))</w:t>
       </w:r>
     </w:p>
     <w:p>
@@ -13013,27 +13026,27 @@
         <w:rPr>
           <w:lang w:val="en-US"/>
         </w:rPr>
-        <w:t>index_switz = which(countries == 'Switzerland')</w:t>
-      </w:r>
-    </w:p>
-    <w:p>
-      <w:pPr>
-        <w:pStyle w:val="Normal"/>
-        <w:pBdr>
-          <w:top w:val="single" w:sz="4" w:space="1" w:color="000000"/>
-          <w:left w:val="single" w:sz="4" w:space="4" w:color="000000"/>
-          <w:bottom w:val="single" w:sz="4" w:space="1" w:color="000000"/>
-          <w:right w:val="single" w:sz="4" w:space="4" w:color="000000"/>
-        </w:pBdr>
-        <w:rPr>
-          <w:lang w:val="en-US"/>
-        </w:rPr>
-      </w:pPr>
-      <w:r>
-        <w:rPr>
-          <w:lang w:val="en-US"/>
-        </w:rPr>
-        <w:t>index_norway = which(countries == 'Norway')</w:t>
+        <w:t>&gt;index_switz = which(countries == 'Switzerland')</w:t>
+      </w:r>
+    </w:p>
+    <w:p>
+      <w:pPr>
+        <w:pStyle w:val="Normal"/>
+        <w:pBdr>
+          <w:top w:val="single" w:sz="4" w:space="1" w:color="000000"/>
+          <w:left w:val="single" w:sz="4" w:space="4" w:color="000000"/>
+          <w:bottom w:val="single" w:sz="4" w:space="1" w:color="000000"/>
+          <w:right w:val="single" w:sz="4" w:space="4" w:color="000000"/>
+        </w:pBdr>
+        <w:rPr>
+          <w:lang w:val="en-US"/>
+        </w:rPr>
+      </w:pPr>
+      <w:r>
+        <w:rPr>
+          <w:lang w:val="en-US"/>
+        </w:rPr>
+        <w:t>&gt;index_norway = which(countries == 'Norway')</w:t>
       </w:r>
     </w:p>
     <w:p>
@@ -13073,27 +13086,27 @@
         <w:rPr>
           <w:lang w:val="en-US"/>
         </w:rPr>
-        <w:t>cluster_switz = assignments_7[index_switz]</w:t>
-      </w:r>
-    </w:p>
-    <w:p>
-      <w:pPr>
-        <w:pStyle w:val="Normal"/>
-        <w:pBdr>
-          <w:top w:val="single" w:sz="4" w:space="1" w:color="000000"/>
-          <w:left w:val="single" w:sz="4" w:space="4" w:color="000000"/>
-          <w:bottom w:val="single" w:sz="4" w:space="1" w:color="000000"/>
-          <w:right w:val="single" w:sz="4" w:space="4" w:color="000000"/>
-        </w:pBdr>
-        <w:rPr>
-          <w:lang w:val="en-US"/>
-        </w:rPr>
-      </w:pPr>
-      <w:r>
-        <w:rPr>
-          <w:lang w:val="en-US"/>
-        </w:rPr>
-        <w:t>cluster_norway = assignments_7[index_norway]</w:t>
+        <w:t>&gt;cluster_switz = assignments_7[index_switz]</w:t>
+      </w:r>
+    </w:p>
+    <w:p>
+      <w:pPr>
+        <w:pStyle w:val="Normal"/>
+        <w:pBdr>
+          <w:top w:val="single" w:sz="4" w:space="1" w:color="000000"/>
+          <w:left w:val="single" w:sz="4" w:space="4" w:color="000000"/>
+          <w:bottom w:val="single" w:sz="4" w:space="1" w:color="000000"/>
+          <w:right w:val="single" w:sz="4" w:space="4" w:color="000000"/>
+        </w:pBdr>
+        <w:rPr>
+          <w:lang w:val="en-US"/>
+        </w:rPr>
+      </w:pPr>
+      <w:r>
+        <w:rPr>
+          <w:lang w:val="en-US"/>
+        </w:rPr>
+        <w:t>&gt;cluster_norway = assignments_7[index_norway]</w:t>
       </w:r>
     </w:p>
     <w:p>
@@ -13133,27 +13146,27 @@
         <w:rPr>
           <w:lang w:val="en-US"/>
         </w:rPr>
-        <w:t>index_group_switz = which(assignments_7==cluster_switz)</w:t>
-      </w:r>
-    </w:p>
-    <w:p>
-      <w:pPr>
-        <w:pStyle w:val="Normal"/>
-        <w:pBdr>
-          <w:top w:val="single" w:sz="4" w:space="1" w:color="000000"/>
-          <w:left w:val="single" w:sz="4" w:space="4" w:color="000000"/>
-          <w:bottom w:val="single" w:sz="4" w:space="1" w:color="000000"/>
-          <w:right w:val="single" w:sz="4" w:space="4" w:color="000000"/>
-        </w:pBdr>
-        <w:rPr>
-          <w:lang w:val="en-US"/>
-        </w:rPr>
-      </w:pPr>
-      <w:r>
-        <w:rPr>
-          <w:lang w:val="en-US"/>
-        </w:rPr>
-        <w:t>index_group_norway = which(assignments_7==cluster_norway)</w:t>
+        <w:t>&gt;index_group_switz = which(assignments_7==cluster_switz)</w:t>
+      </w:r>
+    </w:p>
+    <w:p>
+      <w:pPr>
+        <w:pStyle w:val="Normal"/>
+        <w:pBdr>
+          <w:top w:val="single" w:sz="4" w:space="1" w:color="000000"/>
+          <w:left w:val="single" w:sz="4" w:space="4" w:color="000000"/>
+          <w:bottom w:val="single" w:sz="4" w:space="1" w:color="000000"/>
+          <w:right w:val="single" w:sz="4" w:space="4" w:color="000000"/>
+        </w:pBdr>
+        <w:rPr>
+          <w:lang w:val="en-US"/>
+        </w:rPr>
+      </w:pPr>
+      <w:r>
+        <w:rPr>
+          <w:lang w:val="en-US"/>
+        </w:rPr>
+        <w:t>&gt;index_group_norway = which(assignments_7==cluster_norway)</w:t>
       </w:r>
     </w:p>
     <w:p>
@@ -13193,27 +13206,27 @@
         <w:rPr>
           <w:lang w:val="en-US"/>
         </w:rPr>
-        <w:t>group_switz = countries[index_group_switz]</w:t>
-      </w:r>
-    </w:p>
-    <w:p>
-      <w:pPr>
-        <w:pStyle w:val="Normal"/>
-        <w:pBdr>
-          <w:top w:val="single" w:sz="4" w:space="1" w:color="000000"/>
-          <w:left w:val="single" w:sz="4" w:space="4" w:color="000000"/>
-          <w:bottom w:val="single" w:sz="4" w:space="1" w:color="000000"/>
-          <w:right w:val="single" w:sz="4" w:space="4" w:color="000000"/>
-        </w:pBdr>
-        <w:rPr>
-          <w:lang w:val="en-US"/>
-        </w:rPr>
-      </w:pPr>
-      <w:r>
-        <w:rPr>
-          <w:lang w:val="en-US"/>
-        </w:rPr>
-        <w:t>print(group_switz)</w:t>
+        <w:t>&gt;group_switz = countries[index_group_switz]</w:t>
+      </w:r>
+    </w:p>
+    <w:p>
+      <w:pPr>
+        <w:pStyle w:val="Normal"/>
+        <w:pBdr>
+          <w:top w:val="single" w:sz="4" w:space="1" w:color="000000"/>
+          <w:left w:val="single" w:sz="4" w:space="4" w:color="000000"/>
+          <w:bottom w:val="single" w:sz="4" w:space="1" w:color="000000"/>
+          <w:right w:val="single" w:sz="4" w:space="4" w:color="000000"/>
+        </w:pBdr>
+        <w:rPr>
+          <w:lang w:val="en-US"/>
+        </w:rPr>
+      </w:pPr>
+      <w:r>
+        <w:rPr>
+          <w:lang w:val="en-US"/>
+        </w:rPr>
+        <w:t>&gt;print(group_switz)</w:t>
       </w:r>
     </w:p>
     <w:p>
@@ -13293,27 +13306,27 @@
         <w:rPr>
           <w:lang w:val="en-US"/>
         </w:rPr>
-        <w:t>group_norway = countries[index_group_norway]</w:t>
-      </w:r>
-    </w:p>
-    <w:p>
-      <w:pPr>
-        <w:pStyle w:val="Normal"/>
-        <w:pBdr>
-          <w:top w:val="single" w:sz="4" w:space="1" w:color="000000"/>
-          <w:left w:val="single" w:sz="4" w:space="4" w:color="000000"/>
-          <w:bottom w:val="single" w:sz="4" w:space="1" w:color="000000"/>
-          <w:right w:val="single" w:sz="4" w:space="4" w:color="000000"/>
-        </w:pBdr>
-        <w:rPr>
-          <w:lang w:val="en-US"/>
-        </w:rPr>
-      </w:pPr>
-      <w:r>
-        <w:rPr>
-          <w:lang w:val="en-US"/>
-        </w:rPr>
-        <w:t>print(group_norway)</w:t>
+        <w:t>&gt;group_norway = countries[index_group_norway]</w:t>
+      </w:r>
+    </w:p>
+    <w:p>
+      <w:pPr>
+        <w:pStyle w:val="Normal"/>
+        <w:pBdr>
+          <w:top w:val="single" w:sz="4" w:space="1" w:color="000000"/>
+          <w:left w:val="single" w:sz="4" w:space="4" w:color="000000"/>
+          <w:bottom w:val="single" w:sz="4" w:space="1" w:color="000000"/>
+          <w:right w:val="single" w:sz="4" w:space="4" w:color="000000"/>
+        </w:pBdr>
+        <w:rPr>
+          <w:lang w:val="en-US"/>
+        </w:rPr>
+      </w:pPr>
+      <w:r>
+        <w:rPr>
+          <w:lang w:val="en-US"/>
+        </w:rPr>
+        <w:t>&gt;print(group_norway)</w:t>
       </w:r>
     </w:p>
     <w:p>
@@ -13468,7 +13481,7 @@
               <wp:inline distT="0" distB="17145" distL="0" distR="12700" wp14:anchorId="19069096">
                 <wp:extent cx="1767840" cy="493395"/>
                 <wp:effectExtent l="0" t="0" r="12700" b="17145"/>
-                <wp:docPr id="17" name="Shape9"/>
+                <wp:docPr id="18" name="Shape9"/>
                 <a:graphic xmlns:a="http://schemas.openxmlformats.org/drawingml/2006/main">
                   <a:graphicData uri="http://schemas.microsoft.com/office/word/2010/wordprocessingShape">
                     <wps:wsp>
@@ -13760,7 +13773,7 @@
           <w:szCs w:val="22"/>
           <w:lang w:val="en-US"/>
         </w:rPr>
-        <w:t>Greece_and_Cyprus_max_cluster = function(){</w:t>
+        <w:t>&gt;Greece_and_Cyprus_max_cluster = function(){</w:t>
       </w:r>
     </w:p>
     <w:p>
@@ -14255,7 +14268,7 @@
           <w:szCs w:val="22"/>
           <w:lang w:val="en-US"/>
         </w:rPr>
-        <w:t>Greece_and_Cyprus_max_cluster()</w:t>
+        <w:t>&gt; Greece_and_Cyprus_max_cluster()</w:t>
       </w:r>
     </w:p>
     <w:p>
@@ -14797,60 +14810,67 @@
           <w:szCs w:val="22"/>
           <w:lang w:val="en-US"/>
         </w:rPr>
-        <w:t>library(arules) #must be installed</w:t>
-      </w:r>
-    </w:p>
-    <w:p>
-      <w:pPr>
-        <w:pStyle w:val="Normal"/>
-        <w:pBdr>
-          <w:top w:val="single" w:sz="4" w:space="1" w:color="000000"/>
-          <w:left w:val="single" w:sz="4" w:space="4" w:color="000000"/>
-          <w:bottom w:val="single" w:sz="4" w:space="1" w:color="000000"/>
-          <w:right w:val="single" w:sz="4" w:space="4" w:color="000000"/>
-        </w:pBdr>
-        <w:rPr>
-          <w:sz w:val="22"/>
-          <w:szCs w:val="22"/>
-          <w:lang w:val="en-US"/>
-        </w:rPr>
-      </w:pPr>
-      <w:r>
-        <w:rPr>
-          <w:sz w:val="22"/>
-          <w:szCs w:val="22"/>
-          <w:lang w:val="en-US"/>
-        </w:rPr>
-        <w:t>appstrans = read.transactions('application_data.csv', format='basket',sep=',',rm.duplicates=FALSE)</w:t>
-      </w:r>
-    </w:p>
-    <w:p>
-      <w:pPr>
-        <w:pStyle w:val="Normal"/>
-        <w:pBdr>
-          <w:top w:val="single" w:sz="4" w:space="1" w:color="000000"/>
-          <w:left w:val="single" w:sz="4" w:space="4" w:color="000000"/>
-          <w:bottom w:val="single" w:sz="4" w:space="1" w:color="000000"/>
-          <w:right w:val="single" w:sz="4" w:space="4" w:color="000000"/>
-        </w:pBdr>
-        <w:rPr>
-          <w:sz w:val="22"/>
-          <w:szCs w:val="22"/>
-          <w:lang w:val="en-US"/>
-        </w:rPr>
-      </w:pPr>
-      <w:r>
-        <w:rPr>
-          <w:sz w:val="22"/>
-          <w:szCs w:val="22"/>
-          <w:lang w:val="en-US"/>
-        </w:rPr>
-        <w:t>print(</w:t>
-      </w:r>
-      <w:hyperlink r:id="rId5">
+        <w:t>&gt;library(arules) #must be installed</w:t>
+      </w:r>
+    </w:p>
+    <w:p>
+      <w:pPr>
+        <w:pStyle w:val="Normal"/>
+        <w:pBdr>
+          <w:top w:val="single" w:sz="4" w:space="1" w:color="000000"/>
+          <w:left w:val="single" w:sz="4" w:space="4" w:color="000000"/>
+          <w:bottom w:val="single" w:sz="4" w:space="1" w:color="000000"/>
+          <w:right w:val="single" w:sz="4" w:space="4" w:color="000000"/>
+        </w:pBdr>
+        <w:jc w:val="left"/>
+        <w:rPr>
+          <w:sz w:val="22"/>
+          <w:szCs w:val="22"/>
+          <w:lang w:val="en-US"/>
+        </w:rPr>
+      </w:pPr>
+      <w:r>
+        <w:rPr>
+          <w:sz w:val="22"/>
+          <w:szCs w:val="22"/>
+          <w:lang w:val="en-US"/>
+        </w:rPr>
+        <w:t>&gt;</w:t>
+      </w:r>
+      <w:r>
+        <w:rPr>
+          <w:sz w:val="20"/>
+          <w:szCs w:val="20"/>
+          <w:lang w:val="en-US"/>
+        </w:rPr>
+        <w:t>appstrans = read.transactions('application_data.csv', format='basket', sep=',',rm.duplicates=FALSE)</w:t>
+      </w:r>
+    </w:p>
+    <w:p>
+      <w:pPr>
+        <w:pStyle w:val="Normal"/>
+        <w:pBdr>
+          <w:top w:val="single" w:sz="4" w:space="1" w:color="000000"/>
+          <w:left w:val="single" w:sz="4" w:space="4" w:color="000000"/>
+          <w:bottom w:val="single" w:sz="4" w:space="1" w:color="000000"/>
+          <w:right w:val="single" w:sz="4" w:space="4" w:color="000000"/>
+        </w:pBdr>
+        <w:rPr/>
+      </w:pPr>
+      <w:r>
+        <w:rPr>
+          <w:color w:val="000000"/>
+          <w:sz w:val="22"/>
+          <w:szCs w:val="22"/>
+          <w:lang w:val="en-US"/>
+        </w:rPr>
+        <w:t>&gt;print(</w:t>
+      </w:r>
+      <w:hyperlink r:id="rId7">
         <w:r>
           <w:rPr>
             <w:rStyle w:val="InternetLink"/>
+            <w:color w:val="000000"/>
             <w:sz w:val="22"/>
             <w:szCs w:val="22"/>
             <w:lang w:val="en-US"/>
@@ -14860,6 +14880,7 @@
       </w:hyperlink>
       <w:r>
         <w:rPr>
+          <w:color w:val="000000"/>
           <w:sz w:val="22"/>
           <w:szCs w:val="22"/>
           <w:lang w:val="en-US"/>
@@ -15281,6 +15302,25 @@
           <w:lang w:val="en-US"/>
         </w:rPr>
         <w:t>16         Zoom</w:t>
+      </w:r>
+    </w:p>
+    <w:p>
+      <w:pPr>
+        <w:pStyle w:val="Normal"/>
+        <w:pBdr>
+          <w:top w:val="single" w:sz="4" w:space="1" w:color="000000"/>
+          <w:left w:val="single" w:sz="4" w:space="4" w:color="000000"/>
+          <w:bottom w:val="single" w:sz="4" w:space="1" w:color="000000"/>
+          <w:right w:val="single" w:sz="4" w:space="4" w:color="000000"/>
+        </w:pBdr>
+        <w:rPr>
+          <w:sz w:val="22"/>
+          <w:szCs w:val="22"/>
+          <w:lang w:val="en-US"/>
+        </w:rPr>
+      </w:pPr>
+      <w:r>
+        <w:rPr/>
       </w:r>
     </w:p>
     <w:p>
@@ -15656,7 +15696,7 @@
               <w:rPr>
                 <w:lang w:val="en-US"/>
               </w:rPr>
-              <w:t>print(summary(appstrans))</w:t>
+              <w:t>&gt;print(summary(appstrans))</w:t>
             </w:r>
           </w:p>
           <w:p>
@@ -16241,7 +16281,7 @@
         <w:rPr>
           <w:lang w:val="en-US"/>
         </w:rPr>
-        <w:t>itemFrequencyPlot(appstrans, topN=10)</w:t>
+        <w:t>&gt;itemFrequencyPlot(appstrans, topN=10)</w:t>
       </w:r>
     </w:p>
     <w:p>
@@ -16281,7 +16321,7 @@
           <w:lang w:val="en-US"/>
         </w:rPr>
         <w:drawing>
-          <wp:anchor behindDoc="0" distT="0" distB="0" distL="0" distR="0" simplePos="0" locked="0" layoutInCell="0" allowOverlap="1" relativeHeight="76">
+          <wp:anchor behindDoc="0" distT="0" distB="0" distL="0" distR="0" simplePos="0" locked="0" layoutInCell="0" allowOverlap="1" relativeHeight="81">
             <wp:simplePos x="0" y="0"/>
             <wp:positionH relativeFrom="column">
               <wp:align>center</wp:align>
@@ -16292,7 +16332,7 @@
             <wp:extent cx="5357495" cy="5357495"/>
             <wp:effectExtent l="0" t="0" r="0" b="0"/>
             <wp:wrapSquare wrapText="largest"/>
-            <wp:docPr id="19" name="Image3" descr=""/>
+            <wp:docPr id="20" name="Image3" descr=""/>
             <wp:cNvGraphicFramePr>
               <a:graphicFrameLocks xmlns:a="http://schemas.openxmlformats.org/drawingml/2006/main" noChangeAspect="1"/>
             </wp:cNvGraphicFramePr>
@@ -16300,13 +16340,13 @@
               <a:graphicData uri="http://schemas.openxmlformats.org/drawingml/2006/picture">
                 <pic:pic xmlns:pic="http://schemas.openxmlformats.org/drawingml/2006/picture">
                   <pic:nvPicPr>
-                    <pic:cNvPr id="19" name="Image3" descr=""/>
+                    <pic:cNvPr id="20" name="Image3" descr=""/>
                     <pic:cNvPicPr>
                       <a:picLocks noChangeAspect="1" noChangeArrowheads="1"/>
                     </pic:cNvPicPr>
                   </pic:nvPicPr>
                   <pic:blipFill>
-                    <a:blip r:embed="rId6"/>
+                    <a:blip r:embed="rId8"/>
                     <a:stretch>
                       <a:fillRect/>
                     </a:stretch>
@@ -17074,9 +17114,20 @@
             </w:pPr>
             <w:r>
               <w:rPr>
-                <w:lang w:val="en-US"/>
-              </w:rPr>
-              <w:t>itemsets = apriori(appstrans, parameter=list(support=0.25, confidence=0.8, minlen=2))</w:t>
+                <w:rFonts w:eastAsia="Times New Roman" w:cs="Times New Roman"/>
+                <w:color w:val="auto"/>
+                <w:kern w:val="0"/>
+                <w:sz w:val="20"/>
+                <w:szCs w:val="20"/>
+                <w:lang w:val="en-US" w:eastAsia="el-GR" w:bidi="ar-SA"/>
+              </w:rPr>
+              <w:t>&gt;rules</w:t>
+            </w:r>
+            <w:r>
+              <w:rPr>
+                <w:lang w:val="en-US"/>
+              </w:rPr>
+              <w:t>= apriori(appstrans, parameter=list(support=0.25, confidence=0.8, minlen=2))</w:t>
             </w:r>
           </w:p>
           <w:p>
@@ -17122,9 +17173,37 @@
             </w:pPr>
             <w:r>
               <w:rPr>
-                <w:lang w:val="en-US"/>
-              </w:rPr>
-              <w:t>itemsets_by_sup = sort(itemsets, by = 'support')</w:t>
+                <w:rFonts w:eastAsia="Times New Roman" w:cs="Times New Roman"/>
+                <w:color w:val="auto"/>
+                <w:kern w:val="0"/>
+                <w:sz w:val="20"/>
+                <w:szCs w:val="20"/>
+                <w:lang w:val="en-US" w:eastAsia="el-GR" w:bidi="ar-SA"/>
+              </w:rPr>
+              <w:t>&gt;rules</w:t>
+            </w:r>
+            <w:r>
+              <w:rPr>
+                <w:lang w:val="en-US"/>
+              </w:rPr>
+              <w:t>_by_sup = sort(</w:t>
+            </w:r>
+            <w:r>
+              <w:rPr>
+                <w:rFonts w:eastAsia="Times New Roman" w:cs="Times New Roman"/>
+                <w:color w:val="auto"/>
+                <w:kern w:val="0"/>
+                <w:sz w:val="20"/>
+                <w:szCs w:val="20"/>
+                <w:lang w:val="en-US" w:eastAsia="el-GR" w:bidi="ar-SA"/>
+              </w:rPr>
+              <w:t>rules</w:t>
+            </w:r>
+            <w:r>
+              <w:rPr>
+                <w:lang w:val="en-US"/>
+              </w:rPr>
+              <w:t>, by = 'support')</w:t>
             </w:r>
           </w:p>
           <w:p>
@@ -17153,7 +17232,24 @@
               <w:rPr>
                 <w:lang w:val="en-US"/>
               </w:rPr>
-              <w:t>inspect(head(itemsets_by_sup,4))</w:t>
+              <w:t>&gt;inspect(head(</w:t>
+            </w:r>
+            <w:r>
+              <w:rPr>
+                <w:rFonts w:eastAsia="Times New Roman" w:cs="Times New Roman"/>
+                <w:color w:val="auto"/>
+                <w:kern w:val="0"/>
+                <w:sz w:val="20"/>
+                <w:szCs w:val="20"/>
+                <w:lang w:val="en-US" w:eastAsia="el-GR" w:bidi="ar-SA"/>
+              </w:rPr>
+              <w:t>rules</w:t>
+            </w:r>
+            <w:r>
+              <w:rPr>
+                <w:lang w:val="en-US"/>
+              </w:rPr>
+              <w:t>_by_sup,4))</w:t>
             </w:r>
           </w:p>
           <w:p>
@@ -17263,7 +17359,24 @@
               <w:rPr>
                 <w:lang w:val="en-US"/>
               </w:rPr>
-              <w:t>print(summary(itemsets))</w:t>
+              <w:t>print(summary(</w:t>
+            </w:r>
+            <w:r>
+              <w:rPr>
+                <w:rFonts w:eastAsia="Times New Roman" w:cs="Times New Roman"/>
+                <w:color w:val="auto"/>
+                <w:kern w:val="0"/>
+                <w:sz w:val="20"/>
+                <w:szCs w:val="20"/>
+                <w:lang w:val="en-US" w:eastAsia="el-GR" w:bidi="ar-SA"/>
+              </w:rPr>
+              <w:t>rules</w:t>
+            </w:r>
+            <w:r>
+              <w:rPr>
+                <w:lang w:val="en-US"/>
+              </w:rPr>
+              <w:t>))</w:t>
             </w:r>
           </w:p>
           <w:p>
@@ -18599,7 +18712,29 @@
                 <w:szCs w:val="20"/>
                 <w:lang w:val="en-US" w:eastAsia="el-GR" w:bidi="ar-SA"/>
               </w:rPr>
-              <w:t>insta_vector = rhs(itemsets) %in% 'Instagram'</w:t>
+              <w:t>&gt;insta_vector = rhs(</w:t>
+            </w:r>
+            <w:r>
+              <w:rPr>
+                <w:rFonts w:eastAsia="Times New Roman" w:cs="Times New Roman"/>
+                <w:color w:val="auto"/>
+                <w:kern w:val="0"/>
+                <w:sz w:val="20"/>
+                <w:szCs w:val="20"/>
+                <w:lang w:val="en-US" w:eastAsia="el-GR" w:bidi="ar-SA"/>
+              </w:rPr>
+              <w:t>rules</w:t>
+            </w:r>
+            <w:r>
+              <w:rPr>
+                <w:rFonts w:eastAsia="Times New Roman" w:cs="Times New Roman"/>
+                <w:color w:val="auto"/>
+                <w:kern w:val="0"/>
+                <w:sz w:val="20"/>
+                <w:szCs w:val="20"/>
+                <w:lang w:val="en-US" w:eastAsia="el-GR" w:bidi="ar-SA"/>
+              </w:rPr>
+              <w:t>) %in% 'Instagram'</w:t>
             </w:r>
           </w:p>
           <w:p>
@@ -18672,7 +18807,29 @@
                 <w:szCs w:val="20"/>
                 <w:lang w:val="en-US" w:eastAsia="el-GR" w:bidi="ar-SA"/>
               </w:rPr>
-              <w:t>inspect(lhs(itemsets)[insta_vector])</w:t>
+              <w:t>&gt;inspect(lhs(</w:t>
+            </w:r>
+            <w:r>
+              <w:rPr>
+                <w:rFonts w:eastAsia="Times New Roman" w:cs="Times New Roman"/>
+                <w:color w:val="auto"/>
+                <w:kern w:val="0"/>
+                <w:sz w:val="20"/>
+                <w:szCs w:val="20"/>
+                <w:lang w:val="en-US" w:eastAsia="el-GR" w:bidi="ar-SA"/>
+              </w:rPr>
+              <w:t>rules</w:t>
+            </w:r>
+            <w:r>
+              <w:rPr>
+                <w:rFonts w:eastAsia="Times New Roman" w:cs="Times New Roman"/>
+                <w:color w:val="auto"/>
+                <w:kern w:val="0"/>
+                <w:sz w:val="20"/>
+                <w:szCs w:val="20"/>
+                <w:lang w:val="en-US" w:eastAsia="el-GR" w:bidi="ar-SA"/>
+              </w:rPr>
+              <w:t>)[insta_vector])</w:t>
             </w:r>
           </w:p>
           <w:p>
@@ -19194,7 +19351,7 @@
               <w:rPr>
                 <w:lang w:val="en-US"/>
               </w:rPr>
-              <w:t>library(arulesViz)</w:t>
+              <w:t>&gt;library(arulesViz)</w:t>
             </w:r>
           </w:p>
           <w:p>
@@ -19209,7 +19366,24 @@
               <w:rPr>
                 <w:lang w:val="en-US"/>
               </w:rPr>
-              <w:t>plot(itemsets, method='paracoord')</w:t>
+              <w:t>&gt;plot(</w:t>
+            </w:r>
+            <w:r>
+              <w:rPr>
+                <w:rFonts w:eastAsia="Times New Roman" w:cs="Times New Roman"/>
+                <w:color w:val="auto"/>
+                <w:kern w:val="0"/>
+                <w:sz w:val="20"/>
+                <w:szCs w:val="20"/>
+                <w:lang w:val="en-US" w:eastAsia="el-GR" w:bidi="ar-SA"/>
+              </w:rPr>
+              <w:t>rules</w:t>
+            </w:r>
+            <w:r>
+              <w:rPr>
+                <w:lang w:val="en-US"/>
+              </w:rPr>
+              <w:t>, method='paracoord')</w:t>
             </w:r>
           </w:p>
           <w:p>
@@ -19224,6 +19398,51 @@
               <w:rPr>
                 <w:lang w:val="en-US"/>
               </w:rPr>
+              <w:drawing>
+                <wp:anchor behindDoc="0" distT="0" distB="0" distL="0" distR="0" simplePos="0" locked="0" layoutInCell="0" allowOverlap="1" relativeHeight="116">
+                  <wp:simplePos x="0" y="0"/>
+                  <wp:positionH relativeFrom="column">
+                    <wp:align>center</wp:align>
+                  </wp:positionH>
+                  <wp:positionV relativeFrom="paragraph">
+                    <wp:posOffset>635</wp:posOffset>
+                  </wp:positionV>
+                  <wp:extent cx="5588635" cy="3969385"/>
+                  <wp:effectExtent l="0" t="0" r="0" b="0"/>
+                  <wp:wrapSquare wrapText="largest"/>
+                  <wp:docPr id="21" name="Image6" descr=""/>
+                  <wp:cNvGraphicFramePr>
+                    <a:graphicFrameLocks xmlns:a="http://schemas.openxmlformats.org/drawingml/2006/main" noChangeAspect="1"/>
+                  </wp:cNvGraphicFramePr>
+                  <a:graphic xmlns:a="http://schemas.openxmlformats.org/drawingml/2006/main">
+                    <a:graphicData uri="http://schemas.openxmlformats.org/drawingml/2006/picture">
+                      <pic:pic xmlns:pic="http://schemas.openxmlformats.org/drawingml/2006/picture">
+                        <pic:nvPicPr>
+                          <pic:cNvPr id="21" name="Image6" descr=""/>
+                          <pic:cNvPicPr>
+                            <a:picLocks noChangeAspect="1" noChangeArrowheads="1"/>
+                          </pic:cNvPicPr>
+                        </pic:nvPicPr>
+                        <pic:blipFill>
+                          <a:blip r:embed="rId9"/>
+                          <a:stretch>
+                            <a:fillRect/>
+                          </a:stretch>
+                        </pic:blipFill>
+                        <pic:spPr bwMode="auto">
+                          <a:xfrm>
+                            <a:off x="0" y="0"/>
+                            <a:ext cx="5588635" cy="3969385"/>
+                          </a:xfrm>
+                          <a:prstGeom prst="rect">
+                            <a:avLst/>
+                          </a:prstGeom>
+                        </pic:spPr>
+                      </pic:pic>
+                    </a:graphicData>
+                  </a:graphic>
+                </wp:anchor>
+              </w:drawing>
             </w:r>
           </w:p>
           <w:p>
@@ -19352,34 +19571,6 @@
               </w:rPr>
             </w:r>
           </w:p>
-          <w:p>
-            <w:pPr>
-              <w:pStyle w:val="Normal"/>
-              <w:widowControl w:val="false"/>
-              <w:rPr>
-                <w:lang w:val="en-US"/>
-              </w:rPr>
-            </w:pPr>
-            <w:r>
-              <w:rPr>
-                <w:lang w:val="en-US"/>
-              </w:rPr>
-            </w:r>
-          </w:p>
-          <w:p>
-            <w:pPr>
-              <w:pStyle w:val="Normal"/>
-              <w:widowControl w:val="false"/>
-              <w:rPr>
-                <w:lang w:val="en-US"/>
-              </w:rPr>
-            </w:pPr>
-            <w:r>
-              <w:rPr>
-                <w:lang w:val="en-US"/>
-              </w:rPr>
-            </w:r>
-          </w:p>
         </w:tc>
       </w:tr>
     </w:tbl>
@@ -19408,8 +19599,8 @@
       </w:r>
     </w:p>
     <w:sectPr>
-      <w:headerReference w:type="default" r:id="rId7"/>
-      <w:footerReference w:type="default" r:id="rId8"/>
+      <w:headerReference w:type="default" r:id="rId10"/>
+      <w:footerReference w:type="default" r:id="rId11"/>
       <w:type w:val="nextPage"/>
       <w:pgSz w:w="11906" w:h="16838"/>
       <w:pgMar w:left="1440" w:right="1440" w:header="794" w:top="1440" w:footer="284" w:bottom="1440" w:gutter="0"/>
@@ -19445,7 +19636,7 @@
       <mc:AlternateContent>
         <mc:Choice Requires="wps">
           <w:drawing>
-            <wp:anchor behindDoc="1" distT="0" distB="0" distL="0" distR="0" simplePos="0" locked="0" layoutInCell="0" allowOverlap="1" relativeHeight="26" wp14:anchorId="30B9746C">
+            <wp:anchor behindDoc="1" distT="0" distB="0" distL="0" distR="0" simplePos="0" locked="0" layoutInCell="0" allowOverlap="1" relativeHeight="27" wp14:anchorId="30B9746C">
               <wp:simplePos x="0" y="0"/>
               <wp:positionH relativeFrom="column">
                 <wp:posOffset>-925195</wp:posOffset>
@@ -19456,7 +19647,7 @@
               <wp:extent cx="7666355" cy="1270"/>
               <wp:effectExtent l="0" t="38100" r="51435" b="38100"/>
               <wp:wrapNone/>
-              <wp:docPr id="21" name="Ευθεία γραμμή σύνδεσης 1"/>
+              <wp:docPr id="23" name="Ευθεία γραμμή σύνδεσης 1"/>
               <a:graphic xmlns:a="http://schemas.openxmlformats.org/drawingml/2006/main">
                 <a:graphicData uri="http://schemas.microsoft.com/office/word/2010/wordprocessingShape">
                   <wps:wsp>
@@ -19516,7 +19707,7 @@
       <mc:AlternateContent>
         <mc:Choice Requires="wps">
           <w:drawing>
-            <wp:anchor behindDoc="1" distT="0" distB="0" distL="0" distR="0" simplePos="0" locked="0" layoutInCell="0" allowOverlap="1" relativeHeight="68">
+            <wp:anchor behindDoc="1" distT="0" distB="0" distL="0" distR="0" simplePos="0" locked="0" layoutInCell="0" allowOverlap="1" relativeHeight="73">
               <wp:simplePos x="0" y="0"/>
               <wp:positionH relativeFrom="page">
                 <wp:posOffset>6788150</wp:posOffset>
@@ -19527,7 +19718,7 @@
               <wp:extent cx="474980" cy="221615"/>
               <wp:effectExtent l="0" t="0" r="0" b="0"/>
               <wp:wrapNone/>
-              <wp:docPr id="22" name="Frame8"/>
+              <wp:docPr id="24" name="Frame8"/>
               <a:graphic xmlns:a="http://schemas.openxmlformats.org/drawingml/2006/main">
                 <a:graphicData uri="http://schemas.microsoft.com/office/word/2010/wordprocessingShape">
                   <wps:wsp>
@@ -19559,7 +19750,7 @@
                               <w:docPartGallery w:val="Page Numbers (Bottom of Page)"/>
                               <w:docPartUnique w:val="true"/>
                             </w:docPartObj>
-                            <w:id w:val="1409536811"/>
+                            <w:id w:val="1975870916"/>
                           </w:sdtPr>
                           <w:sdtContent>
                             <w:p>
@@ -19605,7 +19796,7 @@
                                   <w:rStyle w:val="Pagenumber"/>
                                   <w:color w:val="000000"/>
                                 </w:rPr>
-                                <w:t>22</w:t>
+                                <w:t>24</w:t>
                               </w:r>
                               <w:r>
                                 <w:rPr>
@@ -19641,7 +19832,7 @@
                         <w:docPartGallery w:val="Page Numbers (Bottom of Page)"/>
                         <w:docPartUnique w:val="true"/>
                       </w:docPartObj>
-                      <w:id w:val="1127539660"/>
+                      <w:id w:val="1504564812"/>
                     </w:sdtPr>
                     <w:sdtContent>
                       <w:p>
@@ -19687,7 +19878,7 @@
                             <w:rStyle w:val="Pagenumber"/>
                             <w:color w:val="000000"/>
                           </w:rPr>
-                          <w:t>22</w:t>
+                          <w:t>24</w:t>
                         </w:r>
                         <w:r>
                           <w:rPr>
@@ -19798,7 +19989,7 @@
               <wp:inline distT="0" distB="0" distL="0" distR="0">
                 <wp:extent cx="1478280" cy="648335"/>
                 <wp:effectExtent l="0" t="0" r="0" b="0"/>
-                <wp:docPr id="20" name="Εικόνα 3" descr=""/>
+                <wp:docPr id="22" name="Εικόνα 3" descr=""/>
                 <wp:cNvGraphicFramePr>
                   <a:graphicFrameLocks xmlns:a="http://schemas.openxmlformats.org/drawingml/2006/main" noChangeAspect="1"/>
                 </wp:cNvGraphicFramePr>
@@ -19806,7 +19997,7 @@
                   <a:graphicData uri="http://schemas.openxmlformats.org/drawingml/2006/picture">
                     <pic:pic xmlns:pic="http://schemas.openxmlformats.org/drawingml/2006/picture">
                       <pic:nvPicPr>
-                        <pic:cNvPr id="20" name="Εικόνα 3" descr=""/>
+                        <pic:cNvPr id="22" name="Εικόνα 3" descr=""/>
                         <pic:cNvPicPr>
                           <a:picLocks noChangeAspect="1" noChangeArrowheads="1"/>
                         </pic:cNvPicPr>

</xml_diff>

<commit_message>
fixed no factoextra in word and topic3.R
</commit_message>
<xml_diff>
--- a/DAMA51_HW4 v2.docx
+++ b/DAMA51_HW4 v2.docx
@@ -4811,7 +4811,7 @@
           <mc:Choice Requires="wps">
             <w:drawing>
               <wp:inline distT="0" distB="7620" distL="0" distR="15875" wp14:anchorId="29986B5D">
-                <wp:extent cx="3251835" cy="1368425"/>
+                <wp:extent cx="3252470" cy="1369060"/>
                 <wp:effectExtent l="0" t="0" r="15875" b="7620"/>
                 <wp:docPr id="1" name="Shape1"/>
                 <a:graphic xmlns:a="http://schemas.openxmlformats.org/drawingml/2006/main">
@@ -4821,7 +4821,7 @@
                       <wps:spPr>
                         <a:xfrm>
                           <a:off x="0" y="0"/>
-                          <a:ext cx="3251160" cy="1367640"/>
+                          <a:ext cx="3251880" cy="1368360"/>
                         </a:xfrm>
                         <a:prstGeom prst="rect">
                           <a:avLst/>
@@ -5433,7 +5433,7 @@
           </mc:Choice>
           <mc:Fallback>
             <w:pict>
-              <v:rect id="shape_0" ID="Shape1" fillcolor="white" stroked="t" style="position:absolute;margin-left:0pt;margin-top:-108.35pt;width:255.95pt;height:107.65pt;mso-wrap-style:none;v-text-anchor:middle;mso-position-vertical:top" wp14:anchorId="29986B5D">
+              <v:rect id="shape_0" ID="Shape1" fillcolor="white" stroked="t" style="position:absolute;margin-left:0pt;margin-top:-108.4pt;width:256pt;height:107.7pt;mso-wrap-style:none;v-text-anchor:middle;mso-position-vertical:top" wp14:anchorId="29986B5D">
                 <v:fill o:detectmouseclick="t" type="solid" color2="black"/>
                 <v:stroke color="black" weight="9360" joinstyle="miter" endcap="flat"/>
                 <v:textbox>
@@ -6082,7 +6082,7 @@
                 <wp:positionV relativeFrom="paragraph">
                   <wp:posOffset>-635</wp:posOffset>
                 </wp:positionV>
-                <wp:extent cx="2689860" cy="384810"/>
+                <wp:extent cx="2690495" cy="385445"/>
                 <wp:effectExtent l="0" t="0" r="19050" b="12700"/>
                 <wp:wrapNone/>
                 <wp:docPr id="3" name="Πλαίσιο κειμένου 6"/>
@@ -6093,7 +6093,7 @@
                       <wps:spPr>
                         <a:xfrm>
                           <a:off x="0" y="0"/>
-                          <a:ext cx="2689200" cy="384120"/>
+                          <a:ext cx="2689920" cy="384840"/>
                         </a:xfrm>
                         <a:prstGeom prst="rect">
                           <a:avLst/>
@@ -6171,7 +6171,7 @@
           </mc:Choice>
           <mc:Fallback>
             <w:pict>
-              <v:rect id="shape_0" ID="Πλαίσιο κειμένου 6" fillcolor="white" stroked="t" style="position:absolute;margin-left:0pt;margin-top:-0.05pt;width:211.7pt;height:30.2pt;mso-wrap-style:square;v-text-anchor:top" wp14:anchorId="7460A94F">
+              <v:rect id="shape_0" ID="Πλαίσιο κειμένου 6" fillcolor="white" stroked="t" style="position:absolute;margin-left:0pt;margin-top:-0.05pt;width:211.75pt;height:30.25pt;mso-wrap-style:square;v-text-anchor:top" wp14:anchorId="7460A94F">
                 <v:fill o:detectmouseclick="t" type="solid" color2="black"/>
                 <v:stroke color="black" weight="6480" joinstyle="round" endcap="flat"/>
                 <v:textbox>
@@ -6286,7 +6286,7 @@
                 <wp:positionV relativeFrom="paragraph">
                   <wp:posOffset>-635</wp:posOffset>
                 </wp:positionV>
-                <wp:extent cx="2689860" cy="384810"/>
+                <wp:extent cx="2690495" cy="385445"/>
                 <wp:effectExtent l="0" t="0" r="19050" b="12700"/>
                 <wp:wrapNone/>
                 <wp:docPr id="5" name="Πλαίσιο κειμένου 8"/>
@@ -6297,7 +6297,7 @@
                       <wps:spPr>
                         <a:xfrm>
                           <a:off x="0" y="0"/>
-                          <a:ext cx="2689200" cy="384120"/>
+                          <a:ext cx="2689920" cy="384840"/>
                         </a:xfrm>
                         <a:prstGeom prst="rect">
                           <a:avLst/>
@@ -6375,7 +6375,7 @@
           </mc:Choice>
           <mc:Fallback>
             <w:pict>
-              <v:rect id="shape_0" ID="Πλαίσιο κειμένου 8" fillcolor="white" stroked="t" style="position:absolute;margin-left:0pt;margin-top:-0.05pt;width:211.7pt;height:30.2pt;mso-wrap-style:square;v-text-anchor:top" wp14:anchorId="461B7230">
+              <v:rect id="shape_0" ID="Πλαίσιο κειμένου 8" fillcolor="white" stroked="t" style="position:absolute;margin-left:0pt;margin-top:-0.05pt;width:211.75pt;height:30.25pt;mso-wrap-style:square;v-text-anchor:top" wp14:anchorId="461B7230">
                 <v:fill o:detectmouseclick="t" type="solid" color2="black"/>
                 <v:stroke color="black" weight="6480" joinstyle="round" endcap="flat"/>
                 <v:textbox>
@@ -8003,7 +8003,7 @@
                 <wp:positionV relativeFrom="paragraph">
                   <wp:posOffset>105410</wp:posOffset>
                 </wp:positionV>
-                <wp:extent cx="2784475" cy="384810"/>
+                <wp:extent cx="2785110" cy="385445"/>
                 <wp:effectExtent l="0" t="0" r="19050" b="12700"/>
                 <wp:wrapNone/>
                 <wp:docPr id="7" name="Πλαίσιο κειμένου 2"/>
@@ -8014,7 +8014,7 @@
                       <wps:spPr>
                         <a:xfrm>
                           <a:off x="0" y="0"/>
-                          <a:ext cx="2783880" cy="384120"/>
+                          <a:ext cx="2784600" cy="384840"/>
                         </a:xfrm>
                         <a:prstGeom prst="rect">
                           <a:avLst/>
@@ -8092,7 +8092,7 @@
           </mc:Choice>
           <mc:Fallback>
             <w:pict>
-              <v:rect id="shape_0" ID="Πλαίσιο κειμένου 2" fillcolor="white" stroked="t" style="position:absolute;margin-left:6pt;margin-top:8.3pt;width:219.15pt;height:30.2pt;mso-wrap-style:square;v-text-anchor:top" wp14:anchorId="7DE44EF5">
+              <v:rect id="shape_0" ID="Πλαίσιο κειμένου 2" fillcolor="white" stroked="t" style="position:absolute;margin-left:6pt;margin-top:8.3pt;width:219.2pt;height:30.25pt;mso-wrap-style:square;v-text-anchor:top" wp14:anchorId="7DE44EF5">
                 <v:fill o:detectmouseclick="t" type="solid" color2="black"/>
                 <v:stroke color="black" weight="6480" joinstyle="round" endcap="flat"/>
                 <v:textbox>
@@ -8207,7 +8207,7 @@
                 <wp:positionV relativeFrom="paragraph">
                   <wp:posOffset>96520</wp:posOffset>
                 </wp:positionV>
-                <wp:extent cx="2801620" cy="384810"/>
+                <wp:extent cx="2802255" cy="385445"/>
                 <wp:effectExtent l="0" t="0" r="19050" b="12700"/>
                 <wp:wrapNone/>
                 <wp:docPr id="9" name="Πλαίσιο κειμένου 5"/>
@@ -8218,7 +8218,7 @@
                       <wps:spPr>
                         <a:xfrm>
                           <a:off x="0" y="0"/>
-                          <a:ext cx="2801160" cy="384120"/>
+                          <a:ext cx="2801520" cy="384840"/>
                         </a:xfrm>
                         <a:prstGeom prst="rect">
                           <a:avLst/>
@@ -8296,7 +8296,7 @@
           </mc:Choice>
           <mc:Fallback>
             <w:pict>
-              <v:rect id="shape_0" ID="Πλαίσιο κειμένου 5" fillcolor="white" stroked="t" style="position:absolute;margin-left:8.4pt;margin-top:7.6pt;width:220.5pt;height:30.2pt;mso-wrap-style:square;v-text-anchor:top" wp14:anchorId="1B14BDBD">
+              <v:rect id="shape_0" ID="Πλαίσιο κειμένου 5" fillcolor="white" stroked="t" style="position:absolute;margin-left:8.4pt;margin-top:7.6pt;width:220.55pt;height:30.25pt;mso-wrap-style:square;v-text-anchor:top" wp14:anchorId="1B14BDBD">
                 <v:fill o:detectmouseclick="t" type="solid" color2="black"/>
                 <v:stroke color="black" weight="6480" joinstyle="round" endcap="flat"/>
                 <v:textbox>
@@ -8413,7 +8413,7 @@
                 <wp:positionV relativeFrom="paragraph">
                   <wp:posOffset>175895</wp:posOffset>
                 </wp:positionV>
-                <wp:extent cx="5137785" cy="537210"/>
+                <wp:extent cx="5138420" cy="537845"/>
                 <wp:effectExtent l="0" t="0" r="9525" b="12700"/>
                 <wp:wrapNone/>
                 <wp:docPr id="11" name="Πλαίσιο κειμένου 9"/>
@@ -8424,7 +8424,7 @@
                       <wps:spPr>
                         <a:xfrm>
                           <a:off x="0" y="0"/>
-                          <a:ext cx="5137200" cy="536400"/>
+                          <a:ext cx="5137920" cy="537120"/>
                         </a:xfrm>
                         <a:prstGeom prst="rect">
                           <a:avLst/>
@@ -8502,7 +8502,7 @@
           </mc:Choice>
           <mc:Fallback>
             <w:pict>
-              <v:rect id="shape_0" ID="Πλαίσιο κειμένου 9" fillcolor="white" stroked="t" style="position:absolute;margin-left:9pt;margin-top:13.85pt;width:404.45pt;height:42.2pt;mso-wrap-style:square;v-text-anchor:top" wp14:anchorId="09687CD7">
+              <v:rect id="shape_0" ID="Πλαίσιο κειμένου 9" fillcolor="white" stroked="t" style="position:absolute;margin-left:9pt;margin-top:13.85pt;width:404.5pt;height:42.25pt;mso-wrap-style:square;v-text-anchor:top" wp14:anchorId="09687CD7">
                 <v:fill o:detectmouseclick="t" type="solid" color2="black"/>
                 <v:stroke color="black" weight="6480" joinstyle="round" endcap="flat"/>
                 <v:textbox>
@@ -8834,18 +8834,44 @@
           <w:right w:val="single" w:sz="4" w:space="4" w:color="000000"/>
         </w:pBdr>
         <w:rPr>
-          <w:b/>
-          <w:b/>
-          <w:bCs/>
+          <w:b w:val="false"/>
+          <w:b w:val="false"/>
+          <w:bCs w:val="false"/>
           <w:lang w:val="en-US" w:eastAsia="en-US"/>
         </w:rPr>
       </w:pPr>
       <w:r>
         <w:rPr>
-          <w:b/>
-          <w:bCs/>
+          <w:b w:val="false"/>
+          <w:bCs w:val="false"/>
           <w:lang w:val="en-US" w:eastAsia="en-US"/>
         </w:rPr>
+        <w:t xml:space="preserve">#visualize kmenas for k =3 </w:t>
+      </w:r>
+    </w:p>
+    <w:p>
+      <w:pPr>
+        <w:pStyle w:val="Normal"/>
+        <w:pBdr>
+          <w:top w:val="single" w:sz="4" w:space="1" w:color="000000"/>
+          <w:left w:val="single" w:sz="4" w:space="4" w:color="000000"/>
+          <w:bottom w:val="single" w:sz="4" w:space="1" w:color="000000"/>
+          <w:right w:val="single" w:sz="4" w:space="4" w:color="000000"/>
+        </w:pBdr>
+        <w:rPr>
+          <w:b w:val="false"/>
+          <w:b w:val="false"/>
+          <w:bCs w:val="false"/>
+          <w:lang w:val="en-US" w:eastAsia="en-US"/>
+        </w:rPr>
+      </w:pPr>
+      <w:r>
+        <w:rPr>
+          <w:b w:val="false"/>
+          <w:bCs w:val="false"/>
+          <w:lang w:val="en-US" w:eastAsia="en-US"/>
+        </w:rPr>
+        <w:t>fviz_cluster(c, data=scseeds, main='plot of kmeans with 3 clusters')</w:t>
       </w:r>
     </w:p>
     <w:p>
@@ -9462,6 +9488,46 @@
         <w:rPr>
           <w:lang w:val="en-US" w:eastAsia="en-US"/>
         </w:rPr>
+      </w:r>
+    </w:p>
+    <w:p>
+      <w:pPr>
+        <w:pStyle w:val="Normal"/>
+        <w:pBdr>
+          <w:top w:val="single" w:sz="4" w:space="1" w:color="000000"/>
+          <w:left w:val="single" w:sz="4" w:space="4" w:color="000000"/>
+          <w:bottom w:val="single" w:sz="4" w:space="1" w:color="000000"/>
+          <w:right w:val="single" w:sz="4" w:space="4" w:color="000000"/>
+        </w:pBdr>
+        <w:rPr>
+          <w:lang w:val="en-US" w:eastAsia="en-US"/>
+        </w:rPr>
+      </w:pPr>
+      <w:r>
+        <w:rPr>
+          <w:lang w:val="en-US" w:eastAsia="en-US"/>
+        </w:rPr>
+        <w:t xml:space="preserve">#visualize kmenas for k =4 </w:t>
+      </w:r>
+    </w:p>
+    <w:p>
+      <w:pPr>
+        <w:pStyle w:val="Normal"/>
+        <w:pBdr>
+          <w:top w:val="single" w:sz="4" w:space="1" w:color="000000"/>
+          <w:left w:val="single" w:sz="4" w:space="4" w:color="000000"/>
+          <w:bottom w:val="single" w:sz="4" w:space="1" w:color="000000"/>
+          <w:right w:val="single" w:sz="4" w:space="4" w:color="000000"/>
+        </w:pBdr>
+        <w:rPr>
+          <w:lang w:val="en-US" w:eastAsia="en-US"/>
+        </w:rPr>
+      </w:pPr>
+      <w:r>
+        <w:rPr>
+          <w:lang w:val="en-US" w:eastAsia="en-US"/>
+        </w:rPr>
+        <w:t>fviz_cluster(c4, data=scseeds, main='plot of kmeans with 4 clusters')</w:t>
       </w:r>
     </w:p>
     <w:p>
@@ -11830,7 +11896,7 @@
           <mc:Choice Requires="wps">
             <w:drawing>
               <wp:inline distT="0" distB="0" distL="0" distR="0" wp14:anchorId="71BBBEA0">
-                <wp:extent cx="308610" cy="308610"/>
+                <wp:extent cx="309245" cy="309245"/>
                 <wp:effectExtent l="0" t="0" r="0" b="0"/>
                 <wp:docPr id="15" name="Shape7"/>
                 <a:graphic xmlns:a="http://schemas.openxmlformats.org/drawingml/2006/main">
@@ -11840,7 +11906,7 @@
                       <wps:spPr>
                         <a:xfrm>
                           <a:off x="0" y="0"/>
-                          <a:ext cx="307800" cy="307800"/>
+                          <a:ext cx="308520" cy="308520"/>
                         </a:xfrm>
                         <a:prstGeom prst="rect">
                           <a:avLst/>
@@ -11865,7 +11931,7 @@
           </mc:Choice>
           <mc:Fallback>
             <w:pict>
-              <v:rect id="shape_0" ID="Shape7" stroked="f" style="position:absolute;margin-left:0pt;margin-top:-24.3pt;width:24.2pt;height:24.2pt;mso-wrap-style:none;v-text-anchor:middle;mso-position-vertical:top" wp14:anchorId="71BBBEA0">
+              <v:rect id="shape_0" ID="Shape7" stroked="f" style="position:absolute;margin-left:0pt;margin-top:-24.35pt;width:24.25pt;height:24.25pt;mso-wrap-style:none;v-text-anchor:middle;mso-position-vertical:top" wp14:anchorId="71BBBEA0">
                 <v:fill o:detectmouseclick="t" on="false"/>
                 <v:stroke color="#3465a4" joinstyle="round" endcap="flat"/>
                 <w10:wrap type="square"/>
@@ -13248,7 +13314,7 @@
           <mc:Choice Requires="wps">
             <w:drawing>
               <wp:inline distT="0" distB="17145" distL="0" distR="12700" wp14:anchorId="19069096">
-                <wp:extent cx="1769110" cy="494665"/>
+                <wp:extent cx="1769745" cy="495300"/>
                 <wp:effectExtent l="0" t="0" r="12700" b="17145"/>
                 <wp:docPr id="18" name="Shape8"/>
                 <a:graphic xmlns:a="http://schemas.openxmlformats.org/drawingml/2006/main">
@@ -13258,7 +13324,7 @@
                       <wps:spPr>
                         <a:xfrm>
                           <a:off x="0" y="0"/>
-                          <a:ext cx="1768320" cy="493920"/>
+                          <a:ext cx="1769040" cy="494640"/>
                         </a:xfrm>
                         <a:prstGeom prst="rect">
                           <a:avLst/>
@@ -13389,7 +13455,7 @@
           </mc:Choice>
           <mc:Fallback>
             <w:pict>
-              <v:rect id="shape_0" ID="Shape8" fillcolor="white" stroked="t" style="position:absolute;margin-left:0pt;margin-top:-40.3pt;width:139.2pt;height:38.85pt;mso-wrap-style:square;v-text-anchor:top;mso-position-vertical:top" wp14:anchorId="19069096">
+              <v:rect id="shape_0" ID="Shape8" fillcolor="white" stroked="t" style="position:absolute;margin-left:0pt;margin-top:-40.35pt;width:139.25pt;height:38.9pt;mso-wrap-style:square;v-text-anchor:top;mso-position-vertical:top" wp14:anchorId="19069096">
                 <v:fill o:detectmouseclick="t" type="solid" color2="black"/>
                 <v:stroke color="black" weight="9360" joinstyle="miter" endcap="flat"/>
                 <v:textbox>
@@ -19130,7 +19196,7 @@
               <mc:AlternateContent>
                 <mc:Choice Requires="wps">
                   <w:drawing>
-                    <wp:anchor behindDoc="0" distT="0" distB="0" distL="0" distR="0" simplePos="0" locked="0" layoutInCell="0" allowOverlap="1" relativeHeight="113">
+                    <wp:anchor behindDoc="0" distT="0" distB="0" distL="0" distR="0" simplePos="0" locked="0" layoutInCell="0" allowOverlap="1" relativeHeight="82">
                       <wp:simplePos x="0" y="0"/>
                       <wp:positionH relativeFrom="column">
                         <wp:posOffset>1433830</wp:posOffset>
@@ -19138,7 +19204,7 @@
                       <wp:positionV relativeFrom="paragraph">
                         <wp:posOffset>2063750</wp:posOffset>
                       </wp:positionV>
-                      <wp:extent cx="1501140" cy="233680"/>
+                      <wp:extent cx="1501775" cy="234315"/>
                       <wp:effectExtent l="0" t="0" r="0" b="0"/>
                       <wp:wrapNone/>
                       <wp:docPr id="21" name="Shape11"/>
@@ -19149,13 +19215,13 @@
                             <wps:spPr>
                               <a:xfrm>
                                 <a:off x="0" y="0"/>
-                                <a:ext cx="1500480" cy="232920"/>
+                                <a:ext cx="1501200" cy="233640"/>
                               </a:xfrm>
                               <a:custGeom>
                                 <a:avLst/>
                                 <a:gdLst/>
                                 <a:ahLst/>
-                                <a:rect l="0" t="0" r="r" b="b"/>
+                                <a:rect l="l" t="t" r="r" b="b"/>
                                 <a:pathLst>
                                   <a:path w="2365" h="369">
                                     <a:moveTo>
@@ -19208,38 +19274,13 @@
                   </w:drawing>
                 </mc:Choice>
                 <mc:Fallback>
-                  <w:pict>
-                    <v:shapetype id="shapetype_13" coordsize="21600,21600" o:spt="13" adj="10800,10800" path="m0@5l@3@5l@3,l21600,10800l@3,21600l@3@6l0@6xe">
-                      <v:stroke joinstyle="miter"/>
-                      <v:formulas>
-                        <v:f eqn="val 21600"/>
-                        <v:f eqn="val #1"/>
-                        <v:f eqn="val #0"/>
-                        <v:f eqn="sum width 0 @2"/>
-                        <v:f eqn="prod 1 @1 2"/>
-                        <v:f eqn="sum 10800 0 @4"/>
-                        <v:f eqn="sum 10800 @4 0"/>
-                        <v:f eqn="prod @5 @2 10800"/>
-                        <v:f eqn="sum @3 @7 0"/>
-                      </v:formulas>
-                      <v:path gradientshapeok="t" o:connecttype="rect" textboxrect="0,@5,@8,@6"/>
-                      <v:handles>
-                        <v:h position="0,@5"/>
-                        <v:h position="@3,0"/>
-                      </v:handles>
-                    </v:shapetype>
-                    <v:shape id="shape_0" ID="Shape11" fillcolor="#729fcf" stroked="t" style="position:absolute;margin-left:112.9pt;margin-top:162.5pt;width:118.1pt;height:18.3pt;mso-wrap-style:none;v-text-anchor:middle" type="shapetype_13">
-                      <v:fill o:detectmouseclick="t" color2="#8d6030"/>
-                      <v:stroke color="#3465a4" joinstyle="round" endcap="flat"/>
-                      <w10:wrap type="none"/>
-                    </v:shape>
-                  </w:pict>
+                  <w:pict/>
                 </mc:Fallback>
               </mc:AlternateContent>
               <mc:AlternateContent>
                 <mc:Choice Requires="wps">
                   <w:drawing>
-                    <wp:anchor behindDoc="0" distT="0" distB="0" distL="0" distR="0" simplePos="0" locked="0" layoutInCell="0" allowOverlap="1" relativeHeight="114">
+                    <wp:anchor behindDoc="0" distT="0" distB="0" distL="0" distR="0" simplePos="0" locked="0" layoutInCell="0" allowOverlap="1" relativeHeight="83">
                       <wp:simplePos x="0" y="0"/>
                       <wp:positionH relativeFrom="column">
                         <wp:posOffset>2524760</wp:posOffset>
@@ -19247,7 +19288,7 @@
                       <wp:positionV relativeFrom="paragraph">
                         <wp:posOffset>2849245</wp:posOffset>
                       </wp:positionV>
-                      <wp:extent cx="1629410" cy="243205"/>
+                      <wp:extent cx="1630045" cy="243840"/>
                       <wp:effectExtent l="0" t="0" r="0" b="0"/>
                       <wp:wrapNone/>
                       <wp:docPr id="22" name="Shape12"/>
@@ -19258,13 +19299,13 @@
                             <wps:spPr>
                               <a:xfrm>
                                 <a:off x="0" y="0"/>
-                                <a:ext cx="1628640" cy="242640"/>
+                                <a:ext cx="1629360" cy="243360"/>
                               </a:xfrm>
                               <a:custGeom>
                                 <a:avLst/>
                                 <a:gdLst/>
                                 <a:ahLst/>
-                                <a:rect l="0" t="0" r="r" b="b"/>
+                                <a:rect l="l" t="t" r="r" b="b"/>
                                 <a:pathLst>
                                   <a:path w="2567" h="383">
                                     <a:moveTo>
@@ -19317,13 +19358,7 @@
                   </w:drawing>
                 </mc:Choice>
                 <mc:Fallback>
-                  <w:pict>
-                    <v:shape id="shape_0" ID="Shape12" fillcolor="#729fcf" stroked="t" style="position:absolute;margin-left:198.8pt;margin-top:224.35pt;width:128.2pt;height:19.05pt;mso-wrap-style:none;v-text-anchor:middle" type="shapetype_13">
-                      <v:fill o:detectmouseclick="t" color2="#8d6030"/>
-                      <v:stroke color="#3465a4" joinstyle="round" endcap="flat"/>
-                      <w10:wrap type="none"/>
-                    </v:shape>
-                  </w:pict>
+                  <w:pict/>
                 </mc:Fallback>
               </mc:AlternateContent>
               <w:drawing>
@@ -19554,12 +19589,12 @@
             <wp:anchor behindDoc="1" distT="0" distB="0" distL="0" distR="0" simplePos="0" locked="0" layoutInCell="0" allowOverlap="1" relativeHeight="26" wp14:anchorId="30B9746C">
               <wp:simplePos x="0" y="0"/>
               <wp:positionH relativeFrom="column">
-                <wp:posOffset>-923925</wp:posOffset>
+                <wp:posOffset>-923290</wp:posOffset>
               </wp:positionH>
               <wp:positionV relativeFrom="paragraph">
                 <wp:posOffset>194945</wp:posOffset>
               </wp:positionV>
-              <wp:extent cx="7667625" cy="1270"/>
+              <wp:extent cx="7668260" cy="1270"/>
               <wp:effectExtent l="0" t="38100" r="51435" b="38100"/>
               <wp:wrapNone/>
               <wp:docPr id="25" name="Ευθεία γραμμή σύνδεσης 1"/>
@@ -19570,7 +19605,7 @@
                     <wps:spPr>
                       <a:xfrm>
                         <a:off x="0" y="0"/>
-                        <a:ext cx="7666920" cy="0"/>
+                        <a:ext cx="7667640" cy="0"/>
                       </a:xfrm>
                       <a:prstGeom prst="line">
                         <a:avLst/>
@@ -19597,7 +19632,7 @@
         </mc:Choice>
         <mc:Fallback>
           <w:pict>
-            <v:line id="shape_0" from="-72.75pt,15.35pt" to="530.9pt,15.35pt" ID="Ευθεία γραμμή σύνδεσης 1" stroked="t" style="position:absolute" wp14:anchorId="30B9746C">
+            <v:line id="shape_0" from="-72.7pt,15.35pt" to="531pt,15.35pt" ID="Ευθεία γραμμή σύνδεσης 1" stroked="t" style="position:absolute" wp14:anchorId="30B9746C">
               <v:stroke color="#07192f" weight="76320" joinstyle="round" endcap="flat"/>
               <v:fill o:detectmouseclick="t" on="false"/>
               <w10:wrap type="none"/>
@@ -19630,7 +19665,7 @@
               <wp:positionV relativeFrom="paragraph">
                 <wp:posOffset>55245</wp:posOffset>
               </wp:positionV>
-              <wp:extent cx="476250" cy="221615"/>
+              <wp:extent cx="476885" cy="221615"/>
               <wp:effectExtent l="0" t="0" r="0" b="0"/>
               <wp:wrapNone/>
               <wp:docPr id="26" name="Frame8"/>
@@ -19641,7 +19676,7 @@
                     <wps:spPr>
                       <a:xfrm>
                         <a:off x="0" y="0"/>
-                        <a:ext cx="475560" cy="221040"/>
+                        <a:ext cx="476280" cy="221040"/>
                       </a:xfrm>
                       <a:prstGeom prst="rect">
                         <a:avLst/>
@@ -19665,7 +19700,7 @@
                               <w:docPartGallery w:val="Page Numbers (Bottom of Page)"/>
                               <w:docPartUnique w:val="true"/>
                             </w:docPartObj>
-                            <w:id w:val="802645062"/>
+                            <w:id w:val="1783093067"/>
                           </w:sdtPr>
                           <w:sdtContent>
                             <w:p>
@@ -19711,7 +19746,7 @@
                                   <w:rStyle w:val="Pagenumber"/>
                                   <w:color w:val="000000"/>
                                 </w:rPr>
-                                <w:t>16</w:t>
+                                <w:t>9</w:t>
                               </w:r>
                               <w:r>
                                 <w:rPr>
@@ -19736,7 +19771,7 @@
         </mc:Choice>
         <mc:Fallback>
           <w:pict>
-            <v:rect id="shape_0" ID="Frame8" stroked="f" style="position:absolute;margin-left:534.5pt;margin-top:4.35pt;width:37.4pt;height:17.35pt;mso-wrap-style:square;v-text-anchor:top;mso-position-horizontal-relative:page">
+            <v:rect id="shape_0" ID="Frame8" stroked="f" style="position:absolute;margin-left:534.5pt;margin-top:4.35pt;width:37.45pt;height:17.35pt;mso-wrap-style:square;v-text-anchor:top;mso-position-horizontal-relative:page">
               <v:fill o:detectmouseclick="t" on="false"/>
               <v:stroke color="#3465a4" joinstyle="round" endcap="flat"/>
               <v:textbox>
@@ -19747,7 +19782,7 @@
                         <w:docPartGallery w:val="Page Numbers (Bottom of Page)"/>
                         <w:docPartUnique w:val="true"/>
                       </w:docPartObj>
-                      <w:id w:val="1794098518"/>
+                      <w:id w:val="934766028"/>
                     </w:sdtPr>
                     <w:sdtContent>
                       <w:p>
@@ -19793,7 +19828,7 @@
                             <w:rStyle w:val="Pagenumber"/>
                             <w:color w:val="000000"/>
                           </w:rPr>
-                          <w:t>16</w:t>
+                          <w:t>9</w:t>
                         </w:r>
                         <w:r>
                           <w:rPr>

</xml_diff>

<commit_message>
Need to check scripts one more time
</commit_message>
<xml_diff>
--- a/DAMA51_HW4 v2.docx
+++ b/DAMA51_HW4 v2.docx
@@ -4811,7 +4811,7 @@
           <mc:Choice Requires="wps">
             <w:drawing>
               <wp:inline distT="0" distB="7620" distL="0" distR="15875" wp14:anchorId="29986B5D">
-                <wp:extent cx="3252470" cy="1369060"/>
+                <wp:extent cx="3253105" cy="1369695"/>
                 <wp:effectExtent l="0" t="0" r="15875" b="7620"/>
                 <wp:docPr id="1" name="Shape1"/>
                 <a:graphic xmlns:a="http://schemas.openxmlformats.org/drawingml/2006/main">
@@ -4821,7 +4821,7 @@
                       <wps:spPr>
                         <a:xfrm>
                           <a:off x="0" y="0"/>
-                          <a:ext cx="3251880" cy="1368360"/>
+                          <a:ext cx="3252600" cy="1369080"/>
                         </a:xfrm>
                         <a:prstGeom prst="rect">
                           <a:avLst/>
@@ -5433,7 +5433,7 @@
           </mc:Choice>
           <mc:Fallback>
             <w:pict>
-              <v:rect id="shape_0" ID="Shape1" fillcolor="white" stroked="t" style="position:absolute;margin-left:0pt;margin-top:-108.4pt;width:256pt;height:107.7pt;mso-wrap-style:none;v-text-anchor:middle;mso-position-vertical:top" wp14:anchorId="29986B5D">
+              <v:rect id="shape_0" ID="Shape1" fillcolor="white" stroked="t" style="position:absolute;margin-left:0pt;margin-top:-108.45pt;width:256.05pt;height:107.75pt;mso-wrap-style:none;v-text-anchor:middle;mso-position-vertical:top" wp14:anchorId="29986B5D">
                 <v:fill o:detectmouseclick="t" type="solid" color2="black"/>
                 <v:stroke color="black" weight="9360" joinstyle="miter" endcap="flat"/>
                 <v:textbox>
@@ -6082,7 +6082,7 @@
                 <wp:positionV relativeFrom="paragraph">
                   <wp:posOffset>-635</wp:posOffset>
                 </wp:positionV>
-                <wp:extent cx="2690495" cy="385445"/>
+                <wp:extent cx="2691130" cy="386080"/>
                 <wp:effectExtent l="0" t="0" r="19050" b="12700"/>
                 <wp:wrapNone/>
                 <wp:docPr id="3" name="Πλαίσιο κειμένου 6"/>
@@ -6093,7 +6093,7 @@
                       <wps:spPr>
                         <a:xfrm>
                           <a:off x="0" y="0"/>
-                          <a:ext cx="2689920" cy="384840"/>
+                          <a:ext cx="2690640" cy="385560"/>
                         </a:xfrm>
                         <a:prstGeom prst="rect">
                           <a:avLst/>
@@ -6171,7 +6171,7 @@
           </mc:Choice>
           <mc:Fallback>
             <w:pict>
-              <v:rect id="shape_0" ID="Πλαίσιο κειμένου 6" fillcolor="white" stroked="t" style="position:absolute;margin-left:0pt;margin-top:-0.05pt;width:211.75pt;height:30.25pt;mso-wrap-style:square;v-text-anchor:top" wp14:anchorId="7460A94F">
+              <v:rect id="shape_0" ID="Πλαίσιο κειμένου 6" fillcolor="white" stroked="t" style="position:absolute;margin-left:0pt;margin-top:-0.05pt;width:211.8pt;height:30.3pt;mso-wrap-style:square;v-text-anchor:top" wp14:anchorId="7460A94F">
                 <v:fill o:detectmouseclick="t" type="solid" color2="black"/>
                 <v:stroke color="black" weight="6480" joinstyle="round" endcap="flat"/>
                 <v:textbox>
@@ -6286,7 +6286,7 @@
                 <wp:positionV relativeFrom="paragraph">
                   <wp:posOffset>-635</wp:posOffset>
                 </wp:positionV>
-                <wp:extent cx="2690495" cy="385445"/>
+                <wp:extent cx="2691130" cy="386080"/>
                 <wp:effectExtent l="0" t="0" r="19050" b="12700"/>
                 <wp:wrapNone/>
                 <wp:docPr id="5" name="Πλαίσιο κειμένου 8"/>
@@ -6297,7 +6297,7 @@
                       <wps:spPr>
                         <a:xfrm>
                           <a:off x="0" y="0"/>
-                          <a:ext cx="2689920" cy="384840"/>
+                          <a:ext cx="2690640" cy="385560"/>
                         </a:xfrm>
                         <a:prstGeom prst="rect">
                           <a:avLst/>
@@ -6375,7 +6375,7 @@
           </mc:Choice>
           <mc:Fallback>
             <w:pict>
-              <v:rect id="shape_0" ID="Πλαίσιο κειμένου 8" fillcolor="white" stroked="t" style="position:absolute;margin-left:0pt;margin-top:-0.05pt;width:211.75pt;height:30.25pt;mso-wrap-style:square;v-text-anchor:top" wp14:anchorId="461B7230">
+              <v:rect id="shape_0" ID="Πλαίσιο κειμένου 8" fillcolor="white" stroked="t" style="position:absolute;margin-left:0pt;margin-top:-0.05pt;width:211.8pt;height:30.3pt;mso-wrap-style:square;v-text-anchor:top" wp14:anchorId="461B7230">
                 <v:fill o:detectmouseclick="t" type="solid" color2="black"/>
                 <v:stroke color="black" weight="6480" joinstyle="round" endcap="flat"/>
                 <v:textbox>
@@ -8003,7 +8003,7 @@
                 <wp:positionV relativeFrom="paragraph">
                   <wp:posOffset>105410</wp:posOffset>
                 </wp:positionV>
-                <wp:extent cx="2785110" cy="385445"/>
+                <wp:extent cx="2785745" cy="386080"/>
                 <wp:effectExtent l="0" t="0" r="19050" b="12700"/>
                 <wp:wrapNone/>
                 <wp:docPr id="7" name="Πλαίσιο κειμένου 2"/>
@@ -8014,7 +8014,7 @@
                       <wps:spPr>
                         <a:xfrm>
                           <a:off x="0" y="0"/>
-                          <a:ext cx="2784600" cy="384840"/>
+                          <a:ext cx="2784960" cy="385560"/>
                         </a:xfrm>
                         <a:prstGeom prst="rect">
                           <a:avLst/>
@@ -8092,7 +8092,7 @@
           </mc:Choice>
           <mc:Fallback>
             <w:pict>
-              <v:rect id="shape_0" ID="Πλαίσιο κειμένου 2" fillcolor="white" stroked="t" style="position:absolute;margin-left:6pt;margin-top:8.3pt;width:219.2pt;height:30.25pt;mso-wrap-style:square;v-text-anchor:top" wp14:anchorId="7DE44EF5">
+              <v:rect id="shape_0" ID="Πλαίσιο κειμένου 2" fillcolor="white" stroked="t" style="position:absolute;margin-left:6pt;margin-top:8.3pt;width:219.25pt;height:30.3pt;mso-wrap-style:square;v-text-anchor:top" wp14:anchorId="7DE44EF5">
                 <v:fill o:detectmouseclick="t" type="solid" color2="black"/>
                 <v:stroke color="black" weight="6480" joinstyle="round" endcap="flat"/>
                 <v:textbox>
@@ -8207,7 +8207,7 @@
                 <wp:positionV relativeFrom="paragraph">
                   <wp:posOffset>96520</wp:posOffset>
                 </wp:positionV>
-                <wp:extent cx="2802255" cy="385445"/>
+                <wp:extent cx="2802890" cy="386080"/>
                 <wp:effectExtent l="0" t="0" r="19050" b="12700"/>
                 <wp:wrapNone/>
                 <wp:docPr id="9" name="Πλαίσιο κειμένου 5"/>
@@ -8218,7 +8218,7 @@
                       <wps:spPr>
                         <a:xfrm>
                           <a:off x="0" y="0"/>
-                          <a:ext cx="2801520" cy="384840"/>
+                          <a:ext cx="2802240" cy="385560"/>
                         </a:xfrm>
                         <a:prstGeom prst="rect">
                           <a:avLst/>
@@ -8296,7 +8296,7 @@
           </mc:Choice>
           <mc:Fallback>
             <w:pict>
-              <v:rect id="shape_0" ID="Πλαίσιο κειμένου 5" fillcolor="white" stroked="t" style="position:absolute;margin-left:8.4pt;margin-top:7.6pt;width:220.55pt;height:30.25pt;mso-wrap-style:square;v-text-anchor:top" wp14:anchorId="1B14BDBD">
+              <v:rect id="shape_0" ID="Πλαίσιο κειμένου 5" fillcolor="white" stroked="t" style="position:absolute;margin-left:8.4pt;margin-top:7.6pt;width:220.6pt;height:30.3pt;mso-wrap-style:square;v-text-anchor:top" wp14:anchorId="1B14BDBD">
                 <v:fill o:detectmouseclick="t" type="solid" color2="black"/>
                 <v:stroke color="black" weight="6480" joinstyle="round" endcap="flat"/>
                 <v:textbox>
@@ -8413,7 +8413,7 @@
                 <wp:positionV relativeFrom="paragraph">
                   <wp:posOffset>175895</wp:posOffset>
                 </wp:positionV>
-                <wp:extent cx="5138420" cy="537845"/>
+                <wp:extent cx="5139055" cy="538480"/>
                 <wp:effectExtent l="0" t="0" r="9525" b="12700"/>
                 <wp:wrapNone/>
                 <wp:docPr id="11" name="Πλαίσιο κειμένου 9"/>
@@ -8424,7 +8424,7 @@
                       <wps:spPr>
                         <a:xfrm>
                           <a:off x="0" y="0"/>
-                          <a:ext cx="5137920" cy="537120"/>
+                          <a:ext cx="5138280" cy="537840"/>
                         </a:xfrm>
                         <a:prstGeom prst="rect">
                           <a:avLst/>
@@ -8502,7 +8502,7 @@
           </mc:Choice>
           <mc:Fallback>
             <w:pict>
-              <v:rect id="shape_0" ID="Πλαίσιο κειμένου 9" fillcolor="white" stroked="t" style="position:absolute;margin-left:9pt;margin-top:13.85pt;width:404.5pt;height:42.25pt;mso-wrap-style:square;v-text-anchor:top" wp14:anchorId="09687CD7">
+              <v:rect id="shape_0" ID="Πλαίσιο κειμένου 9" fillcolor="white" stroked="t" style="position:absolute;margin-left:9pt;margin-top:13.85pt;width:404.55pt;height:42.3pt;mso-wrap-style:square;v-text-anchor:top" wp14:anchorId="09687CD7">
                 <v:fill o:detectmouseclick="t" type="solid" color2="black"/>
                 <v:stroke color="black" weight="6480" joinstyle="round" endcap="flat"/>
                 <v:textbox>
@@ -11896,7 +11896,7 @@
           <mc:Choice Requires="wps">
             <w:drawing>
               <wp:inline distT="0" distB="0" distL="0" distR="0" wp14:anchorId="71BBBEA0">
-                <wp:extent cx="309245" cy="309245"/>
+                <wp:extent cx="309880" cy="309880"/>
                 <wp:effectExtent l="0" t="0" r="0" b="0"/>
                 <wp:docPr id="15" name="Shape7"/>
                 <a:graphic xmlns:a="http://schemas.openxmlformats.org/drawingml/2006/main">
@@ -11906,7 +11906,7 @@
                       <wps:spPr>
                         <a:xfrm>
                           <a:off x="0" y="0"/>
-                          <a:ext cx="308520" cy="308520"/>
+                          <a:ext cx="309240" cy="309240"/>
                         </a:xfrm>
                         <a:prstGeom prst="rect">
                           <a:avLst/>
@@ -11931,7 +11931,7 @@
           </mc:Choice>
           <mc:Fallback>
             <w:pict>
-              <v:rect id="shape_0" ID="Shape7" stroked="f" style="position:absolute;margin-left:0pt;margin-top:-24.35pt;width:24.25pt;height:24.25pt;mso-wrap-style:none;v-text-anchor:middle;mso-position-vertical:top" wp14:anchorId="71BBBEA0">
+              <v:rect id="shape_0" ID="Shape7" stroked="f" style="position:absolute;margin-left:0pt;margin-top:-24.4pt;width:24.3pt;height:24.3pt;mso-wrap-style:none;v-text-anchor:middle;mso-position-vertical:top" wp14:anchorId="71BBBEA0">
                 <v:fill o:detectmouseclick="t" on="false"/>
                 <v:stroke color="#3465a4" joinstyle="round" endcap="flat"/>
                 <w10:wrap type="square"/>
@@ -13314,7 +13314,7 @@
           <mc:Choice Requires="wps">
             <w:drawing>
               <wp:inline distT="0" distB="17145" distL="0" distR="12700" wp14:anchorId="19069096">
-                <wp:extent cx="1769745" cy="495300"/>
+                <wp:extent cx="1770380" cy="495935"/>
                 <wp:effectExtent l="0" t="0" r="12700" b="17145"/>
                 <wp:docPr id="18" name="Shape8"/>
                 <a:graphic xmlns:a="http://schemas.openxmlformats.org/drawingml/2006/main">
@@ -13324,7 +13324,7 @@
                       <wps:spPr>
                         <a:xfrm>
                           <a:off x="0" y="0"/>
-                          <a:ext cx="1769040" cy="494640"/>
+                          <a:ext cx="1769760" cy="495360"/>
                         </a:xfrm>
                         <a:prstGeom prst="rect">
                           <a:avLst/>
@@ -13455,7 +13455,7 @@
           </mc:Choice>
           <mc:Fallback>
             <w:pict>
-              <v:rect id="shape_0" ID="Shape8" fillcolor="white" stroked="t" style="position:absolute;margin-left:0pt;margin-top:-40.35pt;width:139.25pt;height:38.9pt;mso-wrap-style:square;v-text-anchor:top;mso-position-vertical:top" wp14:anchorId="19069096">
+              <v:rect id="shape_0" ID="Shape8" fillcolor="white" stroked="t" style="position:absolute;margin-left:0pt;margin-top:-40.4pt;width:139.3pt;height:38.95pt;mso-wrap-style:square;v-text-anchor:top;mso-position-vertical:top" wp14:anchorId="19069096">
                 <v:fill o:detectmouseclick="t" type="solid" color2="black"/>
                 <v:stroke color="black" weight="9360" joinstyle="miter" endcap="flat"/>
                 <v:textbox>
@@ -16120,7 +16120,13 @@
         <w:rPr>
           <w:lang w:val="en-US"/>
         </w:rPr>
-        <w:t>&gt;itemFrequencyPlot(appstrans, topN=10)</w:t>
+        <w:t>&gt;itemFrequencyPlot(appstrans, topN=10, main='Frequency Plot top10'</w:t>
+      </w:r>
+      <w:r>
+        <w:rPr>
+          <w:lang w:val="en-US"/>
+        </w:rPr>
+        <w:t>)</w:t>
       </w:r>
     </w:p>
     <w:p>
@@ -19204,7 +19210,7 @@
                       <wp:positionV relativeFrom="paragraph">
                         <wp:posOffset>2063750</wp:posOffset>
                       </wp:positionV>
-                      <wp:extent cx="1501775" cy="234315"/>
+                      <wp:extent cx="1502410" cy="234950"/>
                       <wp:effectExtent l="0" t="0" r="0" b="0"/>
                       <wp:wrapNone/>
                       <wp:docPr id="21" name="Shape11"/>
@@ -19215,7 +19221,7 @@
                             <wps:spPr>
                               <a:xfrm>
                                 <a:off x="0" y="0"/>
-                                <a:ext cx="1501200" cy="233640"/>
+                                <a:ext cx="1501920" cy="234360"/>
                               </a:xfrm>
                               <a:custGeom>
                                 <a:avLst/>
@@ -19288,7 +19294,7 @@
                       <wp:positionV relativeFrom="paragraph">
                         <wp:posOffset>2849245</wp:posOffset>
                       </wp:positionV>
-                      <wp:extent cx="1630045" cy="243840"/>
+                      <wp:extent cx="1630680" cy="244475"/>
                       <wp:effectExtent l="0" t="0" r="0" b="0"/>
                       <wp:wrapNone/>
                       <wp:docPr id="22" name="Shape12"/>
@@ -19299,7 +19305,7 @@
                             <wps:spPr>
                               <a:xfrm>
                                 <a:off x="0" y="0"/>
-                                <a:ext cx="1629360" cy="243360"/>
+                                <a:ext cx="1630080" cy="243720"/>
                               </a:xfrm>
                               <a:custGeom>
                                 <a:avLst/>
@@ -19589,12 +19595,12 @@
             <wp:anchor behindDoc="1" distT="0" distB="0" distL="0" distR="0" simplePos="0" locked="0" layoutInCell="0" allowOverlap="1" relativeHeight="26" wp14:anchorId="30B9746C">
               <wp:simplePos x="0" y="0"/>
               <wp:positionH relativeFrom="column">
-                <wp:posOffset>-923290</wp:posOffset>
+                <wp:posOffset>-922655</wp:posOffset>
               </wp:positionH>
               <wp:positionV relativeFrom="paragraph">
                 <wp:posOffset>194945</wp:posOffset>
               </wp:positionV>
-              <wp:extent cx="7668260" cy="1270"/>
+              <wp:extent cx="7668895" cy="1270"/>
               <wp:effectExtent l="0" t="38100" r="51435" b="38100"/>
               <wp:wrapNone/>
               <wp:docPr id="25" name="Ευθεία γραμμή σύνδεσης 1"/>
@@ -19605,7 +19611,7 @@
                     <wps:spPr>
                       <a:xfrm>
                         <a:off x="0" y="0"/>
-                        <a:ext cx="7667640" cy="0"/>
+                        <a:ext cx="7668360" cy="0"/>
                       </a:xfrm>
                       <a:prstGeom prst="line">
                         <a:avLst/>
@@ -19632,7 +19638,7 @@
         </mc:Choice>
         <mc:Fallback>
           <w:pict>
-            <v:line id="shape_0" from="-72.7pt,15.35pt" to="531pt,15.35pt" ID="Ευθεία γραμμή σύνδεσης 1" stroked="t" style="position:absolute" wp14:anchorId="30B9746C">
+            <v:line id="shape_0" from="-72.65pt,15.35pt" to="531.1pt,15.35pt" ID="Ευθεία γραμμή σύνδεσης 1" stroked="t" style="position:absolute" wp14:anchorId="30B9746C">
               <v:stroke color="#07192f" weight="76320" joinstyle="round" endcap="flat"/>
               <v:fill o:detectmouseclick="t" on="false"/>
               <w10:wrap type="none"/>
@@ -19665,7 +19671,7 @@
               <wp:positionV relativeFrom="paragraph">
                 <wp:posOffset>55245</wp:posOffset>
               </wp:positionV>
-              <wp:extent cx="476885" cy="221615"/>
+              <wp:extent cx="477520" cy="221615"/>
               <wp:effectExtent l="0" t="0" r="0" b="0"/>
               <wp:wrapNone/>
               <wp:docPr id="26" name="Frame8"/>
@@ -19676,7 +19682,7 @@
                     <wps:spPr>
                       <a:xfrm>
                         <a:off x="0" y="0"/>
-                        <a:ext cx="476280" cy="221040"/>
+                        <a:ext cx="477000" cy="221040"/>
                       </a:xfrm>
                       <a:prstGeom prst="rect">
                         <a:avLst/>
@@ -19700,7 +19706,7 @@
                               <w:docPartGallery w:val="Page Numbers (Bottom of Page)"/>
                               <w:docPartUnique w:val="true"/>
                             </w:docPartObj>
-                            <w:id w:val="1783093067"/>
+                            <w:id w:val="362196851"/>
                           </w:sdtPr>
                           <w:sdtContent>
                             <w:p>
@@ -19746,7 +19752,7 @@
                                   <w:rStyle w:val="Pagenumber"/>
                                   <w:color w:val="000000"/>
                                 </w:rPr>
-                                <w:t>9</w:t>
+                                <w:t>18</w:t>
                               </w:r>
                               <w:r>
                                 <w:rPr>
@@ -19771,7 +19777,7 @@
         </mc:Choice>
         <mc:Fallback>
           <w:pict>
-            <v:rect id="shape_0" ID="Frame8" stroked="f" style="position:absolute;margin-left:534.5pt;margin-top:4.35pt;width:37.45pt;height:17.35pt;mso-wrap-style:square;v-text-anchor:top;mso-position-horizontal-relative:page">
+            <v:rect id="shape_0" ID="Frame8" stroked="f" style="position:absolute;margin-left:534.5pt;margin-top:4.35pt;width:37.5pt;height:17.35pt;mso-wrap-style:square;v-text-anchor:top;mso-position-horizontal-relative:page">
               <v:fill o:detectmouseclick="t" on="false"/>
               <v:stroke color="#3465a4" joinstyle="round" endcap="flat"/>
               <v:textbox>
@@ -19782,7 +19788,7 @@
                         <w:docPartGallery w:val="Page Numbers (Bottom of Page)"/>
                         <w:docPartUnique w:val="true"/>
                       </w:docPartObj>
-                      <w:id w:val="934766028"/>
+                      <w:id w:val="170342668"/>
                     </w:sdtPr>
                     <w:sdtContent>
                       <w:p>
@@ -19828,7 +19834,7 @@
                             <w:rStyle w:val="Pagenumber"/>
                             <w:color w:val="000000"/>
                           </w:rPr>
-                          <w:t>9</w:t>
+                          <w:t>18</w:t>
                         </w:r>
                         <w:r>
                           <w:rPr>

</xml_diff>

<commit_message>
final adjustments to graphs
</commit_message>
<xml_diff>
--- a/DAMA51_HW4 v2.docx
+++ b/DAMA51_HW4 v2.docx
@@ -4811,7 +4811,7 @@
           <mc:Choice Requires="wps">
             <w:drawing>
               <wp:inline distT="0" distB="7620" distL="0" distR="15875" wp14:anchorId="29986B5D">
-                <wp:extent cx="3253105" cy="1369695"/>
+                <wp:extent cx="3253740" cy="1370330"/>
                 <wp:effectExtent l="0" t="0" r="15875" b="7620"/>
                 <wp:docPr id="1" name="Shape1"/>
                 <a:graphic xmlns:a="http://schemas.openxmlformats.org/drawingml/2006/main">
@@ -4821,7 +4821,7 @@
                       <wps:spPr>
                         <a:xfrm>
                           <a:off x="0" y="0"/>
-                          <a:ext cx="3252600" cy="1369080"/>
+                          <a:ext cx="3252960" cy="1369800"/>
                         </a:xfrm>
                         <a:prstGeom prst="rect">
                           <a:avLst/>
@@ -5433,7 +5433,7 @@
           </mc:Choice>
           <mc:Fallback>
             <w:pict>
-              <v:rect id="shape_0" ID="Shape1" fillcolor="white" stroked="t" style="position:absolute;margin-left:0pt;margin-top:-108.45pt;width:256.05pt;height:107.75pt;mso-wrap-style:none;v-text-anchor:middle;mso-position-vertical:top" wp14:anchorId="29986B5D">
+              <v:rect id="shape_0" ID="Shape1" fillcolor="white" stroked="t" style="position:absolute;margin-left:0pt;margin-top:-108.5pt;width:256.1pt;height:107.8pt;mso-wrap-style:none;v-text-anchor:middle;mso-position-vertical:top" wp14:anchorId="29986B5D">
                 <v:fill o:detectmouseclick="t" type="solid" color2="black"/>
                 <v:stroke color="black" weight="9360" joinstyle="miter" endcap="flat"/>
                 <v:textbox>
@@ -6082,7 +6082,7 @@
                 <wp:positionV relativeFrom="paragraph">
                   <wp:posOffset>-635</wp:posOffset>
                 </wp:positionV>
-                <wp:extent cx="2691130" cy="386080"/>
+                <wp:extent cx="2691765" cy="386715"/>
                 <wp:effectExtent l="0" t="0" r="19050" b="12700"/>
                 <wp:wrapNone/>
                 <wp:docPr id="3" name="Πλαίσιο κειμένου 6"/>
@@ -6093,7 +6093,7 @@
                       <wps:spPr>
                         <a:xfrm>
                           <a:off x="0" y="0"/>
-                          <a:ext cx="2690640" cy="385560"/>
+                          <a:ext cx="2691000" cy="385920"/>
                         </a:xfrm>
                         <a:prstGeom prst="rect">
                           <a:avLst/>
@@ -6171,7 +6171,7 @@
           </mc:Choice>
           <mc:Fallback>
             <w:pict>
-              <v:rect id="shape_0" ID="Πλαίσιο κειμένου 6" fillcolor="white" stroked="t" style="position:absolute;margin-left:0pt;margin-top:-0.05pt;width:211.8pt;height:30.3pt;mso-wrap-style:square;v-text-anchor:top" wp14:anchorId="7460A94F">
+              <v:rect id="shape_0" ID="Πλαίσιο κειμένου 6" fillcolor="white" stroked="t" style="position:absolute;margin-left:0pt;margin-top:-0.05pt;width:211.85pt;height:30.35pt;mso-wrap-style:square;v-text-anchor:top" wp14:anchorId="7460A94F">
                 <v:fill o:detectmouseclick="t" type="solid" color2="black"/>
                 <v:stroke color="black" weight="6480" joinstyle="round" endcap="flat"/>
                 <v:textbox>
@@ -6286,7 +6286,7 @@
                 <wp:positionV relativeFrom="paragraph">
                   <wp:posOffset>-635</wp:posOffset>
                 </wp:positionV>
-                <wp:extent cx="2691130" cy="386080"/>
+                <wp:extent cx="2691765" cy="386715"/>
                 <wp:effectExtent l="0" t="0" r="19050" b="12700"/>
                 <wp:wrapNone/>
                 <wp:docPr id="5" name="Πλαίσιο κειμένου 8"/>
@@ -6297,7 +6297,7 @@
                       <wps:spPr>
                         <a:xfrm>
                           <a:off x="0" y="0"/>
-                          <a:ext cx="2690640" cy="385560"/>
+                          <a:ext cx="2691000" cy="385920"/>
                         </a:xfrm>
                         <a:prstGeom prst="rect">
                           <a:avLst/>
@@ -6375,7 +6375,7 @@
           </mc:Choice>
           <mc:Fallback>
             <w:pict>
-              <v:rect id="shape_0" ID="Πλαίσιο κειμένου 8" fillcolor="white" stroked="t" style="position:absolute;margin-left:0pt;margin-top:-0.05pt;width:211.8pt;height:30.3pt;mso-wrap-style:square;v-text-anchor:top" wp14:anchorId="461B7230">
+              <v:rect id="shape_0" ID="Πλαίσιο κειμένου 8" fillcolor="white" stroked="t" style="position:absolute;margin-left:0pt;margin-top:-0.05pt;width:211.85pt;height:30.35pt;mso-wrap-style:square;v-text-anchor:top" wp14:anchorId="461B7230">
                 <v:fill o:detectmouseclick="t" type="solid" color2="black"/>
                 <v:stroke color="black" weight="6480" joinstyle="round" endcap="flat"/>
                 <v:textbox>
@@ -8003,7 +8003,7 @@
                 <wp:positionV relativeFrom="paragraph">
                   <wp:posOffset>105410</wp:posOffset>
                 </wp:positionV>
-                <wp:extent cx="2785745" cy="386080"/>
+                <wp:extent cx="2786380" cy="386715"/>
                 <wp:effectExtent l="0" t="0" r="19050" b="12700"/>
                 <wp:wrapNone/>
                 <wp:docPr id="7" name="Πλαίσιο κειμένου 2"/>
@@ -8014,7 +8014,7 @@
                       <wps:spPr>
                         <a:xfrm>
                           <a:off x="0" y="0"/>
-                          <a:ext cx="2784960" cy="385560"/>
+                          <a:ext cx="2785680" cy="385920"/>
                         </a:xfrm>
                         <a:prstGeom prst="rect">
                           <a:avLst/>
@@ -8092,7 +8092,7 @@
           </mc:Choice>
           <mc:Fallback>
             <w:pict>
-              <v:rect id="shape_0" ID="Πλαίσιο κειμένου 2" fillcolor="white" stroked="t" style="position:absolute;margin-left:6pt;margin-top:8.3pt;width:219.25pt;height:30.3pt;mso-wrap-style:square;v-text-anchor:top" wp14:anchorId="7DE44EF5">
+              <v:rect id="shape_0" ID="Πλαίσιο κειμένου 2" fillcolor="white" stroked="t" style="position:absolute;margin-left:6pt;margin-top:8.3pt;width:219.3pt;height:30.35pt;mso-wrap-style:square;v-text-anchor:top" wp14:anchorId="7DE44EF5">
                 <v:fill o:detectmouseclick="t" type="solid" color2="black"/>
                 <v:stroke color="black" weight="6480" joinstyle="round" endcap="flat"/>
                 <v:textbox>
@@ -8207,7 +8207,7 @@
                 <wp:positionV relativeFrom="paragraph">
                   <wp:posOffset>96520</wp:posOffset>
                 </wp:positionV>
-                <wp:extent cx="2802890" cy="386080"/>
+                <wp:extent cx="2803525" cy="386715"/>
                 <wp:effectExtent l="0" t="0" r="19050" b="12700"/>
                 <wp:wrapNone/>
                 <wp:docPr id="9" name="Πλαίσιο κειμένου 5"/>
@@ -8218,7 +8218,7 @@
                       <wps:spPr>
                         <a:xfrm>
                           <a:off x="0" y="0"/>
-                          <a:ext cx="2802240" cy="385560"/>
+                          <a:ext cx="2802960" cy="385920"/>
                         </a:xfrm>
                         <a:prstGeom prst="rect">
                           <a:avLst/>
@@ -8296,7 +8296,7 @@
           </mc:Choice>
           <mc:Fallback>
             <w:pict>
-              <v:rect id="shape_0" ID="Πλαίσιο κειμένου 5" fillcolor="white" stroked="t" style="position:absolute;margin-left:8.4pt;margin-top:7.6pt;width:220.6pt;height:30.3pt;mso-wrap-style:square;v-text-anchor:top" wp14:anchorId="1B14BDBD">
+              <v:rect id="shape_0" ID="Πλαίσιο κειμένου 5" fillcolor="white" stroked="t" style="position:absolute;margin-left:8.4pt;margin-top:7.6pt;width:220.65pt;height:30.35pt;mso-wrap-style:square;v-text-anchor:top" wp14:anchorId="1B14BDBD">
                 <v:fill o:detectmouseclick="t" type="solid" color2="black"/>
                 <v:stroke color="black" weight="6480" joinstyle="round" endcap="flat"/>
                 <v:textbox>
@@ -8413,7 +8413,7 @@
                 <wp:positionV relativeFrom="paragraph">
                   <wp:posOffset>175895</wp:posOffset>
                 </wp:positionV>
-                <wp:extent cx="5139055" cy="538480"/>
+                <wp:extent cx="5139690" cy="539115"/>
                 <wp:effectExtent l="0" t="0" r="9525" b="12700"/>
                 <wp:wrapNone/>
                 <wp:docPr id="11" name="Πλαίσιο κειμένου 9"/>
@@ -8424,7 +8424,7 @@
                       <wps:spPr>
                         <a:xfrm>
                           <a:off x="0" y="0"/>
-                          <a:ext cx="5138280" cy="537840"/>
+                          <a:ext cx="5139000" cy="538560"/>
                         </a:xfrm>
                         <a:prstGeom prst="rect">
                           <a:avLst/>
@@ -8502,7 +8502,7 @@
           </mc:Choice>
           <mc:Fallback>
             <w:pict>
-              <v:rect id="shape_0" ID="Πλαίσιο κειμένου 9" fillcolor="white" stroked="t" style="position:absolute;margin-left:9pt;margin-top:13.85pt;width:404.55pt;height:42.3pt;mso-wrap-style:square;v-text-anchor:top" wp14:anchorId="09687CD7">
+              <v:rect id="shape_0" ID="Πλαίσιο κειμένου 9" fillcolor="white" stroked="t" style="position:absolute;margin-left:9pt;margin-top:13.85pt;width:404.6pt;height:42.35pt;mso-wrap-style:square;v-text-anchor:top" wp14:anchorId="09687CD7">
                 <v:fill o:detectmouseclick="t" type="solid" color2="black"/>
                 <v:stroke color="black" weight="6480" joinstyle="round" endcap="flat"/>
                 <v:textbox>
@@ -8871,7 +8871,23 @@
           <w:bCs w:val="false"/>
           <w:lang w:val="en-US" w:eastAsia="en-US"/>
         </w:rPr>
+        <w:t>show(</w:t>
+      </w:r>
+      <w:r>
+        <w:rPr>
+          <w:b w:val="false"/>
+          <w:bCs w:val="false"/>
+          <w:lang w:val="en-US" w:eastAsia="en-US"/>
+        </w:rPr>
         <w:t>fviz_cluster(c, data=scseeds, main='plot of kmeans with 3 clusters')</w:t>
+      </w:r>
+      <w:r>
+        <w:rPr>
+          <w:b w:val="false"/>
+          <w:bCs w:val="false"/>
+          <w:lang w:val="en-US" w:eastAsia="en-US"/>
+        </w:rPr>
+        <w:t>)</w:t>
       </w:r>
     </w:p>
     <w:p>
@@ -9141,7 +9157,7 @@
             <wp:positionV relativeFrom="paragraph">
               <wp:posOffset>635</wp:posOffset>
             </wp:positionV>
-            <wp:extent cx="5731510" cy="3769995"/>
+            <wp:extent cx="5731510" cy="4187825"/>
             <wp:effectExtent l="0" t="0" r="0" b="0"/>
             <wp:wrapSquare wrapText="largest"/>
             <wp:docPr id="13" name="Image4" descr=""/>
@@ -9166,7 +9182,7 @@
                   <pic:spPr bwMode="auto">
                     <a:xfrm>
                       <a:off x="0" y="0"/>
-                      <a:ext cx="5731510" cy="3769995"/>
+                      <a:ext cx="5731510" cy="4187825"/>
                     </a:xfrm>
                     <a:prstGeom prst="rect">
                       <a:avLst/>
@@ -9488,6 +9504,7 @@
         <w:rPr>
           <w:lang w:val="en-US" w:eastAsia="en-US"/>
         </w:rPr>
+        <w:t xml:space="preserve">#visualize kmenas for k =4 </w:t>
       </w:r>
     </w:p>
     <w:p>
@@ -9507,112 +9524,19 @@
         <w:rPr>
           <w:lang w:val="en-US" w:eastAsia="en-US"/>
         </w:rPr>
-        <w:t xml:space="preserve">#visualize kmenas for k =4 </w:t>
-      </w:r>
-    </w:p>
-    <w:p>
-      <w:pPr>
-        <w:pStyle w:val="Normal"/>
-        <w:pBdr>
-          <w:top w:val="single" w:sz="4" w:space="1" w:color="000000"/>
-          <w:left w:val="single" w:sz="4" w:space="4" w:color="000000"/>
-          <w:bottom w:val="single" w:sz="4" w:space="1" w:color="000000"/>
-          <w:right w:val="single" w:sz="4" w:space="4" w:color="000000"/>
-        </w:pBdr>
+        <w:t>show(</w:t>
+      </w:r>
+      <w:r>
         <w:rPr>
           <w:lang w:val="en-US" w:eastAsia="en-US"/>
         </w:rPr>
-      </w:pPr>
+        <w:t>fviz_cluster(c4, data=scseeds, main='plot of kmeans with 4 clusters')</w:t>
+      </w:r>
       <w:r>
         <w:rPr>
           <w:lang w:val="en-US" w:eastAsia="en-US"/>
         </w:rPr>
-        <w:t>fviz_cluster(c4, data=scseeds, main='plot of kmeans with 4 clusters')</w:t>
-      </w:r>
-    </w:p>
-    <w:p>
-      <w:pPr>
-        <w:pStyle w:val="Normal"/>
-        <w:pBdr>
-          <w:top w:val="single" w:sz="4" w:space="1" w:color="000000"/>
-          <w:left w:val="single" w:sz="4" w:space="4" w:color="000000"/>
-          <w:bottom w:val="single" w:sz="4" w:space="1" w:color="000000"/>
-          <w:right w:val="single" w:sz="4" w:space="4" w:color="000000"/>
-        </w:pBdr>
-        <w:rPr>
-          <w:lang w:val="en-US" w:eastAsia="en-US"/>
-        </w:rPr>
-      </w:pPr>
-      <w:r>
-        <w:rPr>
-          <w:lang w:val="en-US" w:eastAsia="en-US"/>
-        </w:rPr>
-      </w:r>
-    </w:p>
-    <w:p>
-      <w:pPr>
-        <w:pStyle w:val="Normal"/>
-        <w:pBdr>
-          <w:top w:val="single" w:sz="4" w:space="1" w:color="000000"/>
-          <w:left w:val="single" w:sz="4" w:space="4" w:color="000000"/>
-          <w:bottom w:val="single" w:sz="4" w:space="1" w:color="000000"/>
-          <w:right w:val="single" w:sz="4" w:space="4" w:color="000000"/>
-        </w:pBdr>
-        <w:rPr>
-          <w:lang w:val="en-US" w:eastAsia="en-US"/>
-        </w:rPr>
-      </w:pPr>
-      <w:r>
-        <w:rPr>
-          <w:lang w:val="en-US" w:eastAsia="en-US"/>
-        </w:rPr>
-      </w:r>
-    </w:p>
-    <w:p>
-      <w:pPr>
-        <w:pStyle w:val="Normal"/>
-        <w:pBdr>
-          <w:top w:val="single" w:sz="4" w:space="1" w:color="000000"/>
-          <w:left w:val="single" w:sz="4" w:space="4" w:color="000000"/>
-          <w:bottom w:val="single" w:sz="4" w:space="1" w:color="000000"/>
-          <w:right w:val="single" w:sz="4" w:space="4" w:color="000000"/>
-        </w:pBdr>
-        <w:spacing w:lineRule="auto" w:line="259"/>
-        <w:rPr>
-          <w:color w:val="0070C0"/>
-          <w:sz w:val="22"/>
-          <w:szCs w:val="22"/>
-          <w:lang w:val="en-US"/>
-        </w:rPr>
-      </w:pPr>
-      <w:r>
-        <w:rPr>
-          <w:color w:val="0070C0"/>
-          <w:sz w:val="22"/>
-          <w:szCs w:val="22"/>
-          <w:lang w:val="en-US"/>
-        </w:rPr>
-      </w:r>
-    </w:p>
-    <w:p>
-      <w:pPr>
-        <w:pStyle w:val="Normal"/>
-        <w:pBdr>
-          <w:top w:val="single" w:sz="4" w:space="1" w:color="000000"/>
-          <w:left w:val="single" w:sz="4" w:space="4" w:color="000000"/>
-          <w:bottom w:val="single" w:sz="4" w:space="1" w:color="000000"/>
-          <w:right w:val="single" w:sz="4" w:space="4" w:color="000000"/>
-        </w:pBdr>
-        <w:rPr>
-          <w:rFonts w:eastAsia="Courier New" w:cs="Arial"/>
-          <w:lang w:val="en-US"/>
-        </w:rPr>
-      </w:pPr>
-      <w:r>
-        <w:rPr>
-          <w:rFonts w:eastAsia="Courier New" w:cs="Arial"/>
-          <w:lang w:val="en-US"/>
-        </w:rPr>
+        <w:t>)</w:t>
       </w:r>
     </w:p>
     <w:p>
@@ -11896,7 +11820,7 @@
           <mc:Choice Requires="wps">
             <w:drawing>
               <wp:inline distT="0" distB="0" distL="0" distR="0" wp14:anchorId="71BBBEA0">
-                <wp:extent cx="309880" cy="309880"/>
+                <wp:extent cx="310515" cy="310515"/>
                 <wp:effectExtent l="0" t="0" r="0" b="0"/>
                 <wp:docPr id="15" name="Shape7"/>
                 <a:graphic xmlns:a="http://schemas.openxmlformats.org/drawingml/2006/main">
@@ -11906,7 +11830,7 @@
                       <wps:spPr>
                         <a:xfrm>
                           <a:off x="0" y="0"/>
-                          <a:ext cx="309240" cy="309240"/>
+                          <a:ext cx="309960" cy="309960"/>
                         </a:xfrm>
                         <a:prstGeom prst="rect">
                           <a:avLst/>
@@ -11931,7 +11855,7 @@
           </mc:Choice>
           <mc:Fallback>
             <w:pict>
-              <v:rect id="shape_0" ID="Shape7" stroked="f" style="position:absolute;margin-left:0pt;margin-top:-24.4pt;width:24.3pt;height:24.3pt;mso-wrap-style:none;v-text-anchor:middle;mso-position-vertical:top" wp14:anchorId="71BBBEA0">
+              <v:rect id="shape_0" ID="Shape7" stroked="f" style="position:absolute;margin-left:0pt;margin-top:-24.45pt;width:24.35pt;height:24.35pt;mso-wrap-style:none;v-text-anchor:middle;mso-position-vertical:top" wp14:anchorId="71BBBEA0">
                 <v:fill o:detectmouseclick="t" on="false"/>
                 <v:stroke color="#3465a4" joinstyle="round" endcap="flat"/>
                 <w10:wrap type="square"/>
@@ -13314,7 +13238,7 @@
           <mc:Choice Requires="wps">
             <w:drawing>
               <wp:inline distT="0" distB="17145" distL="0" distR="12700" wp14:anchorId="19069096">
-                <wp:extent cx="1770380" cy="495935"/>
+                <wp:extent cx="1771015" cy="496570"/>
                 <wp:effectExtent l="0" t="0" r="12700" b="17145"/>
                 <wp:docPr id="18" name="Shape8"/>
                 <a:graphic xmlns:a="http://schemas.openxmlformats.org/drawingml/2006/main">
@@ -13324,7 +13248,7 @@
                       <wps:spPr>
                         <a:xfrm>
                           <a:off x="0" y="0"/>
-                          <a:ext cx="1769760" cy="495360"/>
+                          <a:ext cx="1770480" cy="496080"/>
                         </a:xfrm>
                         <a:prstGeom prst="rect">
                           <a:avLst/>
@@ -13455,7 +13379,7 @@
           </mc:Choice>
           <mc:Fallback>
             <w:pict>
-              <v:rect id="shape_0" ID="Shape8" fillcolor="white" stroked="t" style="position:absolute;margin-left:0pt;margin-top:-40.4pt;width:139.3pt;height:38.95pt;mso-wrap-style:square;v-text-anchor:top;mso-position-vertical:top" wp14:anchorId="19069096">
+              <v:rect id="shape_0" ID="Shape8" fillcolor="white" stroked="t" style="position:absolute;margin-left:0pt;margin-top:-40.45pt;width:139.35pt;height:39pt;mso-wrap-style:square;v-text-anchor:top;mso-position-vertical:top" wp14:anchorId="19069096">
                 <v:fill o:detectmouseclick="t" type="solid" color2="black"/>
                 <v:stroke color="black" weight="9360" joinstyle="miter" endcap="flat"/>
                 <v:textbox>
@@ -16120,13 +16044,7 @@
         <w:rPr>
           <w:lang w:val="en-US"/>
         </w:rPr>
-        <w:t>&gt;itemFrequencyPlot(appstrans, topN=10, main='Frequency Plot top10'</w:t>
-      </w:r>
-      <w:r>
-        <w:rPr>
-          <w:lang w:val="en-US"/>
-        </w:rPr>
-        <w:t>)</w:t>
+        <w:t>&gt;itemFrequencyPlot(appstrans, topN=10, main='Frequency Plot top10')</w:t>
       </w:r>
     </w:p>
     <w:p>
@@ -16988,6 +16906,389 @@
               <w:rPr>
                 <w:lang w:val="en-US"/>
               </w:rPr>
+            </w:r>
+          </w:p>
+          <w:p>
+            <w:pPr>
+              <w:pStyle w:val="Normal"/>
+              <w:widowControl w:val="false"/>
+              <w:spacing w:before="0" w:after="0"/>
+              <w:rPr>
+                <w:lang w:val="en-US"/>
+              </w:rPr>
+            </w:pPr>
+            <w:r>
+              <w:rPr>
+                <w:lang w:val="en-US"/>
+              </w:rPr>
+              <w:t>Apriori</w:t>
+            </w:r>
+          </w:p>
+          <w:p>
+            <w:pPr>
+              <w:pStyle w:val="Normal"/>
+              <w:widowControl w:val="false"/>
+              <w:spacing w:before="0" w:after="0"/>
+              <w:rPr>
+                <w:lang w:val="en-US"/>
+              </w:rPr>
+            </w:pPr>
+            <w:r>
+              <w:rPr>
+                <w:lang w:val="en-US"/>
+              </w:rPr>
+            </w:r>
+          </w:p>
+          <w:p>
+            <w:pPr>
+              <w:pStyle w:val="Normal"/>
+              <w:widowControl w:val="false"/>
+              <w:spacing w:before="0" w:after="0"/>
+              <w:rPr>
+                <w:lang w:val="en-US"/>
+              </w:rPr>
+            </w:pPr>
+            <w:r>
+              <w:rPr>
+                <w:lang w:val="en-US"/>
+              </w:rPr>
+              <w:t>Parameter specification:</w:t>
+            </w:r>
+          </w:p>
+          <w:p>
+            <w:pPr>
+              <w:pStyle w:val="Normal"/>
+              <w:widowControl w:val="false"/>
+              <w:spacing w:before="0" w:after="0"/>
+              <w:rPr>
+                <w:lang w:val="en-US"/>
+              </w:rPr>
+            </w:pPr>
+            <w:r>
+              <w:rPr>
+                <w:lang w:val="en-US"/>
+              </w:rPr>
+              <w:t xml:space="preserve"> </w:t>
+            </w:r>
+            <w:r>
+              <w:rPr>
+                <w:lang w:val="en-US"/>
+              </w:rPr>
+              <w:t>confidence minval smax arem  aval originalSupport maxtime support minlen</w:t>
+            </w:r>
+          </w:p>
+          <w:p>
+            <w:pPr>
+              <w:pStyle w:val="Normal"/>
+              <w:widowControl w:val="false"/>
+              <w:spacing w:before="0" w:after="0"/>
+              <w:rPr>
+                <w:lang w:val="en-US"/>
+              </w:rPr>
+            </w:pPr>
+            <w:r>
+              <w:rPr>
+                <w:lang w:val="en-US"/>
+              </w:rPr>
+              <w:t xml:space="preserve">        </w:t>
+            </w:r>
+            <w:r>
+              <w:rPr>
+                <w:lang w:val="en-US"/>
+              </w:rPr>
+              <w:t>0.8    0.1    1 none FALSE            TRUE       5    0.25      2</w:t>
+            </w:r>
+          </w:p>
+          <w:p>
+            <w:pPr>
+              <w:pStyle w:val="Normal"/>
+              <w:widowControl w:val="false"/>
+              <w:spacing w:before="0" w:after="0"/>
+              <w:rPr>
+                <w:lang w:val="en-US"/>
+              </w:rPr>
+            </w:pPr>
+            <w:r>
+              <w:rPr>
+                <w:lang w:val="en-US"/>
+              </w:rPr>
+              <w:t xml:space="preserve"> </w:t>
+            </w:r>
+            <w:r>
+              <w:rPr>
+                <w:lang w:val="en-US"/>
+              </w:rPr>
+              <w:t>maxlen target  ext</w:t>
+            </w:r>
+          </w:p>
+          <w:p>
+            <w:pPr>
+              <w:pStyle w:val="Normal"/>
+              <w:widowControl w:val="false"/>
+              <w:spacing w:before="0" w:after="0"/>
+              <w:rPr>
+                <w:lang w:val="en-US"/>
+              </w:rPr>
+            </w:pPr>
+            <w:r>
+              <w:rPr>
+                <w:lang w:val="en-US"/>
+              </w:rPr>
+              <w:t xml:space="preserve">     </w:t>
+            </w:r>
+            <w:r>
+              <w:rPr>
+                <w:lang w:val="en-US"/>
+              </w:rPr>
+              <w:t>10  rules TRUE</w:t>
+            </w:r>
+          </w:p>
+          <w:p>
+            <w:pPr>
+              <w:pStyle w:val="Normal"/>
+              <w:widowControl w:val="false"/>
+              <w:spacing w:before="0" w:after="0"/>
+              <w:rPr>
+                <w:lang w:val="en-US"/>
+              </w:rPr>
+            </w:pPr>
+            <w:r>
+              <w:rPr>
+                <w:lang w:val="en-US"/>
+              </w:rPr>
+            </w:r>
+          </w:p>
+          <w:p>
+            <w:pPr>
+              <w:pStyle w:val="Normal"/>
+              <w:widowControl w:val="false"/>
+              <w:spacing w:before="0" w:after="0"/>
+              <w:rPr>
+                <w:lang w:val="en-US"/>
+              </w:rPr>
+            </w:pPr>
+            <w:r>
+              <w:rPr>
+                <w:lang w:val="en-US"/>
+              </w:rPr>
+              <w:t>Algorithmic control:</w:t>
+            </w:r>
+          </w:p>
+          <w:p>
+            <w:pPr>
+              <w:pStyle w:val="Normal"/>
+              <w:widowControl w:val="false"/>
+              <w:spacing w:before="0" w:after="0"/>
+              <w:rPr>
+                <w:lang w:val="en-US"/>
+              </w:rPr>
+            </w:pPr>
+            <w:r>
+              <w:rPr>
+                <w:lang w:val="en-US"/>
+              </w:rPr>
+              <w:t xml:space="preserve"> </w:t>
+            </w:r>
+            <w:r>
+              <w:rPr>
+                <w:lang w:val="en-US"/>
+              </w:rPr>
+              <w:t>filter tree heap memopt load sort verbose</w:t>
+            </w:r>
+          </w:p>
+          <w:p>
+            <w:pPr>
+              <w:pStyle w:val="Normal"/>
+              <w:widowControl w:val="false"/>
+              <w:spacing w:before="0" w:after="0"/>
+              <w:rPr>
+                <w:lang w:val="en-US"/>
+              </w:rPr>
+            </w:pPr>
+            <w:r>
+              <w:rPr>
+                <w:lang w:val="en-US"/>
+              </w:rPr>
+              <w:t xml:space="preserve">    </w:t>
+            </w:r>
+            <w:r>
+              <w:rPr>
+                <w:lang w:val="en-US"/>
+              </w:rPr>
+              <w:t>0.1 TRUE TRUE  FALSE TRUE    2    TRUE</w:t>
+            </w:r>
+          </w:p>
+          <w:p>
+            <w:pPr>
+              <w:pStyle w:val="Normal"/>
+              <w:widowControl w:val="false"/>
+              <w:spacing w:before="0" w:after="0"/>
+              <w:rPr>
+                <w:lang w:val="en-US"/>
+              </w:rPr>
+            </w:pPr>
+            <w:r>
+              <w:rPr>
+                <w:lang w:val="en-US"/>
+              </w:rPr>
+            </w:r>
+          </w:p>
+          <w:p>
+            <w:pPr>
+              <w:pStyle w:val="Normal"/>
+              <w:widowControl w:val="false"/>
+              <w:spacing w:before="0" w:after="0"/>
+              <w:rPr>
+                <w:lang w:val="en-US"/>
+              </w:rPr>
+            </w:pPr>
+            <w:r>
+              <w:rPr>
+                <w:lang w:val="en-US"/>
+              </w:rPr>
+              <w:t xml:space="preserve">Absolute minimum support count: 7 </w:t>
+            </w:r>
+          </w:p>
+          <w:p>
+            <w:pPr>
+              <w:pStyle w:val="Normal"/>
+              <w:widowControl w:val="false"/>
+              <w:spacing w:before="0" w:after="0"/>
+              <w:rPr>
+                <w:lang w:val="en-US"/>
+              </w:rPr>
+            </w:pPr>
+            <w:r>
+              <w:rPr>
+                <w:lang w:val="en-US"/>
+              </w:rPr>
+            </w:r>
+          </w:p>
+          <w:p>
+            <w:pPr>
+              <w:pStyle w:val="Normal"/>
+              <w:widowControl w:val="false"/>
+              <w:spacing w:before="0" w:after="0"/>
+              <w:rPr>
+                <w:lang w:val="en-US"/>
+              </w:rPr>
+            </w:pPr>
+            <w:r>
+              <w:rPr>
+                <w:lang w:val="en-US"/>
+              </w:rPr>
+              <w:t>set item appearances ...[0 item(s)] done [0.00s].</w:t>
+            </w:r>
+          </w:p>
+          <w:p>
+            <w:pPr>
+              <w:pStyle w:val="Normal"/>
+              <w:widowControl w:val="false"/>
+              <w:spacing w:before="0" w:after="0"/>
+              <w:rPr>
+                <w:lang w:val="en-US"/>
+              </w:rPr>
+            </w:pPr>
+            <w:r>
+              <w:rPr>
+                <w:lang w:val="en-US"/>
+              </w:rPr>
+              <w:t>set transactions ...[16 item(s), 31 transaction(s)] done [0.00s].</w:t>
+            </w:r>
+          </w:p>
+          <w:p>
+            <w:pPr>
+              <w:pStyle w:val="Normal"/>
+              <w:widowControl w:val="false"/>
+              <w:spacing w:before="0" w:after="0"/>
+              <w:rPr>
+                <w:lang w:val="en-US"/>
+              </w:rPr>
+            </w:pPr>
+            <w:r>
+              <w:rPr>
+                <w:lang w:val="en-US"/>
+              </w:rPr>
+              <w:t>sorting and recoding items ... [8 item(s)] done [0.00s].</w:t>
+            </w:r>
+          </w:p>
+          <w:p>
+            <w:pPr>
+              <w:pStyle w:val="Normal"/>
+              <w:widowControl w:val="false"/>
+              <w:spacing w:before="0" w:after="0"/>
+              <w:rPr>
+                <w:lang w:val="en-US"/>
+              </w:rPr>
+            </w:pPr>
+            <w:r>
+              <w:rPr>
+                <w:lang w:val="en-US"/>
+              </w:rPr>
+              <w:t>creating transaction tree ... done [0.00s].</w:t>
+            </w:r>
+          </w:p>
+          <w:p>
+            <w:pPr>
+              <w:pStyle w:val="Normal"/>
+              <w:widowControl w:val="false"/>
+              <w:spacing w:before="0" w:after="0"/>
+              <w:rPr>
+                <w:lang w:val="en-US"/>
+              </w:rPr>
+            </w:pPr>
+            <w:r>
+              <w:rPr>
+                <w:lang w:val="en-US"/>
+              </w:rPr>
+              <w:t>checking subsets of size 1 2 3 4 done [0.00s].</w:t>
+            </w:r>
+          </w:p>
+          <w:p>
+            <w:pPr>
+              <w:pStyle w:val="Normal"/>
+              <w:widowControl w:val="false"/>
+              <w:spacing w:before="0" w:after="0"/>
+              <w:rPr>
+                <w:lang w:val="en-US"/>
+              </w:rPr>
+            </w:pPr>
+            <w:r>
+              <w:rPr>
+                <w:lang w:val="en-US"/>
+              </w:rPr>
+              <w:t>writing ... [18 rule(s)] done [0.00s].</w:t>
+            </w:r>
+          </w:p>
+          <w:p>
+            <w:pPr>
+              <w:pStyle w:val="Normal"/>
+              <w:widowControl w:val="false"/>
+              <w:spacing w:before="0" w:after="0"/>
+              <w:rPr>
+                <w:lang w:val="en-US"/>
+              </w:rPr>
+            </w:pPr>
+            <w:r>
+              <w:rPr>
+                <w:lang w:val="en-US"/>
+              </w:rPr>
+              <w:t>creating S4 object  ... done [0.00s].</w:t>
+            </w:r>
+          </w:p>
+          <w:p>
+            <w:pPr>
+              <w:pStyle w:val="Normal"/>
+              <w:widowControl w:val="false"/>
+              <w:spacing w:before="0" w:after="0"/>
+              <w:rPr>
+                <w:lang w:val="en-US"/>
+              </w:rPr>
+            </w:pPr>
+            <w:r>
+              <w:rPr>
+                <w:lang w:val="en-US"/>
+              </w:rPr>
               <w:t xml:space="preserve">    </w:t>
             </w:r>
           </w:p>
@@ -17805,204 +18106,6 @@
               <w:t>apriori(data = appstrans, parameter = list(support = 0.25, confidence = 0.8, minlen = 2))</w:t>
             </w:r>
           </w:p>
-          <w:p>
-            <w:pPr>
-              <w:pStyle w:val="Normal"/>
-              <w:widowControl w:val="false"/>
-              <w:rPr>
-                <w:lang w:val="en-US"/>
-              </w:rPr>
-            </w:pPr>
-            <w:r>
-              <w:rPr>
-                <w:lang w:val="en-US"/>
-              </w:rPr>
-            </w:r>
-          </w:p>
-          <w:p>
-            <w:pPr>
-              <w:pStyle w:val="Normal"/>
-              <w:widowControl w:val="false"/>
-              <w:rPr>
-                <w:lang w:val="en-US"/>
-              </w:rPr>
-            </w:pPr>
-            <w:r>
-              <w:rPr>
-                <w:lang w:val="en-US"/>
-              </w:rPr>
-            </w:r>
-          </w:p>
-          <w:p>
-            <w:pPr>
-              <w:pStyle w:val="Normal"/>
-              <w:widowControl w:val="false"/>
-              <w:rPr>
-                <w:lang w:val="en-US"/>
-              </w:rPr>
-            </w:pPr>
-            <w:r>
-              <w:rPr>
-                <w:lang w:val="en-US"/>
-              </w:rPr>
-            </w:r>
-          </w:p>
-          <w:p>
-            <w:pPr>
-              <w:pStyle w:val="Normal"/>
-              <w:widowControl w:val="false"/>
-              <w:rPr>
-                <w:lang w:val="en-US"/>
-              </w:rPr>
-            </w:pPr>
-            <w:r>
-              <w:rPr>
-                <w:lang w:val="en-US"/>
-              </w:rPr>
-            </w:r>
-          </w:p>
-          <w:p>
-            <w:pPr>
-              <w:pStyle w:val="Normal"/>
-              <w:widowControl w:val="false"/>
-              <w:rPr>
-                <w:lang w:val="en-US"/>
-              </w:rPr>
-            </w:pPr>
-            <w:r>
-              <w:rPr>
-                <w:lang w:val="en-US"/>
-              </w:rPr>
-            </w:r>
-          </w:p>
-          <w:p>
-            <w:pPr>
-              <w:pStyle w:val="Normal"/>
-              <w:widowControl w:val="false"/>
-              <w:rPr>
-                <w:lang w:val="en-US"/>
-              </w:rPr>
-            </w:pPr>
-            <w:r>
-              <w:rPr>
-                <w:lang w:val="en-US"/>
-              </w:rPr>
-            </w:r>
-          </w:p>
-          <w:p>
-            <w:pPr>
-              <w:pStyle w:val="Normal"/>
-              <w:widowControl w:val="false"/>
-              <w:rPr>
-                <w:lang w:val="en-US"/>
-              </w:rPr>
-            </w:pPr>
-            <w:r>
-              <w:rPr>
-                <w:lang w:val="en-US"/>
-              </w:rPr>
-            </w:r>
-          </w:p>
-          <w:p>
-            <w:pPr>
-              <w:pStyle w:val="Normal"/>
-              <w:widowControl w:val="false"/>
-              <w:rPr>
-                <w:lang w:val="en-US"/>
-              </w:rPr>
-            </w:pPr>
-            <w:r>
-              <w:rPr>
-                <w:lang w:val="en-US"/>
-              </w:rPr>
-            </w:r>
-          </w:p>
-          <w:p>
-            <w:pPr>
-              <w:pStyle w:val="Normal"/>
-              <w:widowControl w:val="false"/>
-              <w:rPr>
-                <w:lang w:val="en-US"/>
-              </w:rPr>
-            </w:pPr>
-            <w:r>
-              <w:rPr>
-                <w:lang w:val="en-US"/>
-              </w:rPr>
-            </w:r>
-          </w:p>
-          <w:p>
-            <w:pPr>
-              <w:pStyle w:val="Normal"/>
-              <w:widowControl w:val="false"/>
-              <w:rPr>
-                <w:lang w:val="en-US"/>
-              </w:rPr>
-            </w:pPr>
-            <w:r>
-              <w:rPr>
-                <w:lang w:val="en-US"/>
-              </w:rPr>
-            </w:r>
-          </w:p>
-          <w:p>
-            <w:pPr>
-              <w:pStyle w:val="Normal"/>
-              <w:widowControl w:val="false"/>
-              <w:rPr>
-                <w:lang w:val="en-US"/>
-              </w:rPr>
-            </w:pPr>
-            <w:r>
-              <w:rPr>
-                <w:lang w:val="en-US"/>
-              </w:rPr>
-            </w:r>
-          </w:p>
-          <w:p>
-            <w:pPr>
-              <w:pStyle w:val="Normal"/>
-              <w:widowControl w:val="false"/>
-              <w:rPr>
-                <w:lang w:val="en-US"/>
-              </w:rPr>
-            </w:pPr>
-            <w:r>
-              <w:rPr>
-                <w:lang w:val="en-US"/>
-              </w:rPr>
-            </w:r>
-          </w:p>
-          <w:p>
-            <w:pPr>
-              <w:pStyle w:val="Normal"/>
-              <w:widowControl w:val="false"/>
-              <w:spacing w:before="0" w:after="0"/>
-              <w:rPr>
-                <w:lang w:val="en-US"/>
-              </w:rPr>
-            </w:pPr>
-            <w:r>
-              <w:rPr>
-                <w:lang w:val="en-US"/>
-              </w:rPr>
-            </w:r>
-          </w:p>
-          <w:p>
-            <w:pPr>
-              <w:pStyle w:val="Normal"/>
-              <w:widowControl w:val="false"/>
-              <w:spacing w:before="0" w:after="0"/>
-              <w:rPr>
-                <w:lang w:val="en-US"/>
-              </w:rPr>
-            </w:pPr>
-            <w:r>
-              <w:rPr>
-                <w:lang w:val="en-US"/>
-              </w:rPr>
-            </w:r>
-          </w:p>
         </w:tc>
       </w:tr>
     </w:tbl>
@@ -18052,48 +18155,6 @@
       <w:pPr>
         <w:pStyle w:val="Normal"/>
         <w:spacing w:before="0" w:after="0"/>
-        <w:rPr>
-          <w:lang w:val="en-US"/>
-        </w:rPr>
-      </w:pPr>
-      <w:r>
-        <w:rPr>
-          <w:lang w:val="en-US"/>
-        </w:rPr>
-      </w:r>
-    </w:p>
-    <w:p>
-      <w:pPr>
-        <w:pStyle w:val="Normal"/>
-        <w:spacing w:before="0" w:after="0"/>
-        <w:rPr>
-          <w:lang w:val="en-US"/>
-        </w:rPr>
-      </w:pPr>
-      <w:r>
-        <w:rPr>
-          <w:lang w:val="en-US"/>
-        </w:rPr>
-      </w:r>
-    </w:p>
-    <w:p>
-      <w:pPr>
-        <w:pStyle w:val="Normal"/>
-        <w:rPr>
-          <w:highlight w:val="yellow"/>
-          <w:lang w:val="en-US"/>
-        </w:rPr>
-      </w:pPr>
-      <w:r>
-        <w:rPr>
-          <w:highlight w:val="yellow"/>
-          <w:lang w:val="en-US"/>
-        </w:rPr>
-      </w:r>
-    </w:p>
-    <w:p>
-      <w:pPr>
-        <w:pStyle w:val="Normal"/>
         <w:rPr>
           <w:lang w:val="en-US"/>
         </w:rPr>
@@ -18957,6 +19018,34 @@
             <w:pPr>
               <w:pStyle w:val="Normal"/>
               <w:widowControl w:val="false"/>
+              <w:rPr>
+                <w:lang w:val="en-US"/>
+              </w:rPr>
+            </w:pPr>
+            <w:r>
+              <w:rPr>
+                <w:lang w:val="en-US"/>
+              </w:rPr>
+            </w:r>
+          </w:p>
+          <w:p>
+            <w:pPr>
+              <w:pStyle w:val="Normal"/>
+              <w:widowControl w:val="false"/>
+              <w:rPr>
+                <w:lang w:val="en-US"/>
+              </w:rPr>
+            </w:pPr>
+            <w:r>
+              <w:rPr>
+                <w:lang w:val="en-US"/>
+              </w:rPr>
+            </w:r>
+          </w:p>
+          <w:p>
+            <w:pPr>
+              <w:pStyle w:val="Normal"/>
+              <w:widowControl w:val="false"/>
               <w:spacing w:before="0" w:after="0"/>
               <w:jc w:val="left"/>
               <w:rPr>
@@ -19210,7 +19299,7 @@
                       <wp:positionV relativeFrom="paragraph">
                         <wp:posOffset>2063750</wp:posOffset>
                       </wp:positionV>
-                      <wp:extent cx="1502410" cy="234950"/>
+                      <wp:extent cx="1503045" cy="235585"/>
                       <wp:effectExtent l="0" t="0" r="0" b="0"/>
                       <wp:wrapNone/>
                       <wp:docPr id="21" name="Shape11"/>
@@ -19221,7 +19310,7 @@
                             <wps:spPr>
                               <a:xfrm>
                                 <a:off x="0" y="0"/>
-                                <a:ext cx="1501920" cy="234360"/>
+                                <a:ext cx="1502280" cy="235080"/>
                               </a:xfrm>
                               <a:custGeom>
                                 <a:avLst/>
@@ -19294,7 +19383,7 @@
                       <wp:positionV relativeFrom="paragraph">
                         <wp:posOffset>2849245</wp:posOffset>
                       </wp:positionV>
-                      <wp:extent cx="1630680" cy="244475"/>
+                      <wp:extent cx="1631315" cy="245110"/>
                       <wp:effectExtent l="0" t="0" r="0" b="0"/>
                       <wp:wrapNone/>
                       <wp:docPr id="22" name="Shape12"/>
@@ -19305,7 +19394,7 @@
                             <wps:spPr>
                               <a:xfrm>
                                 <a:off x="0" y="0"/>
-                                <a:ext cx="1630080" cy="243720"/>
+                                <a:ext cx="1630800" cy="244440"/>
                               </a:xfrm>
                               <a:custGeom>
                                 <a:avLst/>
@@ -19595,12 +19684,12 @@
             <wp:anchor behindDoc="1" distT="0" distB="0" distL="0" distR="0" simplePos="0" locked="0" layoutInCell="0" allowOverlap="1" relativeHeight="26" wp14:anchorId="30B9746C">
               <wp:simplePos x="0" y="0"/>
               <wp:positionH relativeFrom="column">
-                <wp:posOffset>-922655</wp:posOffset>
+                <wp:posOffset>-922020</wp:posOffset>
               </wp:positionH>
               <wp:positionV relativeFrom="paragraph">
                 <wp:posOffset>194945</wp:posOffset>
               </wp:positionV>
-              <wp:extent cx="7668895" cy="1270"/>
+              <wp:extent cx="7669530" cy="1270"/>
               <wp:effectExtent l="0" t="38100" r="51435" b="38100"/>
               <wp:wrapNone/>
               <wp:docPr id="25" name="Ευθεία γραμμή σύνδεσης 1"/>
@@ -19611,7 +19700,7 @@
                     <wps:spPr>
                       <a:xfrm>
                         <a:off x="0" y="0"/>
-                        <a:ext cx="7668360" cy="0"/>
+                        <a:ext cx="7668720" cy="0"/>
                       </a:xfrm>
                       <a:prstGeom prst="line">
                         <a:avLst/>
@@ -19638,7 +19727,7 @@
         </mc:Choice>
         <mc:Fallback>
           <w:pict>
-            <v:line id="shape_0" from="-72.65pt,15.35pt" to="531.1pt,15.35pt" ID="Ευθεία γραμμή σύνδεσης 1" stroked="t" style="position:absolute" wp14:anchorId="30B9746C">
+            <v:line id="shape_0" from="-72.6pt,15.35pt" to="531.2pt,15.35pt" ID="Ευθεία γραμμή σύνδεσης 1" stroked="t" style="position:absolute" wp14:anchorId="30B9746C">
               <v:stroke color="#07192f" weight="76320" joinstyle="round" endcap="flat"/>
               <v:fill o:detectmouseclick="t" on="false"/>
               <w10:wrap type="none"/>
@@ -19671,7 +19760,7 @@
               <wp:positionV relativeFrom="paragraph">
                 <wp:posOffset>55245</wp:posOffset>
               </wp:positionV>
-              <wp:extent cx="477520" cy="221615"/>
+              <wp:extent cx="478155" cy="221615"/>
               <wp:effectExtent l="0" t="0" r="0" b="0"/>
               <wp:wrapNone/>
               <wp:docPr id="26" name="Frame8"/>
@@ -19682,7 +19771,7 @@
                     <wps:spPr>
                       <a:xfrm>
                         <a:off x="0" y="0"/>
-                        <a:ext cx="477000" cy="221040"/>
+                        <a:ext cx="477360" cy="221040"/>
                       </a:xfrm>
                       <a:prstGeom prst="rect">
                         <a:avLst/>
@@ -19706,7 +19795,7 @@
                               <w:docPartGallery w:val="Page Numbers (Bottom of Page)"/>
                               <w:docPartUnique w:val="true"/>
                             </w:docPartObj>
-                            <w:id w:val="362196851"/>
+                            <w:id w:val="1631583702"/>
                           </w:sdtPr>
                           <w:sdtContent>
                             <w:p>
@@ -19752,7 +19841,7 @@
                                   <w:rStyle w:val="Pagenumber"/>
                                   <w:color w:val="000000"/>
                                 </w:rPr>
-                                <w:t>18</w:t>
+                                <w:t>8</w:t>
                               </w:r>
                               <w:r>
                                 <w:rPr>
@@ -19777,7 +19866,7 @@
         </mc:Choice>
         <mc:Fallback>
           <w:pict>
-            <v:rect id="shape_0" ID="Frame8" stroked="f" style="position:absolute;margin-left:534.5pt;margin-top:4.35pt;width:37.5pt;height:17.35pt;mso-wrap-style:square;v-text-anchor:top;mso-position-horizontal-relative:page">
+            <v:rect id="shape_0" ID="Frame8" stroked="f" style="position:absolute;margin-left:534.5pt;margin-top:4.35pt;width:37.55pt;height:17.35pt;mso-wrap-style:square;v-text-anchor:top;mso-position-horizontal-relative:page">
               <v:fill o:detectmouseclick="t" on="false"/>
               <v:stroke color="#3465a4" joinstyle="round" endcap="flat"/>
               <v:textbox>
@@ -19788,7 +19877,7 @@
                         <w:docPartGallery w:val="Page Numbers (Bottom of Page)"/>
                         <w:docPartUnique w:val="true"/>
                       </w:docPartObj>
-                      <w:id w:val="170342668"/>
+                      <w:id w:val="970205444"/>
                     </w:sdtPr>
                     <w:sdtContent>
                       <w:p>
@@ -19834,7 +19923,7 @@
                             <w:rStyle w:val="Pagenumber"/>
                             <w:color w:val="000000"/>
                           </w:rPr>
-                          <w:t>18</w:t>
+                          <w:t>8</w:t>
                         </w:r>
                         <w:r>
                           <w:rPr>

</xml_diff>

<commit_message>
final. reworked topic 3b. missing answer for accuracy and missclas. Reworked comment on 3b
</commit_message>
<xml_diff>
--- a/DAMA51_HW4 v2.docx
+++ b/DAMA51_HW4 v2.docx
@@ -4811,7 +4811,7 @@
           <mc:Choice Requires="wps">
             <w:drawing>
               <wp:inline distT="0" distB="7620" distL="0" distR="15875" wp14:anchorId="29986B5D">
-                <wp:extent cx="3253740" cy="1370330"/>
+                <wp:extent cx="3255010" cy="1371600"/>
                 <wp:effectExtent l="0" t="0" r="15875" b="7620"/>
                 <wp:docPr id="1" name="Shape1"/>
                 <a:graphic xmlns:a="http://schemas.openxmlformats.org/drawingml/2006/main">
@@ -4821,7 +4821,7 @@
                       <wps:spPr>
                         <a:xfrm>
                           <a:off x="0" y="0"/>
-                          <a:ext cx="3252960" cy="1369800"/>
+                          <a:ext cx="3254400" cy="1370880"/>
                         </a:xfrm>
                         <a:prstGeom prst="rect">
                           <a:avLst/>
@@ -5433,7 +5433,7 @@
           </mc:Choice>
           <mc:Fallback>
             <w:pict>
-              <v:rect id="shape_0" ID="Shape1" fillcolor="white" stroked="t" style="position:absolute;margin-left:0pt;margin-top:-108.5pt;width:256.1pt;height:107.8pt;mso-wrap-style:none;v-text-anchor:middle;mso-position-vertical:top" wp14:anchorId="29986B5D">
+              <v:rect id="shape_0" ID="Shape1" fillcolor="white" stroked="t" style="position:absolute;margin-left:0pt;margin-top:-108.6pt;width:256.2pt;height:107.9pt;mso-wrap-style:none;v-text-anchor:middle;mso-position-vertical:top" wp14:anchorId="29986B5D">
                 <v:fill o:detectmouseclick="t" type="solid" color2="black"/>
                 <v:stroke color="black" weight="9360" joinstyle="miter" endcap="flat"/>
                 <v:textbox>
@@ -6082,7 +6082,7 @@
                 <wp:positionV relativeFrom="paragraph">
                   <wp:posOffset>-635</wp:posOffset>
                 </wp:positionV>
-                <wp:extent cx="2691765" cy="386715"/>
+                <wp:extent cx="2693035" cy="387985"/>
                 <wp:effectExtent l="0" t="0" r="19050" b="12700"/>
                 <wp:wrapNone/>
                 <wp:docPr id="3" name="Πλαίσιο κειμένου 6"/>
@@ -6093,7 +6093,7 @@
                       <wps:spPr>
                         <a:xfrm>
                           <a:off x="0" y="0"/>
-                          <a:ext cx="2691000" cy="385920"/>
+                          <a:ext cx="2692440" cy="387360"/>
                         </a:xfrm>
                         <a:prstGeom prst="rect">
                           <a:avLst/>
@@ -6171,7 +6171,7 @@
           </mc:Choice>
           <mc:Fallback>
             <w:pict>
-              <v:rect id="shape_0" ID="Πλαίσιο κειμένου 6" fillcolor="white" stroked="t" style="position:absolute;margin-left:0pt;margin-top:-0.05pt;width:211.85pt;height:30.35pt;mso-wrap-style:square;v-text-anchor:top" wp14:anchorId="7460A94F">
+              <v:rect id="shape_0" ID="Πλαίσιο κειμένου 6" fillcolor="white" stroked="t" style="position:absolute;margin-left:0pt;margin-top:-0.05pt;width:211.95pt;height:30.45pt;mso-wrap-style:square;v-text-anchor:top" wp14:anchorId="7460A94F">
                 <v:fill o:detectmouseclick="t" type="solid" color2="black"/>
                 <v:stroke color="black" weight="6480" joinstyle="round" endcap="flat"/>
                 <v:textbox>
@@ -6286,7 +6286,7 @@
                 <wp:positionV relativeFrom="paragraph">
                   <wp:posOffset>-635</wp:posOffset>
                 </wp:positionV>
-                <wp:extent cx="2691765" cy="386715"/>
+                <wp:extent cx="2693035" cy="387985"/>
                 <wp:effectExtent l="0" t="0" r="19050" b="12700"/>
                 <wp:wrapNone/>
                 <wp:docPr id="5" name="Πλαίσιο κειμένου 8"/>
@@ -6297,7 +6297,7 @@
                       <wps:spPr>
                         <a:xfrm>
                           <a:off x="0" y="0"/>
-                          <a:ext cx="2691000" cy="385920"/>
+                          <a:ext cx="2692440" cy="387360"/>
                         </a:xfrm>
                         <a:prstGeom prst="rect">
                           <a:avLst/>
@@ -6375,7 +6375,7 @@
           </mc:Choice>
           <mc:Fallback>
             <w:pict>
-              <v:rect id="shape_0" ID="Πλαίσιο κειμένου 8" fillcolor="white" stroked="t" style="position:absolute;margin-left:0pt;margin-top:-0.05pt;width:211.85pt;height:30.35pt;mso-wrap-style:square;v-text-anchor:top" wp14:anchorId="461B7230">
+              <v:rect id="shape_0" ID="Πλαίσιο κειμένου 8" fillcolor="white" stroked="t" style="position:absolute;margin-left:0pt;margin-top:-0.05pt;width:211.95pt;height:30.45pt;mso-wrap-style:square;v-text-anchor:top" wp14:anchorId="461B7230">
                 <v:fill o:detectmouseclick="t" type="solid" color2="black"/>
                 <v:stroke color="black" weight="6480" joinstyle="round" endcap="flat"/>
                 <v:textbox>
@@ -6826,76 +6826,6 @@
           <w:szCs w:val="22"/>
           <w:lang w:val="en-US"/>
         </w:rPr>
-      </w:r>
-    </w:p>
-    <w:p>
-      <w:pPr>
-        <w:pStyle w:val="Normal"/>
-        <w:pBdr>
-          <w:top w:val="single" w:sz="4" w:space="1" w:color="000000"/>
-          <w:left w:val="single" w:sz="4" w:space="4" w:color="000000"/>
-          <w:bottom w:val="single" w:sz="4" w:space="1" w:color="000000"/>
-          <w:right w:val="single" w:sz="4" w:space="4" w:color="000000"/>
-        </w:pBdr>
-        <w:rPr>
-          <w:sz w:val="22"/>
-          <w:szCs w:val="22"/>
-          <w:lang w:val="en-US"/>
-        </w:rPr>
-      </w:pPr>
-      <w:r>
-        <w:rPr>
-          <w:sz w:val="22"/>
-          <w:szCs w:val="22"/>
-          <w:lang w:val="en-US"/>
-        </w:rPr>
-        <w:t>&gt;rearranged_vector = vector(mode='integer', length=length(c$cluster))</w:t>
-      </w:r>
-    </w:p>
-    <w:p>
-      <w:pPr>
-        <w:pStyle w:val="Normal"/>
-        <w:pBdr>
-          <w:top w:val="single" w:sz="4" w:space="1" w:color="000000"/>
-          <w:left w:val="single" w:sz="4" w:space="4" w:color="000000"/>
-          <w:bottom w:val="single" w:sz="4" w:space="1" w:color="000000"/>
-          <w:right w:val="single" w:sz="4" w:space="4" w:color="000000"/>
-        </w:pBdr>
-        <w:rPr>
-          <w:sz w:val="22"/>
-          <w:szCs w:val="22"/>
-          <w:lang w:val="en-US"/>
-        </w:rPr>
-      </w:pPr>
-      <w:r>
-        <w:rPr>
-          <w:sz w:val="22"/>
-          <w:szCs w:val="22"/>
-          <w:lang w:val="en-US"/>
-        </w:rPr>
-      </w:r>
-    </w:p>
-    <w:p>
-      <w:pPr>
-        <w:pStyle w:val="Normal"/>
-        <w:pBdr>
-          <w:top w:val="single" w:sz="4" w:space="1" w:color="000000"/>
-          <w:left w:val="single" w:sz="4" w:space="4" w:color="000000"/>
-          <w:bottom w:val="single" w:sz="4" w:space="1" w:color="000000"/>
-          <w:right w:val="single" w:sz="4" w:space="4" w:color="000000"/>
-        </w:pBdr>
-        <w:rPr>
-          <w:sz w:val="22"/>
-          <w:szCs w:val="22"/>
-          <w:lang w:val="en-US"/>
-        </w:rPr>
-      </w:pPr>
-      <w:r>
-        <w:rPr>
-          <w:sz w:val="22"/>
-          <w:szCs w:val="22"/>
-          <w:lang w:val="en-US"/>
-        </w:rPr>
         <w:t>&gt;rearranged_vector[c$cluster==2] =1</w:t>
       </w:r>
     </w:p>
@@ -7110,29 +7040,6 @@
           <w:szCs w:val="22"/>
           <w:lang w:val="en-US"/>
         </w:rPr>
-      </w:r>
-    </w:p>
-    <w:p>
-      <w:pPr>
-        <w:pStyle w:val="Normal"/>
-        <w:pBdr>
-          <w:top w:val="single" w:sz="4" w:space="1" w:color="000000"/>
-          <w:left w:val="single" w:sz="4" w:space="4" w:color="000000"/>
-          <w:bottom w:val="single" w:sz="4" w:space="1" w:color="000000"/>
-          <w:right w:val="single" w:sz="4" w:space="4" w:color="000000"/>
-        </w:pBdr>
-        <w:rPr>
-          <w:sz w:val="22"/>
-          <w:szCs w:val="22"/>
-          <w:lang w:val="en-US"/>
-        </w:rPr>
-      </w:pPr>
-      <w:r>
-        <w:rPr>
-          <w:sz w:val="22"/>
-          <w:szCs w:val="22"/>
-          <w:lang w:val="en-US"/>
-        </w:rPr>
         <w:t>&gt;conf = confusionMatrix(data=clusterFactor, reference=seedTypeFactor)</w:t>
       </w:r>
     </w:p>
@@ -7333,30 +7240,207 @@
           <w:szCs w:val="22"/>
           <w:lang w:val="en-US"/>
         </w:rPr>
-      </w:r>
-    </w:p>
-    <w:p>
-      <w:pPr>
-        <w:pStyle w:val="Normal"/>
-        <w:pBdr>
-          <w:top w:val="single" w:sz="4" w:space="1" w:color="000000"/>
-          <w:left w:val="single" w:sz="4" w:space="4" w:color="000000"/>
-          <w:bottom w:val="single" w:sz="4" w:space="1" w:color="000000"/>
-          <w:right w:val="single" w:sz="4" w:space="4" w:color="000000"/>
-        </w:pBdr>
-        <w:rPr>
-          <w:sz w:val="22"/>
-          <w:szCs w:val="22"/>
-          <w:lang w:val="en-US"/>
-        </w:rPr>
-      </w:pPr>
-      <w:r>
-        <w:rPr>
-          <w:sz w:val="22"/>
-          <w:szCs w:val="22"/>
-          <w:lang w:val="en-US"/>
-        </w:rPr>
-        <w:t>#The reference is seedType. I will fill the given table with conf table transposed.</w:t>
+        <w:t>#the correct assigned wheats are on the diagonal.</w:t>
+      </w:r>
+    </w:p>
+    <w:p>
+      <w:pPr>
+        <w:pStyle w:val="Normal"/>
+        <w:pBdr>
+          <w:top w:val="single" w:sz="4" w:space="1" w:color="000000"/>
+          <w:left w:val="single" w:sz="4" w:space="4" w:color="000000"/>
+          <w:bottom w:val="single" w:sz="4" w:space="1" w:color="000000"/>
+          <w:right w:val="single" w:sz="4" w:space="4" w:color="000000"/>
+        </w:pBdr>
+        <w:rPr>
+          <w:sz w:val="22"/>
+          <w:szCs w:val="22"/>
+          <w:lang w:val="en-US"/>
+        </w:rPr>
+      </w:pPr>
+      <w:r>
+        <w:rPr>
+          <w:sz w:val="22"/>
+          <w:szCs w:val="22"/>
+          <w:lang w:val="en-US"/>
+        </w:rPr>
+        <w:t>#so add all the table and subtract the correct</w:t>
+      </w:r>
+    </w:p>
+    <w:p>
+      <w:pPr>
+        <w:pStyle w:val="Normal"/>
+        <w:pBdr>
+          <w:top w:val="single" w:sz="4" w:space="1" w:color="000000"/>
+          <w:left w:val="single" w:sz="4" w:space="4" w:color="000000"/>
+          <w:bottom w:val="single" w:sz="4" w:space="1" w:color="000000"/>
+          <w:right w:val="single" w:sz="4" w:space="4" w:color="000000"/>
+        </w:pBdr>
+        <w:rPr>
+          <w:sz w:val="22"/>
+          <w:szCs w:val="22"/>
+          <w:lang w:val="en-US"/>
+        </w:rPr>
+      </w:pPr>
+      <w:r>
+        <w:rPr>
+          <w:sz w:val="22"/>
+          <w:szCs w:val="22"/>
+          <w:lang w:val="en-US"/>
+        </w:rPr>
+        <w:t>&gt;faulsely_wheats = sum(conf$table) – sum(diag(conf$table))</w:t>
+      </w:r>
+    </w:p>
+    <w:p>
+      <w:pPr>
+        <w:pStyle w:val="Normal"/>
+        <w:pBdr>
+          <w:top w:val="single" w:sz="4" w:space="1" w:color="000000"/>
+          <w:left w:val="single" w:sz="4" w:space="4" w:color="000000"/>
+          <w:bottom w:val="single" w:sz="4" w:space="1" w:color="000000"/>
+          <w:right w:val="single" w:sz="4" w:space="4" w:color="000000"/>
+        </w:pBdr>
+        <w:rPr>
+          <w:sz w:val="22"/>
+          <w:szCs w:val="22"/>
+          <w:lang w:val="en-US"/>
+        </w:rPr>
+      </w:pPr>
+      <w:r>
+        <w:rPr>
+          <w:sz w:val="22"/>
+          <w:szCs w:val="22"/>
+          <w:lang w:val="en-US"/>
+        </w:rPr>
+        <w:t>&gt;print(faulsely_wheats)</w:t>
+      </w:r>
+    </w:p>
+    <w:p>
+      <w:pPr>
+        <w:pStyle w:val="Normal"/>
+        <w:pBdr>
+          <w:top w:val="single" w:sz="4" w:space="1" w:color="000000"/>
+          <w:left w:val="single" w:sz="4" w:space="4" w:color="000000"/>
+          <w:bottom w:val="single" w:sz="4" w:space="1" w:color="000000"/>
+          <w:right w:val="single" w:sz="4" w:space="4" w:color="000000"/>
+        </w:pBdr>
+        <w:rPr>
+          <w:sz w:val="22"/>
+          <w:szCs w:val="22"/>
+          <w:lang w:val="en-US"/>
+        </w:rPr>
+      </w:pPr>
+      <w:r>
+        <w:rPr>
+          <w:sz w:val="22"/>
+          <w:szCs w:val="22"/>
+          <w:lang w:val="en-US"/>
+        </w:rPr>
+        <w:t>[1] 15</w:t>
+      </w:r>
+    </w:p>
+    <w:p>
+      <w:pPr>
+        <w:pStyle w:val="Normal"/>
+        <w:pBdr>
+          <w:top w:val="single" w:sz="4" w:space="1" w:color="000000"/>
+          <w:left w:val="single" w:sz="4" w:space="4" w:color="000000"/>
+          <w:bottom w:val="single" w:sz="4" w:space="1" w:color="000000"/>
+          <w:right w:val="single" w:sz="4" w:space="4" w:color="000000"/>
+        </w:pBdr>
+        <w:rPr>
+          <w:sz w:val="22"/>
+          <w:szCs w:val="22"/>
+          <w:lang w:val="en-US"/>
+        </w:rPr>
+      </w:pPr>
+      <w:r>
+        <w:rPr>
+          <w:sz w:val="22"/>
+          <w:szCs w:val="22"/>
+          <w:lang w:val="en-US"/>
+        </w:rPr>
+        <w:t>#accuracy:</w:t>
+      </w:r>
+    </w:p>
+    <w:p>
+      <w:pPr>
+        <w:pStyle w:val="Normal"/>
+        <w:pBdr>
+          <w:top w:val="single" w:sz="4" w:space="1" w:color="000000"/>
+          <w:left w:val="single" w:sz="4" w:space="4" w:color="000000"/>
+          <w:bottom w:val="single" w:sz="4" w:space="1" w:color="000000"/>
+          <w:right w:val="single" w:sz="4" w:space="4" w:color="000000"/>
+        </w:pBdr>
+        <w:rPr>
+          <w:sz w:val="22"/>
+          <w:szCs w:val="22"/>
+          <w:lang w:val="en-US"/>
+        </w:rPr>
+      </w:pPr>
+      <w:r>
+        <w:rPr>
+          <w:sz w:val="22"/>
+          <w:szCs w:val="22"/>
+          <w:lang w:val="en-US"/>
+        </w:rPr>
+        <w:t>&gt;print(round(conf$overall['Accuracy'],3))</w:t>
+      </w:r>
+    </w:p>
+    <w:p>
+      <w:pPr>
+        <w:pStyle w:val="Normal"/>
+        <w:pBdr>
+          <w:top w:val="single" w:sz="4" w:space="1" w:color="000000"/>
+          <w:left w:val="single" w:sz="4" w:space="4" w:color="000000"/>
+          <w:bottom w:val="single" w:sz="4" w:space="1" w:color="000000"/>
+          <w:right w:val="single" w:sz="4" w:space="4" w:color="000000"/>
+        </w:pBdr>
+        <w:rPr>
+          <w:sz w:val="22"/>
+          <w:szCs w:val="22"/>
+          <w:lang w:val="en-US"/>
+        </w:rPr>
+      </w:pPr>
+      <w:r>
+        <w:rPr>
+          <w:sz w:val="22"/>
+          <w:szCs w:val="22"/>
+          <w:lang w:val="en-US"/>
+        </w:rPr>
+        <w:t xml:space="preserve">Accuracy </w:t>
+      </w:r>
+    </w:p>
+    <w:p>
+      <w:pPr>
+        <w:pStyle w:val="Normal"/>
+        <w:pBdr>
+          <w:top w:val="single" w:sz="4" w:space="1" w:color="000000"/>
+          <w:left w:val="single" w:sz="4" w:space="4" w:color="000000"/>
+          <w:bottom w:val="single" w:sz="4" w:space="1" w:color="000000"/>
+          <w:right w:val="single" w:sz="4" w:space="4" w:color="000000"/>
+        </w:pBdr>
+        <w:rPr>
+          <w:sz w:val="22"/>
+          <w:szCs w:val="22"/>
+          <w:lang w:val="en-US"/>
+        </w:rPr>
+      </w:pPr>
+      <w:r>
+        <w:rPr>
+          <w:sz w:val="22"/>
+          <w:szCs w:val="22"/>
+          <w:lang w:val="en-US"/>
+        </w:rPr>
+        <w:t xml:space="preserve">   </w:t>
+      </w:r>
+      <w:r>
+        <w:rPr>
+          <w:sz w:val="22"/>
+          <w:szCs w:val="22"/>
+          <w:lang w:val="en-US"/>
+        </w:rPr>
+        <w:t>0.929</w:t>
       </w:r>
     </w:p>
     <w:p>
@@ -7552,29 +7636,6 @@
           <w:bottom w:val="single" w:sz="4" w:space="1" w:color="000000"/>
           <w:right w:val="single" w:sz="4" w:space="4" w:color="000000"/>
         </w:pBdr>
-        <w:rPr>
-          <w:sz w:val="22"/>
-          <w:szCs w:val="22"/>
-          <w:lang w:val="en-US"/>
-        </w:rPr>
-      </w:pPr>
-      <w:r>
-        <w:rPr>
-          <w:sz w:val="22"/>
-          <w:szCs w:val="22"/>
-          <w:lang w:val="en-US"/>
-        </w:rPr>
-      </w:r>
-    </w:p>
-    <w:p>
-      <w:pPr>
-        <w:pStyle w:val="Normal"/>
-        <w:pBdr>
-          <w:top w:val="single" w:sz="4" w:space="1" w:color="000000"/>
-          <w:left w:val="single" w:sz="4" w:space="4" w:color="000000"/>
-          <w:bottom w:val="single" w:sz="4" w:space="1" w:color="000000"/>
-          <w:right w:val="single" w:sz="4" w:space="4" w:color="000000"/>
-        </w:pBdr>
         <w:jc w:val="left"/>
         <w:rPr>
           <w:sz w:val="22"/>
@@ -7730,63 +7791,6 @@
     <w:p>
       <w:pPr>
         <w:pStyle w:val="Normal"/>
-        <w:pBdr>
-          <w:top w:val="single" w:sz="4" w:space="1" w:color="000000"/>
-          <w:left w:val="single" w:sz="4" w:space="4" w:color="000000"/>
-          <w:bottom w:val="single" w:sz="4" w:space="1" w:color="000000"/>
-          <w:right w:val="single" w:sz="4" w:space="4" w:color="000000"/>
-        </w:pBdr>
-        <w:rPr>
-          <w:sz w:val="22"/>
-          <w:szCs w:val="22"/>
-          <w:lang w:val="en-US"/>
-        </w:rPr>
-      </w:pPr>
-      <w:r>
-        <w:rPr>
-          <w:sz w:val="22"/>
-          <w:szCs w:val="22"/>
-          <w:lang w:val="en-US"/>
-        </w:rPr>
-      </w:r>
-    </w:p>
-    <w:p>
-      <w:pPr>
-        <w:pStyle w:val="Normal"/>
-        <w:rPr>
-          <w:sz w:val="22"/>
-          <w:szCs w:val="22"/>
-          <w:lang w:val="en-US"/>
-        </w:rPr>
-      </w:pPr>
-      <w:r>
-        <w:rPr>
-          <w:sz w:val="22"/>
-          <w:szCs w:val="22"/>
-          <w:lang w:val="en-US"/>
-        </w:rPr>
-      </w:r>
-    </w:p>
-    <w:p>
-      <w:pPr>
-        <w:pStyle w:val="Normal"/>
-        <w:rPr>
-          <w:sz w:val="22"/>
-          <w:szCs w:val="22"/>
-          <w:lang w:val="en-US"/>
-        </w:rPr>
-      </w:pPr>
-      <w:r>
-        <w:rPr>
-          <w:sz w:val="22"/>
-          <w:szCs w:val="22"/>
-          <w:lang w:val="en-US"/>
-        </w:rPr>
-      </w:r>
-    </w:p>
-    <w:p>
-      <w:pPr>
-        <w:pStyle w:val="Normal"/>
         <w:rPr>
           <w:sz w:val="22"/>
           <w:szCs w:val="22"/>
@@ -8003,7 +8007,7 @@
                 <wp:positionV relativeFrom="paragraph">
                   <wp:posOffset>105410</wp:posOffset>
                 </wp:positionV>
-                <wp:extent cx="2786380" cy="386715"/>
+                <wp:extent cx="2787650" cy="387985"/>
                 <wp:effectExtent l="0" t="0" r="19050" b="12700"/>
                 <wp:wrapNone/>
                 <wp:docPr id="7" name="Πλαίσιο κειμένου 2"/>
@@ -8014,7 +8018,7 @@
                       <wps:spPr>
                         <a:xfrm>
                           <a:off x="0" y="0"/>
-                          <a:ext cx="2785680" cy="385920"/>
+                          <a:ext cx="2787120" cy="387360"/>
                         </a:xfrm>
                         <a:prstGeom prst="rect">
                           <a:avLst/>
@@ -8092,7 +8096,7 @@
           </mc:Choice>
           <mc:Fallback>
             <w:pict>
-              <v:rect id="shape_0" ID="Πλαίσιο κειμένου 2" fillcolor="white" stroked="t" style="position:absolute;margin-left:6pt;margin-top:8.3pt;width:219.3pt;height:30.35pt;mso-wrap-style:square;v-text-anchor:top" wp14:anchorId="7DE44EF5">
+              <v:rect id="shape_0" ID="Πλαίσιο κειμένου 2" fillcolor="white" stroked="t" style="position:absolute;margin-left:6pt;margin-top:8.3pt;width:219.4pt;height:30.45pt;mso-wrap-style:square;v-text-anchor:top" wp14:anchorId="7DE44EF5">
                 <v:fill o:detectmouseclick="t" type="solid" color2="black"/>
                 <v:stroke color="black" weight="6480" joinstyle="round" endcap="flat"/>
                 <v:textbox>
@@ -8207,7 +8211,7 @@
                 <wp:positionV relativeFrom="paragraph">
                   <wp:posOffset>96520</wp:posOffset>
                 </wp:positionV>
-                <wp:extent cx="2803525" cy="386715"/>
+                <wp:extent cx="2804795" cy="387985"/>
                 <wp:effectExtent l="0" t="0" r="19050" b="12700"/>
                 <wp:wrapNone/>
                 <wp:docPr id="9" name="Πλαίσιο κειμένου 5"/>
@@ -8218,7 +8222,7 @@
                       <wps:spPr>
                         <a:xfrm>
                           <a:off x="0" y="0"/>
-                          <a:ext cx="2802960" cy="385920"/>
+                          <a:ext cx="2804040" cy="387360"/>
                         </a:xfrm>
                         <a:prstGeom prst="rect">
                           <a:avLst/>
@@ -8296,7 +8300,7 @@
           </mc:Choice>
           <mc:Fallback>
             <w:pict>
-              <v:rect id="shape_0" ID="Πλαίσιο κειμένου 5" fillcolor="white" stroked="t" style="position:absolute;margin-left:8.4pt;margin-top:7.6pt;width:220.65pt;height:30.35pt;mso-wrap-style:square;v-text-anchor:top" wp14:anchorId="1B14BDBD">
+              <v:rect id="shape_0" ID="Πλαίσιο κειμένου 5" fillcolor="white" stroked="t" style="position:absolute;margin-left:8.4pt;margin-top:7.6pt;width:220.75pt;height:30.45pt;mso-wrap-style:square;v-text-anchor:top" wp14:anchorId="1B14BDBD">
                 <v:fill o:detectmouseclick="t" type="solid" color2="black"/>
                 <v:stroke color="black" weight="6480" joinstyle="round" endcap="flat"/>
                 <v:textbox>
@@ -8413,7 +8417,7 @@
                 <wp:positionV relativeFrom="paragraph">
                   <wp:posOffset>175895</wp:posOffset>
                 </wp:positionV>
-                <wp:extent cx="5139690" cy="539115"/>
+                <wp:extent cx="5140960" cy="540385"/>
                 <wp:effectExtent l="0" t="0" r="9525" b="12700"/>
                 <wp:wrapNone/>
                 <wp:docPr id="11" name="Πλαίσιο κειμένου 9"/>
@@ -8424,7 +8428,7 @@
                       <wps:spPr>
                         <a:xfrm>
                           <a:off x="0" y="0"/>
-                          <a:ext cx="5139000" cy="538560"/>
+                          <a:ext cx="5140440" cy="539640"/>
                         </a:xfrm>
                         <a:prstGeom prst="rect">
                           <a:avLst/>
@@ -8468,17 +8472,6 @@
                             </w:r>
                             <w:r>
                               <w:rPr>
-                                <w:b/>
-                                <w:bCs/>
-                                <w:color w:val="000000"/>
-                                <w:sz w:val="22"/>
-                                <w:szCs w:val="22"/>
-                                <w:lang w:val="en-US"/>
-                              </w:rPr>
-                              <w:t xml:space="preserve">NOT </w:t>
-                            </w:r>
-                            <w:r>
-                              <w:rPr>
                                 <w:b w:val="false"/>
                                 <w:bCs w:val="false"/>
                                 <w:color w:val="000000"/>
@@ -8486,7 +8479,7 @@
                                 <w:szCs w:val="22"/>
                                 <w:lang w:val="en-US"/>
                               </w:rPr>
-                              <w:t>well seperated because silhouette is smaller than 0.5 in both cases.</w:t>
+                              <w:t>Based on the plots, for k=3 is well , but for k=4 is not well seperated.</w:t>
                             </w:r>
                           </w:p>
                         </w:txbxContent>
@@ -8502,7 +8495,7 @@
           </mc:Choice>
           <mc:Fallback>
             <w:pict>
-              <v:rect id="shape_0" ID="Πλαίσιο κειμένου 9" fillcolor="white" stroked="t" style="position:absolute;margin-left:9pt;margin-top:13.85pt;width:404.6pt;height:42.35pt;mso-wrap-style:square;v-text-anchor:top" wp14:anchorId="09687CD7">
+              <v:rect id="shape_0" ID="Πλαίσιο κειμένου 9" fillcolor="white" stroked="t" style="position:absolute;margin-left:9pt;margin-top:13.85pt;width:404.7pt;height:42.45pt;mso-wrap-style:square;v-text-anchor:top" wp14:anchorId="09687CD7">
                 <v:fill o:detectmouseclick="t" type="solid" color2="black"/>
                 <v:stroke color="black" weight="6480" joinstyle="round" endcap="flat"/>
                 <v:textbox>
@@ -8528,17 +8521,6 @@
                       </w:r>
                       <w:r>
                         <w:rPr>
-                          <w:b/>
-                          <w:bCs/>
-                          <w:color w:val="000000"/>
-                          <w:sz w:val="22"/>
-                          <w:szCs w:val="22"/>
-                          <w:lang w:val="en-US"/>
-                        </w:rPr>
-                        <w:t xml:space="preserve">NOT </w:t>
-                      </w:r>
-                      <w:r>
-                        <w:rPr>
                           <w:b w:val="false"/>
                           <w:bCs w:val="false"/>
                           <w:color w:val="000000"/>
@@ -8546,7 +8528,7 @@
                           <w:szCs w:val="22"/>
                           <w:lang w:val="en-US"/>
                         </w:rPr>
-                        <w:t>well seperated because silhouette is smaller than 0.5 in both cases.</w:t>
+                        <w:t>Based on the plots, for k=3 is well , but for k=4 is not well seperated.</w:t>
                       </w:r>
                     </w:p>
                   </w:txbxContent>
@@ -8871,23 +8853,7 @@
           <w:bCs w:val="false"/>
           <w:lang w:val="en-US" w:eastAsia="en-US"/>
         </w:rPr>
-        <w:t>show(</w:t>
-      </w:r>
-      <w:r>
-        <w:rPr>
-          <w:b w:val="false"/>
-          <w:bCs w:val="false"/>
-          <w:lang w:val="en-US" w:eastAsia="en-US"/>
-        </w:rPr>
-        <w:t>fviz_cluster(c, data=scseeds, main='plot of kmeans with 3 clusters')</w:t>
-      </w:r>
-      <w:r>
-        <w:rPr>
-          <w:b w:val="false"/>
-          <w:bCs w:val="false"/>
-          <w:lang w:val="en-US" w:eastAsia="en-US"/>
-        </w:rPr>
-        <w:t>)</w:t>
+        <w:t>show(fviz_cluster(c, data=scseeds, main='plot of kmeans with 3 clusters'))</w:t>
       </w:r>
     </w:p>
     <w:p>
@@ -9524,19 +9490,26 @@
         <w:rPr>
           <w:lang w:val="en-US" w:eastAsia="en-US"/>
         </w:rPr>
-        <w:t>show(</w:t>
-      </w:r>
-      <w:r>
+        <w:t>show(fviz_cluster(c4, data=scseeds, main='plot of kmeans with 4 clusters'))</w:t>
+      </w:r>
+    </w:p>
+    <w:p>
+      <w:pPr>
+        <w:pStyle w:val="Normal"/>
+        <w:pBdr>
+          <w:top w:val="single" w:sz="4" w:space="1" w:color="000000"/>
+          <w:left w:val="single" w:sz="4" w:space="4" w:color="000000"/>
+          <w:bottom w:val="single" w:sz="4" w:space="1" w:color="000000"/>
+          <w:right w:val="single" w:sz="4" w:space="4" w:color="000000"/>
+        </w:pBdr>
         <w:rPr>
           <w:lang w:val="en-US" w:eastAsia="en-US"/>
         </w:rPr>
-        <w:t>fviz_cluster(c4, data=scseeds, main='plot of kmeans with 4 clusters')</w:t>
-      </w:r>
+      </w:pPr>
       <w:r>
         <w:rPr>
           <w:lang w:val="en-US" w:eastAsia="en-US"/>
         </w:rPr>
-        <w:t>)</w:t>
       </w:r>
     </w:p>
     <w:p>
@@ -11820,7 +11793,7 @@
           <mc:Choice Requires="wps">
             <w:drawing>
               <wp:inline distT="0" distB="0" distL="0" distR="0" wp14:anchorId="71BBBEA0">
-                <wp:extent cx="310515" cy="310515"/>
+                <wp:extent cx="311785" cy="311785"/>
                 <wp:effectExtent l="0" t="0" r="0" b="0"/>
                 <wp:docPr id="15" name="Shape7"/>
                 <a:graphic xmlns:a="http://schemas.openxmlformats.org/drawingml/2006/main">
@@ -11830,7 +11803,7 @@
                       <wps:spPr>
                         <a:xfrm>
                           <a:off x="0" y="0"/>
-                          <a:ext cx="309960" cy="309960"/>
+                          <a:ext cx="311040" cy="311040"/>
                         </a:xfrm>
                         <a:prstGeom prst="rect">
                           <a:avLst/>
@@ -11855,7 +11828,7 @@
           </mc:Choice>
           <mc:Fallback>
             <w:pict>
-              <v:rect id="shape_0" ID="Shape7" stroked="f" style="position:absolute;margin-left:0pt;margin-top:-24.45pt;width:24.35pt;height:24.35pt;mso-wrap-style:none;v-text-anchor:middle;mso-position-vertical:top" wp14:anchorId="71BBBEA0">
+              <v:rect id="shape_0" ID="Shape7" stroked="f" style="position:absolute;margin-left:0pt;margin-top:-24.55pt;width:24.45pt;height:24.45pt;mso-wrap-style:none;v-text-anchor:middle;mso-position-vertical:top" wp14:anchorId="71BBBEA0">
                 <v:fill o:detectmouseclick="t" on="false"/>
                 <v:stroke color="#3465a4" joinstyle="round" endcap="flat"/>
                 <w10:wrap type="square"/>
@@ -13238,7 +13211,7 @@
           <mc:Choice Requires="wps">
             <w:drawing>
               <wp:inline distT="0" distB="17145" distL="0" distR="12700" wp14:anchorId="19069096">
-                <wp:extent cx="1771015" cy="496570"/>
+                <wp:extent cx="1772285" cy="497840"/>
                 <wp:effectExtent l="0" t="0" r="12700" b="17145"/>
                 <wp:docPr id="18" name="Shape8"/>
                 <a:graphic xmlns:a="http://schemas.openxmlformats.org/drawingml/2006/main">
@@ -13248,7 +13221,7 @@
                       <wps:spPr>
                         <a:xfrm>
                           <a:off x="0" y="0"/>
-                          <a:ext cx="1770480" cy="496080"/>
+                          <a:ext cx="1771560" cy="497160"/>
                         </a:xfrm>
                         <a:prstGeom prst="rect">
                           <a:avLst/>
@@ -13379,7 +13352,7 @@
           </mc:Choice>
           <mc:Fallback>
             <w:pict>
-              <v:rect id="shape_0" ID="Shape8" fillcolor="white" stroked="t" style="position:absolute;margin-left:0pt;margin-top:-40.45pt;width:139.35pt;height:39pt;mso-wrap-style:square;v-text-anchor:top;mso-position-vertical:top" wp14:anchorId="19069096">
+              <v:rect id="shape_0" ID="Shape8" fillcolor="white" stroked="t" style="position:absolute;margin-left:0pt;margin-top:-40.55pt;width:139.45pt;height:39.1pt;mso-wrap-style:square;v-text-anchor:top;mso-position-vertical:top" wp14:anchorId="19069096">
                 <v:fill o:detectmouseclick="t" type="solid" color2="black"/>
                 <v:stroke color="black" weight="9360" joinstyle="miter" endcap="flat"/>
                 <v:textbox>
@@ -19299,7 +19272,7 @@
                       <wp:positionV relativeFrom="paragraph">
                         <wp:posOffset>2063750</wp:posOffset>
                       </wp:positionV>
-                      <wp:extent cx="1503045" cy="235585"/>
+                      <wp:extent cx="1504315" cy="236855"/>
                       <wp:effectExtent l="0" t="0" r="0" b="0"/>
                       <wp:wrapNone/>
                       <wp:docPr id="21" name="Shape11"/>
@@ -19310,7 +19283,7 @@
                             <wps:spPr>
                               <a:xfrm>
                                 <a:off x="0" y="0"/>
-                                <a:ext cx="1502280" cy="235080"/>
+                                <a:ext cx="1503720" cy="236160"/>
                               </a:xfrm>
                               <a:custGeom>
                                 <a:avLst/>
@@ -19383,7 +19356,7 @@
                       <wp:positionV relativeFrom="paragraph">
                         <wp:posOffset>2849245</wp:posOffset>
                       </wp:positionV>
-                      <wp:extent cx="1631315" cy="245110"/>
+                      <wp:extent cx="1632585" cy="246380"/>
                       <wp:effectExtent l="0" t="0" r="0" b="0"/>
                       <wp:wrapNone/>
                       <wp:docPr id="22" name="Shape12"/>
@@ -19394,7 +19367,7 @@
                             <wps:spPr>
                               <a:xfrm>
                                 <a:off x="0" y="0"/>
-                                <a:ext cx="1630800" cy="244440"/>
+                                <a:ext cx="1631880" cy="245880"/>
                               </a:xfrm>
                               <a:custGeom>
                                 <a:avLst/>
@@ -19684,12 +19657,12 @@
             <wp:anchor behindDoc="1" distT="0" distB="0" distL="0" distR="0" simplePos="0" locked="0" layoutInCell="0" allowOverlap="1" relativeHeight="26" wp14:anchorId="30B9746C">
               <wp:simplePos x="0" y="0"/>
               <wp:positionH relativeFrom="column">
-                <wp:posOffset>-922020</wp:posOffset>
+                <wp:posOffset>-920750</wp:posOffset>
               </wp:positionH>
               <wp:positionV relativeFrom="paragraph">
                 <wp:posOffset>194945</wp:posOffset>
               </wp:positionV>
-              <wp:extent cx="7669530" cy="1270"/>
+              <wp:extent cx="7670800" cy="1270"/>
               <wp:effectExtent l="0" t="38100" r="51435" b="38100"/>
               <wp:wrapNone/>
               <wp:docPr id="25" name="Ευθεία γραμμή σύνδεσης 1"/>
@@ -19700,7 +19673,7 @@
                     <wps:spPr>
                       <a:xfrm>
                         <a:off x="0" y="0"/>
-                        <a:ext cx="7668720" cy="0"/>
+                        <a:ext cx="7670160" cy="0"/>
                       </a:xfrm>
                       <a:prstGeom prst="line">
                         <a:avLst/>
@@ -19727,7 +19700,7 @@
         </mc:Choice>
         <mc:Fallback>
           <w:pict>
-            <v:line id="shape_0" from="-72.6pt,15.35pt" to="531.2pt,15.35pt" ID="Ευθεία γραμμή σύνδεσης 1" stroked="t" style="position:absolute" wp14:anchorId="30B9746C">
+            <v:line id="shape_0" from="-72.5pt,15.35pt" to="531.4pt,15.35pt" ID="Ευθεία γραμμή σύνδεσης 1" stroked="t" style="position:absolute" wp14:anchorId="30B9746C">
               <v:stroke color="#07192f" weight="76320" joinstyle="round" endcap="flat"/>
               <v:fill o:detectmouseclick="t" on="false"/>
               <w10:wrap type="none"/>
@@ -19760,7 +19733,7 @@
               <wp:positionV relativeFrom="paragraph">
                 <wp:posOffset>55245</wp:posOffset>
               </wp:positionV>
-              <wp:extent cx="478155" cy="221615"/>
+              <wp:extent cx="479425" cy="221615"/>
               <wp:effectExtent l="0" t="0" r="0" b="0"/>
               <wp:wrapNone/>
               <wp:docPr id="26" name="Frame8"/>
@@ -19771,7 +19744,7 @@
                     <wps:spPr>
                       <a:xfrm>
                         <a:off x="0" y="0"/>
-                        <a:ext cx="477360" cy="221040"/>
+                        <a:ext cx="478800" cy="221040"/>
                       </a:xfrm>
                       <a:prstGeom prst="rect">
                         <a:avLst/>
@@ -19795,7 +19768,7 @@
                               <w:docPartGallery w:val="Page Numbers (Bottom of Page)"/>
                               <w:docPartUnique w:val="true"/>
                             </w:docPartObj>
-                            <w:id w:val="1631583702"/>
+                            <w:id w:val="1731642574"/>
                           </w:sdtPr>
                           <w:sdtContent>
                             <w:p>
@@ -19841,7 +19814,7 @@
                                   <w:rStyle w:val="Pagenumber"/>
                                   <w:color w:val="000000"/>
                                 </w:rPr>
-                                <w:t>8</w:t>
+                                <w:t>10</w:t>
                               </w:r>
                               <w:r>
                                 <w:rPr>
@@ -19866,7 +19839,7 @@
         </mc:Choice>
         <mc:Fallback>
           <w:pict>
-            <v:rect id="shape_0" ID="Frame8" stroked="f" style="position:absolute;margin-left:534.5pt;margin-top:4.35pt;width:37.55pt;height:17.35pt;mso-wrap-style:square;v-text-anchor:top;mso-position-horizontal-relative:page">
+            <v:rect id="shape_0" ID="Frame8" stroked="f" style="position:absolute;margin-left:534.5pt;margin-top:4.35pt;width:37.65pt;height:17.35pt;mso-wrap-style:square;v-text-anchor:top;mso-position-horizontal-relative:page">
               <v:fill o:detectmouseclick="t" on="false"/>
               <v:stroke color="#3465a4" joinstyle="round" endcap="flat"/>
               <v:textbox>
@@ -19877,7 +19850,7 @@
                         <w:docPartGallery w:val="Page Numbers (Bottom of Page)"/>
                         <w:docPartUnique w:val="true"/>
                       </w:docPartObj>
-                      <w:id w:val="970205444"/>
+                      <w:id w:val="29815720"/>
                     </w:sdtPr>
                     <w:sdtContent>
                       <w:p>
@@ -19923,7 +19896,7 @@
                             <w:rStyle w:val="Pagenumber"/>
                             <w:color w:val="000000"/>
                           </w:rPr>
-                          <w:t>8</w:t>
+                          <w:t>10</w:t>
                         </w:r>
                         <w:r>
                           <w:rPr>

</xml_diff>